<commit_message>
Cleaning and reorganizing files
</commit_message>
<xml_diff>
--- a/Final project/Paper drafts/paper draft.docx
+++ b/Final project/Paper drafts/paper draft.docx
@@ -440,7 +440,38 @@
         <w:rPr>
           <w:rFonts w:ascii="Times New Roman" w:hAnsi="Times New Roman" w:cs="Times New Roman"/>
         </w:rPr>
-        <w:t xml:space="preserve"> Other researchers have focused on what services clients seek and whether clients are satisfied with the quality of care provided. [continue summarizing other research]</w:t>
+        <w:t xml:space="preserve"> Other researchers have focused on what services clients seek and whether clients are satisfied with the quality of care provided.</w:t>
+      </w:r>
+      <w:r>
+        <w:rPr>
+          <w:rFonts w:ascii="Times New Roman" w:hAnsi="Times New Roman" w:cs="Times New Roman"/>
+        </w:rPr>
+        <w:fldChar w:fldCharType="begin"/>
+      </w:r>
+      <w:r>
+        <w:rPr>
+          <w:rFonts w:ascii="Times New Roman" w:hAnsi="Times New Roman" w:cs="Times New Roman"/>
+        </w:rPr>
+        <w:instrText xml:space="preserve"> ADDIN ZOTERO_ITEM CSL_CITATION {"citationID":"aWM7c05q","properties":{"formattedCitation":"(3)","plainCitation":"(3)","noteIndex":0},"citationItems":[{"id":299,"uris":["http://zotero.org/users/5215675/items/NHNCPT39"],"uri":["http://zotero.org/users/5215675/items/NHNCPT39"],"itemData":{"id":299,"type":"article-journal","title":"What women seek from a pregnancy resource center","container-title":"Contraception","page":"168-172","volume":"94","issue":"2","source":"PubMed","abstract":"OBJECTIVES: Twenty-nine states enable taxpayer funding to go to pregnancy resource centers (PRCs, often called crisis pregnancy centers), which are usually antiabortion organizations that aim to dissuade women from abortion. Some abortion rights advocates have called for the elimination of PRCs. However, we know little about why women visit PRCs.\nSTUDY DESIGN: We analyzed deidentified intake survey data from first-time clients to a secular, all-options PRC located in Indiana between July and December 2015 on their reason(s) for seeking services, material resources provided and content of any peer counseling. We analyzed visitor logs of all (not just first-time) clients for repeat clients. Frequencies were computed in Excel.\nRESULTS: A total of 273 first-time clients visited the PRC during the study period. Their most frequent reason for seeking services was free diapers (87%), followed by baby clothes/items (44%). They most frequently discussed parenting resources/referrals in peer counseling (55%). Only 6% of clients discussed pregnancy options and only 2% discussed abortion during peer counseling. Nearly half of the PRC's total clients were repeat visitors.\nCONCLUSION: PRC clients largely sought parenting, not pregnancy, resources. The underutilization of pregnancy-options counseling and high demand for parenting materials and services point to unmet needs among caregivers of young children, particularly for diapers. Our findings are limited in their generalizability to typical PRCs, which are conservative Christian and antiabortion. Nonetheless, our results suggest the need to rethink the allocation of resources toward funding or eliminating PRCs solely for the purpose of influencing women's decisions about abortion.\nIMPLICATIONS: Understanding the services women who go to PRCs seek (i.e. diapers and parenting support) can help women's health advocates better meet those needs, notably in contexts that are nonjudgmental about women's pregnancy decisions.","DOI":"10.1016/j.contraception.2016.04.003","ISSN":"1879-0518","note":"PMID: 27085602","journalAbbreviation":"Contraception","language":"eng","author":[{"family":"Kimport","given":"Katrina"},{"family":"Dockray","given":"J. Parker"},{"family":"Dodson","given":"Shelly"}],"issued":{"date-parts":[["2016"]]}}}],"schema":"https://github.com/citation-style-language/schema/raw/master/csl-citation.json"} </w:instrText>
+      </w:r>
+      <w:r>
+        <w:rPr>
+          <w:rFonts w:ascii="Times New Roman" w:hAnsi="Times New Roman" w:cs="Times New Roman"/>
+        </w:rPr>
+        <w:fldChar w:fldCharType="separate"/>
+      </w:r>
+      <w:r>
+        <w:rPr>
+          <w:rFonts w:ascii="Times New Roman" w:hAnsi="Times New Roman" w:cs="Times New Roman"/>
+          <w:noProof/>
+        </w:rPr>
+        <w:t>(3)</w:t>
+      </w:r>
+      <w:r>
+        <w:rPr>
+          <w:rFonts w:ascii="Times New Roman" w:hAnsi="Times New Roman" w:cs="Times New Roman"/>
+        </w:rPr>
+        <w:fldChar w:fldCharType="end"/>
       </w:r>
     </w:p>
     <w:p>
@@ -454,7 +485,44 @@
         <w:rPr>
           <w:rFonts w:ascii="Times New Roman" w:hAnsi="Times New Roman" w:cs="Times New Roman"/>
         </w:rPr>
-        <w:t xml:space="preserve">Crisis pregnancy centers sometimes open near abortion providers and may use language that makes it difficult for potential patients to tell whether or not the clinic provides abortion.[cite] Some crisis pregnancy centers that operate near abortion providers have adopted names similar to the abortion provider, which may cause people seeking an abortion to go to a crisis pregnancy center by accident instead, which can cause confusion and delay care.[cite] A 2010 study by </w:t>
+        <w:t>Crisis pregnancy centers sometimes open near abortion providers and may use language that makes it difficult for potential patients to tell whether or not the clinic provides abortion.[cite] Some crisis pregnancy centers that operate near abortion providers have adopted names similar to the abortion provider, which may cause people seeking an abortion to go to a crisis pregnancy center by accident instead, which can cause confusion and delay care.</w:t>
+      </w:r>
+      <w:r>
+        <w:rPr>
+          <w:rFonts w:ascii="Times New Roman" w:hAnsi="Times New Roman" w:cs="Times New Roman"/>
+        </w:rPr>
+        <w:fldChar w:fldCharType="begin"/>
+      </w:r>
+      <w:r>
+        <w:rPr>
+          <w:rFonts w:ascii="Times New Roman" w:hAnsi="Times New Roman" w:cs="Times New Roman"/>
+        </w:rPr>
+        <w:instrText xml:space="preserve"> ADDIN ZOTERO_ITEM CSL_CITATION {"citationID":"ySwpR38e","properties":{"formattedCitation":"(8)","plainCitation":"(8)","noteIndex":0},"citationItems":[{"id":296,"uris":["http://zotero.org/users/5215675/items/9WFIW3CJ"],"uri":["http://zotero.org/users/5215675/items/9WFIW3CJ"],"itemData":{"id":296,"type":"report","title":"The Truth about Crisis Pregnancy Centers","URL":"https://www.prochoiceamerica.org/wp-content/uploads/2016/12/6.-The-Truth-About-Crisis-Pregnancy-Centers.pdf","author":[{"family":"NARAL Pro-Choice America","given":""}],"issued":{"date-parts":[["2017",1,1]]},"accessed":{"date-parts":[["2019",2,20]]}}}],"schema":"https://github.com/citation-style-language/schema/raw/master/csl-citation.json"} </w:instrText>
+      </w:r>
+      <w:r>
+        <w:rPr>
+          <w:rFonts w:ascii="Times New Roman" w:hAnsi="Times New Roman" w:cs="Times New Roman"/>
+        </w:rPr>
+        <w:fldChar w:fldCharType="separate"/>
+      </w:r>
+      <w:r>
+        <w:rPr>
+          <w:rFonts w:ascii="Times New Roman" w:hAnsi="Times New Roman" w:cs="Times New Roman"/>
+          <w:noProof/>
+        </w:rPr>
+        <w:t>(8)</w:t>
+      </w:r>
+      <w:r>
+        <w:rPr>
+          <w:rFonts w:ascii="Times New Roman" w:hAnsi="Times New Roman" w:cs="Times New Roman"/>
+        </w:rPr>
+        <w:fldChar w:fldCharType="end"/>
+      </w:r>
+      <w:r>
+        <w:rPr>
+          <w:rFonts w:ascii="Times New Roman" w:hAnsi="Times New Roman" w:cs="Times New Roman"/>
+        </w:rPr>
+        <w:t xml:space="preserve"> A 2010 study by </w:t>
       </w:r>
       <w:proofErr w:type="spellStart"/>
       <w:r>
@@ -480,7 +548,7 @@
         <w:rPr>
           <w:rFonts w:ascii="Times New Roman" w:hAnsi="Times New Roman" w:cs="Times New Roman"/>
         </w:rPr>
-        <w:instrText xml:space="preserve"> ADDIN ZOTERO_ITEM CSL_CITATION {"citationID":"MNBYD528","properties":{"formattedCitation":"(8)","plainCitation":"(8)","noteIndex":0},"citationItems":[{"id":554,"uris":["http://zotero.org/users/5215675/items/HK36TF6M"],"uri":["http://zotero.org/users/5215675/items/HK36TF6M"],"itemData":{"id":554,"type":"article-journal","title":"Location Decisions of Abortion Clinics and Crisis Pregnancy Centers in California","container-title":"Catholic Social Science Review","page":"211-235","volume":"15","abstract":"Data on the location of abortion clinics and crisis pregnancy centers in California are used to estimate Poisson models of the number of both kinds of clinic, to compare their location decisions, and to better understand the factors which limit clinic availability in some counties. The locations of the two types of clinic are determined in significantly different ways. Market size is the most important factor explaining the lack of clinics in certain counties; labor force participation rates,\nCatholic population, and cultural/political environment also play significant roles. Ethnicity plays only a modest role in clinic location. Instrumental variables generalized methods of moments estimates suggest that the number of abortion clinics has no independent effect on the number of crisis pregnancy centers.","note":"DOI: 10.5840/cssr20101513","author":[{"family":"Yuengert","given":"Andrew"},{"family":"Fetzer","given":"Joel"}],"issued":{"date-parts":[["2010",7,1]]}}}],"schema":"https://github.com/citation-style-language/schema/raw/master/csl-citation.json"} </w:instrText>
+        <w:instrText xml:space="preserve"> ADDIN ZOTERO_ITEM CSL_CITATION {"citationID":"MNBYD528","properties":{"formattedCitation":"(9)","plainCitation":"(9)","noteIndex":0},"citationItems":[{"id":554,"uris":["http://zotero.org/users/5215675/items/HK36TF6M"],"uri":["http://zotero.org/users/5215675/items/HK36TF6M"],"itemData":{"id":554,"type":"article-journal","title":"Location Decisions of Abortion Clinics and Crisis Pregnancy Centers in California","container-title":"Catholic Social Science Review","page":"211-235","volume":"15","abstract":"Data on the location of abortion clinics and crisis pregnancy centers in California are used to estimate Poisson models of the number of both kinds of clinic, to compare their location decisions, and to better understand the factors which limit clinic availability in some counties. The locations of the two types of clinic are determined in significantly different ways. Market size is the most important factor explaining the lack of clinics in certain counties; labor force participation rates,\nCatholic population, and cultural/political environment also play significant roles. Ethnicity plays only a modest role in clinic location. Instrumental variables generalized methods of moments estimates suggest that the number of abortion clinics has no independent effect on the number of crisis pregnancy centers.","note":"DOI: 10.5840/cssr20101513","author":[{"family":"Yuengert","given":"Andrew"},{"family":"Fetzer","given":"Joel"}],"issued":{"date-parts":[["2010",7,1]]}}}],"schema":"https://github.com/citation-style-language/schema/raw/master/csl-citation.json"} </w:instrText>
       </w:r>
       <w:r>
         <w:rPr>
@@ -492,7 +560,7 @@
         <w:rPr>
           <w:rFonts w:ascii="Times New Roman" w:hAnsi="Times New Roman" w:cs="Times New Roman"/>
         </w:rPr>
-        <w:t>(8)</w:t>
+        <w:t>(9)</w:t>
       </w:r>
       <w:r>
         <w:rPr>
@@ -512,14 +580,63 @@
           <w:rFonts w:ascii="Times New Roman" w:hAnsi="Times New Roman" w:cs="Times New Roman"/>
         </w:rPr>
         <w:tab/>
-        <w:t xml:space="preserve">Other research has looked at the legal implications of such centers, or the policy implications such as where they get funding. [examples to come] In recent years, in some states, crisis pregnancy centers have been able to get more and more state funding.[cite] At the same time, nationwide, restrictions on abortion providers have increased in number[cite] and scope [cite] and the number of abortion providers has sharply decreased[cite]. People in 27 cities live </w:t>
+        <w:t>Other research has looked at the legal implications of such centers, or the policy implications such as where they get funding. [examples to come] In recent years, in some states, crisis pregnancy centers have been able to get more and more state funding.[cite] At the same time, nationwide, restrictions on abortion providers have increased in number and scope</w:t>
+      </w:r>
+      <w:r>
+        <w:rPr>
+          <w:rFonts w:ascii="Times New Roman" w:hAnsi="Times New Roman" w:cs="Times New Roman"/>
+        </w:rPr>
+        <w:t>[cite]</w:t>
+      </w:r>
+      <w:r>
+        <w:rPr>
+          <w:rFonts w:ascii="Times New Roman" w:hAnsi="Times New Roman" w:cs="Times New Roman"/>
+        </w:rPr>
+        <w:t xml:space="preserve"> and the number of abortion providers has sharply decreased.</w:t>
+      </w:r>
+      <w:r>
+        <w:rPr>
+          <w:rFonts w:ascii="Times New Roman" w:hAnsi="Times New Roman" w:cs="Times New Roman"/>
+        </w:rPr>
+        <w:fldChar w:fldCharType="begin"/>
+      </w:r>
+      <w:r>
+        <w:rPr>
+          <w:rFonts w:ascii="Times New Roman" w:hAnsi="Times New Roman" w:cs="Times New Roman"/>
+        </w:rPr>
+        <w:instrText xml:space="preserve"> ADDIN ZOTERO_ITEM CSL_CITATION {"citationID":"XBMUNiLm","properties":{"formattedCitation":"(10,11)","plainCitation":"(10,11)","noteIndex":0},"citationItems":[{"id":218,"uris":["http://zotero.org/users/5215675/items/NSE9YXXM"],"uri":["http://zotero.org/users/5215675/items/NSE9YXXM"],"itemData":{"id":218,"type":"article-journal","title":"Abortion Incidence and Service Availability In the United States, 2014: Abortion Incidence and Service Availability In the United States, 2014","container-title":"Perspectives on Sexual and Reproductive Health","page":"17-27","volume":"49","issue":"1","source":"Crossref","abstract":"METHODS: In 2015–2016, all U.S. facilities known or expected to have provided abortion services in 2013 or 2014 were surveyed. Data on the number of abortions were combined with population data to estimate national and state-level abortion rates. The number of abortion-providing facilities and changes since a similar 2011 survey were also assessed. The number and type of new abortion restrictions were examined in the states that had experienced the largest proportionate changes in clinics providing abortion services.\nRESULTS: In 2014, an estimated 926,200 abortions were performed in the United States, 12% fewer than in 2011; the 2014 abortion rate was 14.6 abortions per 1,000 women aged 15–44, representing a 14% decline over this period. The number of clinics providing abortions declined 6% between 2011 and 2014, and declines were steepest in the Midwest (22%) and the South (13%). Early medication abortions accounted for 31% of nonhospital abortions, up from 24% in 2011. Most states that experienced the largest proportionate declines in the number of clinics providing abortions had enacted one or more new restrictions during the study period, but reductions were not always associated with declines in abortion incidence.\nCONCLUSIONS: The relationship between abortion access, as measured by the number of clinics, and abortion rates is not straightforward. Further research is needed to understand the decline in abortion incidence. Perspectives on Sexual and Reproductive Health, 2017, 49(1):TK, doi: 10.1363/psrh.12015","DOI":"10.1363/psrh.12015","ISSN":"15386341","title-short":"Abortion Incidence and Service Availability In the United States, 2014","language":"en","author":[{"family":"Jones","given":"Rachel K."},{"family":"Jerman","given":"Jenna"}],"issued":{"date-parts":[["2017",3]]}}},{"id":190,"uris":["http://zotero.org/users/5215675/items/B3FXQSX6"],"uri":["http://zotero.org/users/5215675/items/B3FXQSX6"],"itemData":{"id":190,"type":"article-journal","title":"Identifying National Availability of Abortion Care and Distance From Major US Cities: Systematic Online Search","container-title":"Journal of Medical Internet Research","page":"e186","volume":"20","issue":"5","source":"www.jmir.org","abstract":"Background: Abortion is a common medical procedure, yet its availability has become more limited across the United States over the past decade. Women who do not know where to go for abortion care may use the internet to find abortion facility information, and there appears to be more online searches for abortion in states with more restrictive abortion laws. While previous studies have examined the distances women must travel to reach an abortion provider, to our knowledge no studies have used a systematic online search to document the geographic locations and services of abortion facilities. Objective: The objective of our study was to describe abortion facilities and services available in the United States from the perspective of a potential patient searching online and to identify US cities where people must travel the farthest to obtain abortion care. Methods: In early 2017, we conducted a systematic online search for abortion facilities in every state and the largest cities in each state. We recorded facility locations, types of abortion services available, and facility gestational limits. We then summarized the frequencies by region and state. If the online information was incomplete or unclear, we called the facility using a mystery shopper method, which simulates the perspective of patients calling for services. We also calculated distance to the closest abortion facility from all US cities with populations of 50,000 or more. Results: We identified 780 facilities through our online search, with the fewest in the Midwest and South. Over 30% (236/780, 30.3%) of all facilities advertised the provision of medication abortion services only; this proportion was close to 40% in the Northeast (89/233, 38.2%) and West (104/262, 39.7%). The lowest gestational limit at which services were provided was 12 weeks in Wyoming; the highest was 28 weeks in New Mexico. People in 27 US cities must travel over 100 miles (160 km) to reach an abortion facility; the state with the largest number of such cities is Texas (n=10). Conclusions: Online searches can provide detailed information about the location of abortion facilities and the types of services they provide. However, these facilities are not evenly distributed geographically, and many large US cities do not have an abortion facility. Long distances can push women to seek abortion in later gestations when care is even more limited.  [J Med Internet Res 2018;20(5):e186]","DOI":"10.2196/jmir.9717","title-short":"Identifying National Availability of Abortion Care and Distance From Major US Cities","language":"en","author":[{"family":"Cartwright","given":"Alice F."},{"family":"Karunaratne","given":"Mihiri"},{"family":"Barr-Walker","given":"Jill"},{"family":"Johns","given":"Nicole E."},{"family":"Upadhyay","given":"Ushma D."}],"issued":{"date-parts":[["2018"]]}}}],"schema":"https://github.com/citation-style-language/schema/raw/master/csl-citation.json"} </w:instrText>
+      </w:r>
+      <w:r>
+        <w:rPr>
+          <w:rFonts w:ascii="Times New Roman" w:hAnsi="Times New Roman" w:cs="Times New Roman"/>
+        </w:rPr>
+        <w:fldChar w:fldCharType="separate"/>
+      </w:r>
+      <w:r>
+        <w:rPr>
+          <w:rFonts w:ascii="Times New Roman" w:hAnsi="Times New Roman" w:cs="Times New Roman"/>
+          <w:noProof/>
+        </w:rPr>
+        <w:t>(10,11)</w:t>
+      </w:r>
+      <w:r>
+        <w:rPr>
+          <w:rFonts w:ascii="Times New Roman" w:hAnsi="Times New Roman" w:cs="Times New Roman"/>
+        </w:rPr>
+        <w:fldChar w:fldCharType="end"/>
+      </w:r>
+      <w:r>
+        <w:rPr>
+          <w:rFonts w:ascii="Times New Roman" w:hAnsi="Times New Roman" w:cs="Times New Roman"/>
+        </w:rPr>
+        <w:t xml:space="preserve"> People in 27 cities live more </w:t>
       </w:r>
       <w:r>
         <w:rPr>
           <w:rFonts w:ascii="Times New Roman" w:hAnsi="Times New Roman" w:cs="Times New Roman"/>
         </w:rPr>
         <w:lastRenderedPageBreak/>
-        <w:t>more than 100 miles away from an abortion provider.</w:t>
+        <w:t>than 100 miles away from an abortion provider.</w:t>
       </w:r>
       <w:r>
         <w:rPr>
@@ -531,7 +648,7 @@
         <w:rPr>
           <w:rFonts w:ascii="Times New Roman" w:hAnsi="Times New Roman" w:cs="Times New Roman"/>
         </w:rPr>
-        <w:instrText xml:space="preserve"> ADDIN ZOTERO_ITEM CSL_CITATION {"citationID":"U6Z4bNyB","properties":{"formattedCitation":"(9)","plainCitation":"(9)","noteIndex":0},"citationItems":[{"id":190,"uris":["http://zotero.org/users/5215675/items/B3FXQSX6"],"uri":["http://zotero.org/users/5215675/items/B3FXQSX6"],"itemData":{"id":190,"type":"article-journal","title":"Identifying National Availability of Abortion Care and Distance From Major US Cities: Systematic Online Search","container-title":"Journal of Medical Internet Research","page":"e186","volume":"20","issue":"5","source":"www.jmir.org","abstract":"Background: Abortion is a common medical procedure, yet its availability has become more limited across the United States over the past decade. Women who do not know where to go for abortion care may use the internet to find abortion facility information, and there appears to be more online searches for abortion in states with more restrictive abortion laws. While previous studies have examined the distances women must travel to reach an abortion provider, to our knowledge no studies have used a systematic online search to document the geographic locations and services of abortion facilities. Objective: The objective of our study was to describe abortion facilities and services available in the United States from the perspective of a potential patient searching online and to identify US cities where people must travel the farthest to obtain abortion care. Methods: In early 2017, we conducted a systematic online search for abortion facilities in every state and the largest cities in each state. We recorded facility locations, types of abortion services available, and facility gestational limits. We then summarized the frequencies by region and state. If the online information was incomplete or unclear, we called the facility using a mystery shopper method, which simulates the perspective of patients calling for services. We also calculated distance to the closest abortion facility from all US cities with populations of 50,000 or more. Results: We identified 780 facilities through our online search, with the fewest in the Midwest and South. Over 30% (236/780, 30.3%) of all facilities advertised the provision of medication abortion services only; this proportion was close to 40% in the Northeast (89/233, 38.2%) and West (104/262, 39.7%). The lowest gestational limit at which services were provided was 12 weeks in Wyoming; the highest was 28 weeks in New Mexico. People in 27 US cities must travel over 100 miles (160 km) to reach an abortion facility; the state with the largest number of such cities is Texas (n=10). Conclusions: Online searches can provide detailed information about the location of abortion facilities and the types of services they provide. However, these facilities are not evenly distributed geographically, and many large US cities do not have an abortion facility. Long distances can push women to seek abortion in later gestations when care is even more limited.  [J Med Internet Res 2018;20(5):e186]","DOI":"10.2196/jmir.9717","title-short":"Identifying National Availability of Abortion Care and Distance From Major US Cities","language":"en","author":[{"family":"Cartwright","given":"Alice F."},{"family":"Karunaratne","given":"Mihiri"},{"family":"Barr-Walker","given":"Jill"},{"family":"Johns","given":"Nicole E."},{"family":"Upadhyay","given":"Ushma D."}],"issued":{"date-parts":[["2018"]]}}}],"schema":"https://github.com/citation-style-language/schema/raw/master/csl-citation.json"} </w:instrText>
+        <w:instrText xml:space="preserve"> ADDIN ZOTERO_ITEM CSL_CITATION {"citationID":"U6Z4bNyB","properties":{"formattedCitation":"(11)","plainCitation":"(11)","noteIndex":0},"citationItems":[{"id":190,"uris":["http://zotero.org/users/5215675/items/B3FXQSX6"],"uri":["http://zotero.org/users/5215675/items/B3FXQSX6"],"itemData":{"id":190,"type":"article-journal","title":"Identifying National Availability of Abortion Care and Distance From Major US Cities: Systematic Online Search","container-title":"Journal of Medical Internet Research","page":"e186","volume":"20","issue":"5","source":"www.jmir.org","abstract":"Background: Abortion is a common medical procedure, yet its availability has become more limited across the United States over the past decade. Women who do not know where to go for abortion care may use the internet to find abortion facility information, and there appears to be more online searches for abortion in states with more restrictive abortion laws. While previous studies have examined the distances women must travel to reach an abortion provider, to our knowledge no studies have used a systematic online search to document the geographic locations and services of abortion facilities. Objective: The objective of our study was to describe abortion facilities and services available in the United States from the perspective of a potential patient searching online and to identify US cities where people must travel the farthest to obtain abortion care. Methods: In early 2017, we conducted a systematic online search for abortion facilities in every state and the largest cities in each state. We recorded facility locations, types of abortion services available, and facility gestational limits. We then summarized the frequencies by region and state. If the online information was incomplete or unclear, we called the facility using a mystery shopper method, which simulates the perspective of patients calling for services. We also calculated distance to the closest abortion facility from all US cities with populations of 50,000 or more. Results: We identified 780 facilities through our online search, with the fewest in the Midwest and South. Over 30% (236/780, 30.3%) of all facilities advertised the provision of medication abortion services only; this proportion was close to 40% in the Northeast (89/233, 38.2%) and West (104/262, 39.7%). The lowest gestational limit at which services were provided was 12 weeks in Wyoming; the highest was 28 weeks in New Mexico. People in 27 US cities must travel over 100 miles (160 km) to reach an abortion facility; the state with the largest number of such cities is Texas (n=10). Conclusions: Online searches can provide detailed information about the location of abortion facilities and the types of services they provide. However, these facilities are not evenly distributed geographically, and many large US cities do not have an abortion facility. Long distances can push women to seek abortion in later gestations when care is even more limited.  [J Med Internet Res 2018;20(5):e186]","DOI":"10.2196/jmir.9717","title-short":"Identifying National Availability of Abortion Care and Distance From Major US Cities","language":"en","author":[{"family":"Cartwright","given":"Alice F."},{"family":"Karunaratne","given":"Mihiri"},{"family":"Barr-Walker","given":"Jill"},{"family":"Johns","given":"Nicole E."},{"family":"Upadhyay","given":"Ushma D."}],"issued":{"date-parts":[["2018"]]}}}],"schema":"https://github.com/citation-style-language/schema/raw/master/csl-citation.json"} </w:instrText>
       </w:r>
       <w:r>
         <w:rPr>
@@ -543,7 +660,7 @@
         <w:rPr>
           <w:rFonts w:ascii="Times New Roman" w:hAnsi="Times New Roman" w:cs="Times New Roman"/>
         </w:rPr>
-        <w:t>(9)</w:t>
+        <w:t>(11)</w:t>
       </w:r>
       <w:r>
         <w:rPr>
@@ -567,7 +684,7 @@
         <w:rPr>
           <w:rFonts w:ascii="Times New Roman" w:hAnsi="Times New Roman" w:cs="Times New Roman"/>
         </w:rPr>
-        <w:instrText xml:space="preserve"> ADDIN ZOTERO_ITEM CSL_CITATION {"citationID":"HVfitmai","properties":{"formattedCitation":"(10)","plainCitation":"(10)","noteIndex":0},"citationItems":[{"id":693,"uris":["http://zotero.org/users/5215675/items/GWNYNLSY"],"uri":["http://zotero.org/users/5215675/items/GWNYNLSY"],"itemData":{"id":693,"type":"article-journal","title":"State abortion rates. The impact of policies, providers, politics, demographics, and economic environment","container-title":"Journal of Health Economics","page":"513-553","volume":"15","issue":"5","source":"PubMed","abstract":"This paper uses data on abortion rates by state from 1974-1988 to estimate two-stage least squares models with fixed state and year effects. Restrictions on Medicaid funding for abortion are correlated with lower abortion rates in-state and higher rates among nearby states. A maximal estimate suggests that 19-25% of the abortions among low-income women that are publicly funded do not take place after funding is eliminated. Parental notification laws for teen abortions do not significantly affect aggregate abortion rates. A larger number of abortion providers in a state increases the abortion rate, primarily through inducing cross-state travel.","ISSN":"0167-6296","note":"PMID: 10164042","journalAbbreviation":"J Health Econ","language":"eng","author":[{"family":"Blank","given":"R. M."},{"family":"George","given":"C. C."},{"family":"London","given":"R. A."}],"issued":{"date-parts":[["1996",10]]}}}],"schema":"https://github.com/citation-style-language/schema/raw/master/csl-citation.json"} </w:instrText>
+        <w:instrText xml:space="preserve"> ADDIN ZOTERO_ITEM CSL_CITATION {"citationID":"HVfitmai","properties":{"formattedCitation":"(12)","plainCitation":"(12)","noteIndex":0},"citationItems":[{"id":693,"uris":["http://zotero.org/users/5215675/items/GWNYNLSY"],"uri":["http://zotero.org/users/5215675/items/GWNYNLSY"],"itemData":{"id":693,"type":"article-journal","title":"State abortion rates. The impact of policies, providers, politics, demographics, and economic environment","container-title":"Journal of Health Economics","page":"513-553","volume":"15","issue":"5","source":"PubMed","abstract":"This paper uses data on abortion rates by state from 1974-1988 to estimate two-stage least squares models with fixed state and year effects. Restrictions on Medicaid funding for abortion are correlated with lower abortion rates in-state and higher rates among nearby states. A maximal estimate suggests that 19-25% of the abortions among low-income women that are publicly funded do not take place after funding is eliminated. Parental notification laws for teen abortions do not significantly affect aggregate abortion rates. A larger number of abortion providers in a state increases the abortion rate, primarily through inducing cross-state travel.","ISSN":"0167-6296","note":"PMID: 10164042","journalAbbreviation":"J Health Econ","language":"eng","author":[{"family":"Blank","given":"R. M."},{"family":"George","given":"C. C."},{"family":"London","given":"R. A."}],"issued":{"date-parts":[["1996",10]]}}}],"schema":"https://github.com/citation-style-language/schema/raw/master/csl-citation.json"} </w:instrText>
       </w:r>
       <w:r>
         <w:rPr>
@@ -579,7 +696,7 @@
         <w:rPr>
           <w:rFonts w:ascii="Times New Roman" w:hAnsi="Times New Roman" w:cs="Times New Roman"/>
         </w:rPr>
-        <w:t>(10)</w:t>
+        <w:t>(12)</w:t>
       </w:r>
       <w:r>
         <w:rPr>
@@ -652,7 +769,7 @@
         <w:rPr>
           <w:rFonts w:ascii="Times New Roman" w:hAnsi="Times New Roman" w:cs="Times New Roman"/>
         </w:rPr>
-        <w:instrText xml:space="preserve"> ADDIN ZOTERO_ITEM CSL_CITATION {"citationID":"YWyvkgNp","properties":{"formattedCitation":"(11\\uc0\\u8211{}13)","plainCitation":"(11–13)","noteIndex":0},"citationItems":[{"id":493,"uris":["http://zotero.org/users/5215675/items/UJV66WJK"],"uri":["http://zotero.org/users/5215675/items/UJV66WJK"],"itemData":{"id":493,"type":"webpage","title":"Austin LifeCare v. City of Austin","container-title":"Default","abstract":"ADF and its allies are preventing the City of Austin from infringing on constitutional freedoms of pro-life pregnancy centers.","URL":"http://adflegal.org/detailspages/case-details","author":[{"family":"Alliance Defending Freedom","given":""}],"accessed":{"date-parts":[["2019",4,17]]}}},{"id":495,"uris":["http://zotero.org/users/5215675/items/KVSB3LXD"],"uri":["http://zotero.org/users/5215675/items/KVSB3LXD"],"itemData":{"id":495,"type":"webpage","title":"Pregnancy Care Center of New York v. City of New York","container-title":"Default","abstract":"ADF attorneys were successful in striking down most of New York City’s forced speech law, and entered a settlement agreement that effectively protects centers from the remainder of the law.","URL":"http://adflegal.org/detailspages/case-details","author":[{"family":"Alliance Defending Freedom","given":""}],"accessed":{"date-parts":[["2019",4,17]]}}},{"id":691,"uris":["http://zotero.org/users/5215675/items/PQBTVBTH"],"uri":["http://zotero.org/users/5215675/items/PQBTVBTH"],"itemData":{"id":691,"type":"article-newspaper","title":"Federal appeals court rules against Baltimore law requiring disclosures at pregnancy clinics that don't provide abortions","container-title":"Baltimore Sun","URL":"https://www.baltimoresun.com/health/bs-md-ci-pregnancy-clinic-ruling-20180105-story.html","author":[{"family":"Duncan","given":"Ian"}],"issued":{"date-parts":[["2018",1,5]]},"accessed":{"date-parts":[["2019",5,8]]}}}],"schema":"https://github.com/citation-style-language/schema/raw/master/csl-citation.json"} </w:instrText>
+        <w:instrText xml:space="preserve"> ADDIN ZOTERO_ITEM CSL_CITATION {"citationID":"YWyvkgNp","properties":{"formattedCitation":"(13\\uc0\\u8211{}15)","plainCitation":"(13–15)","noteIndex":0},"citationItems":[{"id":493,"uris":["http://zotero.org/users/5215675/items/UJV66WJK"],"uri":["http://zotero.org/users/5215675/items/UJV66WJK"],"itemData":{"id":493,"type":"webpage","title":"Austin LifeCare v. City of Austin","container-title":"Default","abstract":"ADF and its allies are preventing the City of Austin from infringing on constitutional freedoms of pro-life pregnancy centers.","URL":"http://adflegal.org/detailspages/case-details","author":[{"family":"Alliance Defending Freedom","given":""}],"accessed":{"date-parts":[["2019",4,17]]}}},{"id":495,"uris":["http://zotero.org/users/5215675/items/KVSB3LXD"],"uri":["http://zotero.org/users/5215675/items/KVSB3LXD"],"itemData":{"id":495,"type":"webpage","title":"Pregnancy Care Center of New York v. City of New York","container-title":"Default","abstract":"ADF attorneys were successful in striking down most of New York City’s forced speech law, and entered a settlement agreement that effectively protects centers from the remainder of the law.","URL":"http://adflegal.org/detailspages/case-details","author":[{"family":"Alliance Defending Freedom","given":""}],"accessed":{"date-parts":[["2019",4,17]]}}},{"id":691,"uris":["http://zotero.org/users/5215675/items/PQBTVBTH"],"uri":["http://zotero.org/users/5215675/items/PQBTVBTH"],"itemData":{"id":691,"type":"article-newspaper","title":"Federal appeals court rules against Baltimore law requiring disclosures at pregnancy clinics that don't provide abortions","container-title":"Baltimore Sun","URL":"https://www.baltimoresun.com/health/bs-md-ci-pregnancy-clinic-ruling-20180105-story.html","author":[{"family":"Duncan","given":"Ian"}],"issued":{"date-parts":[["2018",1,5]]},"accessed":{"date-parts":[["2019",5,8]]}}}],"schema":"https://github.com/citation-style-language/schema/raw/master/csl-citation.json"} </w:instrText>
       </w:r>
       <w:r>
         <w:rPr>
@@ -664,7 +781,7 @@
         <w:rPr>
           <w:rFonts w:ascii="Times New Roman" w:hAnsi="Times New Roman" w:cs="Times New Roman"/>
         </w:rPr>
-        <w:t>(11–13)</w:t>
+        <w:t>(13–15)</w:t>
       </w:r>
       <w:r>
         <w:rPr>
@@ -688,7 +805,7 @@
         <w:rPr>
           <w:rFonts w:ascii="Times New Roman" w:hAnsi="Times New Roman" w:cs="Times New Roman"/>
         </w:rPr>
-        <w:instrText xml:space="preserve"> ADDIN ZOTERO_ITEM CSL_CITATION {"citationID":"3FLuAWCO","properties":{"formattedCitation":"(14\\uc0\\u8211{}16)","plainCitation":"(14–16)","noteIndex":0},"citationItems":[{"id":557,"uris":["http://zotero.org/users/5215675/items/96YGB68T"],"uri":["http://zotero.org/users/5215675/items/96YGB68T"],"itemData":{"id":557,"type":"article-journal","title":"Have Crisis Pregnancy Centers Finally Met Their Match: California's Reproductive FACT Act","container-title":"Northwestern Journal of Law &amp; Social Policy","volume":"12","issue":"3","source":"Zotero","language":"en","author":[{"family":"Holtzman","given":"Beth"}],"issued":{"date-parts":[["2017"]]}}},{"id":503,"uris":["http://zotero.org/users/5215675/items/9X5A8699"],"uri":["http://zotero.org/users/5215675/items/9X5A8699"],"itemData":{"id":503,"type":"webpage","title":"US Supreme Court Strikes Down California FACT Act | Health Affairs","container-title":"Health Affairs","URL":"https://www.healthaffairs.org/do/10.1377/hblog20180628.429780/full/","language":"en","author":[{"family":"Wetterhahn","given":"Madeline"},{"family":"Boumil","given":"Marcia"}],"issued":{"date-parts":[["2018",6,29]]},"accessed":{"date-parts":[["2019",4,17]]}}},{"id":501,"uris":["http://zotero.org/users/5215675/items/CES4LR7R"],"uri":["http://zotero.org/users/5215675/items/CES4LR7R"],"itemData":{"id":501,"type":"webpage","title":"Bill Text - AB-775 Reproductive FACT Act.","URL":"https://leginfo.legislature.ca.gov/faces/billNavClient.xhtml?bill_id=201520160AB775","accessed":{"date-parts":[["2019",4,17]]}}}],"schema":"https://github.com/citation-style-language/schema/raw/master/csl-citation.json"} </w:instrText>
+        <w:instrText xml:space="preserve"> ADDIN ZOTERO_ITEM CSL_CITATION {"citationID":"3FLuAWCO","properties":{"formattedCitation":"(16\\uc0\\u8211{}18)","plainCitation":"(16–18)","noteIndex":0},"citationItems":[{"id":557,"uris":["http://zotero.org/users/5215675/items/96YGB68T"],"uri":["http://zotero.org/users/5215675/items/96YGB68T"],"itemData":{"id":557,"type":"article-journal","title":"Have Crisis Pregnancy Centers Finally Met Their Match: California's Reproductive FACT Act","container-title":"Northwestern Journal of Law &amp; Social Policy","volume":"12","issue":"3","source":"Zotero","language":"en","author":[{"family":"Holtzman","given":"Beth"}],"issued":{"date-parts":[["2017"]]}}},{"id":503,"uris":["http://zotero.org/users/5215675/items/9X5A8699"],"uri":["http://zotero.org/users/5215675/items/9X5A8699"],"itemData":{"id":503,"type":"webpage","title":"US Supreme Court Strikes Down California FACT Act | Health Affairs","container-title":"Health Affairs","URL":"https://www.healthaffairs.org/do/10.1377/hblog20180628.429780/full/","language":"en","author":[{"family":"Wetterhahn","given":"Madeline"},{"family":"Boumil","given":"Marcia"}],"issued":{"date-parts":[["2018",6,29]]},"accessed":{"date-parts":[["2019",4,17]]}}},{"id":501,"uris":["http://zotero.org/users/5215675/items/CES4LR7R"],"uri":["http://zotero.org/users/5215675/items/CES4LR7R"],"itemData":{"id":501,"type":"webpage","title":"Bill Text - AB-775 Reproductive FACT Act.","URL":"https://leginfo.legislature.ca.gov/faces/billNavClient.xhtml?bill_id=201520160AB775","accessed":{"date-parts":[["2019",4,17]]}}}],"schema":"https://github.com/citation-style-language/schema/raw/master/csl-citation.json"} </w:instrText>
       </w:r>
       <w:r>
         <w:rPr>
@@ -700,7 +817,7 @@
         <w:rPr>
           <w:rFonts w:ascii="Times New Roman" w:hAnsi="Times New Roman" w:cs="Times New Roman"/>
         </w:rPr>
-        <w:t>(14–16)</w:t>
+        <w:t>(16–18)</w:t>
       </w:r>
       <w:r>
         <w:rPr>
@@ -758,7 +875,76 @@
         <w:rPr>
           <w:rFonts w:ascii="Times New Roman" w:hAnsi="Times New Roman" w:cs="Times New Roman"/>
         </w:rPr>
-        <w:t xml:space="preserve">Abortion restrictions have caused many facilities to close (CITE), causing issues for those in communities without abortion providers. </w:t>
+        <w:t xml:space="preserve">Ted Joyce, a health economist, discussed in a 2011 article for the </w:t>
+      </w:r>
+      <w:r>
+        <w:rPr>
+          <w:rFonts w:ascii="Times New Roman" w:hAnsi="Times New Roman" w:cs="Times New Roman"/>
+          <w:i/>
+        </w:rPr>
+        <w:t xml:space="preserve">New England Journal of </w:t>
+      </w:r>
+      <w:r>
+        <w:rPr>
+          <w:rFonts w:ascii="Times New Roman" w:hAnsi="Times New Roman" w:cs="Times New Roman"/>
+          <w:i/>
+        </w:rPr>
+        <w:t>Medicine</w:t>
+      </w:r>
+      <w:r>
+        <w:rPr>
+          <w:rFonts w:ascii="Times New Roman" w:hAnsi="Times New Roman" w:cs="Times New Roman"/>
+        </w:rPr>
+        <w:t xml:space="preserve"> the idea that some abortion restrictions fall on the “supply side,” or on abortion providers, while others fall on the “demand side,” or on those seeking abortion.</w:t>
+      </w:r>
+      <w:r>
+        <w:rPr>
+          <w:rFonts w:ascii="Times New Roman" w:hAnsi="Times New Roman" w:cs="Times New Roman"/>
+        </w:rPr>
+        <w:fldChar w:fldCharType="begin"/>
+      </w:r>
+      <w:r>
+        <w:rPr>
+          <w:rFonts w:ascii="Times New Roman" w:hAnsi="Times New Roman" w:cs="Times New Roman"/>
+        </w:rPr>
+        <w:instrText xml:space="preserve"> ADDIN ZOTERO_ITEM CSL_CITATION {"citationID":"y0eMnFsQ","properties":{"formattedCitation":"(19)","plainCitation":"(19)","noteIndex":0},"citationItems":[{"id":697,"uris":["http://zotero.org/users/5215675/items/TH7GJUGV"],"uri":["http://zotero.org/users/5215675/items/TH7GJUGV"],"itemData":{"id":697,"type":"article-journal","title":"The Supply-Side Economics of Abortion","container-title":"New England Journal of Medicine","page":"1466-1469","volume":"365","issue":"16","source":"Taylor and Francis+NEJM","abstract":"Early approaches to restricting abortion access, directed mainly at patients (the demand side of the market), had relatively little impact on national abortion rates. So abortion opponents have turned to supply-side restrictions — probably a more effective strategy.","DOI":"10.1056/NEJMp1109889","ISSN":"0028-4793","note":"PMID: 22010912","author":[{"family":"Joyce","given":"Theodore"}],"issued":{"date-parts":[["2011",10,20]]}}}],"schema":"https://github.com/citation-style-language/schema/raw/master/csl-citation.json"} </w:instrText>
+      </w:r>
+      <w:r>
+        <w:rPr>
+          <w:rFonts w:ascii="Times New Roman" w:hAnsi="Times New Roman" w:cs="Times New Roman"/>
+        </w:rPr>
+        <w:fldChar w:fldCharType="separate"/>
+      </w:r>
+      <w:r>
+        <w:rPr>
+          <w:rFonts w:ascii="Times New Roman" w:hAnsi="Times New Roman" w:cs="Times New Roman"/>
+          <w:noProof/>
+        </w:rPr>
+        <w:t>(19)</w:t>
+      </w:r>
+      <w:r>
+        <w:rPr>
+          <w:rFonts w:ascii="Times New Roman" w:hAnsi="Times New Roman" w:cs="Times New Roman"/>
+        </w:rPr>
+        <w:fldChar w:fldCharType="end"/>
+      </w:r>
+      <w:r>
+        <w:rPr>
+          <w:rFonts w:ascii="Times New Roman" w:hAnsi="Times New Roman" w:cs="Times New Roman"/>
+        </w:rPr>
+        <w:t xml:space="preserve"> </w:t>
+      </w:r>
+      <w:r>
+        <w:rPr>
+          <w:rFonts w:ascii="Times New Roman" w:hAnsi="Times New Roman" w:cs="Times New Roman"/>
+        </w:rPr>
+        <w:t>Abortion</w:t>
+      </w:r>
+      <w:r>
+        <w:rPr>
+          <w:rFonts w:ascii="Times New Roman" w:hAnsi="Times New Roman" w:cs="Times New Roman"/>
+        </w:rPr>
+        <w:t xml:space="preserve"> restrictions have caused many facilities to close (CITE), causing issues for those in communities without abortion providers. </w:t>
       </w:r>
       <w:r>
         <w:rPr>
@@ -794,21 +980,19 @@
         <w:rPr>
           <w:rFonts w:ascii="Times New Roman" w:hAnsi="Times New Roman" w:cs="Times New Roman"/>
         </w:rPr>
-        <w:t xml:space="preserve">Other states may restrict the methods that may be used to induce abortion or require providers to have admitting privileges at local hospitals, introducing </w:t>
-      </w:r>
-      <w:proofErr w:type="spellStart"/>
-      <w:r>
-        <w:rPr>
-          <w:rFonts w:ascii="Times New Roman" w:hAnsi="Times New Roman" w:cs="Times New Roman"/>
-        </w:rPr>
-        <w:t xml:space="preserve">a </w:t>
-      </w:r>
-      <w:proofErr w:type="spellEnd"/>
-      <w:r>
-        <w:rPr>
-          <w:rFonts w:ascii="Times New Roman" w:hAnsi="Times New Roman" w:cs="Times New Roman"/>
-        </w:rPr>
-        <w:t xml:space="preserve">hurdle that may be insurmountable if local hospitals are Catholic owned or otherwise unsupportive of abortion providers. </w:t>
+        <w:t xml:space="preserve">Other states may restrict the methods that may be used to induce abortion or require providers to have admitting privileges at local hospitals, </w:t>
+      </w:r>
+      <w:r>
+        <w:rPr>
+          <w:rFonts w:ascii="Times New Roman" w:hAnsi="Times New Roman" w:cs="Times New Roman"/>
+        </w:rPr>
+        <w:t>a hurdle</w:t>
+      </w:r>
+      <w:r>
+        <w:rPr>
+          <w:rFonts w:ascii="Times New Roman" w:hAnsi="Times New Roman" w:cs="Times New Roman"/>
+        </w:rPr>
+        <w:t xml:space="preserve"> that may be insurmountable if local hospitals are Catholic owned or otherwise unsupportive of abortion providers. </w:t>
       </w:r>
       <w:r>
         <w:rPr>
@@ -928,20 +1112,14 @@
         <w:rPr>
           <w:rFonts w:ascii="Times New Roman" w:hAnsi="Times New Roman" w:cs="Times New Roman"/>
         </w:rPr>
+        <w:lastRenderedPageBreak/>
         <w:tab/>
       </w:r>
       <w:r>
         <w:rPr>
           <w:rFonts w:ascii="Times New Roman" w:hAnsi="Times New Roman" w:cs="Times New Roman"/>
         </w:rPr>
-        <w:t xml:space="preserve">Restrictions on abortion, whether on providers or on those seeking abortions, restrict the ability of people within the state to access comprehensive reproductive health care. On the other hand, crisis pregnancy centers, which have been found to provide misinformation to those </w:t>
-      </w:r>
-      <w:r>
-        <w:rPr>
-          <w:rFonts w:ascii="Times New Roman" w:hAnsi="Times New Roman" w:cs="Times New Roman"/>
-        </w:rPr>
-        <w:lastRenderedPageBreak/>
-        <w:t xml:space="preserve">seeking abortion, are often unregulated. </w:t>
+        <w:t xml:space="preserve">Restrictions on abortion, whether on providers or on those seeking abortions, restrict the ability of people within the state to access comprehensive reproductive health care. On the other hand, crisis pregnancy centers, which have been found to provide misinformation to those seeking abortion, are often unregulated. </w:t>
       </w:r>
       <w:r>
         <w:rPr>
@@ -1092,7 +1270,7 @@
         <w:rPr>
           <w:rFonts w:ascii="Times New Roman" w:hAnsi="Times New Roman" w:cs="Times New Roman"/>
         </w:rPr>
-        <w:instrText xml:space="preserve"> ADDIN ZOTERO_ITEM CSL_CITATION {"citationID":"aWHt4xTE","properties":{"formattedCitation":"(19)","plainCitation":"(19)","noteIndex":0},"citationItems":[{"id":537,"uris":["http://zotero.org/users/5215675/items/CLFZ42HP"],"uri":["http://zotero.org/users/5215675/items/CLFZ42HP"],"itemData":{"id":537,"type":"webpage","title":"The Fake Clinic Database","container-title":"Reproaction","abstract":"The Fake Clinic Database is a collection of all discoverable crisis pregnancy center locations nationwide, independently verified and regularly updated by Reproaction.","URL":"https://reproaction.org/fakeclinicdatabase/","language":"en-US","author":[{"family":"Reproaction Education Fund","given":""}],"issued":{"date-parts":[["2018",8,17]]},"accessed":{"date-parts":[["2019",4,18]]}}}],"schema":"https://github.com/citation-style-language/schema/raw/master/csl-citation.json"} </w:instrText>
+        <w:instrText xml:space="preserve"> ADDIN ZOTERO_ITEM CSL_CITATION {"citationID":"aWHt4xTE","properties":{"formattedCitation":"(20)","plainCitation":"(20)","noteIndex":0},"citationItems":[{"id":537,"uris":["http://zotero.org/users/5215675/items/CLFZ42HP"],"uri":["http://zotero.org/users/5215675/items/CLFZ42HP"],"itemData":{"id":537,"type":"webpage","title":"The Fake Clinic Database","container-title":"Reproaction","abstract":"The Fake Clinic Database is a collection of all discoverable crisis pregnancy center locations nationwide, independently verified and regularly updated by Reproaction.","URL":"https://reproaction.org/fakeclinicdatabase/","language":"en-US","author":[{"family":"Reproaction Education Fund","given":""}],"issued":{"date-parts":[["2018",8,17]]},"accessed":{"date-parts":[["2019",4,18]]}}}],"schema":"https://github.com/citation-style-language/schema/raw/master/csl-citation.json"} </w:instrText>
       </w:r>
       <w:r>
         <w:rPr>
@@ -1104,7 +1282,7 @@
         <w:rPr>
           <w:rFonts w:ascii="Times New Roman" w:hAnsi="Times New Roman" w:cs="Times New Roman"/>
         </w:rPr>
-        <w:t>(19)</w:t>
+        <w:t>(20)</w:t>
       </w:r>
       <w:r>
         <w:rPr>
@@ -1142,7 +1320,7 @@
         <w:rPr>
           <w:rFonts w:ascii="Times New Roman" w:hAnsi="Times New Roman" w:cs="Times New Roman"/>
         </w:rPr>
-        <w:instrText xml:space="preserve"> ADDIN ZOTERO_ITEM CSL_CITATION {"citationID":"WdIqfXys","properties":{"formattedCitation":"(19,20)","plainCitation":"(19,20)","noteIndex":0},"citationItems":[{"id":537,"uris":["http://zotero.org/users/5215675/items/CLFZ42HP"],"uri":["http://zotero.org/users/5215675/items/CLFZ42HP"],"itemData":{"id":537,"type":"webpage","title":"The Fake Clinic Database","container-title":"Reproaction","abstract":"The Fake Clinic Database is a collection of all discoverable crisis pregnancy center locations nationwide, independently verified and regularly updated by Reproaction.","URL":"https://reproaction.org/fakeclinicdatabase/","language":"en-US","author":[{"family":"Reproaction Education Fund","given":""}],"issued":{"date-parts":[["2018",8,17]]},"accessed":{"date-parts":[["2019",4,18]]}}},{"id":539,"uris":["http://zotero.org/users/5215675/items/9CNH3RNU"],"uri":["http://zotero.org/users/5215675/items/9CNH3RNU"],"itemData":{"id":539,"type":"webpage","title":"About Reproaction","container-title":"Reproaction","abstract":"Reproaction's vision is to uphold abortion rights and advance reproductive justice as a matter of human dignity. We introduce a new culture of accountability, and empower and inspire the reproductive rights movement and the broader progressive community to openly and enthusiastically stand up for abortion rights.","URL":"https://reproaction.org/about/","language":"en-US","accessed":{"date-parts":[["2019",4,18]]}}}],"schema":"https://github.com/citation-style-language/schema/raw/master/csl-citation.json"} </w:instrText>
+        <w:instrText xml:space="preserve"> ADDIN ZOTERO_ITEM CSL_CITATION {"citationID":"WdIqfXys","properties":{"formattedCitation":"(20,21)","plainCitation":"(20,21)","noteIndex":0},"citationItems":[{"id":537,"uris":["http://zotero.org/users/5215675/items/CLFZ42HP"],"uri":["http://zotero.org/users/5215675/items/CLFZ42HP"],"itemData":{"id":537,"type":"webpage","title":"The Fake Clinic Database","container-title":"Reproaction","abstract":"The Fake Clinic Database is a collection of all discoverable crisis pregnancy center locations nationwide, independently verified and regularly updated by Reproaction.","URL":"https://reproaction.org/fakeclinicdatabase/","language":"en-US","author":[{"family":"Reproaction Education Fund","given":""}],"issued":{"date-parts":[["2018",8,17]]},"accessed":{"date-parts":[["2019",4,18]]}}},{"id":539,"uris":["http://zotero.org/users/5215675/items/9CNH3RNU"],"uri":["http://zotero.org/users/5215675/items/9CNH3RNU"],"itemData":{"id":539,"type":"webpage","title":"About Reproaction","container-title":"Reproaction","abstract":"Reproaction's vision is to uphold abortion rights and advance reproductive justice as a matter of human dignity. We introduce a new culture of accountability, and empower and inspire the reproductive rights movement and the broader progressive community to openly and enthusiastically stand up for abortion rights.","URL":"https://reproaction.org/about/","language":"en-US","accessed":{"date-parts":[["2019",4,18]]}}}],"schema":"https://github.com/citation-style-language/schema/raw/master/csl-citation.json"} </w:instrText>
       </w:r>
       <w:r>
         <w:rPr>
@@ -1154,7 +1332,7 @@
         <w:rPr>
           <w:rFonts w:ascii="Times New Roman" w:hAnsi="Times New Roman" w:cs="Times New Roman"/>
         </w:rPr>
-        <w:t>(19,20)</w:t>
+        <w:t>(20,21)</w:t>
       </w:r>
       <w:r>
         <w:rPr>
@@ -1273,7 +1451,7 @@
         <w:rPr>
           <w:rFonts w:ascii="Times New Roman" w:hAnsi="Times New Roman" w:cs="Times New Roman"/>
         </w:rPr>
-        <w:instrText xml:space="preserve"> ADDIN ZOTERO_ITEM CSL_CITATION {"citationID":"M2IlzPi5","properties":{"formattedCitation":"(17)","plainCitation":"(17)","noteIndex":0},"citationItems":[{"id":218,"uris":["http://zotero.org/users/5215675/items/NSE9YXXM"],"uri":["http://zotero.org/users/5215675/items/NSE9YXXM"],"itemData":{"id":218,"type":"article-journal","title":"Abortion Incidence and Service Availability In the United States, 2014: Abortion Incidence and Service Availability In the United States, 2014","container-title":"Perspectives on Sexual and Reproductive Health","page":"17-27","volume":"49","issue":"1","source":"Crossref","abstract":"METHODS: In 2015–2016, all U.S. facilities known or expected to have provided abortion services in 2013 or 2014 were surveyed. Data on the number of abortions were combined with population data to estimate national and state-level abortion rates. The number of abortion-providing facilities and changes since a similar 2011 survey were also assessed. The number and type of new abortion restrictions were examined in the states that had experienced the largest proportionate changes in clinics providing abortion services.\nRESULTS: In 2014, an estimated 926,200 abortions were performed in the United States, 12% fewer than in 2011; the 2014 abortion rate was 14.6 abortions per 1,000 women aged 15–44, representing a 14% decline over this period. The number of clinics providing abortions declined 6% between 2011 and 2014, and declines were steepest in the Midwest (22%) and the South (13%). Early medication abortions accounted for 31% of nonhospital abortions, up from 24% in 2011. Most states that experienced the largest proportionate declines in the number of clinics providing abortions had enacted one or more new restrictions during the study period, but reductions were not always associated with declines in abortion incidence.\nCONCLUSIONS: The relationship between abortion access, as measured by the number of clinics, and abortion rates is not straightforward. Further research is needed to understand the decline in abortion incidence. Perspectives on Sexual and Reproductive Health, 2017, 49(1):TK, doi: 10.1363/psrh.12015","DOI":"10.1363/psrh.12015","ISSN":"15386341","title-short":"Abortion Incidence and Service Availability In the United States, 2014","language":"en","author":[{"family":"Jones","given":"Rachel K."},{"family":"Jerman","given":"Jenna"}],"issued":{"date-parts":[["2017",3]]}}}],"schema":"https://github.com/citation-style-language/schema/raw/master/csl-citation.json"} </w:instrText>
+        <w:instrText xml:space="preserve"> ADDIN ZOTERO_ITEM CSL_CITATION {"citationID":"M2IlzPi5","properties":{"formattedCitation":"(10)","plainCitation":"(10)","noteIndex":0},"citationItems":[{"id":218,"uris":["http://zotero.org/users/5215675/items/NSE9YXXM"],"uri":["http://zotero.org/users/5215675/items/NSE9YXXM"],"itemData":{"id":218,"type":"article-journal","title":"Abortion Incidence and Service Availability In the United States, 2014: Abortion Incidence and Service Availability In the United States, 2014","container-title":"Perspectives on Sexual and Reproductive Health","page":"17-27","volume":"49","issue":"1","source":"Crossref","abstract":"METHODS: In 2015–2016, all U.S. facilities known or expected to have provided abortion services in 2013 or 2014 were surveyed. Data on the number of abortions were combined with population data to estimate national and state-level abortion rates. The number of abortion-providing facilities and changes since a similar 2011 survey were also assessed. The number and type of new abortion restrictions were examined in the states that had experienced the largest proportionate changes in clinics providing abortion services.\nRESULTS: In 2014, an estimated 926,200 abortions were performed in the United States, 12% fewer than in 2011; the 2014 abortion rate was 14.6 abortions per 1,000 women aged 15–44, representing a 14% decline over this period. The number of clinics providing abortions declined 6% between 2011 and 2014, and declines were steepest in the Midwest (22%) and the South (13%). Early medication abortions accounted for 31% of nonhospital abortions, up from 24% in 2011. Most states that experienced the largest proportionate declines in the number of clinics providing abortions had enacted one or more new restrictions during the study period, but reductions were not always associated with declines in abortion incidence.\nCONCLUSIONS: The relationship between abortion access, as measured by the number of clinics, and abortion rates is not straightforward. Further research is needed to understand the decline in abortion incidence. Perspectives on Sexual and Reproductive Health, 2017, 49(1):TK, doi: 10.1363/psrh.12015","DOI":"10.1363/psrh.12015","ISSN":"15386341","title-short":"Abortion Incidence and Service Availability In the United States, 2014","language":"en","author":[{"family":"Jones","given":"Rachel K."},{"family":"Jerman","given":"Jenna"}],"issued":{"date-parts":[["2017",3]]}}}],"schema":"https://github.com/citation-style-language/schema/raw/master/csl-citation.json"} </w:instrText>
       </w:r>
       <w:r>
         <w:rPr>
@@ -1286,7 +1464,7 @@
           <w:rFonts w:ascii="Times New Roman" w:hAnsi="Times New Roman" w:cs="Times New Roman"/>
           <w:noProof/>
         </w:rPr>
-        <w:t>(17)</w:t>
+        <w:t>(10)</w:t>
       </w:r>
       <w:r>
         <w:rPr>
@@ -1329,7 +1507,7 @@
         <w:rPr>
           <w:rFonts w:ascii="Times New Roman" w:hAnsi="Times New Roman" w:cs="Times New Roman"/>
         </w:rPr>
-        <w:instrText xml:space="preserve"> ADDIN ZOTERO_ITEM CSL_CITATION {"citationID":"44Z3oonH","properties":{"formattedCitation":"(17)","plainCitation":"(17)","noteIndex":0},"citationItems":[{"id":218,"uris":["http://zotero.org/users/5215675/items/NSE9YXXM"],"uri":["http://zotero.org/users/5215675/items/NSE9YXXM"],"itemData":{"id":218,"type":"article-journal","title":"Abortion Incidence and Service Availability In the United States, 2014: Abortion Incidence and Service Availability In the United States, 2014","container-title":"Perspectives on Sexual and Reproductive Health","page":"17-27","volume":"49","issue":"1","source":"Crossref","abstract":"METHODS: In 2015–2016, all U.S. facilities known or expected to have provided abortion services in 2013 or 2014 were surveyed. Data on the number of abortions were combined with population data to estimate national and state-level abortion rates. The number of abortion-providing facilities and changes since a similar 2011 survey were also assessed. The number and type of new abortion restrictions were examined in the states that had experienced the largest proportionate changes in clinics providing abortion services.\nRESULTS: In 2014, an estimated 926,200 abortions were performed in the United States, 12% fewer than in 2011; the 2014 abortion rate was 14.6 abortions per 1,000 women aged 15–44, representing a 14% decline over this period. The number of clinics providing abortions declined 6% between 2011 and 2014, and declines were steepest in the Midwest (22%) and the South (13%). Early medication abortions accounted for 31% of nonhospital abortions, up from 24% in 2011. Most states that experienced the largest proportionate declines in the number of clinics providing abortions had enacted one or more new restrictions during the study period, but reductions were not always associated with declines in abortion incidence.\nCONCLUSIONS: The relationship between abortion access, as measured by the number of clinics, and abortion rates is not straightforward. Further research is needed to understand the decline in abortion incidence. Perspectives on Sexual and Reproductive Health, 2017, 49(1):TK, doi: 10.1363/psrh.12015","DOI":"10.1363/psrh.12015","ISSN":"15386341","title-short":"Abortion Incidence and Service Availability In the United States, 2014","language":"en","author":[{"family":"Jones","given":"Rachel K."},{"family":"Jerman","given":"Jenna"}],"issued":{"date-parts":[["2017",3]]}}}],"schema":"https://github.com/citation-style-language/schema/raw/master/csl-citation.json"} </w:instrText>
+        <w:instrText xml:space="preserve"> ADDIN ZOTERO_ITEM CSL_CITATION {"citationID":"44Z3oonH","properties":{"formattedCitation":"(10)","plainCitation":"(10)","noteIndex":0},"citationItems":[{"id":218,"uris":["http://zotero.org/users/5215675/items/NSE9YXXM"],"uri":["http://zotero.org/users/5215675/items/NSE9YXXM"],"itemData":{"id":218,"type":"article-journal","title":"Abortion Incidence and Service Availability In the United States, 2014: Abortion Incidence and Service Availability In the United States, 2014","container-title":"Perspectives on Sexual and Reproductive Health","page":"17-27","volume":"49","issue":"1","source":"Crossref","abstract":"METHODS: In 2015–2016, all U.S. facilities known or expected to have provided abortion services in 2013 or 2014 were surveyed. Data on the number of abortions were combined with population data to estimate national and state-level abortion rates. The number of abortion-providing facilities and changes since a similar 2011 survey were also assessed. The number and type of new abortion restrictions were examined in the states that had experienced the largest proportionate changes in clinics providing abortion services.\nRESULTS: In 2014, an estimated 926,200 abortions were performed in the United States, 12% fewer than in 2011; the 2014 abortion rate was 14.6 abortions per 1,000 women aged 15–44, representing a 14% decline over this period. The number of clinics providing abortions declined 6% between 2011 and 2014, and declines were steepest in the Midwest (22%) and the South (13%). Early medication abortions accounted for 31% of nonhospital abortions, up from 24% in 2011. Most states that experienced the largest proportionate declines in the number of clinics providing abortions had enacted one or more new restrictions during the study period, but reductions were not always associated with declines in abortion incidence.\nCONCLUSIONS: The relationship between abortion access, as measured by the number of clinics, and abortion rates is not straightforward. Further research is needed to understand the decline in abortion incidence. Perspectives on Sexual and Reproductive Health, 2017, 49(1):TK, doi: 10.1363/psrh.12015","DOI":"10.1363/psrh.12015","ISSN":"15386341","title-short":"Abortion Incidence and Service Availability In the United States, 2014","language":"en","author":[{"family":"Jones","given":"Rachel K."},{"family":"Jerman","given":"Jenna"}],"issued":{"date-parts":[["2017",3]]}}}],"schema":"https://github.com/citation-style-language/schema/raw/master/csl-citation.json"} </w:instrText>
       </w:r>
       <w:r>
         <w:rPr>
@@ -1342,7 +1520,7 @@
           <w:rFonts w:ascii="Times New Roman" w:hAnsi="Times New Roman" w:cs="Times New Roman"/>
           <w:noProof/>
         </w:rPr>
-        <w:t>(17)</w:t>
+        <w:t>(10)</w:t>
       </w:r>
       <w:r>
         <w:rPr>
@@ -1374,7 +1552,14 @@
         <w:rPr>
           <w:rFonts w:ascii="Times New Roman" w:hAnsi="Times New Roman" w:cs="Times New Roman"/>
         </w:rPr>
-        <w:t xml:space="preserve"> whether or not states have restrictions on clinics’ structural standards similar to ambulatory surgical centers, whether or not states restrict abortion past a certain point in pregnancy, whether states require ultrasounds before an abortion,  whether private insurance plans in the state or states’ health insurance marketplaces restrict abortion coverage, whether states have a mandatory waiting period prior to abortion services, whether states follow the federal standard and allow Medicaid to fund abortions only for cases involving life endangerment, rape, or incest, whether states require parental consent for minors seeking abortions, whether states have a so-called “partial birth” abortion ban, and whether states have laws in place banning abortion (from prior to the </w:t>
+        <w:t xml:space="preserve"> whether or not states have restrictions on clinics’ structural standards similar to ambulatory surgical centers, whether or not states restrict abortion past a certain point in pregnancy, whether states require ultrasounds before an abortion,  whether private insurance plans in the state or states’ health insurance marketplaces restrict abortion coverage, whether states have a mandatory waiting period prior to abortion services, whether states follow the federal standard and allow Medicaid to fund abortions only for cases involving </w:t>
+      </w:r>
+      <w:r>
+        <w:rPr>
+          <w:rFonts w:ascii="Times New Roman" w:hAnsi="Times New Roman" w:cs="Times New Roman"/>
+        </w:rPr>
+        <w:lastRenderedPageBreak/>
+        <w:t xml:space="preserve">life endangerment, rape, or incest, whether states require parental consent for minors seeking abortions, whether states have a so-called “partial birth” abortion ban, and whether states have laws in place banning abortion (from prior to the </w:t>
       </w:r>
       <w:r>
         <w:rPr>
@@ -1387,14 +1572,7 @@
         <w:rPr>
           <w:rFonts w:ascii="Times New Roman" w:hAnsi="Times New Roman" w:cs="Times New Roman"/>
         </w:rPr>
-        <w:t xml:space="preserve"> decision) or expressing the intent to limit </w:t>
-      </w:r>
-      <w:r>
-        <w:rPr>
-          <w:rFonts w:ascii="Times New Roman" w:hAnsi="Times New Roman" w:cs="Times New Roman"/>
-        </w:rPr>
-        <w:lastRenderedPageBreak/>
-        <w:t>abortion to the maximum extent permitted under the law. I am also looking at whether state law protects the right to abortion.</w:t>
+        <w:t xml:space="preserve"> decision) or expressing the intent to limit abortion to the maximum extent permitted under the law. I am also looking at whether state law protects the right to abortion.</w:t>
       </w:r>
     </w:p>
     <w:p>
@@ -1488,7 +1666,7 @@
         <w:rPr>
           <w:rFonts w:ascii="Times New Roman" w:hAnsi="Times New Roman" w:cs="Times New Roman"/>
         </w:rPr>
-        <w:instrText xml:space="preserve"> ADDIN ZOTERO_ITEM CSL_CITATION {"citationID":"AvWLW8KX","properties":{"formattedCitation":"(18)","plainCitation":"(18)","noteIndex":0},"citationItems":[{"id":695,"uris":["http://zotero.org/users/5215675/items/QTW62HZ8"],"uri":["http://zotero.org/users/5215675/items/QTW62HZ8"],"itemData":{"id":695,"type":"webpage","title":"The Fiscal Case for Medicaid Expansion | Commonwealth Fund","abstract":"After a two-and-a-half-year lull, additional states are now primed to expand Medicaid eligibility to more people living in poverty, as permitted under the Affordable Care Act. Virginia expanded Medicaid earlier this year, and as many as six more states are waiting in the wings. But concerns about costs have been a roadblock to implementation in these states and the dozen others that have so far resisted calls to expand the health insurance program.","URL":"https://www.commonwealthfund.org/blog/2019/fiscal-case-medicaid-expansion","note":"DOI: https://doi.org/10.26099/w12z-v017","language":"en","accessed":{"date-parts":[["2019",5,8]]}}}],"schema":"https://github.com/citation-style-language/schema/raw/master/csl-citation.json"} </w:instrText>
+        <w:instrText xml:space="preserve"> ADDIN ZOTERO_ITEM CSL_CITATION {"citationID":"AvWLW8KX","properties":{"formattedCitation":"(22)","plainCitation":"(22)","noteIndex":0},"citationItems":[{"id":695,"uris":["http://zotero.org/users/5215675/items/QTW62HZ8"],"uri":["http://zotero.org/users/5215675/items/QTW62HZ8"],"itemData":{"id":695,"type":"webpage","title":"The Fiscal Case for Medicaid Expansion | Commonwealth Fund","abstract":"After a two-and-a-half-year lull, additional states are now primed to expand Medicaid eligibility to more people living in poverty, as permitted under the Affordable Care Act. Virginia expanded Medicaid earlier this year, and as many as six more states are waiting in the wings. But concerns about costs have been a roadblock to implementation in these states and the dozen others that have so far resisted calls to expand the health insurance program.","URL":"https://www.commonwealthfund.org/blog/2019/fiscal-case-medicaid-expansion","note":"DOI: https://doi.org/10.26099/w12z-v017","language":"en","accessed":{"date-parts":[["2019",5,8]]}}}],"schema":"https://github.com/citation-style-language/schema/raw/master/csl-citation.json"} </w:instrText>
       </w:r>
       <w:r>
         <w:rPr>
@@ -1501,7 +1679,7 @@
           <w:rFonts w:ascii="Times New Roman" w:hAnsi="Times New Roman" w:cs="Times New Roman"/>
           <w:noProof/>
         </w:rPr>
-        <w:t>(18)</w:t>
+        <w:t>(22)</w:t>
       </w:r>
       <w:r>
         <w:rPr>
@@ -1677,7 +1855,14 @@
         <w:rPr>
           <w:rFonts w:ascii="Times New Roman" w:hAnsi="Times New Roman" w:cs="Times New Roman"/>
         </w:rPr>
-        <w:t>All of the data used in this analysis come from publicly available datasets. In order to manage the data, I saved all code, data, and output separately, with raw data files saved separately from working data files and merged data in another folder. All code is annotated and available via my GitHub, as is my final dataset.</w:t>
+        <w:t xml:space="preserve">All of the data used in this analysis come from publicly available datasets. In order to manage the data, I saved all code, data, and output separately, with raw data files saved </w:t>
+      </w:r>
+      <w:r>
+        <w:rPr>
+          <w:rFonts w:ascii="Times New Roman" w:hAnsi="Times New Roman" w:cs="Times New Roman"/>
+        </w:rPr>
+        <w:lastRenderedPageBreak/>
+        <w:t>separately from working data files and merged data in another folder. All code is annotated and available via my GitHub, as is my final dataset.</w:t>
       </w:r>
       <w:r>
         <w:rPr>
@@ -1754,7 +1939,39 @@
         <w:rPr>
           <w:rFonts w:ascii="Times New Roman" w:hAnsi="Times New Roman" w:cs="Times New Roman"/>
         </w:rPr>
-        <w:t xml:space="preserve">In Stata, I cleaned the data a bit more to recode for dummy variables. I used Stata to do the final analysis, performing an </w:t>
+        <w:t xml:space="preserve">In Stata, I </w:t>
+      </w:r>
+      <w:r>
+        <w:rPr>
+          <w:rFonts w:ascii="Times New Roman" w:hAnsi="Times New Roman" w:cs="Times New Roman"/>
+        </w:rPr>
+        <w:t>did a bit of final cleaning and recoded all dummy variables to appear as coded 0 or 1</w:t>
+      </w:r>
+      <w:r>
+        <w:rPr>
+          <w:rFonts w:ascii="Times New Roman" w:hAnsi="Times New Roman" w:cs="Times New Roman"/>
+        </w:rPr>
+        <w:t>.</w:t>
+      </w:r>
+      <w:r>
+        <w:rPr>
+          <w:rFonts w:ascii="Times New Roman" w:hAnsi="Times New Roman" w:cs="Times New Roman"/>
+        </w:rPr>
+        <w:t xml:space="preserve"> In the case of regulations on abortion, 0 indicates that such a law is not in place or is not enforceable (the law is enjoined by a court, in most cases). 1 indicates that a law is in place and enforced. The exception to this is in the case of state law around abortion: some states have a ban on abortion which predates the Roe v. Wade decision, and others have regulations which express an intent to restrict abortion to the earliest extent possible. In these instances, these laws are not enforceable, but I used the presence of such a law on the books in analysis, because my theory relates to the combined atmosphere of abortion regulations as having an influence on the number of crisis pregnancy centers. </w:t>
+      </w:r>
+    </w:p>
+    <w:p>
+      <w:pPr>
+        <w:ind w:firstLine="720"/>
+        <w:rPr>
+          <w:rFonts w:ascii="Times New Roman" w:hAnsi="Times New Roman" w:cs="Times New Roman"/>
+        </w:rPr>
+      </w:pPr>
+      <w:r>
+        <w:rPr>
+          <w:rFonts w:ascii="Times New Roman" w:hAnsi="Times New Roman" w:cs="Times New Roman"/>
+        </w:rPr>
+        <w:t xml:space="preserve">I used Stata to do the final analysis, performing an </w:t>
       </w:r>
       <w:r>
         <w:rPr>
@@ -1799,6 +2016,58 @@
     </w:p>
     <w:p>
       <w:pPr>
+        <w:rPr>
+          <w:rFonts w:ascii="Times New Roman" w:hAnsi="Times New Roman" w:cs="Times New Roman"/>
+        </w:rPr>
+      </w:pPr>
+      <w:r>
+        <w:rPr>
+          <w:rFonts w:ascii="Times New Roman" w:hAnsi="Times New Roman" w:cs="Times New Roman"/>
+        </w:rPr>
+        <w:tab/>
+      </w:r>
+    </w:p>
+    <w:p>
+      <w:pPr>
+        <w:rPr>
+          <w:rFonts w:ascii="Times New Roman" w:hAnsi="Times New Roman" w:cs="Times New Roman"/>
+          <w:b/>
+          <w:i/>
+        </w:rPr>
+      </w:pPr>
+      <w:r>
+        <w:rPr>
+          <w:rFonts w:ascii="Times New Roman" w:hAnsi="Times New Roman" w:cs="Times New Roman"/>
+          <w:b/>
+          <w:i/>
+        </w:rPr>
+        <w:t>Results</w:t>
+      </w:r>
+    </w:p>
+    <w:p>
+      <w:pPr>
+        <w:rPr>
+          <w:rFonts w:ascii="Times New Roman" w:hAnsi="Times New Roman" w:cs="Times New Roman"/>
+        </w:rPr>
+      </w:pPr>
+      <w:r>
+        <w:rPr>
+          <w:rFonts w:ascii="Times New Roman" w:hAnsi="Times New Roman" w:cs="Times New Roman"/>
+        </w:rPr>
+        <w:tab/>
+        <w:t>In selecting variables for regression models to address my theory, I first had to select out variables which were highly correlated with one another. States’ voting behavior in 2012 and 2016 were highly correlated, so I chose to use voting behavior in 2016 as it was closer to the date for the rest of the data used in the models. The number of abortion providers was highly positively correlated with the nu</w:t>
+      </w:r>
+      <w:bookmarkStart w:id="0" w:name="_GoBack"/>
+      <w:bookmarkEnd w:id="0"/>
+      <w:r>
+        <w:rPr>
+          <w:rFonts w:ascii="Times New Roman" w:hAnsi="Times New Roman" w:cs="Times New Roman"/>
+        </w:rPr>
+        <w:t xml:space="preserve">mber of abortions provided by state; in order to parallel the dependent variable, I chose to use the number of abortion providers as both represent facilities, rather than comparing patients served with the number of facilities. Each abortion regulation was somewhat positively correlated with state voting behavior in 2016, and the composite score of regulations was extremely correlated with state voting behavior. </w:t>
+      </w:r>
+    </w:p>
+    <w:p>
+      <w:pPr>
         <w:ind w:firstLine="720"/>
         <w:rPr>
           <w:rFonts w:ascii="Times New Roman" w:hAnsi="Times New Roman" w:cs="Times New Roman"/>
@@ -1810,23 +2079,24 @@
           <w:rFonts w:ascii="Times New Roman" w:hAnsi="Times New Roman" w:cs="Times New Roman"/>
           <w:color w:val="000000" w:themeColor="text1"/>
         </w:rPr>
-        <w:t xml:space="preserve">In model number 1, I looked only at the relationship between the number of crisis pregnancy centers and abortion </w:t>
-      </w:r>
-      <w:proofErr w:type="spellStart"/>
-      <w:r>
+        <w:lastRenderedPageBreak/>
+        <w:t xml:space="preserve">In model number 1, I looked only at the relationship between the number of crisis pregnancy centers and abortion providers in a state, controlling for state population, as states with a higher population will likely have more of both types of facilities. </w:t>
+      </w:r>
+    </w:p>
+    <w:p>
+      <w:pPr>
+        <w:ind w:firstLine="720"/>
         <w:rPr>
           <w:rFonts w:ascii="Times New Roman" w:hAnsi="Times New Roman" w:cs="Times New Roman"/>
           <w:color w:val="000000" w:themeColor="text1"/>
         </w:rPr>
-        <w:t xml:space="preserve">providers </w:t>
-      </w:r>
-      <w:proofErr w:type="spellEnd"/>
+      </w:pPr>
       <w:r>
         <w:rPr>
           <w:rFonts w:ascii="Times New Roman" w:hAnsi="Times New Roman" w:cs="Times New Roman"/>
           <w:color w:val="000000" w:themeColor="text1"/>
         </w:rPr>
-        <w:t>in a state, controlling for state population, as states with a higher population will likely have more of both types of facilities. Model number 2 looks at the relationship between the number of crisis pregnancy centers and providers in a state, controlling for both state population and voting behavior, in order to look at whether adding voting behavior better predicts the number of CPCs in a state. For model number 3, I added in all of the regulations to model number 2.</w:t>
+        <w:t>Model number 2 looks at the relationship between the number of crisis pregnancy centers and providers in a state, controlling for both state population and voting behavior, in order to look at whether adding voting behavior better predicts the number of CPCs in a state. In model 3, I looked at whether including the percentage of people uninsured in 2015 to model 2 helped better predict the number of CPCs.</w:t>
       </w:r>
     </w:p>
     <w:p>
@@ -1842,78 +2112,42 @@
           <w:rFonts w:ascii="Times New Roman" w:hAnsi="Times New Roman" w:cs="Times New Roman"/>
           <w:color w:val="000000" w:themeColor="text1"/>
         </w:rPr>
-        <w:t xml:space="preserve">Abortion regulations in the model all acted as dummy variables (whether or not the state had the regulation in place and enforceable, except for the restrictions from before Roe), which had the effect of canceling one another out. In order to operationalize anti-abortion sentiment in a state, I constructed a composite score that totaled the number of abortion regulations within a state, ranging from </w:t>
+        <w:t xml:space="preserve">For model number 4, I added in all of the regulations to model number 3. Abortion regulations in the model all acted as dummy variables (whether or not the state had the regulation in place and enforceable, except for the restrictions from before Roe), which had the effect of canceling one another out. In order to operationalize anti-abortion sentiment in a state, I constructed a composite score that totaled the number of abortion regulations within a state, ranging from 0 to 8. In model 4, I looked at the relationship between number of CPCs, number of providers, and the score of total abortion regulations, controlling for voting behavior and state population. For model number 5, I wanted to look at only regulations targeting abortion providers, to see if crisis pregnancy centers were opening more in response to abortion providers in a state, so I used a composite score which only totals the restrictions on abortion from the </w:t>
+      </w:r>
+      <w:r>
+        <w:rPr>
+          <w:rFonts w:ascii="Times New Roman" w:hAnsi="Times New Roman" w:cs="Times New Roman"/>
+          <w:color w:val="FF0000"/>
+        </w:rPr>
+        <w:t>supply side</w:t>
+      </w:r>
+      <w:r>
+        <w:rPr>
+          <w:rFonts w:ascii="Times New Roman" w:hAnsi="Times New Roman" w:cs="Times New Roman"/>
+          <w:color w:val="FF0000"/>
+        </w:rPr>
+        <w:t xml:space="preserve"> (cite Ted Joyce)</w:t>
       </w:r>
       <w:r>
         <w:rPr>
           <w:rFonts w:ascii="Times New Roman" w:hAnsi="Times New Roman" w:cs="Times New Roman"/>
           <w:color w:val="000000" w:themeColor="text1"/>
         </w:rPr>
-        <w:t>0 to 8</w:t>
-      </w:r>
-      <w:r>
+        <w:t xml:space="preserve">. I wanted to isolate regulations which seek to dissuade people from receiving abortions, whether by introducing delays or preventing them from obtaining abortion services, so I created another composite score that totaled the number of regulations on abortion on the demand side. For model number 6, I looked at the relationship between the number of crisis pregnancy centers, providers, and demand-side abortion regulations, again controlling for state population and voting behavior. </w:t>
+      </w:r>
+    </w:p>
+    <w:p>
+      <w:pPr>
         <w:rPr>
           <w:rFonts w:ascii="Times New Roman" w:hAnsi="Times New Roman" w:cs="Times New Roman"/>
           <w:color w:val="000000" w:themeColor="text1"/>
         </w:rPr>
-        <w:t>.</w:t>
-      </w:r>
+      </w:pPr>
       <w:r>
         <w:rPr>
           <w:rFonts w:ascii="Times New Roman" w:hAnsi="Times New Roman" w:cs="Times New Roman"/>
           <w:color w:val="000000" w:themeColor="text1"/>
         </w:rPr>
-        <w:t xml:space="preserve"> In model 4, I looked at the relationship between number of CPCs, number of providers, and the score of total abortion regulations, controlling for voting behavior and state population.</w:t>
-      </w:r>
-      <w:r>
-        <w:rPr>
-          <w:rFonts w:ascii="Times New Roman" w:hAnsi="Times New Roman" w:cs="Times New Roman"/>
-          <w:color w:val="000000" w:themeColor="text1"/>
-        </w:rPr>
-        <w:t xml:space="preserve"> For model number 5, I wanted to look at only regulations targeting abortion providers, to see if crisis pregnancy centers were opening more in response to abortion providers in a state</w:t>
-      </w:r>
-      <w:r>
-        <w:rPr>
-          <w:rFonts w:ascii="Times New Roman" w:hAnsi="Times New Roman" w:cs="Times New Roman"/>
-          <w:color w:val="000000" w:themeColor="text1"/>
-        </w:rPr>
-        <w:t xml:space="preserve">, so I used a composite score which only totals the restrictions on abortion from the </w:t>
-      </w:r>
-      <w:r>
-        <w:rPr>
-          <w:rFonts w:ascii="Times New Roman" w:hAnsi="Times New Roman" w:cs="Times New Roman"/>
-          <w:color w:val="FF0000"/>
-        </w:rPr>
-        <w:t>supply side</w:t>
-      </w:r>
-      <w:r>
-        <w:rPr>
-          <w:rFonts w:ascii="Times New Roman" w:hAnsi="Times New Roman" w:cs="Times New Roman"/>
-          <w:color w:val="FF0000"/>
-        </w:rPr>
-        <w:t xml:space="preserve"> (cite Ted Joyce)</w:t>
-      </w:r>
-      <w:r>
-        <w:rPr>
-          <w:rFonts w:ascii="Times New Roman" w:hAnsi="Times New Roman" w:cs="Times New Roman"/>
-          <w:color w:val="000000" w:themeColor="text1"/>
-        </w:rPr>
-        <w:t xml:space="preserve">. I wanted to isolate regulations which seek to dissuade people from receiving abortions, whether by introducing delays or preventing them from obtaining abortion services, so I created another composite score that totaled the number of regulations on abortion on the demand side. For model number 6, I looked at the relationship between the number of crisis pregnancy centers, providers, and demand-side abortion regulations, again controlling for state population and voting behavior. </w:t>
-      </w:r>
-    </w:p>
-    <w:p>
-      <w:pPr>
-        <w:rPr>
-          <w:rFonts w:ascii="Times New Roman" w:hAnsi="Times New Roman" w:cs="Times New Roman"/>
-          <w:color w:val="000000" w:themeColor="text1"/>
-        </w:rPr>
-      </w:pPr>
-      <w:r>
-        <w:rPr>
-          <w:rFonts w:ascii="Times New Roman" w:hAnsi="Times New Roman" w:cs="Times New Roman"/>
-          <w:color w:val="000000" w:themeColor="text1"/>
-        </w:rPr>
-        <w:lastRenderedPageBreak/>
         <w:tab/>
         <w:t xml:space="preserve">I also wanted to look at whether states’ supportive policies around abortion had some effect. For my final model, number 7, I used the total composite score as model number </w:t>
       </w:r>
@@ -1938,14 +2172,17 @@
       <w:pPr>
         <w:rPr>
           <w:rFonts w:ascii="Times New Roman" w:hAnsi="Times New Roman" w:cs="Times New Roman"/>
-        </w:rPr>
-      </w:pPr>
-      <w:r>
-        <w:rPr>
-          <w:rFonts w:ascii="Times New Roman" w:hAnsi="Times New Roman" w:cs="Times New Roman"/>
-        </w:rPr>
-        <w:tab/>
-      </w:r>
+          <w:color w:val="000000" w:themeColor="text1"/>
+        </w:rPr>
+      </w:pPr>
+    </w:p>
+    <w:p>
+      <w:pPr>
+        <w:rPr>
+          <w:rFonts w:ascii="Times New Roman" w:hAnsi="Times New Roman" w:cs="Times New Roman"/>
+          <w:i/>
+        </w:rPr>
+      </w:pPr>
     </w:p>
     <w:p>
       <w:pPr>
@@ -1961,7 +2198,7 @@
           <w:b/>
           <w:i/>
         </w:rPr>
-        <w:t>Results</w:t>
+        <w:t>Limitations</w:t>
       </w:r>
     </w:p>
     <w:p>
@@ -1980,9 +2217,78 @@
       <w:r>
         <w:rPr>
           <w:rFonts w:ascii="Times New Roman" w:hAnsi="Times New Roman" w:cs="Times New Roman"/>
-          <w:color w:val="FF0000"/>
-        </w:rPr>
-        <w:t>To come</w:t>
+        </w:rPr>
+        <w:t xml:space="preserve">One issue with this model is in the number of crisis pregnancy centers by state. The data from </w:t>
+      </w:r>
+      <w:proofErr w:type="spellStart"/>
+      <w:r>
+        <w:rPr>
+          <w:rFonts w:ascii="Times New Roman" w:hAnsi="Times New Roman" w:cs="Times New Roman"/>
+        </w:rPr>
+        <w:t>Reproaction</w:t>
+      </w:r>
+      <w:proofErr w:type="spellEnd"/>
+      <w:r>
+        <w:rPr>
+          <w:rFonts w:ascii="Times New Roman" w:hAnsi="Times New Roman" w:cs="Times New Roman"/>
+        </w:rPr>
+        <w:t xml:space="preserve"> includes data for</w:t>
+      </w:r>
+      <w:r>
+        <w:rPr>
+          <w:rFonts w:ascii="Times New Roman" w:hAnsi="Times New Roman" w:cs="Times New Roman"/>
+        </w:rPr>
+        <w:t xml:space="preserve"> 2,629 clinic locations, but some advocacy organizations estimate there to be over 3,500 locations nationwide: NARAL Pro-Choice America estimated there to be over 3,500 in 2017.</w:t>
+      </w:r>
+      <w:r>
+        <w:rPr>
+          <w:rFonts w:ascii="Times New Roman" w:hAnsi="Times New Roman" w:cs="Times New Roman"/>
+        </w:rPr>
+        <w:fldChar w:fldCharType="begin"/>
+      </w:r>
+      <w:r>
+        <w:rPr>
+          <w:rFonts w:ascii="Times New Roman" w:hAnsi="Times New Roman" w:cs="Times New Roman"/>
+        </w:rPr>
+        <w:instrText xml:space="preserve"> ADDIN ZOTERO_ITEM CSL_CITATION {"citationID":"Qi6qGiS9","properties":{"formattedCitation":"(8,20)","plainCitation":"(8,20)","noteIndex":0},"citationItems":[{"id":537,"uris":["http://zotero.org/users/5215675/items/CLFZ42HP"],"uri":["http://zotero.org/users/5215675/items/CLFZ42HP"],"itemData":{"id":537,"type":"webpage","title":"The Fake Clinic Database","container-title":"Reproaction","abstract":"The Fake Clinic Database is a collection of all discoverable crisis pregnancy center locations nationwide, independently verified and regularly updated by Reproaction.","URL":"https://reproaction.org/fakeclinicdatabase/","language":"en-US","author":[{"family":"Reproaction Education Fund","given":""}],"issued":{"date-parts":[["2018",8,17]]},"accessed":{"date-parts":[["2019",4,18]]}}},{"id":296,"uris":["http://zotero.org/users/5215675/items/9WFIW3CJ"],"uri":["http://zotero.org/users/5215675/items/9WFIW3CJ"],"itemData":{"id":296,"type":"report","title":"The Truth about Crisis Pregnancy Centers","URL":"https://www.prochoiceamerica.org/wp-content/uploads/2016/12/6.-The-Truth-About-Crisis-Pregnancy-Centers.pdf","author":[{"family":"NARAL Pro-Choice America","given":""}],"issued":{"date-parts":[["2017",1,1]]},"accessed":{"date-parts":[["2019",2,20]]}}}],"schema":"https://github.com/citation-style-language/schema/raw/master/csl-citation.json"} </w:instrText>
+      </w:r>
+      <w:r>
+        <w:rPr>
+          <w:rFonts w:ascii="Times New Roman" w:hAnsi="Times New Roman" w:cs="Times New Roman"/>
+        </w:rPr>
+        <w:fldChar w:fldCharType="separate"/>
+      </w:r>
+      <w:r>
+        <w:rPr>
+          <w:rFonts w:ascii="Times New Roman" w:hAnsi="Times New Roman" w:cs="Times New Roman"/>
+        </w:rPr>
+        <w:t>(8,20)</w:t>
+      </w:r>
+      <w:r>
+        <w:rPr>
+          <w:rFonts w:ascii="Times New Roman" w:hAnsi="Times New Roman" w:cs="Times New Roman"/>
+        </w:rPr>
+        <w:fldChar w:fldCharType="end"/>
+      </w:r>
+      <w:r>
+        <w:rPr>
+          <w:rFonts w:ascii="Times New Roman" w:hAnsi="Times New Roman" w:cs="Times New Roman"/>
+        </w:rPr>
+        <w:t xml:space="preserve"> This could be an error, or it could be that facilities have closed in recent years, or it could be that the </w:t>
+      </w:r>
+      <w:proofErr w:type="spellStart"/>
+      <w:r>
+        <w:rPr>
+          <w:rFonts w:ascii="Times New Roman" w:hAnsi="Times New Roman" w:cs="Times New Roman"/>
+        </w:rPr>
+        <w:t>Reproaction</w:t>
+      </w:r>
+      <w:proofErr w:type="spellEnd"/>
+      <w:r>
+        <w:rPr>
+          <w:rFonts w:ascii="Times New Roman" w:hAnsi="Times New Roman" w:cs="Times New Roman"/>
+        </w:rPr>
+        <w:t xml:space="preserve"> database does not include all facilities nationwide. This model assumes that, if there are clinic locations missing from the database, they are not missing in a systematic way; however, if this is not the case, it may introduce bias into the results.</w:t>
       </w:r>
     </w:p>
     <w:p>
@@ -2007,19 +2313,18 @@
           <w:b/>
           <w:i/>
         </w:rPr>
-        <w:t>Limitations</w:t>
-      </w:r>
-    </w:p>
-    <w:p>
-      <w:pPr>
-        <w:rPr>
-          <w:rFonts w:ascii="Times New Roman" w:hAnsi="Times New Roman" w:cs="Times New Roman"/>
-        </w:rPr>
-      </w:pPr>
-      <w:r>
-        <w:rPr>
-          <w:rFonts w:ascii="Times New Roman" w:hAnsi="Times New Roman" w:cs="Times New Roman"/>
-          <w:i/>
+        <w:t>Discussion</w:t>
+      </w:r>
+    </w:p>
+    <w:p>
+      <w:pPr>
+        <w:rPr>
+          <w:rFonts w:ascii="Times New Roman" w:hAnsi="Times New Roman" w:cs="Times New Roman"/>
+        </w:rPr>
+      </w:pPr>
+      <w:r>
+        <w:rPr>
+          <w:rFonts w:ascii="Times New Roman" w:hAnsi="Times New Roman" w:cs="Times New Roman"/>
         </w:rPr>
         <w:tab/>
       </w:r>
@@ -2027,94 +2332,67 @@
         <w:rPr>
           <w:rFonts w:ascii="Times New Roman" w:hAnsi="Times New Roman" w:cs="Times New Roman"/>
         </w:rPr>
-        <w:t xml:space="preserve">One issue with this model is in the number of crisis pregnancy centers by state. The data from </w:t>
-      </w:r>
-      <w:proofErr w:type="spellStart"/>
-      <w:r>
-        <w:rPr>
-          <w:rFonts w:ascii="Times New Roman" w:hAnsi="Times New Roman" w:cs="Times New Roman"/>
-        </w:rPr>
-        <w:t>Reproaction</w:t>
-      </w:r>
-      <w:proofErr w:type="spellEnd"/>
-      <w:r>
-        <w:rPr>
-          <w:rFonts w:ascii="Times New Roman" w:hAnsi="Times New Roman" w:cs="Times New Roman"/>
-        </w:rPr>
-        <w:t xml:space="preserve"> includes data for</w:t>
-      </w:r>
-      <w:r>
-        <w:rPr>
-          <w:rFonts w:ascii="Times New Roman" w:hAnsi="Times New Roman" w:cs="Times New Roman"/>
-        </w:rPr>
-        <w:t xml:space="preserve"> 2,629 clinic locations, but some advocacy organizations estimate there to be over 3,500 locations nationwide: NARAL Pro-Choice America estimated there to be over 3,500 in 2017.</w:t>
-      </w:r>
-      <w:r>
-        <w:rPr>
-          <w:rFonts w:ascii="Times New Roman" w:hAnsi="Times New Roman" w:cs="Times New Roman"/>
-        </w:rPr>
-        <w:fldChar w:fldCharType="begin"/>
-      </w:r>
-      <w:r>
-        <w:rPr>
-          <w:rFonts w:ascii="Times New Roman" w:hAnsi="Times New Roman" w:cs="Times New Roman"/>
-        </w:rPr>
-        <w:instrText xml:space="preserve"> ADDIN ZOTERO_ITEM CSL_CITATION {"citationID":"Qi6qGiS9","properties":{"formattedCitation":"(19,21)","plainCitation":"(19,21)","noteIndex":0},"citationItems":[{"id":537,"uris":["http://zotero.org/users/5215675/items/CLFZ42HP"],"uri":["http://zotero.org/users/5215675/items/CLFZ42HP"],"itemData":{"id":537,"type":"webpage","title":"The Fake Clinic Database","container-title":"Reproaction","abstract":"The Fake Clinic Database is a collection of all discoverable crisis pregnancy center locations nationwide, independently verified and regularly updated by Reproaction.","URL":"https://reproaction.org/fakeclinicdatabase/","language":"en-US","author":[{"family":"Reproaction Education Fund","given":""}],"issued":{"date-parts":[["2018",8,17]]},"accessed":{"date-parts":[["2019",4,18]]}}},{"id":296,"uris":["http://zotero.org/users/5215675/items/9WFIW3CJ"],"uri":["http://zotero.org/users/5215675/items/9WFIW3CJ"],"itemData":{"id":296,"type":"report","title":"The Truth about Crisis Pregnancy Centers","URL":"https://www.prochoiceamerica.org/wp-content/uploads/2016/12/6.-The-Truth-About-Crisis-Pregnancy-Centers.pdf","author":[{"family":"NARAL Pro-Choice America","given":""}],"issued":{"date-parts":[["2017",1,1]]},"accessed":{"date-parts":[["2019",2,20]]}}}],"schema":"https://github.com/citation-style-language/schema/raw/master/csl-citation.json"} </w:instrText>
-      </w:r>
-      <w:r>
-        <w:rPr>
-          <w:rFonts w:ascii="Times New Roman" w:hAnsi="Times New Roman" w:cs="Times New Roman"/>
-        </w:rPr>
-        <w:fldChar w:fldCharType="separate"/>
-      </w:r>
-      <w:r>
-        <w:rPr>
-          <w:rFonts w:ascii="Times New Roman" w:hAnsi="Times New Roman" w:cs="Times New Roman"/>
-        </w:rPr>
-        <w:t>(19,21)</w:t>
-      </w:r>
-      <w:r>
-        <w:rPr>
-          <w:rFonts w:ascii="Times New Roman" w:hAnsi="Times New Roman" w:cs="Times New Roman"/>
-        </w:rPr>
-        <w:fldChar w:fldCharType="end"/>
-      </w:r>
-      <w:r>
-        <w:rPr>
-          <w:rFonts w:ascii="Times New Roman" w:hAnsi="Times New Roman" w:cs="Times New Roman"/>
-        </w:rPr>
-        <w:t xml:space="preserve"> This could be an error, or it could be that facilities have closed in recent years, or it could be that the </w:t>
-      </w:r>
-      <w:proofErr w:type="spellStart"/>
-      <w:r>
-        <w:rPr>
-          <w:rFonts w:ascii="Times New Roman" w:hAnsi="Times New Roman" w:cs="Times New Roman"/>
-        </w:rPr>
-        <w:t>Reproaction</w:t>
-      </w:r>
-      <w:proofErr w:type="spellEnd"/>
-      <w:r>
-        <w:rPr>
-          <w:rFonts w:ascii="Times New Roman" w:hAnsi="Times New Roman" w:cs="Times New Roman"/>
-        </w:rPr>
-        <w:t xml:space="preserve"> database does not include all facilities nationwide. Thi</w:t>
-      </w:r>
-      <w:bookmarkStart w:id="0" w:name="_GoBack"/>
-      <w:bookmarkEnd w:id="0"/>
-      <w:r>
-        <w:rPr>
-          <w:rFonts w:ascii="Times New Roman" w:hAnsi="Times New Roman" w:cs="Times New Roman"/>
-        </w:rPr>
-        <w:t>s model assumes that, if there are clinic locations missing from the database, they are not missing in a systematic way; however, if this is not the case, it may introduce bias into the results.</w:t>
-      </w:r>
-    </w:p>
-    <w:p>
-      <w:pPr>
-        <w:rPr>
-          <w:rFonts w:ascii="Times New Roman" w:hAnsi="Times New Roman" w:cs="Times New Roman"/>
-          <w:i/>
-        </w:rPr>
-      </w:pPr>
+        <w:t>Since abortion is a time sensitive issue and crisis pregnancy centers may introduce further delays (</w:t>
+      </w:r>
+      <w:r>
+        <w:rPr>
+          <w:rFonts w:ascii="Times New Roman" w:hAnsi="Times New Roman" w:cs="Times New Roman"/>
+          <w:color w:val="FF0000"/>
+        </w:rPr>
+        <w:t>maybe look at other laws that may introduce delay as another DV)</w:t>
+      </w:r>
+      <w:r>
+        <w:rPr>
+          <w:rFonts w:ascii="Times New Roman" w:hAnsi="Times New Roman" w:cs="Times New Roman"/>
+        </w:rPr>
+        <w:t xml:space="preserve">, it would be interesting to look at whether the number of crisis pregnancy centers affects abortion services in the state. It may be that the number of crisis pregnancy centers causes the abortions provided in a state to be further along in gestational age, or the number of self-managed abortions to be higher. </w:t>
+      </w:r>
+      <w:r>
+        <w:rPr>
+          <w:rFonts w:ascii="Times New Roman" w:hAnsi="Times New Roman" w:cs="Times New Roman"/>
+        </w:rPr>
+        <w:lastRenderedPageBreak/>
+        <w:t>Further research could look at the number of crisis pregnancy centers on these measures; however, as these data are highly sensitive, it is outside the scope of this paper.</w:t>
+      </w:r>
+    </w:p>
+    <w:p>
+      <w:pPr>
+        <w:rPr>
+          <w:rFonts w:ascii="Times New Roman" w:hAnsi="Times New Roman" w:cs="Times New Roman"/>
+        </w:rPr>
+      </w:pPr>
+      <w:r>
+        <w:rPr>
+          <w:rFonts w:ascii="Times New Roman" w:hAnsi="Times New Roman" w:cs="Times New Roman"/>
+        </w:rPr>
+        <w:tab/>
+        <w:t>Furthermore, the measures in this research are very geographically specific; there</w:t>
+      </w:r>
+      <w:r>
+        <w:rPr>
+          <w:rFonts w:ascii="Times New Roman" w:hAnsi="Times New Roman" w:cs="Times New Roman"/>
+        </w:rPr>
+        <w:t>f</w:t>
+      </w:r>
+      <w:r>
+        <w:rPr>
+          <w:rFonts w:ascii="Times New Roman" w:hAnsi="Times New Roman" w:cs="Times New Roman"/>
+        </w:rPr>
+        <w:t xml:space="preserve">ore, it would be interesting to look at these measures using spatial or geographic analysis. It would be interesting to see whether these effects differ based on how far a person is from an abortion provider or how many abortion providers and crisis pregnancy centers are within a certain distance of a person.  </w:t>
+      </w:r>
+    </w:p>
+    <w:p>
+      <w:pPr>
+        <w:rPr>
+          <w:rFonts w:ascii="Times New Roman" w:hAnsi="Times New Roman" w:cs="Times New Roman"/>
+        </w:rPr>
+      </w:pPr>
+      <w:r>
+        <w:rPr>
+          <w:rFonts w:ascii="Times New Roman" w:hAnsi="Times New Roman" w:cs="Times New Roman"/>
+        </w:rPr>
+        <w:br w:type="page"/>
+      </w:r>
     </w:p>
     <w:p>
       <w:pPr>
@@ -2130,89 +2408,23 @@
           <w:b/>
           <w:i/>
         </w:rPr>
-        <w:t>Discussion</w:t>
-      </w:r>
-    </w:p>
-    <w:p>
-      <w:pPr>
-        <w:rPr>
-          <w:rFonts w:ascii="Times New Roman" w:hAnsi="Times New Roman" w:cs="Times New Roman"/>
-        </w:rPr>
-      </w:pPr>
-      <w:r>
-        <w:rPr>
-          <w:rFonts w:ascii="Times New Roman" w:hAnsi="Times New Roman" w:cs="Times New Roman"/>
-        </w:rPr>
-        <w:tab/>
-      </w:r>
-      <w:r>
-        <w:rPr>
-          <w:rFonts w:ascii="Times New Roman" w:hAnsi="Times New Roman" w:cs="Times New Roman"/>
-        </w:rPr>
-        <w:t>Since abortion is a time sensitive issue and crisis pregnancy centers may introduce further delays (</w:t>
-      </w:r>
-      <w:r>
-        <w:rPr>
-          <w:rFonts w:ascii="Times New Roman" w:hAnsi="Times New Roman" w:cs="Times New Roman"/>
-          <w:color w:val="FF0000"/>
-        </w:rPr>
-        <w:t>maybe look at other laws that may introduce delay as another DV)</w:t>
-      </w:r>
-      <w:r>
-        <w:rPr>
-          <w:rFonts w:ascii="Times New Roman" w:hAnsi="Times New Roman" w:cs="Times New Roman"/>
-        </w:rPr>
-        <w:t>, it would be interesting to look at whether the number of crisis pregnancy centers affects abortion services in the state. It may be that the number of crisis pregnancy centers causes the abortions provided in a state to be further along in gestational age, or the number of self-managed abortions to be higher. Further research could look at the number of crisis pregnancy centers on these measures; however, as these data are highly sensitive, it is outside the scope of this paper.</w:t>
-      </w:r>
-    </w:p>
-    <w:p>
-      <w:pPr>
-        <w:rPr>
-          <w:rFonts w:ascii="Times New Roman" w:hAnsi="Times New Roman" w:cs="Times New Roman"/>
-        </w:rPr>
-      </w:pPr>
-      <w:r>
-        <w:rPr>
-          <w:rFonts w:ascii="Times New Roman" w:hAnsi="Times New Roman" w:cs="Times New Roman"/>
-        </w:rPr>
-        <w:tab/>
-        <w:t>Furthermore, the measures in this research are very geographically specific; there</w:t>
-      </w:r>
-      <w:r>
-        <w:rPr>
-          <w:rFonts w:ascii="Times New Roman" w:hAnsi="Times New Roman" w:cs="Times New Roman"/>
-        </w:rPr>
-        <w:t>f</w:t>
-      </w:r>
-      <w:r>
-        <w:rPr>
-          <w:rFonts w:ascii="Times New Roman" w:hAnsi="Times New Roman" w:cs="Times New Roman"/>
-        </w:rPr>
-        <w:t xml:space="preserve">ore, it would be interesting to look at these measures using spatial or geographic analysis. It would be interesting to see whether these effects differ based on how far a person is from an abortion provider or how many abortion providers and crisis pregnancy centers are within a certain distance of a person.  </w:t>
-      </w:r>
-    </w:p>
-    <w:p>
-      <w:pPr>
-        <w:rPr>
-          <w:rFonts w:ascii="Times New Roman" w:hAnsi="Times New Roman" w:cs="Times New Roman"/>
-        </w:rPr>
-      </w:pPr>
-      <w:r>
-        <w:rPr>
-          <w:rFonts w:ascii="Times New Roman" w:hAnsi="Times New Roman" w:cs="Times New Roman"/>
-        </w:rPr>
-        <w:br w:type="page"/>
+        <w:lastRenderedPageBreak/>
+        <w:t>References</w:t>
       </w:r>
     </w:p>
     <w:p>
       <w:pPr>
         <w:pStyle w:val="Bibliography"/>
-        <w:rPr>
-          <w:rFonts w:ascii="Times New Roman" w:hAnsi="Times New Roman" w:cs="Times New Roman"/>
-        </w:rPr>
-      </w:pPr>
-      <w:r>
-        <w:lastRenderedPageBreak/>
+      </w:pPr>
+    </w:p>
+    <w:p>
+      <w:pPr>
+        <w:pStyle w:val="Bibliography"/>
+        <w:rPr>
+          <w:rFonts w:ascii="Times New Roman" w:hAnsi="Times New Roman" w:cs="Times New Roman"/>
+        </w:rPr>
+      </w:pPr>
+      <w:r>
         <w:fldChar w:fldCharType="begin"/>
       </w:r>
       <w:r>
@@ -2474,6 +2686,27 @@
           <w:rFonts w:ascii="Times New Roman" w:hAnsi="Times New Roman" w:cs="Times New Roman"/>
         </w:rPr>
         <w:tab/>
+        <w:t>NARAL Pro-Choice America. The Truth about Crisis Pregnancy Centers [Internet]. 2017 Jan [cited 2019 Feb 20]. Available from: https://www.prochoiceamerica.org/wp-content/uploads/2016/12/6.-The-Truth-About-Crisis-Pregnancy-Centers.pdf</w:t>
+      </w:r>
+    </w:p>
+    <w:p>
+      <w:pPr>
+        <w:pStyle w:val="Bibliography"/>
+        <w:rPr>
+          <w:rFonts w:ascii="Times New Roman" w:hAnsi="Times New Roman" w:cs="Times New Roman"/>
+        </w:rPr>
+      </w:pPr>
+      <w:r>
+        <w:rPr>
+          <w:rFonts w:ascii="Times New Roman" w:hAnsi="Times New Roman" w:cs="Times New Roman"/>
+        </w:rPr>
+        <w:t xml:space="preserve">9. </w:t>
+      </w:r>
+      <w:r>
+        <w:rPr>
+          <w:rFonts w:ascii="Times New Roman" w:hAnsi="Times New Roman" w:cs="Times New Roman"/>
+        </w:rPr>
+        <w:tab/>
       </w:r>
       <w:proofErr w:type="spellStart"/>
       <w:r>
@@ -2515,7 +2748,56 @@
         <w:rPr>
           <w:rFonts w:ascii="Times New Roman" w:hAnsi="Times New Roman" w:cs="Times New Roman"/>
         </w:rPr>
-        <w:t xml:space="preserve">9. </w:t>
+        <w:t xml:space="preserve">10. </w:t>
+      </w:r>
+      <w:r>
+        <w:rPr>
+          <w:rFonts w:ascii="Times New Roman" w:hAnsi="Times New Roman" w:cs="Times New Roman"/>
+        </w:rPr>
+        <w:tab/>
+        <w:t xml:space="preserve">Jones RK, </w:t>
+      </w:r>
+      <w:proofErr w:type="spellStart"/>
+      <w:r>
+        <w:rPr>
+          <w:rFonts w:ascii="Times New Roman" w:hAnsi="Times New Roman" w:cs="Times New Roman"/>
+        </w:rPr>
+        <w:t>Jerman</w:t>
+      </w:r>
+      <w:proofErr w:type="spellEnd"/>
+      <w:r>
+        <w:rPr>
+          <w:rFonts w:ascii="Times New Roman" w:hAnsi="Times New Roman" w:cs="Times New Roman"/>
+        </w:rPr>
+        <w:t xml:space="preserve"> J. Abortion Incidence and Service Availability </w:t>
+      </w:r>
+      <w:proofErr w:type="gramStart"/>
+      <w:r>
+        <w:rPr>
+          <w:rFonts w:ascii="Times New Roman" w:hAnsi="Times New Roman" w:cs="Times New Roman"/>
+        </w:rPr>
+        <w:t>In</w:t>
+      </w:r>
+      <w:proofErr w:type="gramEnd"/>
+      <w:r>
+        <w:rPr>
+          <w:rFonts w:ascii="Times New Roman" w:hAnsi="Times New Roman" w:cs="Times New Roman"/>
+        </w:rPr>
+        <w:t xml:space="preserve"> the United States, 2014: Abortion Incidence and Service Availability In the United States, 2014. Perspectives on Sexual and Reproductive Health. 2017 Mar;49(1):17–27. </w:t>
+      </w:r>
+    </w:p>
+    <w:p>
+      <w:pPr>
+        <w:pStyle w:val="Bibliography"/>
+        <w:rPr>
+          <w:rFonts w:ascii="Times New Roman" w:hAnsi="Times New Roman" w:cs="Times New Roman"/>
+        </w:rPr>
+      </w:pPr>
+      <w:r>
+        <w:rPr>
+          <w:rFonts w:ascii="Times New Roman" w:hAnsi="Times New Roman" w:cs="Times New Roman"/>
+        </w:rPr>
+        <w:t xml:space="preserve">11. </w:t>
       </w:r>
       <w:r>
         <w:rPr>
@@ -2578,7 +2860,7 @@
         <w:rPr>
           <w:rFonts w:ascii="Times New Roman" w:hAnsi="Times New Roman" w:cs="Times New Roman"/>
         </w:rPr>
-        <w:t xml:space="preserve">10. </w:t>
+        <w:t xml:space="preserve">12. </w:t>
       </w:r>
       <w:r>
         <w:rPr>
@@ -2599,7 +2881,7 @@
         <w:rPr>
           <w:rFonts w:ascii="Times New Roman" w:hAnsi="Times New Roman" w:cs="Times New Roman"/>
         </w:rPr>
-        <w:t xml:space="preserve">11. </w:t>
+        <w:t xml:space="preserve">13. </w:t>
       </w:r>
       <w:r>
         <w:rPr>
@@ -2634,7 +2916,8 @@
         <w:rPr>
           <w:rFonts w:ascii="Times New Roman" w:hAnsi="Times New Roman" w:cs="Times New Roman"/>
         </w:rPr>
-        <w:t xml:space="preserve">12. </w:t>
+        <w:lastRenderedPageBreak/>
+        <w:t xml:space="preserve">14. </w:t>
       </w:r>
       <w:r>
         <w:rPr>
@@ -2655,7 +2938,7 @@
         <w:rPr>
           <w:rFonts w:ascii="Times New Roman" w:hAnsi="Times New Roman" w:cs="Times New Roman"/>
         </w:rPr>
-        <w:t xml:space="preserve">13. </w:t>
+        <w:t xml:space="preserve">15. </w:t>
       </w:r>
       <w:r>
         <w:rPr>
@@ -2676,8 +2959,7 @@
         <w:rPr>
           <w:rFonts w:ascii="Times New Roman" w:hAnsi="Times New Roman" w:cs="Times New Roman"/>
         </w:rPr>
-        <w:lastRenderedPageBreak/>
-        <w:t xml:space="preserve">14. </w:t>
+        <w:t xml:space="preserve">16. </w:t>
       </w:r>
       <w:r>
         <w:rPr>
@@ -2698,7 +2980,7 @@
         <w:rPr>
           <w:rFonts w:ascii="Times New Roman" w:hAnsi="Times New Roman" w:cs="Times New Roman"/>
         </w:rPr>
-        <w:t xml:space="preserve">15. </w:t>
+        <w:t xml:space="preserve">17. </w:t>
       </w:r>
       <w:r>
         <w:rPr>
@@ -2746,7 +3028,7 @@
         <w:rPr>
           <w:rFonts w:ascii="Times New Roman" w:hAnsi="Times New Roman" w:cs="Times New Roman"/>
         </w:rPr>
-        <w:t xml:space="preserve">16. </w:t>
+        <w:t xml:space="preserve">18. </w:t>
       </w:r>
       <w:r>
         <w:rPr>
@@ -2767,42 +3049,62 @@
         <w:rPr>
           <w:rFonts w:ascii="Times New Roman" w:hAnsi="Times New Roman" w:cs="Times New Roman"/>
         </w:rPr>
-        <w:t xml:space="preserve">17. </w:t>
+        <w:t xml:space="preserve">19. </w:t>
       </w:r>
       <w:r>
         <w:rPr>
           <w:rFonts w:ascii="Times New Roman" w:hAnsi="Times New Roman" w:cs="Times New Roman"/>
         </w:rPr>
         <w:tab/>
-        <w:t xml:space="preserve">Jones RK, </w:t>
+        <w:t xml:space="preserve">Joyce T. The Supply-Side Economics of Abortion. New England Journal of Medicine. 2011 Oct 20;365(16):1466–9. </w:t>
+      </w:r>
+    </w:p>
+    <w:p>
+      <w:pPr>
+        <w:pStyle w:val="Bibliography"/>
+        <w:rPr>
+          <w:rFonts w:ascii="Times New Roman" w:hAnsi="Times New Roman" w:cs="Times New Roman"/>
+        </w:rPr>
+      </w:pPr>
+      <w:r>
+        <w:rPr>
+          <w:rFonts w:ascii="Times New Roman" w:hAnsi="Times New Roman" w:cs="Times New Roman"/>
+        </w:rPr>
+        <w:t xml:space="preserve">20. </w:t>
+      </w:r>
+      <w:r>
+        <w:rPr>
+          <w:rFonts w:ascii="Times New Roman" w:hAnsi="Times New Roman" w:cs="Times New Roman"/>
+        </w:rPr>
+        <w:tab/>
       </w:r>
       <w:proofErr w:type="spellStart"/>
       <w:r>
         <w:rPr>
           <w:rFonts w:ascii="Times New Roman" w:hAnsi="Times New Roman" w:cs="Times New Roman"/>
         </w:rPr>
-        <w:t>Jerman</w:t>
+        <w:t>Reproaction</w:t>
       </w:r>
       <w:proofErr w:type="spellEnd"/>
       <w:r>
         <w:rPr>
           <w:rFonts w:ascii="Times New Roman" w:hAnsi="Times New Roman" w:cs="Times New Roman"/>
         </w:rPr>
-        <w:t xml:space="preserve"> J. Abortion Incidence and Service Availability </w:t>
-      </w:r>
-      <w:proofErr w:type="gramStart"/>
-      <w:r>
-        <w:rPr>
-          <w:rFonts w:ascii="Times New Roman" w:hAnsi="Times New Roman" w:cs="Times New Roman"/>
-        </w:rPr>
-        <w:t>In</w:t>
-      </w:r>
-      <w:proofErr w:type="gramEnd"/>
-      <w:r>
-        <w:rPr>
-          <w:rFonts w:ascii="Times New Roman" w:hAnsi="Times New Roman" w:cs="Times New Roman"/>
-        </w:rPr>
-        <w:t xml:space="preserve"> the United States, 2014: Abortion Incidence and Service Availability In the United States, 2014. Perspectives on Sexual and Reproductive Health. 2017 Mar;49(1):17–27. </w:t>
+        <w:t xml:space="preserve"> Education Fund. The Fake Clinic Database [Internet]. </w:t>
+      </w:r>
+      <w:proofErr w:type="spellStart"/>
+      <w:r>
+        <w:rPr>
+          <w:rFonts w:ascii="Times New Roman" w:hAnsi="Times New Roman" w:cs="Times New Roman"/>
+        </w:rPr>
+        <w:t>Reproaction</w:t>
+      </w:r>
+      <w:proofErr w:type="spellEnd"/>
+      <w:r>
+        <w:rPr>
+          <w:rFonts w:ascii="Times New Roman" w:hAnsi="Times New Roman" w:cs="Times New Roman"/>
+        </w:rPr>
+        <w:t>. 2018 [cited 2019 Apr 18]. Available from: https://reproaction.org/fakeclinicdatabase/</w:t>
       </w:r>
     </w:p>
     <w:p>
@@ -2816,7 +3118,56 @@
         <w:rPr>
           <w:rFonts w:ascii="Times New Roman" w:hAnsi="Times New Roman" w:cs="Times New Roman"/>
         </w:rPr>
-        <w:t xml:space="preserve">18. </w:t>
+        <w:t xml:space="preserve">21. </w:t>
+      </w:r>
+      <w:r>
+        <w:rPr>
+          <w:rFonts w:ascii="Times New Roman" w:hAnsi="Times New Roman" w:cs="Times New Roman"/>
+        </w:rPr>
+        <w:tab/>
+        <w:t xml:space="preserve">About </w:t>
+      </w:r>
+      <w:proofErr w:type="spellStart"/>
+      <w:r>
+        <w:rPr>
+          <w:rFonts w:ascii="Times New Roman" w:hAnsi="Times New Roman" w:cs="Times New Roman"/>
+        </w:rPr>
+        <w:t>Reproaction</w:t>
+      </w:r>
+      <w:proofErr w:type="spellEnd"/>
+      <w:r>
+        <w:rPr>
+          <w:rFonts w:ascii="Times New Roman" w:hAnsi="Times New Roman" w:cs="Times New Roman"/>
+        </w:rPr>
+        <w:t xml:space="preserve"> [Internet]. </w:t>
+      </w:r>
+      <w:proofErr w:type="spellStart"/>
+      <w:r>
+        <w:rPr>
+          <w:rFonts w:ascii="Times New Roman" w:hAnsi="Times New Roman" w:cs="Times New Roman"/>
+        </w:rPr>
+        <w:t>Reproaction</w:t>
+      </w:r>
+      <w:proofErr w:type="spellEnd"/>
+      <w:r>
+        <w:rPr>
+          <w:rFonts w:ascii="Times New Roman" w:hAnsi="Times New Roman" w:cs="Times New Roman"/>
+        </w:rPr>
+        <w:t>. [cited 2019 Apr 18]. Available from: https://reproaction.org/about/</w:t>
+      </w:r>
+    </w:p>
+    <w:p>
+      <w:pPr>
+        <w:pStyle w:val="Bibliography"/>
+        <w:rPr>
+          <w:rFonts w:ascii="Times New Roman" w:hAnsi="Times New Roman" w:cs="Times New Roman"/>
+        </w:rPr>
+      </w:pPr>
+      <w:r>
+        <w:rPr>
+          <w:rFonts w:ascii="Times New Roman" w:hAnsi="Times New Roman" w:cs="Times New Roman"/>
+        </w:rPr>
+        <w:t xml:space="preserve">22. </w:t>
       </w:r>
       <w:r>
         <w:rPr>
@@ -2824,124 +3175,6 @@
         </w:rPr>
         <w:tab/>
         <w:t>The Fiscal Case for Medicaid Expansion | Commonwealth Fund [Internet]. [cited 2019 May 8]. Available from: https://www.commonwealthfund.org/blog/2019/fiscal-case-medicaid-expansion</w:t>
-      </w:r>
-    </w:p>
-    <w:p>
-      <w:pPr>
-        <w:pStyle w:val="Bibliography"/>
-        <w:rPr>
-          <w:rFonts w:ascii="Times New Roman" w:hAnsi="Times New Roman" w:cs="Times New Roman"/>
-        </w:rPr>
-      </w:pPr>
-      <w:r>
-        <w:rPr>
-          <w:rFonts w:ascii="Times New Roman" w:hAnsi="Times New Roman" w:cs="Times New Roman"/>
-        </w:rPr>
-        <w:t xml:space="preserve">19. </w:t>
-      </w:r>
-      <w:r>
-        <w:rPr>
-          <w:rFonts w:ascii="Times New Roman" w:hAnsi="Times New Roman" w:cs="Times New Roman"/>
-        </w:rPr>
-        <w:tab/>
-      </w:r>
-      <w:proofErr w:type="spellStart"/>
-      <w:r>
-        <w:rPr>
-          <w:rFonts w:ascii="Times New Roman" w:hAnsi="Times New Roman" w:cs="Times New Roman"/>
-        </w:rPr>
-        <w:t>Reproaction</w:t>
-      </w:r>
-      <w:proofErr w:type="spellEnd"/>
-      <w:r>
-        <w:rPr>
-          <w:rFonts w:ascii="Times New Roman" w:hAnsi="Times New Roman" w:cs="Times New Roman"/>
-        </w:rPr>
-        <w:t xml:space="preserve"> Education Fund. The Fake Clinic Database [Internet]. </w:t>
-      </w:r>
-      <w:proofErr w:type="spellStart"/>
-      <w:r>
-        <w:rPr>
-          <w:rFonts w:ascii="Times New Roman" w:hAnsi="Times New Roman" w:cs="Times New Roman"/>
-        </w:rPr>
-        <w:t>Reproaction</w:t>
-      </w:r>
-      <w:proofErr w:type="spellEnd"/>
-      <w:r>
-        <w:rPr>
-          <w:rFonts w:ascii="Times New Roman" w:hAnsi="Times New Roman" w:cs="Times New Roman"/>
-        </w:rPr>
-        <w:t>. 2018 [cited 2019 Apr 18]. Available from: https://reproaction.org/fakeclinicdatabase/</w:t>
-      </w:r>
-    </w:p>
-    <w:p>
-      <w:pPr>
-        <w:pStyle w:val="Bibliography"/>
-        <w:rPr>
-          <w:rFonts w:ascii="Times New Roman" w:hAnsi="Times New Roman" w:cs="Times New Roman"/>
-        </w:rPr>
-      </w:pPr>
-      <w:r>
-        <w:rPr>
-          <w:rFonts w:ascii="Times New Roman" w:hAnsi="Times New Roman" w:cs="Times New Roman"/>
-        </w:rPr>
-        <w:t xml:space="preserve">20. </w:t>
-      </w:r>
-      <w:r>
-        <w:rPr>
-          <w:rFonts w:ascii="Times New Roman" w:hAnsi="Times New Roman" w:cs="Times New Roman"/>
-        </w:rPr>
-        <w:tab/>
-        <w:t xml:space="preserve">About </w:t>
-      </w:r>
-      <w:proofErr w:type="spellStart"/>
-      <w:r>
-        <w:rPr>
-          <w:rFonts w:ascii="Times New Roman" w:hAnsi="Times New Roman" w:cs="Times New Roman"/>
-        </w:rPr>
-        <w:t>Reproaction</w:t>
-      </w:r>
-      <w:proofErr w:type="spellEnd"/>
-      <w:r>
-        <w:rPr>
-          <w:rFonts w:ascii="Times New Roman" w:hAnsi="Times New Roman" w:cs="Times New Roman"/>
-        </w:rPr>
-        <w:t xml:space="preserve"> [Internet]. </w:t>
-      </w:r>
-      <w:proofErr w:type="spellStart"/>
-      <w:r>
-        <w:rPr>
-          <w:rFonts w:ascii="Times New Roman" w:hAnsi="Times New Roman" w:cs="Times New Roman"/>
-        </w:rPr>
-        <w:t>Reproaction</w:t>
-      </w:r>
-      <w:proofErr w:type="spellEnd"/>
-      <w:r>
-        <w:rPr>
-          <w:rFonts w:ascii="Times New Roman" w:hAnsi="Times New Roman" w:cs="Times New Roman"/>
-        </w:rPr>
-        <w:t>. [cited 2019 Apr 18]. Available from: https://reproaction.org/about/</w:t>
-      </w:r>
-    </w:p>
-    <w:p>
-      <w:pPr>
-        <w:pStyle w:val="Bibliography"/>
-        <w:rPr>
-          <w:rFonts w:ascii="Times New Roman" w:hAnsi="Times New Roman" w:cs="Times New Roman"/>
-        </w:rPr>
-      </w:pPr>
-      <w:r>
-        <w:rPr>
-          <w:rFonts w:ascii="Times New Roman" w:hAnsi="Times New Roman" w:cs="Times New Roman"/>
-        </w:rPr>
-        <w:t xml:space="preserve">21. </w:t>
-      </w:r>
-      <w:r>
-        <w:rPr>
-          <w:rFonts w:ascii="Times New Roman" w:hAnsi="Times New Roman" w:cs="Times New Roman"/>
-        </w:rPr>
-        <w:tab/>
-        <w:t>NARAL Pro-Choice America. The Truth about Crisis Pregnancy Centers [Internet]. 2017 Jan [cited 2019 Feb 20]. Available from: https://www.prochoiceamerica.org/wp-content/uploads/2016/12/6.-The-Truth-About-Crisis-Pregnancy-Centers.pdf</w:t>
       </w:r>
     </w:p>
     <w:p>

</xml_diff>

<commit_message>
edits to paper draft
</commit_message>
<xml_diff>
--- a/Final project/Paper drafts/paper draft.docx
+++ b/Final project/Paper drafts/paper draft.docx
@@ -2055,305 +2055,313 @@
           <w:rFonts w:ascii="Times New Roman" w:hAnsi="Times New Roman" w:cs="Times New Roman"/>
         </w:rPr>
         <w:tab/>
-        <w:t>In selecting variables for regression models to address my theory, I first had to select out variables which were highly correlated with one another. States’ voting behavior in 2012 and 2016 were highly correlated, so I chose to use voting behavior in 2016 as it was closer to the date for the rest of the data used in the models. The number of abortion providers was highly positively correlated with the nu</w:t>
+        <w:t xml:space="preserve">In selecting variables for regression models to address my theory, I first had to select out variables which were highly correlated with one another. States’ voting behavior in 2012 and 2016 were highly correlated, so I chose to use voting behavior in 2016 as it was closer to the date for the rest of the data used in the models. The number of abortion providers was highly positively correlated with the number of abortions provided by state; in order to parallel the dependent variable, I chose to use the number of abortion providers as both represent facilities, rather than comparing patients served with the number of facilities. Each abortion regulation was somewhat positively correlated with state voting behavior in 2016, and the composite score of regulations was extremely correlated with state voting behavior. </w:t>
+      </w:r>
+    </w:p>
+    <w:p>
+      <w:pPr>
+        <w:ind w:firstLine="720"/>
+        <w:rPr>
+          <w:rFonts w:ascii="Times New Roman" w:hAnsi="Times New Roman" w:cs="Times New Roman"/>
+          <w:color w:val="000000" w:themeColor="text1"/>
+        </w:rPr>
+      </w:pPr>
+      <w:r>
+        <w:rPr>
+          <w:rFonts w:ascii="Times New Roman" w:hAnsi="Times New Roman" w:cs="Times New Roman"/>
+          <w:color w:val="000000" w:themeColor="text1"/>
+        </w:rPr>
+        <w:lastRenderedPageBreak/>
+        <w:t xml:space="preserve">In model number 1, I looked only at the relationship between the number of crisis pregnancy centers and abortion providers in a state, controlling for state population, as states with a higher population will likely have more of both types of facilities. </w:t>
+      </w:r>
+    </w:p>
+    <w:p>
+      <w:pPr>
+        <w:ind w:firstLine="720"/>
+        <w:rPr>
+          <w:rFonts w:ascii="Times New Roman" w:hAnsi="Times New Roman" w:cs="Times New Roman"/>
+          <w:color w:val="000000" w:themeColor="text1"/>
+        </w:rPr>
+      </w:pPr>
+      <w:r>
+        <w:rPr>
+          <w:rFonts w:ascii="Times New Roman" w:hAnsi="Times New Roman" w:cs="Times New Roman"/>
+          <w:color w:val="000000" w:themeColor="text1"/>
+        </w:rPr>
+        <w:t>Model number 2 looks at the relationship between the number of crisis pregnancy centers and providers in a state, controlling for both state population and voting behavior, in order to look at whether adding voting behavior better predicts the number of CPCs in a state. In model 3, I looked at whether including the percentage of people uninsured in 2015 to model 2 helped better predict the number of CPCs.</w:t>
+      </w:r>
+    </w:p>
+    <w:p>
+      <w:pPr>
+        <w:ind w:firstLine="720"/>
+        <w:rPr>
+          <w:rFonts w:ascii="Times New Roman" w:hAnsi="Times New Roman" w:cs="Times New Roman"/>
+          <w:color w:val="000000" w:themeColor="text1"/>
+        </w:rPr>
+      </w:pPr>
+      <w:r>
+        <w:rPr>
+          <w:rFonts w:ascii="Times New Roman" w:hAnsi="Times New Roman" w:cs="Times New Roman"/>
+          <w:color w:val="000000" w:themeColor="text1"/>
+        </w:rPr>
+        <w:t xml:space="preserve">For model number 4, I added in all of the regulations to model number 3. Abortion regulations in the model all acted as dummy variables (whether or not the state had the regulation in place and enforceable, except for the restrictions from before Roe), which had the effect of canceling one another out. In order to operationalize anti-abortion sentiment in a state, I constructed a composite score that totaled the number of abortion regulations within a state, ranging from 0 to 8. In model 4, I looked at the relationship between number of CPCs, number of providers, and the score of total abortion regulations, controlling for voting behavior and state population. For model number 5, I wanted to look at only regulations targeting abortion providers, to see if crisis pregnancy centers were opening more in response to abortion providers in a state, so I used a composite score which only totals the restrictions on abortion from the </w:t>
+      </w:r>
+      <w:r>
+        <w:rPr>
+          <w:rFonts w:ascii="Times New Roman" w:hAnsi="Times New Roman" w:cs="Times New Roman"/>
+          <w:color w:val="FF0000"/>
+        </w:rPr>
+        <w:t>supply side</w:t>
+      </w:r>
+      <w:r>
+        <w:rPr>
+          <w:rFonts w:ascii="Times New Roman" w:hAnsi="Times New Roman" w:cs="Times New Roman"/>
+          <w:color w:val="FF0000"/>
+        </w:rPr>
+        <w:t xml:space="preserve"> (cite Ted Joyce)</w:t>
+      </w:r>
+      <w:r>
+        <w:rPr>
+          <w:rFonts w:ascii="Times New Roman" w:hAnsi="Times New Roman" w:cs="Times New Roman"/>
+          <w:color w:val="000000" w:themeColor="text1"/>
+        </w:rPr>
+        <w:t xml:space="preserve">. I wanted to isolate regulations which seek to dissuade people from receiving abortions, whether by introducing delays or preventing them from obtaining abortion services, so I created another composite score that totaled the number of regulations on abortion on the demand side. For model number 6, I looked at the relationship between the number of crisis pregnancy centers, providers, and demand-side abortion regulations, again controlling for state population and voting behavior. </w:t>
+      </w:r>
+    </w:p>
+    <w:p>
+      <w:pPr>
+        <w:rPr>
+          <w:rFonts w:ascii="Times New Roman" w:hAnsi="Times New Roman" w:cs="Times New Roman"/>
+          <w:color w:val="000000" w:themeColor="text1"/>
+        </w:rPr>
+      </w:pPr>
+      <w:r>
+        <w:rPr>
+          <w:rFonts w:ascii="Times New Roman" w:hAnsi="Times New Roman" w:cs="Times New Roman"/>
+          <w:color w:val="000000" w:themeColor="text1"/>
+        </w:rPr>
+        <w:tab/>
+        <w:t xml:space="preserve">I also wanted to look at whether states’ supportive policies around abortion had some effect. For my final model, number 7, I used the total composite score as model number </w:t>
+      </w:r>
+      <w:proofErr w:type="gramStart"/>
+      <w:r>
+        <w:rPr>
+          <w:rFonts w:ascii="Times New Roman" w:hAnsi="Times New Roman" w:cs="Times New Roman"/>
+          <w:color w:val="000000" w:themeColor="text1"/>
+        </w:rPr>
+        <w:t>4, but</w:t>
+      </w:r>
+      <w:proofErr w:type="gramEnd"/>
+      <w:r>
+        <w:rPr>
+          <w:rFonts w:ascii="Times New Roman" w:hAnsi="Times New Roman" w:cs="Times New Roman"/>
+          <w:color w:val="000000" w:themeColor="text1"/>
+        </w:rPr>
+        <w:t xml:space="preserve"> subtracted from the score for states which had a policy supporting the right to abortion. </w:t>
+      </w:r>
+    </w:p>
+    <w:p>
+      <w:pPr>
+        <w:rPr>
+          <w:rFonts w:ascii="Times New Roman" w:hAnsi="Times New Roman" w:cs="Times New Roman"/>
+          <w:color w:val="000000" w:themeColor="text1"/>
+        </w:rPr>
+      </w:pPr>
+    </w:p>
+    <w:p>
+      <w:pPr>
+        <w:rPr>
+          <w:rFonts w:ascii="Times New Roman" w:hAnsi="Times New Roman" w:cs="Times New Roman"/>
+          <w:i/>
+        </w:rPr>
+      </w:pPr>
+    </w:p>
+    <w:p>
+      <w:pPr>
+        <w:rPr>
+          <w:rFonts w:ascii="Times New Roman" w:hAnsi="Times New Roman" w:cs="Times New Roman"/>
+          <w:b/>
+          <w:i/>
+        </w:rPr>
+      </w:pPr>
+      <w:r>
+        <w:rPr>
+          <w:rFonts w:ascii="Times New Roman" w:hAnsi="Times New Roman" w:cs="Times New Roman"/>
+          <w:b/>
+          <w:i/>
+        </w:rPr>
+        <w:t>Limitations</w:t>
+      </w:r>
+    </w:p>
+    <w:p>
+      <w:pPr>
+        <w:rPr>
+          <w:rFonts w:ascii="Times New Roman" w:hAnsi="Times New Roman" w:cs="Times New Roman"/>
+        </w:rPr>
+      </w:pPr>
+      <w:r>
+        <w:rPr>
+          <w:rFonts w:ascii="Times New Roman" w:hAnsi="Times New Roman" w:cs="Times New Roman"/>
+          <w:i/>
+        </w:rPr>
+        <w:tab/>
+      </w:r>
+      <w:r>
+        <w:rPr>
+          <w:rFonts w:ascii="Times New Roman" w:hAnsi="Times New Roman" w:cs="Times New Roman"/>
+        </w:rPr>
+        <w:t xml:space="preserve">One issue with this model is in the number of crisis pregnancy centers by state. The data from </w:t>
+      </w:r>
+      <w:proofErr w:type="spellStart"/>
+      <w:r>
+        <w:rPr>
+          <w:rFonts w:ascii="Times New Roman" w:hAnsi="Times New Roman" w:cs="Times New Roman"/>
+        </w:rPr>
+        <w:t>Reproaction</w:t>
+      </w:r>
+      <w:proofErr w:type="spellEnd"/>
+      <w:r>
+        <w:rPr>
+          <w:rFonts w:ascii="Times New Roman" w:hAnsi="Times New Roman" w:cs="Times New Roman"/>
+        </w:rPr>
+        <w:t xml:space="preserve"> includes data for</w:t>
+      </w:r>
+      <w:r>
+        <w:rPr>
+          <w:rFonts w:ascii="Times New Roman" w:hAnsi="Times New Roman" w:cs="Times New Roman"/>
+        </w:rPr>
+        <w:t xml:space="preserve"> 2,629 clinic locations, but some advocacy organizations estimate there to be over 3,500 locations nationwide: NARAL Pro-Choice America estimated there to be over 3,500 in 2017.</w:t>
+      </w:r>
+      <w:r>
+        <w:rPr>
+          <w:rFonts w:ascii="Times New Roman" w:hAnsi="Times New Roman" w:cs="Times New Roman"/>
+        </w:rPr>
+        <w:fldChar w:fldCharType="begin"/>
+      </w:r>
+      <w:r>
+        <w:rPr>
+          <w:rFonts w:ascii="Times New Roman" w:hAnsi="Times New Roman" w:cs="Times New Roman"/>
+        </w:rPr>
+        <w:instrText xml:space="preserve"> ADDIN ZOTERO_ITEM CSL_CITATION {"citationID":"Qi6qGiS9","properties":{"formattedCitation":"(8,20)","plainCitation":"(8,20)","noteIndex":0},"citationItems":[{"id":537,"uris":["http://zotero.org/users/5215675/items/CLFZ42HP"],"uri":["http://zotero.org/users/5215675/items/CLFZ42HP"],"itemData":{"id":537,"type":"webpage","title":"The Fake Clinic Database","container-title":"Reproaction","abstract":"The Fake Clinic Database is a collection of all discoverable crisis pregnancy center locations nationwide, independently verified and regularly updated by Reproaction.","URL":"https://reproaction.org/fakeclinicdatabase/","language":"en-US","author":[{"family":"Reproaction Education Fund","given":""}],"issued":{"date-parts":[["2018",8,17]]},"accessed":{"date-parts":[["2019",4,18]]}}},{"id":296,"uris":["http://zotero.org/users/5215675/items/9WFIW3CJ"],"uri":["http://zotero.org/users/5215675/items/9WFIW3CJ"],"itemData":{"id":296,"type":"report","title":"The Truth about Crisis Pregnancy Centers","URL":"https://www.prochoiceamerica.org/wp-content/uploads/2016/12/6.-The-Truth-About-Crisis-Pregnancy-Centers.pdf","author":[{"family":"NARAL Pro-Choice America","given":""}],"issued":{"date-parts":[["2017",1,1]]},"accessed":{"date-parts":[["2019",2,20]]}}}],"schema":"https://github.com/citation-style-language/schema/raw/master/csl-citation.json"} </w:instrText>
+      </w:r>
+      <w:r>
+        <w:rPr>
+          <w:rFonts w:ascii="Times New Roman" w:hAnsi="Times New Roman" w:cs="Times New Roman"/>
+        </w:rPr>
+        <w:fldChar w:fldCharType="separate"/>
+      </w:r>
+      <w:r>
+        <w:rPr>
+          <w:rFonts w:ascii="Times New Roman" w:hAnsi="Times New Roman" w:cs="Times New Roman"/>
+        </w:rPr>
+        <w:t>(8,20)</w:t>
+      </w:r>
+      <w:r>
+        <w:rPr>
+          <w:rFonts w:ascii="Times New Roman" w:hAnsi="Times New Roman" w:cs="Times New Roman"/>
+        </w:rPr>
+        <w:fldChar w:fldCharType="end"/>
+      </w:r>
+      <w:r>
+        <w:rPr>
+          <w:rFonts w:ascii="Times New Roman" w:hAnsi="Times New Roman" w:cs="Times New Roman"/>
+        </w:rPr>
+        <w:t xml:space="preserve"> This could be an error, or it could be that facilities have closed in recent years, or it could be that the </w:t>
+      </w:r>
+      <w:proofErr w:type="spellStart"/>
+      <w:r>
+        <w:rPr>
+          <w:rFonts w:ascii="Times New Roman" w:hAnsi="Times New Roman" w:cs="Times New Roman"/>
+        </w:rPr>
+        <w:t>Reproaction</w:t>
+      </w:r>
+      <w:proofErr w:type="spellEnd"/>
+      <w:r>
+        <w:rPr>
+          <w:rFonts w:ascii="Times New Roman" w:hAnsi="Times New Roman" w:cs="Times New Roman"/>
+        </w:rPr>
+        <w:t xml:space="preserve"> database does not include all facilities nationwide. This model assumes that, if there are clinic locations missing from the database, they are not missing in a systematic way; however, if this is not the case, it may introduce bias into the results.</w:t>
+      </w:r>
+    </w:p>
+    <w:p>
+      <w:pPr>
+        <w:rPr>
+          <w:rFonts w:ascii="Times New Roman" w:hAnsi="Times New Roman" w:cs="Times New Roman"/>
+          <w:i/>
+        </w:rPr>
+      </w:pPr>
+    </w:p>
+    <w:p>
+      <w:pPr>
+        <w:rPr>
+          <w:rFonts w:ascii="Times New Roman" w:hAnsi="Times New Roman" w:cs="Times New Roman"/>
+          <w:b/>
+          <w:i/>
+        </w:rPr>
+      </w:pPr>
+      <w:r>
+        <w:rPr>
+          <w:rFonts w:ascii="Times New Roman" w:hAnsi="Times New Roman" w:cs="Times New Roman"/>
+          <w:b/>
+          <w:i/>
+        </w:rPr>
+        <w:t>Discussion</w:t>
+      </w:r>
+    </w:p>
+    <w:p>
+      <w:pPr>
+        <w:rPr>
+          <w:rFonts w:ascii="Times New Roman" w:hAnsi="Times New Roman" w:cs="Times New Roman"/>
+        </w:rPr>
+      </w:pPr>
+      <w:r>
+        <w:rPr>
+          <w:rFonts w:ascii="Times New Roman" w:hAnsi="Times New Roman" w:cs="Times New Roman"/>
+        </w:rPr>
+        <w:tab/>
+      </w:r>
+      <w:r>
+        <w:rPr>
+          <w:rFonts w:ascii="Times New Roman" w:hAnsi="Times New Roman" w:cs="Times New Roman"/>
+        </w:rPr>
+        <w:t>Since abortion is a time sensitive issue and crisis pregnancy centers may introduce further delays (</w:t>
+      </w:r>
+      <w:r>
+        <w:rPr>
+          <w:rFonts w:ascii="Times New Roman" w:hAnsi="Times New Roman" w:cs="Times New Roman"/>
+          <w:color w:val="FF0000"/>
+        </w:rPr>
+        <w:t>maybe look at other laws that may introduce delay as another DV)</w:t>
+      </w:r>
+      <w:r>
+        <w:rPr>
+          <w:rFonts w:ascii="Times New Roman" w:hAnsi="Times New Roman" w:cs="Times New Roman"/>
+        </w:rPr>
+        <w:t xml:space="preserve">, it would be interesting to look at whether the number of crisis pregnancy centers affects abortion services in the state. It may be that the number of crisis pregnancy centers causes the abortions provided in a state to be further along in gestational age, or the number of self-managed abortions to be higher. </w:t>
+      </w:r>
+      <w:r>
+        <w:rPr>
+          <w:rFonts w:ascii="Times New Roman" w:hAnsi="Times New Roman" w:cs="Times New Roman"/>
+        </w:rPr>
+        <w:lastRenderedPageBreak/>
+        <w:t>Further research could look at the number of crisis pregnancy centers on these measures; however, as these data are highly sensitive, it is outside the scope of this paper.</w:t>
+      </w:r>
+    </w:p>
+    <w:p>
+      <w:pPr>
+        <w:ind w:firstLine="720"/>
+        <w:rPr>
+          <w:rFonts w:ascii="Times New Roman" w:hAnsi="Times New Roman" w:cs="Times New Roman"/>
+        </w:rPr>
+      </w:pPr>
+      <w:r>
+        <w:rPr>
+          <w:rFonts w:ascii="Times New Roman" w:hAnsi="Times New Roman" w:cs="Times New Roman"/>
+        </w:rPr>
+        <w:t xml:space="preserve">Crisis pregnancy centers were also associated with higher rates of people in a state lacking health insurance. Further research could also look into whether there is an association between crisis pregnancy centers and poor health outcomes. </w:t>
       </w:r>
       <w:bookmarkStart w:id="0" w:name="_GoBack"/>
       <w:bookmarkEnd w:id="0"/>
-      <w:r>
-        <w:rPr>
-          <w:rFonts w:ascii="Times New Roman" w:hAnsi="Times New Roman" w:cs="Times New Roman"/>
-        </w:rPr>
-        <w:t xml:space="preserve">mber of abortions provided by state; in order to parallel the dependent variable, I chose to use the number of abortion providers as both represent facilities, rather than comparing patients served with the number of facilities. Each abortion regulation was somewhat positively correlated with state voting behavior in 2016, and the composite score of regulations was extremely correlated with state voting behavior. </w:t>
-      </w:r>
-    </w:p>
-    <w:p>
-      <w:pPr>
-        <w:ind w:firstLine="720"/>
-        <w:rPr>
-          <w:rFonts w:ascii="Times New Roman" w:hAnsi="Times New Roman" w:cs="Times New Roman"/>
-          <w:color w:val="000000" w:themeColor="text1"/>
-        </w:rPr>
-      </w:pPr>
-      <w:r>
-        <w:rPr>
-          <w:rFonts w:ascii="Times New Roman" w:hAnsi="Times New Roman" w:cs="Times New Roman"/>
-          <w:color w:val="000000" w:themeColor="text1"/>
-        </w:rPr>
-        <w:lastRenderedPageBreak/>
-        <w:t xml:space="preserve">In model number 1, I looked only at the relationship between the number of crisis pregnancy centers and abortion providers in a state, controlling for state population, as states with a higher population will likely have more of both types of facilities. </w:t>
-      </w:r>
-    </w:p>
-    <w:p>
-      <w:pPr>
-        <w:ind w:firstLine="720"/>
-        <w:rPr>
-          <w:rFonts w:ascii="Times New Roman" w:hAnsi="Times New Roman" w:cs="Times New Roman"/>
-          <w:color w:val="000000" w:themeColor="text1"/>
-        </w:rPr>
-      </w:pPr>
-      <w:r>
-        <w:rPr>
-          <w:rFonts w:ascii="Times New Roman" w:hAnsi="Times New Roman" w:cs="Times New Roman"/>
-          <w:color w:val="000000" w:themeColor="text1"/>
-        </w:rPr>
-        <w:t>Model number 2 looks at the relationship between the number of crisis pregnancy centers and providers in a state, controlling for both state population and voting behavior, in order to look at whether adding voting behavior better predicts the number of CPCs in a state. In model 3, I looked at whether including the percentage of people uninsured in 2015 to model 2 helped better predict the number of CPCs.</w:t>
-      </w:r>
-    </w:p>
-    <w:p>
-      <w:pPr>
-        <w:ind w:firstLine="720"/>
-        <w:rPr>
-          <w:rFonts w:ascii="Times New Roman" w:hAnsi="Times New Roman" w:cs="Times New Roman"/>
-          <w:color w:val="000000" w:themeColor="text1"/>
-        </w:rPr>
-      </w:pPr>
-      <w:r>
-        <w:rPr>
-          <w:rFonts w:ascii="Times New Roman" w:hAnsi="Times New Roman" w:cs="Times New Roman"/>
-          <w:color w:val="000000" w:themeColor="text1"/>
-        </w:rPr>
-        <w:t xml:space="preserve">For model number 4, I added in all of the regulations to model number 3. Abortion regulations in the model all acted as dummy variables (whether or not the state had the regulation in place and enforceable, except for the restrictions from before Roe), which had the effect of canceling one another out. In order to operationalize anti-abortion sentiment in a state, I constructed a composite score that totaled the number of abortion regulations within a state, ranging from 0 to 8. In model 4, I looked at the relationship between number of CPCs, number of providers, and the score of total abortion regulations, controlling for voting behavior and state population. For model number 5, I wanted to look at only regulations targeting abortion providers, to see if crisis pregnancy centers were opening more in response to abortion providers in a state, so I used a composite score which only totals the restrictions on abortion from the </w:t>
-      </w:r>
-      <w:r>
-        <w:rPr>
-          <w:rFonts w:ascii="Times New Roman" w:hAnsi="Times New Roman" w:cs="Times New Roman"/>
-          <w:color w:val="FF0000"/>
-        </w:rPr>
-        <w:t>supply side</w:t>
-      </w:r>
-      <w:r>
-        <w:rPr>
-          <w:rFonts w:ascii="Times New Roman" w:hAnsi="Times New Roman" w:cs="Times New Roman"/>
-          <w:color w:val="FF0000"/>
-        </w:rPr>
-        <w:t xml:space="preserve"> (cite Ted Joyce)</w:t>
-      </w:r>
-      <w:r>
-        <w:rPr>
-          <w:rFonts w:ascii="Times New Roman" w:hAnsi="Times New Roman" w:cs="Times New Roman"/>
-          <w:color w:val="000000" w:themeColor="text1"/>
-        </w:rPr>
-        <w:t xml:space="preserve">. I wanted to isolate regulations which seek to dissuade people from receiving abortions, whether by introducing delays or preventing them from obtaining abortion services, so I created another composite score that totaled the number of regulations on abortion on the demand side. For model number 6, I looked at the relationship between the number of crisis pregnancy centers, providers, and demand-side abortion regulations, again controlling for state population and voting behavior. </w:t>
-      </w:r>
-    </w:p>
-    <w:p>
-      <w:pPr>
-        <w:rPr>
-          <w:rFonts w:ascii="Times New Roman" w:hAnsi="Times New Roman" w:cs="Times New Roman"/>
-          <w:color w:val="000000" w:themeColor="text1"/>
-        </w:rPr>
-      </w:pPr>
-      <w:r>
-        <w:rPr>
-          <w:rFonts w:ascii="Times New Roman" w:hAnsi="Times New Roman" w:cs="Times New Roman"/>
-          <w:color w:val="000000" w:themeColor="text1"/>
-        </w:rPr>
-        <w:tab/>
-        <w:t xml:space="preserve">I also wanted to look at whether states’ supportive policies around abortion had some effect. For my final model, number 7, I used the total composite score as model number </w:t>
-      </w:r>
-      <w:proofErr w:type="gramStart"/>
-      <w:r>
-        <w:rPr>
-          <w:rFonts w:ascii="Times New Roman" w:hAnsi="Times New Roman" w:cs="Times New Roman"/>
-          <w:color w:val="000000" w:themeColor="text1"/>
-        </w:rPr>
-        <w:t>4, but</w:t>
-      </w:r>
-      <w:proofErr w:type="gramEnd"/>
-      <w:r>
-        <w:rPr>
-          <w:rFonts w:ascii="Times New Roman" w:hAnsi="Times New Roman" w:cs="Times New Roman"/>
-          <w:color w:val="000000" w:themeColor="text1"/>
-        </w:rPr>
-        <w:t xml:space="preserve"> subtracted from the score for states which had a policy supporting the right to abortion. </w:t>
-      </w:r>
-    </w:p>
-    <w:p>
-      <w:pPr>
-        <w:rPr>
-          <w:rFonts w:ascii="Times New Roman" w:hAnsi="Times New Roman" w:cs="Times New Roman"/>
-          <w:color w:val="000000" w:themeColor="text1"/>
-        </w:rPr>
-      </w:pPr>
-    </w:p>
-    <w:p>
-      <w:pPr>
-        <w:rPr>
-          <w:rFonts w:ascii="Times New Roman" w:hAnsi="Times New Roman" w:cs="Times New Roman"/>
-          <w:i/>
-        </w:rPr>
-      </w:pPr>
-    </w:p>
-    <w:p>
-      <w:pPr>
-        <w:rPr>
-          <w:rFonts w:ascii="Times New Roman" w:hAnsi="Times New Roman" w:cs="Times New Roman"/>
-          <w:b/>
-          <w:i/>
-        </w:rPr>
-      </w:pPr>
-      <w:r>
-        <w:rPr>
-          <w:rFonts w:ascii="Times New Roman" w:hAnsi="Times New Roman" w:cs="Times New Roman"/>
-          <w:b/>
-          <w:i/>
-        </w:rPr>
-        <w:t>Limitations</w:t>
-      </w:r>
-    </w:p>
-    <w:p>
-      <w:pPr>
-        <w:rPr>
-          <w:rFonts w:ascii="Times New Roman" w:hAnsi="Times New Roman" w:cs="Times New Roman"/>
-        </w:rPr>
-      </w:pPr>
-      <w:r>
-        <w:rPr>
-          <w:rFonts w:ascii="Times New Roman" w:hAnsi="Times New Roman" w:cs="Times New Roman"/>
-          <w:i/>
-        </w:rPr>
-        <w:tab/>
-      </w:r>
-      <w:r>
-        <w:rPr>
-          <w:rFonts w:ascii="Times New Roman" w:hAnsi="Times New Roman" w:cs="Times New Roman"/>
-        </w:rPr>
-        <w:t xml:space="preserve">One issue with this model is in the number of crisis pregnancy centers by state. The data from </w:t>
-      </w:r>
-      <w:proofErr w:type="spellStart"/>
-      <w:r>
-        <w:rPr>
-          <w:rFonts w:ascii="Times New Roman" w:hAnsi="Times New Roman" w:cs="Times New Roman"/>
-        </w:rPr>
-        <w:t>Reproaction</w:t>
-      </w:r>
-      <w:proofErr w:type="spellEnd"/>
-      <w:r>
-        <w:rPr>
-          <w:rFonts w:ascii="Times New Roman" w:hAnsi="Times New Roman" w:cs="Times New Roman"/>
-        </w:rPr>
-        <w:t xml:space="preserve"> includes data for</w:t>
-      </w:r>
-      <w:r>
-        <w:rPr>
-          <w:rFonts w:ascii="Times New Roman" w:hAnsi="Times New Roman" w:cs="Times New Roman"/>
-        </w:rPr>
-        <w:t xml:space="preserve"> 2,629 clinic locations, but some advocacy organizations estimate there to be over 3,500 locations nationwide: NARAL Pro-Choice America estimated there to be over 3,500 in 2017.</w:t>
-      </w:r>
-      <w:r>
-        <w:rPr>
-          <w:rFonts w:ascii="Times New Roman" w:hAnsi="Times New Roman" w:cs="Times New Roman"/>
-        </w:rPr>
-        <w:fldChar w:fldCharType="begin"/>
-      </w:r>
-      <w:r>
-        <w:rPr>
-          <w:rFonts w:ascii="Times New Roman" w:hAnsi="Times New Roman" w:cs="Times New Roman"/>
-        </w:rPr>
-        <w:instrText xml:space="preserve"> ADDIN ZOTERO_ITEM CSL_CITATION {"citationID":"Qi6qGiS9","properties":{"formattedCitation":"(8,20)","plainCitation":"(8,20)","noteIndex":0},"citationItems":[{"id":537,"uris":["http://zotero.org/users/5215675/items/CLFZ42HP"],"uri":["http://zotero.org/users/5215675/items/CLFZ42HP"],"itemData":{"id":537,"type":"webpage","title":"The Fake Clinic Database","container-title":"Reproaction","abstract":"The Fake Clinic Database is a collection of all discoverable crisis pregnancy center locations nationwide, independently verified and regularly updated by Reproaction.","URL":"https://reproaction.org/fakeclinicdatabase/","language":"en-US","author":[{"family":"Reproaction Education Fund","given":""}],"issued":{"date-parts":[["2018",8,17]]},"accessed":{"date-parts":[["2019",4,18]]}}},{"id":296,"uris":["http://zotero.org/users/5215675/items/9WFIW3CJ"],"uri":["http://zotero.org/users/5215675/items/9WFIW3CJ"],"itemData":{"id":296,"type":"report","title":"The Truth about Crisis Pregnancy Centers","URL":"https://www.prochoiceamerica.org/wp-content/uploads/2016/12/6.-The-Truth-About-Crisis-Pregnancy-Centers.pdf","author":[{"family":"NARAL Pro-Choice America","given":""}],"issued":{"date-parts":[["2017",1,1]]},"accessed":{"date-parts":[["2019",2,20]]}}}],"schema":"https://github.com/citation-style-language/schema/raw/master/csl-citation.json"} </w:instrText>
-      </w:r>
-      <w:r>
-        <w:rPr>
-          <w:rFonts w:ascii="Times New Roman" w:hAnsi="Times New Roman" w:cs="Times New Roman"/>
-        </w:rPr>
-        <w:fldChar w:fldCharType="separate"/>
-      </w:r>
-      <w:r>
-        <w:rPr>
-          <w:rFonts w:ascii="Times New Roman" w:hAnsi="Times New Roman" w:cs="Times New Roman"/>
-        </w:rPr>
-        <w:t>(8,20)</w:t>
-      </w:r>
-      <w:r>
-        <w:rPr>
-          <w:rFonts w:ascii="Times New Roman" w:hAnsi="Times New Roman" w:cs="Times New Roman"/>
-        </w:rPr>
-        <w:fldChar w:fldCharType="end"/>
-      </w:r>
-      <w:r>
-        <w:rPr>
-          <w:rFonts w:ascii="Times New Roman" w:hAnsi="Times New Roman" w:cs="Times New Roman"/>
-        </w:rPr>
-        <w:t xml:space="preserve"> This could be an error, or it could be that facilities have closed in recent years, or it could be that the </w:t>
-      </w:r>
-      <w:proofErr w:type="spellStart"/>
-      <w:r>
-        <w:rPr>
-          <w:rFonts w:ascii="Times New Roman" w:hAnsi="Times New Roman" w:cs="Times New Roman"/>
-        </w:rPr>
-        <w:t>Reproaction</w:t>
-      </w:r>
-      <w:proofErr w:type="spellEnd"/>
-      <w:r>
-        <w:rPr>
-          <w:rFonts w:ascii="Times New Roman" w:hAnsi="Times New Roman" w:cs="Times New Roman"/>
-        </w:rPr>
-        <w:t xml:space="preserve"> database does not include all facilities nationwide. This model assumes that, if there are clinic locations missing from the database, they are not missing in a systematic way; however, if this is not the case, it may introduce bias into the results.</w:t>
-      </w:r>
-    </w:p>
-    <w:p>
-      <w:pPr>
-        <w:rPr>
-          <w:rFonts w:ascii="Times New Roman" w:hAnsi="Times New Roman" w:cs="Times New Roman"/>
-          <w:i/>
-        </w:rPr>
-      </w:pPr>
-    </w:p>
-    <w:p>
-      <w:pPr>
-        <w:rPr>
-          <w:rFonts w:ascii="Times New Roman" w:hAnsi="Times New Roman" w:cs="Times New Roman"/>
-          <w:b/>
-          <w:i/>
-        </w:rPr>
-      </w:pPr>
-      <w:r>
-        <w:rPr>
-          <w:rFonts w:ascii="Times New Roman" w:hAnsi="Times New Roman" w:cs="Times New Roman"/>
-          <w:b/>
-          <w:i/>
-        </w:rPr>
-        <w:t>Discussion</w:t>
-      </w:r>
-    </w:p>
-    <w:p>
-      <w:pPr>
-        <w:rPr>
-          <w:rFonts w:ascii="Times New Roman" w:hAnsi="Times New Roman" w:cs="Times New Roman"/>
-        </w:rPr>
-      </w:pPr>
-      <w:r>
-        <w:rPr>
-          <w:rFonts w:ascii="Times New Roman" w:hAnsi="Times New Roman" w:cs="Times New Roman"/>
-        </w:rPr>
-        <w:tab/>
-      </w:r>
-      <w:r>
-        <w:rPr>
-          <w:rFonts w:ascii="Times New Roman" w:hAnsi="Times New Roman" w:cs="Times New Roman"/>
-        </w:rPr>
-        <w:t>Since abortion is a time sensitive issue and crisis pregnancy centers may introduce further delays (</w:t>
-      </w:r>
-      <w:r>
-        <w:rPr>
-          <w:rFonts w:ascii="Times New Roman" w:hAnsi="Times New Roman" w:cs="Times New Roman"/>
-          <w:color w:val="FF0000"/>
-        </w:rPr>
-        <w:t>maybe look at other laws that may introduce delay as another DV)</w:t>
-      </w:r>
-      <w:r>
-        <w:rPr>
-          <w:rFonts w:ascii="Times New Roman" w:hAnsi="Times New Roman" w:cs="Times New Roman"/>
-        </w:rPr>
-        <w:t xml:space="preserve">, it would be interesting to look at whether the number of crisis pregnancy centers affects abortion services in the state. It may be that the number of crisis pregnancy centers causes the abortions provided in a state to be further along in gestational age, or the number of self-managed abortions to be higher. </w:t>
-      </w:r>
-      <w:r>
-        <w:rPr>
-          <w:rFonts w:ascii="Times New Roman" w:hAnsi="Times New Roman" w:cs="Times New Roman"/>
-        </w:rPr>
-        <w:lastRenderedPageBreak/>
-        <w:t>Further research could look at the number of crisis pregnancy centers on these measures; however, as these data are highly sensitive, it is outside the scope of this paper.</w:t>
-      </w:r>
     </w:p>
     <w:p>
       <w:pPr>

</xml_diff>

<commit_message>
Added data management plan to folder and paper
</commit_message>
<xml_diff>
--- a/Final project/Paper drafts/paper draft.docx
+++ b/Final project/Paper drafts/paper draft.docx
@@ -296,25 +296,67 @@
         </w:rPr>
         <w:t xml:space="preserve"> </w:t>
       </w:r>
-      <w:r>
-        <w:rPr>
-          <w:rFonts w:ascii="Times New Roman" w:hAnsi="Times New Roman" w:cs="Times New Roman"/>
-        </w:rPr>
-        <w:t xml:space="preserve">Tsevat et al conducted a mystery client survey at a random sample of 55 CPCs and found that many purposed their facility to provide direct medical care despite the fact that only one provided such services; the researchers also found that many of the locations gave overestimates of the danger of abortion and counselors at a majority of site visits expressed judgment about the mystery client’s </w:t>
-      </w:r>
+      <w:proofErr w:type="spellStart"/>
+      <w:r>
+        <w:rPr>
+          <w:rFonts w:ascii="Times New Roman" w:hAnsi="Times New Roman" w:cs="Times New Roman"/>
+        </w:rPr>
+        <w:t>Tsevat</w:t>
+      </w:r>
+      <w:proofErr w:type="spellEnd"/>
+      <w:r>
+        <w:rPr>
+          <w:rFonts w:ascii="Times New Roman" w:hAnsi="Times New Roman" w:cs="Times New Roman"/>
+        </w:rPr>
+        <w:t xml:space="preserve"> et al conducted a mystery client survey at a random sample of 55 CPCs and found that many purposed their facility to provide direct medical care despite the fact that only one provided such services; the researchers also found that many of the locations gave overestimates of the danger of abortion and counselors at a majority of site visits expressed judgment about the mystery client’s decision.</w:t>
+      </w:r>
+      <w:r>
+        <w:rPr>
+          <w:rStyle w:val="FootnoteReference"/>
+          <w:rFonts w:ascii="Times New Roman" w:hAnsi="Times New Roman" w:cs="Times New Roman"/>
+        </w:rPr>
+        <w:footnoteReference w:id="6"/>
+      </w:r>
+      <w:r>
+        <w:rPr>
+          <w:rFonts w:ascii="Times New Roman" w:hAnsi="Times New Roman" w:cs="Times New Roman"/>
+        </w:rPr>
+        <w:t xml:space="preserve"> </w:t>
+      </w:r>
+      <w:r>
+        <w:rPr>
+          <w:rFonts w:ascii="Times New Roman" w:hAnsi="Times New Roman" w:cs="Times New Roman"/>
+        </w:rPr>
+        <w:t>Other researchers have focused on what services clients seek and whether clients are satisfied with the quality of care provided.</w:t>
+      </w:r>
+      <w:r>
+        <w:rPr>
+          <w:rStyle w:val="FootnoteReference"/>
+          <w:rFonts w:ascii="Times New Roman" w:hAnsi="Times New Roman" w:cs="Times New Roman"/>
+        </w:rPr>
+        <w:footnoteReference w:id="7"/>
+      </w:r>
+    </w:p>
+    <w:p>
+      <w:pPr>
+        <w:ind w:firstLine="720"/>
+        <w:rPr>
+          <w:rFonts w:ascii="Times New Roman" w:hAnsi="Times New Roman" w:cs="Times New Roman"/>
+        </w:rPr>
+      </w:pPr>
       <w:r>
         <w:rPr>
           <w:rFonts w:ascii="Times New Roman" w:hAnsi="Times New Roman" w:cs="Times New Roman"/>
         </w:rPr>
         <w:lastRenderedPageBreak/>
-        <w:t>decision.</w:t>
+        <w:t>Crisis pregnancy centers sometimes open near abortion providers and may use language that makes it difficult for potential patients to tell whether or not the clinic provides abortion.[cite] Some crisis pregnancy centers that operate near abortion providers have adopted names similar to the abortion provider, which may cause people seeking an abortion to go to a crisis pregnancy center by accident instead, which can cause confusion and delay care.</w:t>
       </w:r>
       <w:r>
         <w:rPr>
           <w:rStyle w:val="FootnoteReference"/>
           <w:rFonts w:ascii="Times New Roman" w:hAnsi="Times New Roman" w:cs="Times New Roman"/>
         </w:rPr>
-        <w:footnoteReference w:id="6"/>
+        <w:footnoteReference w:id="8"/>
       </w:r>
       <w:r>
         <w:rPr>
@@ -326,47 +368,21 @@
         <w:rPr>
           <w:rFonts w:ascii="Times New Roman" w:hAnsi="Times New Roman" w:cs="Times New Roman"/>
         </w:rPr>
-        <w:t>Other researchers have focused on what services clients seek and whether clients are satisfied with the quality of care provided.</w:t>
-      </w:r>
-      <w:r>
-        <w:rPr>
-          <w:rStyle w:val="FootnoteReference"/>
-          <w:rFonts w:ascii="Times New Roman" w:hAnsi="Times New Roman" w:cs="Times New Roman"/>
-        </w:rPr>
-        <w:footnoteReference w:id="7"/>
-      </w:r>
-    </w:p>
-    <w:p>
-      <w:pPr>
-        <w:ind w:firstLine="720"/>
-        <w:rPr>
-          <w:rFonts w:ascii="Times New Roman" w:hAnsi="Times New Roman" w:cs="Times New Roman"/>
-        </w:rPr>
-      </w:pPr>
-      <w:r>
-        <w:rPr>
-          <w:rFonts w:ascii="Times New Roman" w:hAnsi="Times New Roman" w:cs="Times New Roman"/>
-        </w:rPr>
-        <w:t>Crisis pregnancy centers sometimes open near abortion providers and may use language that makes it difficult for potential patients to tell whether or not the clinic provides abortion.[cite] Some crisis pregnancy centers that operate near abortion providers have adopted names similar to the abortion provider, which may cause people seeking an abortion to go to a crisis pregnancy center by accident instead, which can cause confusion and delay care.</w:t>
-      </w:r>
-      <w:r>
-        <w:rPr>
-          <w:rStyle w:val="FootnoteReference"/>
-          <w:rFonts w:ascii="Times New Roman" w:hAnsi="Times New Roman" w:cs="Times New Roman"/>
-        </w:rPr>
-        <w:footnoteReference w:id="8"/>
-      </w:r>
-      <w:r>
-        <w:rPr>
-          <w:rFonts w:ascii="Times New Roman" w:hAnsi="Times New Roman" w:cs="Times New Roman"/>
-        </w:rPr>
-        <w:t xml:space="preserve"> </w:t>
-      </w:r>
-      <w:r>
-        <w:rPr>
-          <w:rFonts w:ascii="Times New Roman" w:hAnsi="Times New Roman" w:cs="Times New Roman"/>
-        </w:rPr>
-        <w:t>A 2010 study by Yuengert and Fetzer focused on the locations of abortion providers and CPCs in California found that the number of abortion providers in a location had no independent effect on the number of abortion providers.</w:t>
+        <w:t xml:space="preserve">A 2010 study by </w:t>
+      </w:r>
+      <w:proofErr w:type="spellStart"/>
+      <w:r>
+        <w:rPr>
+          <w:rFonts w:ascii="Times New Roman" w:hAnsi="Times New Roman" w:cs="Times New Roman"/>
+        </w:rPr>
+        <w:t>Yuengert</w:t>
+      </w:r>
+      <w:proofErr w:type="spellEnd"/>
+      <w:r>
+        <w:rPr>
+          <w:rFonts w:ascii="Times New Roman" w:hAnsi="Times New Roman" w:cs="Times New Roman"/>
+        </w:rPr>
+        <w:t xml:space="preserve"> and Fetzer focused on the locations of abortion providers and CPCs in California found that the number of abortion providers in a location had no independent effect on the number of abortion providers.</w:t>
       </w:r>
       <w:r>
         <w:rPr>
@@ -521,7 +537,6 @@
         <w:rPr>
           <w:rFonts w:ascii="Times New Roman" w:hAnsi="Times New Roman" w:cs="Times New Roman"/>
         </w:rPr>
-        <w:lastRenderedPageBreak/>
         <w:tab/>
         <w:t xml:space="preserve">On the other hand, abortion </w:t>
       </w:r>
@@ -604,7 +619,14 @@
         <w:rPr>
           <w:rFonts w:ascii="Times New Roman" w:hAnsi="Times New Roman" w:cs="Times New Roman"/>
         </w:rPr>
-        <w:t xml:space="preserve"> the idea that some abortion restrictions fall on the “supply side,” or on abortion providers, while others fall on the “demand side,” or on those seeking abortion.</w:t>
+        <w:t xml:space="preserve"> the idea that some abortion restrictions fall on the “supply side,” or on abortion providers, </w:t>
+      </w:r>
+      <w:r>
+        <w:rPr>
+          <w:rFonts w:ascii="Times New Roman" w:hAnsi="Times New Roman" w:cs="Times New Roman"/>
+        </w:rPr>
+        <w:lastRenderedPageBreak/>
+        <w:t>while others fall on the “demand side,” or on those seeking abortion.</w:t>
       </w:r>
       <w:r>
         <w:rPr>
@@ -785,7 +807,21 @@
         <w:rPr>
           <w:rFonts w:ascii="Times New Roman" w:hAnsi="Times New Roman" w:cs="Times New Roman"/>
         </w:rPr>
-        <w:t>Some of these restrictions include requiring those seeking abortion to receive state-mandated counseling prior to being able to receive the procedure, or requiring them to have ultrasounds prior to the procedure</w:t>
+        <w:t xml:space="preserve">Some of these restrictions include requiring those seeking abortion to receive state-mandated counseling prior to being able to receive the </w:t>
+      </w:r>
+      <w:proofErr w:type="gramStart"/>
+      <w:r>
+        <w:rPr>
+          <w:rFonts w:ascii="Times New Roman" w:hAnsi="Times New Roman" w:cs="Times New Roman"/>
+        </w:rPr>
+        <w:t>procedure, or</w:t>
+      </w:r>
+      <w:proofErr w:type="gramEnd"/>
+      <w:r>
+        <w:rPr>
+          <w:rFonts w:ascii="Times New Roman" w:hAnsi="Times New Roman" w:cs="Times New Roman"/>
+        </w:rPr>
+        <w:t xml:space="preserve"> requiring them to have ultrasounds prior to the procedure</w:t>
       </w:r>
       <w:r>
         <w:rPr>
@@ -843,7 +879,23 @@
           <w:rFonts w:ascii="Times New Roman" w:hAnsi="Times New Roman" w:cs="Times New Roman"/>
           <w:color w:val="FF0000"/>
         </w:rPr>
-        <w:t>insurance program funded jointly by federal and state public monies.</w:t>
+        <w:t xml:space="preserve">insurance program funded </w:t>
+      </w:r>
+      <w:proofErr w:type="spellStart"/>
+      <w:r>
+        <w:rPr>
+          <w:rFonts w:ascii="Times New Roman" w:hAnsi="Times New Roman" w:cs="Times New Roman"/>
+          <w:color w:val="FF0000"/>
+        </w:rPr>
+        <w:t>jointl</w:t>
+      </w:r>
+      <w:proofErr w:type="spellEnd"/>
+      <w:r>
+        <w:rPr>
+          <w:rFonts w:ascii="Times New Roman" w:hAnsi="Times New Roman" w:cs="Times New Roman"/>
+          <w:color w:val="FF0000"/>
+        </w:rPr>
+        <w:t>y by federal and state public monies.</w:t>
       </w:r>
       <w:r>
         <w:rPr>
@@ -867,8 +919,6 @@
         </w:rPr>
         <w:t xml:space="preserve">Some states follow the Hyde amendment for state Medicaid funds, while others allow for state Medicaid funds to pay for abortion that do not meet these restrictions. </w:t>
       </w:r>
-      <w:bookmarkStart w:id="0" w:name="_GoBack"/>
-      <w:bookmarkEnd w:id="0"/>
       <w:r>
         <w:rPr>
           <w:rFonts w:ascii="Times New Roman" w:hAnsi="Times New Roman" w:cs="Times New Roman"/>
@@ -893,100 +943,244 @@
         <w:rPr>
           <w:rFonts w:ascii="Times New Roman" w:hAnsi="Times New Roman" w:cs="Times New Roman"/>
         </w:rPr>
+        <w:tab/>
+      </w:r>
+      <w:r>
+        <w:rPr>
+          <w:rFonts w:ascii="Times New Roman" w:hAnsi="Times New Roman" w:cs="Times New Roman"/>
+        </w:rPr>
+        <w:t xml:space="preserve">Restrictions on abortion, whether on providers or on those seeking abortions, restrict the ability of people within the state to access comprehensive reproductive health care. On the other hand, crisis pregnancy centers, which have been found to provide misinformation to those seeking abortion, are often unregulated. </w:t>
+      </w:r>
+      <w:r>
+        <w:rPr>
+          <w:rFonts w:ascii="Times New Roman" w:hAnsi="Times New Roman" w:cs="Times New Roman"/>
+        </w:rPr>
+        <w:t xml:space="preserve">The research </w:t>
+      </w:r>
+      <w:proofErr w:type="gramStart"/>
+      <w:r>
+        <w:rPr>
+          <w:rFonts w:ascii="Times New Roman" w:hAnsi="Times New Roman" w:cs="Times New Roman"/>
+        </w:rPr>
+        <w:t>question</w:t>
+      </w:r>
+      <w:proofErr w:type="gramEnd"/>
+      <w:r>
+        <w:rPr>
+          <w:rFonts w:ascii="Times New Roman" w:hAnsi="Times New Roman" w:cs="Times New Roman"/>
+        </w:rPr>
+        <w:t xml:space="preserve"> this </w:t>
+      </w:r>
+      <w:r>
+        <w:rPr>
+          <w:rFonts w:ascii="Times New Roman" w:hAnsi="Times New Roman" w:cs="Times New Roman"/>
+        </w:rPr>
+        <w:t>analysis</w:t>
+      </w:r>
+      <w:r>
+        <w:rPr>
+          <w:rFonts w:ascii="Times New Roman" w:hAnsi="Times New Roman" w:cs="Times New Roman"/>
+        </w:rPr>
+        <w:t xml:space="preserve"> seeks to address is as follows:</w:t>
+      </w:r>
+      <w:r>
+        <w:rPr>
+          <w:rFonts w:ascii="Times New Roman" w:hAnsi="Times New Roman" w:cs="Times New Roman"/>
+        </w:rPr>
+        <w:t xml:space="preserve"> how is the number of crisis pregnancy centers in a state affected by abortion provision within the state and health care coverage within the state, controlling for political and demographic factors? </w:t>
+      </w:r>
+      <w:r>
+        <w:rPr>
+          <w:rFonts w:ascii="Times New Roman" w:hAnsi="Times New Roman" w:cs="Times New Roman"/>
+        </w:rPr>
+        <w:t xml:space="preserve">The working theory behind my analysis is that crisis pregnancy centers open in response to abortion providers in the </w:t>
+      </w:r>
+      <w:proofErr w:type="gramStart"/>
+      <w:r>
+        <w:rPr>
+          <w:rFonts w:ascii="Times New Roman" w:hAnsi="Times New Roman" w:cs="Times New Roman"/>
+        </w:rPr>
+        <w:t>state, and</w:t>
+      </w:r>
+      <w:proofErr w:type="gramEnd"/>
+      <w:r>
+        <w:rPr>
+          <w:rFonts w:ascii="Times New Roman" w:hAnsi="Times New Roman" w:cs="Times New Roman"/>
+        </w:rPr>
+        <w:t xml:space="preserve"> may </w:t>
+      </w:r>
+      <w:r>
+        <w:rPr>
+          <w:rFonts w:ascii="Times New Roman" w:hAnsi="Times New Roman" w:cs="Times New Roman"/>
+        </w:rPr>
         <w:lastRenderedPageBreak/>
+        <w:t xml:space="preserve">also be spurred to open by a concentration of donors, politicians, or voters in a state who may also be unfriendly toward abortion provision or other health coverage within the state. </w:t>
+      </w:r>
+    </w:p>
+    <w:p>
+      <w:pPr>
+        <w:rPr>
+          <w:rFonts w:ascii="Times New Roman" w:hAnsi="Times New Roman" w:cs="Times New Roman"/>
+        </w:rPr>
+      </w:pPr>
+    </w:p>
+    <w:p>
+      <w:pPr>
+        <w:rPr>
+          <w:rFonts w:ascii="Times New Roman" w:hAnsi="Times New Roman" w:cs="Times New Roman"/>
+          <w:b/>
+          <w:i/>
+        </w:rPr>
+      </w:pPr>
+      <w:r>
+        <w:rPr>
+          <w:rFonts w:ascii="Times New Roman" w:hAnsi="Times New Roman" w:cs="Times New Roman"/>
+          <w:b/>
+          <w:i/>
+        </w:rPr>
+        <w:t>Methods</w:t>
+      </w:r>
+    </w:p>
+    <w:p>
+      <w:pPr>
+        <w:rPr>
+          <w:rFonts w:ascii="Times New Roman" w:hAnsi="Times New Roman" w:cs="Times New Roman"/>
+          <w:b/>
+          <w:i/>
+        </w:rPr>
+      </w:pPr>
+      <w:r>
+        <w:rPr>
+          <w:rFonts w:ascii="Times New Roman" w:hAnsi="Times New Roman" w:cs="Times New Roman"/>
+          <w:b/>
+          <w:i/>
+        </w:rPr>
+        <w:t>Data Sources</w:t>
+      </w:r>
+    </w:p>
+    <w:p>
+      <w:pPr>
+        <w:rPr>
+          <w:rFonts w:ascii="Times New Roman" w:hAnsi="Times New Roman" w:cs="Times New Roman"/>
+          <w:i/>
+        </w:rPr>
+      </w:pPr>
+      <w:r>
+        <w:rPr>
+          <w:rFonts w:ascii="Times New Roman" w:hAnsi="Times New Roman" w:cs="Times New Roman"/>
+          <w:i/>
+        </w:rPr>
+        <w:t>Crisis Pregnancy Centers</w:t>
+      </w:r>
+    </w:p>
+    <w:p>
+      <w:pPr>
+        <w:rPr>
+          <w:rFonts w:ascii="Times New Roman" w:hAnsi="Times New Roman" w:cs="Times New Roman"/>
+        </w:rPr>
+      </w:pPr>
+      <w:r>
+        <w:rPr>
+          <w:rFonts w:ascii="Times New Roman" w:hAnsi="Times New Roman" w:cs="Times New Roman"/>
+        </w:rPr>
         <w:tab/>
-      </w:r>
-      <w:r>
-        <w:rPr>
-          <w:rFonts w:ascii="Times New Roman" w:hAnsi="Times New Roman" w:cs="Times New Roman"/>
-        </w:rPr>
-        <w:t xml:space="preserve">Restrictions on abortion, whether on providers or on those seeking abortions, restrict the ability of people within the state to access comprehensive reproductive health care. On the other hand, crisis pregnancy centers, which have been found to provide misinformation to those seeking abortion, are often unregulated. </w:t>
-      </w:r>
-      <w:r>
-        <w:rPr>
-          <w:rFonts w:ascii="Times New Roman" w:hAnsi="Times New Roman" w:cs="Times New Roman"/>
-        </w:rPr>
-        <w:t xml:space="preserve">The research question this </w:t>
-      </w:r>
-      <w:r>
-        <w:rPr>
-          <w:rFonts w:ascii="Times New Roman" w:hAnsi="Times New Roman" w:cs="Times New Roman"/>
-        </w:rPr>
-        <w:t>analysis</w:t>
-      </w:r>
-      <w:r>
-        <w:rPr>
-          <w:rFonts w:ascii="Times New Roman" w:hAnsi="Times New Roman" w:cs="Times New Roman"/>
-        </w:rPr>
-        <w:t xml:space="preserve"> seeks to address is as follows:</w:t>
-      </w:r>
-      <w:r>
-        <w:rPr>
-          <w:rFonts w:ascii="Times New Roman" w:hAnsi="Times New Roman" w:cs="Times New Roman"/>
-        </w:rPr>
-        <w:t xml:space="preserve"> how is the number of crisis pregnancy centers in a state affected by abortion provision within the state and health care coverage within the state, controlling for political and demographic factors? </w:t>
-      </w:r>
-      <w:r>
-        <w:rPr>
-          <w:rFonts w:ascii="Times New Roman" w:hAnsi="Times New Roman" w:cs="Times New Roman"/>
-        </w:rPr>
-        <w:t xml:space="preserve">The working theory behind my analysis is that crisis pregnancy centers open in response to abortion providers in the state, and may also be spurred to open by a concentration of donors, politicians, or voters in a state who may also be unfriendly toward abortion provision or other health coverage within the state. </w:t>
-      </w:r>
-    </w:p>
-    <w:p>
-      <w:pPr>
-        <w:rPr>
-          <w:rFonts w:ascii="Times New Roman" w:hAnsi="Times New Roman" w:cs="Times New Roman"/>
-        </w:rPr>
-      </w:pPr>
-    </w:p>
-    <w:p>
-      <w:pPr>
-        <w:rPr>
-          <w:rFonts w:ascii="Times New Roman" w:hAnsi="Times New Roman" w:cs="Times New Roman"/>
-          <w:b/>
-          <w:i/>
-        </w:rPr>
-      </w:pPr>
-      <w:r>
-        <w:rPr>
-          <w:rFonts w:ascii="Times New Roman" w:hAnsi="Times New Roman" w:cs="Times New Roman"/>
-          <w:b/>
-          <w:i/>
-        </w:rPr>
-        <w:t>Methods</w:t>
-      </w:r>
-    </w:p>
-    <w:p>
-      <w:pPr>
-        <w:rPr>
-          <w:rFonts w:ascii="Times New Roman" w:hAnsi="Times New Roman" w:cs="Times New Roman"/>
-          <w:b/>
-          <w:i/>
-        </w:rPr>
-      </w:pPr>
-      <w:r>
-        <w:rPr>
-          <w:rFonts w:ascii="Times New Roman" w:hAnsi="Times New Roman" w:cs="Times New Roman"/>
-          <w:b/>
-          <w:i/>
-        </w:rPr>
-        <w:t>Data Sources</w:t>
-      </w:r>
-    </w:p>
-    <w:p>
-      <w:pPr>
-        <w:rPr>
-          <w:rFonts w:ascii="Times New Roman" w:hAnsi="Times New Roman" w:cs="Times New Roman"/>
-          <w:i/>
-        </w:rPr>
-      </w:pPr>
-      <w:r>
-        <w:rPr>
-          <w:rFonts w:ascii="Times New Roman" w:hAnsi="Times New Roman" w:cs="Times New Roman"/>
-          <w:i/>
-        </w:rPr>
-        <w:t>Crisis Pregnancy Centers</w:t>
+        <w:t xml:space="preserve">The data on crisis pregnancy centers by state come from a dataset by </w:t>
+      </w:r>
+      <w:proofErr w:type="spellStart"/>
+      <w:r>
+        <w:rPr>
+          <w:rFonts w:ascii="Times New Roman" w:hAnsi="Times New Roman" w:cs="Times New Roman"/>
+        </w:rPr>
+        <w:t>Reproaction</w:t>
+      </w:r>
+      <w:proofErr w:type="spellEnd"/>
+      <w:r>
+        <w:rPr>
+          <w:rFonts w:ascii="Times New Roman" w:hAnsi="Times New Roman" w:cs="Times New Roman"/>
+        </w:rPr>
+        <w:t>.</w:t>
+      </w:r>
+      <w:r>
+        <w:rPr>
+          <w:rStyle w:val="FootnoteReference"/>
+          <w:rFonts w:ascii="Times New Roman" w:hAnsi="Times New Roman" w:cs="Times New Roman"/>
+        </w:rPr>
+        <w:footnoteReference w:id="24"/>
+      </w:r>
+      <w:r>
+        <w:rPr>
+          <w:rFonts w:ascii="Times New Roman" w:hAnsi="Times New Roman" w:cs="Times New Roman"/>
+        </w:rPr>
+        <w:t xml:space="preserve"> </w:t>
+      </w:r>
+      <w:proofErr w:type="spellStart"/>
+      <w:r>
+        <w:rPr>
+          <w:rFonts w:ascii="Times New Roman" w:hAnsi="Times New Roman" w:cs="Times New Roman"/>
+        </w:rPr>
+        <w:t>Reproaction</w:t>
+      </w:r>
+      <w:proofErr w:type="spellEnd"/>
+      <w:r>
+        <w:rPr>
+          <w:rFonts w:ascii="Times New Roman" w:hAnsi="Times New Roman" w:cs="Times New Roman"/>
+        </w:rPr>
+        <w:t>, an organization dedicated to creating a more favorable climate for abortion rights and reproductive justice, compiled the dataset to include all discoverable crisis pregnancy centers operating nationwide.</w:t>
+      </w:r>
+      <w:r>
+        <w:rPr>
+          <w:rStyle w:val="FootnoteReference"/>
+          <w:rFonts w:ascii="Times New Roman" w:hAnsi="Times New Roman" w:cs="Times New Roman"/>
+        </w:rPr>
+        <w:footnoteReference w:id="25"/>
+      </w:r>
+      <w:r>
+        <w:rPr>
+          <w:rFonts w:ascii="Times New Roman" w:hAnsi="Times New Roman" w:cs="Times New Roman"/>
+        </w:rPr>
+        <w:t xml:space="preserve"> </w:t>
+      </w:r>
+      <w:r>
+        <w:rPr>
+          <w:rFonts w:ascii="Times New Roman" w:hAnsi="Times New Roman" w:cs="Times New Roman"/>
+        </w:rPr>
+        <w:t xml:space="preserve">The dataset is open-source and available on the </w:t>
+      </w:r>
+      <w:proofErr w:type="spellStart"/>
+      <w:r>
+        <w:rPr>
+          <w:rFonts w:ascii="Times New Roman" w:hAnsi="Times New Roman" w:cs="Times New Roman"/>
+        </w:rPr>
+        <w:t>Reproaction</w:t>
+      </w:r>
+      <w:proofErr w:type="spellEnd"/>
+      <w:r>
+        <w:rPr>
+          <w:rFonts w:ascii="Times New Roman" w:hAnsi="Times New Roman" w:cs="Times New Roman"/>
+        </w:rPr>
+        <w:t xml:space="preserve"> website. </w:t>
+      </w:r>
+    </w:p>
+    <w:p>
+      <w:pPr>
+        <w:rPr>
+          <w:rFonts w:ascii="Times New Roman" w:hAnsi="Times New Roman" w:cs="Times New Roman"/>
+        </w:rPr>
+      </w:pPr>
+    </w:p>
+    <w:p>
+      <w:pPr>
+        <w:rPr>
+          <w:rFonts w:ascii="Times New Roman" w:hAnsi="Times New Roman" w:cs="Times New Roman"/>
+          <w:i/>
+        </w:rPr>
+      </w:pPr>
+      <w:r>
+        <w:rPr>
+          <w:rFonts w:ascii="Times New Roman" w:hAnsi="Times New Roman" w:cs="Times New Roman"/>
+          <w:i/>
+        </w:rPr>
+        <w:t>Abortion Provision</w:t>
       </w:r>
     </w:p>
     <w:p>
@@ -1000,81 +1194,21 @@
           <w:rFonts w:ascii="Times New Roman" w:hAnsi="Times New Roman" w:cs="Times New Roman"/>
         </w:rPr>
         <w:tab/>
-        <w:t>The data on crisis pregnancy centers by state come from a dataset by Reproaction.</w:t>
-      </w:r>
-      <w:r>
-        <w:rPr>
-          <w:rStyle w:val="FootnoteReference"/>
-          <w:rFonts w:ascii="Times New Roman" w:hAnsi="Times New Roman" w:cs="Times New Roman"/>
-        </w:rPr>
-        <w:footnoteReference w:id="24"/>
-      </w:r>
-      <w:r>
-        <w:rPr>
-          <w:rFonts w:ascii="Times New Roman" w:hAnsi="Times New Roman" w:cs="Times New Roman"/>
-        </w:rPr>
-        <w:t xml:space="preserve"> </w:t>
-      </w:r>
-      <w:r>
-        <w:rPr>
-          <w:rFonts w:ascii="Times New Roman" w:hAnsi="Times New Roman" w:cs="Times New Roman"/>
-        </w:rPr>
-        <w:t>Reproaction, an organization dedicated to creating a more favorable climate for abortion rights and reproductive justice, compiled the dataset to include all discoverable crisis pregnancy centers operating nationwide.</w:t>
-      </w:r>
-      <w:r>
-        <w:rPr>
-          <w:rStyle w:val="FootnoteReference"/>
-          <w:rFonts w:ascii="Times New Roman" w:hAnsi="Times New Roman" w:cs="Times New Roman"/>
-        </w:rPr>
-        <w:footnoteReference w:id="25"/>
-      </w:r>
-      <w:r>
-        <w:rPr>
-          <w:rFonts w:ascii="Times New Roman" w:hAnsi="Times New Roman" w:cs="Times New Roman"/>
-        </w:rPr>
-        <w:t xml:space="preserve"> </w:t>
-      </w:r>
-      <w:r>
-        <w:rPr>
-          <w:rFonts w:ascii="Times New Roman" w:hAnsi="Times New Roman" w:cs="Times New Roman"/>
-        </w:rPr>
-        <w:t xml:space="preserve">The dataset is open-source and available on the Reproaction website. </w:t>
-      </w:r>
-    </w:p>
-    <w:p>
-      <w:pPr>
-        <w:rPr>
-          <w:rFonts w:ascii="Times New Roman" w:hAnsi="Times New Roman" w:cs="Times New Roman"/>
-        </w:rPr>
-      </w:pPr>
-    </w:p>
-    <w:p>
-      <w:pPr>
-        <w:rPr>
-          <w:rFonts w:ascii="Times New Roman" w:hAnsi="Times New Roman" w:cs="Times New Roman"/>
-          <w:i/>
-        </w:rPr>
-      </w:pPr>
-      <w:r>
-        <w:rPr>
-          <w:rFonts w:ascii="Times New Roman" w:hAnsi="Times New Roman" w:cs="Times New Roman"/>
-          <w:i/>
-        </w:rPr>
-        <w:t>Abortion Provision</w:t>
-      </w:r>
-    </w:p>
-    <w:p>
-      <w:pPr>
-        <w:rPr>
-          <w:rFonts w:ascii="Times New Roman" w:hAnsi="Times New Roman" w:cs="Times New Roman"/>
-        </w:rPr>
-      </w:pPr>
-      <w:r>
-        <w:rPr>
-          <w:rFonts w:ascii="Times New Roman" w:hAnsi="Times New Roman" w:cs="Times New Roman"/>
-        </w:rPr>
-        <w:tab/>
-        <w:t xml:space="preserve">This analysis operationalizes abortion provision within the state by looking at the number of aboritons provided within the state, the number of abortion providers within the state, and regulations on the provision of abortion within the state. In order to measure abortion provision within the state, this analysis uses the number of abortion providers within the state, the number of abortions provided within the state, and whether or not certain regulations on abortion providers and abortion patients are in place and enforced within the state. </w:t>
+        <w:t xml:space="preserve">This analysis operationalizes abortion provision within the state by looking at the number of </w:t>
+      </w:r>
+      <w:proofErr w:type="spellStart"/>
+      <w:r>
+        <w:rPr>
+          <w:rFonts w:ascii="Times New Roman" w:hAnsi="Times New Roman" w:cs="Times New Roman"/>
+        </w:rPr>
+        <w:t>aboritons</w:t>
+      </w:r>
+      <w:proofErr w:type="spellEnd"/>
+      <w:r>
+        <w:rPr>
+          <w:rFonts w:ascii="Times New Roman" w:hAnsi="Times New Roman" w:cs="Times New Roman"/>
+        </w:rPr>
+        <w:t xml:space="preserve"> provided within the state, the number of abortion providers within the state, and regulations on the provision of abortion within the state. In order to measure abortion provision within the state, this analysis uses the number of abortion providers within the state, the number of abortions provided within the state, and whether or not certain regulations on abortion providers and abortion patients are in place and enforced within the state. </w:t>
       </w:r>
     </w:p>
     <w:p>
@@ -1147,14 +1281,35 @@
         <w:rPr>
           <w:rFonts w:ascii="Times New Roman" w:hAnsi="Times New Roman" w:cs="Times New Roman"/>
         </w:rPr>
-        <w:t xml:space="preserve">The data on abortion regulations come from datasets available on the Kaiser Family Foundation website. The datasets use data from the Guttmacher Institute. In order to validate the datasets, I confirmed the data against the Guttmacher website. The abortion regulations I am </w:t>
-      </w:r>
+        <w:t xml:space="preserve">The data on abortion regulations come from datasets available on the Kaiser Family Foundation website. The datasets use data from the Guttmacher Institute. In order to validate the datasets, I confirmed the data against the Guttmacher website. The abortion regulations I am using in this analysis include whether or not states have restrictions on clinics’ structural standards similar to ambulatory surgical centers, whether or not states restrict abortion past a certain point in pregnancy, whether states require ultrasounds before an abortion,  whether private insurance plans in the state or states’ health insurance marketplaces restrict abortion coverage, whether states have a mandatory waiting period prior to abortion services, whether states follow the federal standard and allow Medicaid to fund abortions only for cases involving life endangerment, rape, or incest, whether states require parental consent for minors seeking abortions, whether states have a so-called “partial birth” abortion ban, and whether states have laws in place banning abortion (from prior to the </w:t>
+      </w:r>
+      <w:r>
+        <w:rPr>
+          <w:rFonts w:ascii="Times New Roman" w:hAnsi="Times New Roman" w:cs="Times New Roman"/>
+          <w:i/>
+        </w:rPr>
+        <w:t>Roe</w:t>
+      </w:r>
+      <w:r>
+        <w:rPr>
+          <w:rFonts w:ascii="Times New Roman" w:hAnsi="Times New Roman" w:cs="Times New Roman"/>
+        </w:rPr>
+        <w:t xml:space="preserve"> decision) or expressing the intent to limit abortion to the maximum extent permitted under the law. I am also looking at whether state law protects the right to abortion.</w:t>
+      </w:r>
+    </w:p>
+    <w:p>
+      <w:pPr>
+        <w:ind w:firstLine="720"/>
+        <w:rPr>
+          <w:rFonts w:ascii="Times New Roman" w:hAnsi="Times New Roman" w:cs="Times New Roman"/>
+        </w:rPr>
+      </w:pPr>
       <w:r>
         <w:rPr>
           <w:rFonts w:ascii="Times New Roman" w:hAnsi="Times New Roman" w:cs="Times New Roman"/>
         </w:rPr>
         <w:lastRenderedPageBreak/>
-        <w:t xml:space="preserve">using in this analysis include whether or not states have restrictions on clinics’ structural standards similar to ambulatory surgical centers, whether or not states restrict abortion past a certain point in pregnancy, whether states require ultrasounds before an abortion,  whether private insurance plans in the state or states’ health insurance marketplaces restrict abortion coverage, whether states have a mandatory waiting period prior to abortion services, whether states follow the federal standard and allow Medicaid to fund abortions only for cases involving life endangerment, rape, or incest, whether states require parental consent for minors seeking abortions, whether states have a so-called “partial birth” abortion ban, and whether states have laws in place banning abortion (from prior to the </w:t>
+        <w:t xml:space="preserve">Some states have regulations in place which have been enjoined by court orders or are similarly non enforceable: I included a law on the books only if the law was in place and enforced within the state, with one exception. In the case of state policy banning abortion existing from prior to the </w:t>
       </w:r>
       <w:r>
         <w:rPr>
@@ -1167,7 +1322,7 @@
         <w:rPr>
           <w:rFonts w:ascii="Times New Roman" w:hAnsi="Times New Roman" w:cs="Times New Roman"/>
         </w:rPr>
-        <w:t xml:space="preserve"> decision) or expressing the intent to limit abortion to the maximum extent permitted under the law. I am also looking at whether state law protects the right to abortion.</w:t>
+        <w:t xml:space="preserve"> decision or expressing the intent to limit abortion to the maximum extent permitted under the law, I included these laws although they are not enforced. </w:t>
       </w:r>
     </w:p>
     <w:p>
@@ -1177,24 +1332,20 @@
           <w:rFonts w:ascii="Times New Roman" w:hAnsi="Times New Roman" w:cs="Times New Roman"/>
         </w:rPr>
       </w:pPr>
-      <w:r>
-        <w:rPr>
-          <w:rFonts w:ascii="Times New Roman" w:hAnsi="Times New Roman" w:cs="Times New Roman"/>
-        </w:rPr>
-        <w:t xml:space="preserve">Some states have regulations in place which have been enjoined by court orders or are similarly non enforceable: I included a law on the books only if the law was in place and enforced within the state, with one exception. In the case of state policy banning abortion existing from prior to the </w:t>
-      </w:r>
-      <w:r>
-        <w:rPr>
-          <w:rFonts w:ascii="Times New Roman" w:hAnsi="Times New Roman" w:cs="Times New Roman"/>
-          <w:i/>
-        </w:rPr>
-        <w:t>Roe</w:t>
-      </w:r>
-      <w:r>
-        <w:rPr>
-          <w:rFonts w:ascii="Times New Roman" w:hAnsi="Times New Roman" w:cs="Times New Roman"/>
-        </w:rPr>
-        <w:t xml:space="preserve"> decision or expressing the intent to limit abortion to the maximum extent permitted under the law, I included these laws although they are not enforced. </w:t>
+    </w:p>
+    <w:p>
+      <w:pPr>
+        <w:rPr>
+          <w:rFonts w:ascii="Times New Roman" w:hAnsi="Times New Roman" w:cs="Times New Roman"/>
+          <w:i/>
+        </w:rPr>
+      </w:pPr>
+      <w:r>
+        <w:rPr>
+          <w:rFonts w:ascii="Times New Roman" w:hAnsi="Times New Roman" w:cs="Times New Roman"/>
+          <w:i/>
+        </w:rPr>
+        <w:t>Health Care Coverage</w:t>
       </w:r>
     </w:p>
     <w:p>
@@ -1204,20 +1355,88 @@
           <w:rFonts w:ascii="Times New Roman" w:hAnsi="Times New Roman" w:cs="Times New Roman"/>
         </w:rPr>
       </w:pPr>
-    </w:p>
-    <w:p>
-      <w:pPr>
-        <w:rPr>
-          <w:rFonts w:ascii="Times New Roman" w:hAnsi="Times New Roman" w:cs="Times New Roman"/>
-          <w:i/>
-        </w:rPr>
-      </w:pPr>
-      <w:r>
-        <w:rPr>
-          <w:rFonts w:ascii="Times New Roman" w:hAnsi="Times New Roman" w:cs="Times New Roman"/>
-          <w:i/>
-        </w:rPr>
-        <w:t>Health Care Coverage</w:t>
+      <w:r>
+        <w:rPr>
+          <w:rFonts w:ascii="Times New Roman" w:hAnsi="Times New Roman" w:cs="Times New Roman"/>
+        </w:rPr>
+        <w:t>I operationalized health care coverage within the state by looking at the percent of people within the state who do not have health insurance and whether or not the state has expanded Medicaid. Prior to the Affordable Care Act, Medicaid was only available to children, parents, people with disabilities, and some people over age 65, although states had some discretion with regard to income eligibility levels. The ACA offered states the option to expand eligibility for Medicaid to individuals with incomes up to 138% of the federal poverty level, offering federal funding to cover the costs of newly eligible enrollees for a set number of years.</w:t>
+      </w:r>
+      <w:r>
+        <w:rPr>
+          <w:rStyle w:val="FootnoteReference"/>
+          <w:rFonts w:ascii="Times New Roman" w:hAnsi="Times New Roman" w:cs="Times New Roman"/>
+        </w:rPr>
+        <w:footnoteReference w:id="29"/>
+      </w:r>
+      <w:r>
+        <w:rPr>
+          <w:rFonts w:ascii="Times New Roman" w:hAnsi="Times New Roman" w:cs="Times New Roman"/>
+        </w:rPr>
+        <w:t xml:space="preserve"> </w:t>
+      </w:r>
+      <w:r>
+        <w:rPr>
+          <w:rFonts w:ascii="Times New Roman" w:hAnsi="Times New Roman" w:cs="Times New Roman"/>
+        </w:rPr>
+        <w:t xml:space="preserve">So far, </w:t>
+      </w:r>
+      <w:r>
+        <w:rPr>
+          <w:rFonts w:ascii="Times New Roman" w:hAnsi="Times New Roman" w:cs="Times New Roman"/>
+          <w:color w:val="000000" w:themeColor="text1"/>
+        </w:rPr>
+        <w:t>37</w:t>
+      </w:r>
+      <w:r>
+        <w:rPr>
+          <w:rFonts w:ascii="Times New Roman" w:hAnsi="Times New Roman" w:cs="Times New Roman"/>
+          <w:color w:val="FF0000"/>
+        </w:rPr>
+        <w:t xml:space="preserve"> </w:t>
+      </w:r>
+      <w:r>
+        <w:rPr>
+          <w:rFonts w:ascii="Times New Roman" w:hAnsi="Times New Roman" w:cs="Times New Roman"/>
+        </w:rPr>
+        <w:t>states have expanded Medicaid, and studies have found improved outcomes due to Medicaid expansions.</w:t>
+      </w:r>
+      <w:r>
+        <w:rPr>
+          <w:rStyle w:val="FootnoteReference"/>
+          <w:rFonts w:ascii="Times New Roman" w:hAnsi="Times New Roman" w:cs="Times New Roman"/>
+        </w:rPr>
+        <w:footnoteReference w:id="30"/>
+      </w:r>
+      <w:r>
+        <w:rPr>
+          <w:rFonts w:ascii="Times New Roman" w:hAnsi="Times New Roman" w:cs="Times New Roman"/>
+        </w:rPr>
+        <w:t xml:space="preserve"> </w:t>
+      </w:r>
+      <w:r>
+        <w:rPr>
+          <w:rFonts w:ascii="Times New Roman" w:hAnsi="Times New Roman" w:cs="Times New Roman"/>
+        </w:rPr>
+        <w:t>The data on whether or not the state has expanded Medicaid are from a dataset available from the Kaiser Family Foundation.</w:t>
+      </w:r>
+      <w:r>
+        <w:rPr>
+          <w:rStyle w:val="FootnoteReference"/>
+          <w:rFonts w:ascii="Times New Roman" w:hAnsi="Times New Roman" w:cs="Times New Roman"/>
+        </w:rPr>
+        <w:footnoteReference w:id="31"/>
+      </w:r>
+      <w:r>
+        <w:rPr>
+          <w:rFonts w:ascii="Times New Roman" w:hAnsi="Times New Roman" w:cs="Times New Roman"/>
+        </w:rPr>
+        <w:t xml:space="preserve"> </w:t>
+      </w:r>
+      <w:r>
+        <w:rPr>
+          <w:rFonts w:ascii="Times New Roman" w:hAnsi="Times New Roman" w:cs="Times New Roman"/>
+        </w:rPr>
+        <w:t xml:space="preserve">The data are current as of the end of April, 2019. </w:t>
       </w:r>
     </w:p>
     <w:p>
@@ -1231,14 +1450,14 @@
         <w:rPr>
           <w:rFonts w:ascii="Times New Roman" w:hAnsi="Times New Roman" w:cs="Times New Roman"/>
         </w:rPr>
-        <w:t>I operationalized health care coverage within the state by looking at the percent of people within the state who do not have health insurance and whether or not the state has expanded Medicaid. Prior to the Affordable Care Act, Medicaid was only available to children, parents, people with disabilities, and some people over age 65, although states had some discretion with regard to income eligibility levels. The ACA offered states the option to expand eligibility for Medicaid to individuals with incomes up to 138% of the federal poverty level, offering federal funding to cover the costs of newly eligible enrollees for a set number of years.</w:t>
+        <w:t>The data on people within the state who do not have health insurance come from a dataset uploaded to Kaggle by the U.S. Department of Health and Human Services.</w:t>
       </w:r>
       <w:r>
         <w:rPr>
           <w:rStyle w:val="FootnoteReference"/>
           <w:rFonts w:ascii="Times New Roman" w:hAnsi="Times New Roman" w:cs="Times New Roman"/>
         </w:rPr>
-        <w:footnoteReference w:id="29"/>
+        <w:footnoteReference w:id="32"/>
       </w:r>
       <w:r>
         <w:rPr>
@@ -1250,65 +1469,7 @@
         <w:rPr>
           <w:rFonts w:ascii="Times New Roman" w:hAnsi="Times New Roman" w:cs="Times New Roman"/>
         </w:rPr>
-        <w:t xml:space="preserve">So far, </w:t>
-      </w:r>
-      <w:r>
-        <w:rPr>
-          <w:rFonts w:ascii="Times New Roman" w:hAnsi="Times New Roman" w:cs="Times New Roman"/>
-          <w:color w:val="000000" w:themeColor="text1"/>
-        </w:rPr>
-        <w:t>37</w:t>
-      </w:r>
-      <w:r>
-        <w:rPr>
-          <w:rFonts w:ascii="Times New Roman" w:hAnsi="Times New Roman" w:cs="Times New Roman"/>
-          <w:color w:val="FF0000"/>
-        </w:rPr>
-        <w:t xml:space="preserve"> </w:t>
-      </w:r>
-      <w:r>
-        <w:rPr>
-          <w:rFonts w:ascii="Times New Roman" w:hAnsi="Times New Roman" w:cs="Times New Roman"/>
-        </w:rPr>
-        <w:t>states have expanded Medicaid, and studies have found improved outcomes due to Medicaid expansions.</w:t>
-      </w:r>
-      <w:r>
-        <w:rPr>
-          <w:rStyle w:val="FootnoteReference"/>
-          <w:rFonts w:ascii="Times New Roman" w:hAnsi="Times New Roman" w:cs="Times New Roman"/>
-        </w:rPr>
-        <w:footnoteReference w:id="30"/>
-      </w:r>
-      <w:r>
-        <w:rPr>
-          <w:rFonts w:ascii="Times New Roman" w:hAnsi="Times New Roman" w:cs="Times New Roman"/>
-        </w:rPr>
-        <w:t xml:space="preserve"> </w:t>
-      </w:r>
-      <w:r>
-        <w:rPr>
-          <w:rFonts w:ascii="Times New Roman" w:hAnsi="Times New Roman" w:cs="Times New Roman"/>
-        </w:rPr>
-        <w:t>The data on whether or not the state has expanded Medicaid are from a dataset available from the Kaiser Family Foundation.</w:t>
-      </w:r>
-      <w:r>
-        <w:rPr>
-          <w:rStyle w:val="FootnoteReference"/>
-          <w:rFonts w:ascii="Times New Roman" w:hAnsi="Times New Roman" w:cs="Times New Roman"/>
-        </w:rPr>
-        <w:footnoteReference w:id="31"/>
-      </w:r>
-      <w:r>
-        <w:rPr>
-          <w:rFonts w:ascii="Times New Roman" w:hAnsi="Times New Roman" w:cs="Times New Roman"/>
-        </w:rPr>
-        <w:t xml:space="preserve"> </w:t>
-      </w:r>
-      <w:r>
-        <w:rPr>
-          <w:rFonts w:ascii="Times New Roman" w:hAnsi="Times New Roman" w:cs="Times New Roman"/>
-        </w:rPr>
-        <w:t xml:space="preserve">The data are current as of the end of April, 2019. </w:t>
+        <w:t xml:space="preserve">The dataset gives the percent of people without health insurance in 2010 by state, the percent without health insurance in 2015, and the change in this coverage from 2010-2015, as well as a few other variables, to look at the effects of the Affordable Care Act. This analysis uses the percent of people without health insurance in 2015 to look at health care coverage within the state. </w:t>
       </w:r>
     </w:p>
     <w:p>
@@ -1318,53 +1479,19 @@
           <w:rFonts w:ascii="Times New Roman" w:hAnsi="Times New Roman" w:cs="Times New Roman"/>
         </w:rPr>
       </w:pPr>
-      <w:r>
-        <w:rPr>
-          <w:rFonts w:ascii="Times New Roman" w:hAnsi="Times New Roman" w:cs="Times New Roman"/>
-        </w:rPr>
-        <w:t>The data on people within the state who do not have health insurance come from a dataset uploaded to Kaggle by the U.S. Department of Health and Human Services.</w:t>
-      </w:r>
-      <w:r>
-        <w:rPr>
-          <w:rStyle w:val="FootnoteReference"/>
-          <w:rFonts w:ascii="Times New Roman" w:hAnsi="Times New Roman" w:cs="Times New Roman"/>
-        </w:rPr>
-        <w:footnoteReference w:id="32"/>
-      </w:r>
-      <w:r>
-        <w:rPr>
-          <w:rFonts w:ascii="Times New Roman" w:hAnsi="Times New Roman" w:cs="Times New Roman"/>
-        </w:rPr>
-        <w:t xml:space="preserve"> </w:t>
-      </w:r>
-      <w:r>
-        <w:rPr>
-          <w:rFonts w:ascii="Times New Roman" w:hAnsi="Times New Roman" w:cs="Times New Roman"/>
-        </w:rPr>
-        <w:t xml:space="preserve">The dataset gives the percent of people without health insurance in 2010 by state, the percent without health insurance in 2015, and the change in this coverage from 2010-2015, as well as a few other variables, to look at the effects of the Affordable Care Act. This analysis uses the percent of people without health insurance in 2015 to look at health care coverage within the state. </w:t>
-      </w:r>
-    </w:p>
-    <w:p>
-      <w:pPr>
-        <w:ind w:firstLine="720"/>
-        <w:rPr>
-          <w:rFonts w:ascii="Times New Roman" w:hAnsi="Times New Roman" w:cs="Times New Roman"/>
-        </w:rPr>
-      </w:pPr>
-    </w:p>
-    <w:p>
-      <w:pPr>
-        <w:rPr>
-          <w:rFonts w:ascii="Times New Roman" w:hAnsi="Times New Roman" w:cs="Times New Roman"/>
-          <w:i/>
-        </w:rPr>
-      </w:pPr>
-      <w:r>
-        <w:rPr>
-          <w:rFonts w:ascii="Times New Roman" w:hAnsi="Times New Roman" w:cs="Times New Roman"/>
-          <w:i/>
-        </w:rPr>
-        <w:lastRenderedPageBreak/>
+    </w:p>
+    <w:p>
+      <w:pPr>
+        <w:rPr>
+          <w:rFonts w:ascii="Times New Roman" w:hAnsi="Times New Roman" w:cs="Times New Roman"/>
+          <w:i/>
+        </w:rPr>
+      </w:pPr>
+      <w:r>
+        <w:rPr>
+          <w:rFonts w:ascii="Times New Roman" w:hAnsi="Times New Roman" w:cs="Times New Roman"/>
+          <w:i/>
+        </w:rPr>
         <w:t>Political and Demographic Factors</w:t>
       </w:r>
     </w:p>
@@ -1416,6 +1543,7 @@
           <w:rFonts w:ascii="Times New Roman" w:hAnsi="Times New Roman" w:cs="Times New Roman"/>
           <w:i/>
         </w:rPr>
+        <w:lastRenderedPageBreak/>
         <w:t>Analysis</w:t>
       </w:r>
     </w:p>
@@ -1472,13 +1600,41 @@
         <w:rPr>
           <w:rFonts w:ascii="Times New Roman" w:hAnsi="Times New Roman" w:cs="Times New Roman"/>
         </w:rPr>
-        <w:t xml:space="preserve">I also removed rows with U.S. total or aggregate numbers, because my analysis focused on the state level, and not all were uniform in their reporting (some included territories that others did not, and some presented an aggregated average whereas others were totals). </w:t>
-      </w:r>
-      <w:r>
-        <w:rPr>
-          <w:rFonts w:ascii="Times New Roman" w:hAnsi="Times New Roman" w:cs="Times New Roman"/>
-        </w:rPr>
-        <w:t xml:space="preserve">The CPC database from Reproaction included the city, state, and zip all in the same cell; for analysis, using pandas and Python, I separated out the state for each facility and then reorganized the dataset so that it was organized by state and each state was associated with the total number of unique CPC facilities within that state. I then used Python and pandas to merge together all datasets on the state variable. </w:t>
+        <w:t xml:space="preserve">I also removed rows with U.S. total or aggregate numbers, because my analysis focused on the state level, and not all were uniform in their reporting (some included territories that others did not, and some presented an aggregated </w:t>
+      </w:r>
+      <w:proofErr w:type="spellStart"/>
+      <w:r>
+        <w:rPr>
+          <w:rFonts w:ascii="Times New Roman" w:hAnsi="Times New Roman" w:cs="Times New Roman"/>
+        </w:rPr>
+        <w:t xml:space="preserve">average </w:t>
+      </w:r>
+      <w:proofErr w:type="spellEnd"/>
+      <w:r>
+        <w:rPr>
+          <w:rFonts w:ascii="Times New Roman" w:hAnsi="Times New Roman" w:cs="Times New Roman"/>
+        </w:rPr>
+        <w:t xml:space="preserve">whereas others were totals). </w:t>
+      </w:r>
+      <w:r>
+        <w:rPr>
+          <w:rFonts w:ascii="Times New Roman" w:hAnsi="Times New Roman" w:cs="Times New Roman"/>
+        </w:rPr>
+        <w:t xml:space="preserve">The CPC database from </w:t>
+      </w:r>
+      <w:proofErr w:type="spellStart"/>
+      <w:r>
+        <w:rPr>
+          <w:rFonts w:ascii="Times New Roman" w:hAnsi="Times New Roman" w:cs="Times New Roman"/>
+        </w:rPr>
+        <w:t>Reproaction</w:t>
+      </w:r>
+      <w:proofErr w:type="spellEnd"/>
+      <w:r>
+        <w:rPr>
+          <w:rFonts w:ascii="Times New Roman" w:hAnsi="Times New Roman" w:cs="Times New Roman"/>
+        </w:rPr>
+        <w:t xml:space="preserve"> included the city, state, and zip all in the same cell; for analysis, using pandas and Python, I separated out the state for each facility and then reorganized the dataset so that it was organized by state and each state was associated with the total number of unique CPC facilities within that state. I then used Python and pandas to merge together all datasets on the state variable. </w:t>
       </w:r>
     </w:p>
     <w:p>
@@ -1548,130 +1704,147 @@
         <w:rPr>
           <w:rFonts w:ascii="Times New Roman" w:hAnsi="Times New Roman" w:cs="Times New Roman"/>
         </w:rPr>
-        <w:t xml:space="preserve">of abortion providers was highly positively correlated with the number of abortions provided by state; in order to parallel the dependent variable, I chose to use the number of abortion providers as both represent facilities, rather than comparing patients served with the number of facilities. Each abortion regulation was somewhat </w:t>
-      </w:r>
-      <w:r>
-        <w:rPr>
-          <w:rFonts w:ascii="Times New Roman" w:hAnsi="Times New Roman" w:cs="Times New Roman"/>
+        <w:t xml:space="preserve">of abortion providers was highly positively correlated with the number of abortions provided by state; in order to parallel the dependent variable, I chose to use the number of abortion providers as both represent facilities, rather than comparing patients served with the number of facilities. Each abortion regulation was somewhat positively correlated with state voting behavior in 2016, and the composite score of regulations was extremely correlated with state voting behavior. </w:t>
+      </w:r>
+    </w:p>
+    <w:p>
+      <w:pPr>
+        <w:ind w:firstLine="720"/>
+        <w:rPr>
+          <w:rFonts w:ascii="Times New Roman" w:hAnsi="Times New Roman" w:cs="Times New Roman"/>
+        </w:rPr>
+      </w:pPr>
+    </w:p>
+    <w:p>
+      <w:pPr>
+        <w:rPr>
+          <w:rFonts w:ascii="Times New Roman" w:hAnsi="Times New Roman" w:cs="Times New Roman"/>
+          <w:i/>
+        </w:rPr>
+      </w:pPr>
+      <w:r>
+        <w:rPr>
+          <w:rFonts w:ascii="Times New Roman" w:hAnsi="Times New Roman" w:cs="Times New Roman"/>
+          <w:i/>
+        </w:rPr>
+        <w:t>Mathematical Models</w:t>
+      </w:r>
+    </w:p>
+    <w:p>
+      <w:pPr>
+        <w:ind w:firstLine="720"/>
+        <w:rPr>
+          <w:rFonts w:ascii="Times New Roman" w:hAnsi="Times New Roman" w:cs="Times New Roman"/>
+          <w:color w:val="000000" w:themeColor="text1"/>
+        </w:rPr>
+      </w:pPr>
+      <w:r>
+        <w:rPr>
+          <w:rFonts w:ascii="Times New Roman" w:hAnsi="Times New Roman" w:cs="Times New Roman"/>
+          <w:color w:val="000000" w:themeColor="text1"/>
+        </w:rPr>
+        <w:t xml:space="preserve">In model number 1, I looked only at the relationship between the number of crisis pregnancy centers and abortion providers in a state, controlling for state population, as states with a higher population will likely have more of both types of facilities. </w:t>
+      </w:r>
+    </w:p>
+    <w:p>
+      <w:pPr>
+        <w:ind w:firstLine="720"/>
+        <w:rPr>
+          <w:rFonts w:ascii="Times New Roman" w:hAnsi="Times New Roman" w:cs="Times New Roman"/>
+          <w:color w:val="000000" w:themeColor="text1"/>
+        </w:rPr>
+      </w:pPr>
+      <w:r>
+        <w:rPr>
+          <w:rFonts w:ascii="Times New Roman" w:hAnsi="Times New Roman" w:cs="Times New Roman"/>
+          <w:color w:val="000000" w:themeColor="text1"/>
+        </w:rPr>
+        <w:t>Model number 2 looks at the relationship between the number of crisis pregnancy centers and providers in a state, controlling for both state population and voting behavior, in order to look at whether adding voting behavior better predicts the number of CPCs in a state. In model 3, I looked at whether including the percentage of people uninsured in 2015 to model 2 helped better predict the number of CPCs.</w:t>
+      </w:r>
+    </w:p>
+    <w:p>
+      <w:pPr>
+        <w:ind w:firstLine="720"/>
+        <w:rPr>
+          <w:rFonts w:ascii="Times New Roman" w:hAnsi="Times New Roman" w:cs="Times New Roman"/>
+          <w:color w:val="000000" w:themeColor="text1"/>
+        </w:rPr>
+      </w:pPr>
+      <w:r>
+        <w:rPr>
+          <w:rFonts w:ascii="Times New Roman" w:hAnsi="Times New Roman" w:cs="Times New Roman"/>
+          <w:color w:val="000000" w:themeColor="text1"/>
+        </w:rPr>
+        <w:t xml:space="preserve">For model number 4, I added in all of the regulations to model number 3. Abortion regulations in the model all acted as dummy variables (whether or not the state had the regulation in place and enforceable, except for the restrictions from before Roe), which had the effect of canceling one another out. In order to operationalize anti-abortion sentiment in a state, I constructed a composite score that totaled the number of abortion regulations within a state, ranging from 0 to 8. In model 5, I looked at the </w:t>
+      </w:r>
+      <w:r>
+        <w:rPr>
+          <w:rFonts w:ascii="Times New Roman" w:hAnsi="Times New Roman" w:cs="Times New Roman"/>
+          <w:color w:val="000000" w:themeColor="text1"/>
         </w:rPr>
         <w:lastRenderedPageBreak/>
-        <w:t xml:space="preserve">positively correlated with state voting behavior in 2016, and the composite score of regulations was extremely correlated with state voting behavior. </w:t>
-      </w:r>
-    </w:p>
-    <w:p>
-      <w:pPr>
-        <w:ind w:firstLine="720"/>
-        <w:rPr>
-          <w:rFonts w:ascii="Times New Roman" w:hAnsi="Times New Roman" w:cs="Times New Roman"/>
-        </w:rPr>
-      </w:pPr>
-    </w:p>
-    <w:p>
-      <w:pPr>
-        <w:rPr>
-          <w:rFonts w:ascii="Times New Roman" w:hAnsi="Times New Roman" w:cs="Times New Roman"/>
-          <w:i/>
-        </w:rPr>
-      </w:pPr>
-      <w:r>
-        <w:rPr>
-          <w:rFonts w:ascii="Times New Roman" w:hAnsi="Times New Roman" w:cs="Times New Roman"/>
-          <w:i/>
-        </w:rPr>
-        <w:t>Mathematical Models</w:t>
-      </w:r>
-    </w:p>
-    <w:p>
-      <w:pPr>
-        <w:ind w:firstLine="720"/>
+        <w:t xml:space="preserve">relationship between number of CPCs, number of providers, rate of people uninsured, and the score of total abortion regulations, controlling for voting behavior and state population. For model number 6, I wanted to look at only regulations targeting abortion providers, to see if crisis pregnancy centers were opening more in response to abortion providers in a state, so I used a composite score which only totals the restrictions on abortion from the </w:t>
+      </w:r>
+      <w:r>
         <w:rPr>
           <w:rFonts w:ascii="Times New Roman" w:hAnsi="Times New Roman" w:cs="Times New Roman"/>
           <w:color w:val="000000" w:themeColor="text1"/>
         </w:rPr>
-      </w:pPr>
-      <w:r>
-        <w:rPr>
+        <w:t>supply side.</w:t>
+      </w:r>
+      <w:r>
+        <w:rPr>
+          <w:rStyle w:val="FootnoteReference"/>
           <w:rFonts w:ascii="Times New Roman" w:hAnsi="Times New Roman" w:cs="Times New Roman"/>
           <w:color w:val="000000" w:themeColor="text1"/>
         </w:rPr>
-        <w:t xml:space="preserve">In model number 1, I looked only at the relationship between the number of crisis pregnancy centers and abortion providers in a state, controlling for state population, as states with a higher population will likely have more of both types of facilities. </w:t>
-      </w:r>
-    </w:p>
-    <w:p>
-      <w:pPr>
-        <w:ind w:firstLine="720"/>
+        <w:footnoteReference w:id="34"/>
+      </w:r>
+      <w:r>
+        <w:rPr>
+          <w:rFonts w:ascii="Times New Roman" w:hAnsi="Times New Roman" w:cs="Times New Roman"/>
+          <w:color w:val="FF0000"/>
+        </w:rPr>
+        <w:t xml:space="preserve"> </w:t>
+      </w:r>
+      <w:r>
         <w:rPr>
           <w:rFonts w:ascii="Times New Roman" w:hAnsi="Times New Roman" w:cs="Times New Roman"/>
           <w:color w:val="000000" w:themeColor="text1"/>
         </w:rPr>
-      </w:pPr>
-      <w:r>
+        <w:t xml:space="preserve">I wanted to isolate regulations which seek to dissuade people from receiving abortions, whether by introducing delays or preventing them from obtaining abortion services, so I created another composite score that totaled the number of regulations on abortion on the demand side. For model number 7, I looked at the relationship between the number of crisis pregnancy centers, providers, uninsured, and demand-side abortion regulations, again controlling for state population and voting behavior. </w:t>
+      </w:r>
+    </w:p>
+    <w:p>
+      <w:pPr>
         <w:rPr>
           <w:rFonts w:ascii="Times New Roman" w:hAnsi="Times New Roman" w:cs="Times New Roman"/>
           <w:color w:val="000000" w:themeColor="text1"/>
         </w:rPr>
-        <w:t>Model number 2 looks at the relationship between the number of crisis pregnancy centers and providers in a state, controlling for both state population and voting behavior, in order to look at whether adding voting behavior better predicts the number of CPCs in a state. In model 3, I looked at whether including the percentage of people uninsured in 2015 to model 2 helped better predict the number of CPCs.</w:t>
-      </w:r>
-    </w:p>
-    <w:p>
-      <w:pPr>
-        <w:ind w:firstLine="720"/>
+      </w:pPr>
+      <w:r>
         <w:rPr>
           <w:rFonts w:ascii="Times New Roman" w:hAnsi="Times New Roman" w:cs="Times New Roman"/>
           <w:color w:val="000000" w:themeColor="text1"/>
         </w:rPr>
-      </w:pPr>
+        <w:tab/>
+        <w:t xml:space="preserve">I also wanted to look at whether states’ supportive policies around abortion had some effect. For my final model, number 8, I used the total composite score as model number </w:t>
+      </w:r>
+      <w:proofErr w:type="gramStart"/>
       <w:r>
         <w:rPr>
           <w:rFonts w:ascii="Times New Roman" w:hAnsi="Times New Roman" w:cs="Times New Roman"/>
           <w:color w:val="000000" w:themeColor="text1"/>
         </w:rPr>
-        <w:t xml:space="preserve">For model number 4, I added in all of the regulations to model number 3. Abortion regulations in the model all acted as dummy variables (whether or not the state had the regulation in place and enforceable, except for the restrictions from before Roe), which had the effect of canceling one another out. In order to operationalize anti-abortion sentiment in a state, I constructed a composite score that totaled the number of abortion regulations within a state, ranging from 0 to 8. In model 5, I looked at the relationship between number of CPCs, number of providers, rate of people uninsured, and the score of total abortion regulations, controlling for voting behavior and state population. For model number 6, I wanted to look at only regulations targeting abortion providers, to see if crisis pregnancy centers were opening more in response to abortion providers in a state, so I used a composite score which only totals the restrictions on abortion from the </w:t>
-      </w:r>
+        <w:t>5, but</w:t>
+      </w:r>
+      <w:proofErr w:type="gramEnd"/>
       <w:r>
         <w:rPr>
           <w:rFonts w:ascii="Times New Roman" w:hAnsi="Times New Roman" w:cs="Times New Roman"/>
           <w:color w:val="000000" w:themeColor="text1"/>
         </w:rPr>
-        <w:t>supply side.</w:t>
-      </w:r>
-      <w:r>
-        <w:rPr>
-          <w:rStyle w:val="FootnoteReference"/>
-          <w:rFonts w:ascii="Times New Roman" w:hAnsi="Times New Roman" w:cs="Times New Roman"/>
-          <w:color w:val="000000" w:themeColor="text1"/>
-        </w:rPr>
-        <w:footnoteReference w:id="34"/>
-      </w:r>
-      <w:r>
-        <w:rPr>
-          <w:rFonts w:ascii="Times New Roman" w:hAnsi="Times New Roman" w:cs="Times New Roman"/>
-          <w:color w:val="FF0000"/>
-        </w:rPr>
-        <w:t xml:space="preserve"> </w:t>
-      </w:r>
-      <w:r>
-        <w:rPr>
-          <w:rFonts w:ascii="Times New Roman" w:hAnsi="Times New Roman" w:cs="Times New Roman"/>
-          <w:color w:val="000000" w:themeColor="text1"/>
-        </w:rPr>
-        <w:t xml:space="preserve">I wanted to isolate regulations which seek to dissuade people from receiving abortions, whether by introducing delays or preventing them from obtaining abortion services, so I created another composite score that totaled the number of regulations on abortion on the demand side. For model number 7, I looked at the relationship between the number of crisis pregnancy centers, providers, uninsured, and demand-side abortion regulations, again controlling for state population and voting behavior. </w:t>
-      </w:r>
-    </w:p>
-    <w:p>
-      <w:pPr>
-        <w:rPr>
-          <w:rFonts w:ascii="Times New Roman" w:hAnsi="Times New Roman" w:cs="Times New Roman"/>
-          <w:color w:val="000000" w:themeColor="text1"/>
-        </w:rPr>
-      </w:pPr>
-      <w:r>
-        <w:rPr>
-          <w:rFonts w:ascii="Times New Roman" w:hAnsi="Times New Roman" w:cs="Times New Roman"/>
-          <w:color w:val="000000" w:themeColor="text1"/>
-        </w:rPr>
-        <w:tab/>
-        <w:t xml:space="preserve">I also wanted to look at whether states’ supportive policies around abortion had some effect. For my final model, number 8, I used the total composite score as model number 5, but subtracted from the score for states which had a policy supporting the right to abortion. </w:t>
+        <w:t xml:space="preserve"> subtracted from the score for states which had a policy supporting the right to abortion. </w:t>
       </w:r>
     </w:p>
     <w:p>
@@ -1904,7 +2077,21 @@
         <w:rPr>
           <w:rFonts w:ascii="Times New Roman" w:hAnsi="Times New Roman" w:cs="Times New Roman"/>
         </w:rPr>
-        <w:t xml:space="preserve"> number of crisis pregnancy centers by state. The data from Reproaction includes data for</w:t>
+        <w:t xml:space="preserve"> number of crisis pregnancy centers by state. The data from </w:t>
+      </w:r>
+      <w:proofErr w:type="spellStart"/>
+      <w:r>
+        <w:rPr>
+          <w:rFonts w:ascii="Times New Roman" w:hAnsi="Times New Roman" w:cs="Times New Roman"/>
+        </w:rPr>
+        <w:t>Reproaction</w:t>
+      </w:r>
+      <w:proofErr w:type="spellEnd"/>
+      <w:r>
+        <w:rPr>
+          <w:rFonts w:ascii="Times New Roman" w:hAnsi="Times New Roman" w:cs="Times New Roman"/>
+        </w:rPr>
+        <w:t xml:space="preserve"> includes data for</w:t>
       </w:r>
       <w:r>
         <w:rPr>
@@ -1929,7 +2116,28 @@
         <w:rPr>
           <w:rFonts w:ascii="Times New Roman" w:hAnsi="Times New Roman" w:cs="Times New Roman"/>
         </w:rPr>
-        <w:t>This could be an error, or it could be that facilities have closed in recent years, or it could be that the Reproaction database does not include all facilities nationwide. This model assumes that, if there are clinic locations missing from the database, they are not missing in a systematic way; however, if this is not the case, it may introduce bias into the results.</w:t>
+        <w:t xml:space="preserve">This could be an error, or it could be that facilities have </w:t>
+      </w:r>
+      <w:r>
+        <w:rPr>
+          <w:rFonts w:ascii="Times New Roman" w:hAnsi="Times New Roman" w:cs="Times New Roman"/>
+        </w:rPr>
+        <w:lastRenderedPageBreak/>
+        <w:t xml:space="preserve">closed in recent years, or it could be that the </w:t>
+      </w:r>
+      <w:proofErr w:type="spellStart"/>
+      <w:r>
+        <w:rPr>
+          <w:rFonts w:ascii="Times New Roman" w:hAnsi="Times New Roman" w:cs="Times New Roman"/>
+        </w:rPr>
+        <w:t>Reproaction</w:t>
+      </w:r>
+      <w:proofErr w:type="spellEnd"/>
+      <w:r>
+        <w:rPr>
+          <w:rFonts w:ascii="Times New Roman" w:hAnsi="Times New Roman" w:cs="Times New Roman"/>
+        </w:rPr>
+        <w:t xml:space="preserve"> database does not include all facilities nationwide. This model assumes that, if there are clinic locations missing from the database, they are not missing in a systematic way; however, if this is not the case, it may introduce bias into the results.</w:t>
       </w:r>
     </w:p>
     <w:p>
@@ -2045,7 +2253,6 @@
         <w:rPr>
           <w:rFonts w:ascii="Times New Roman" w:hAnsi="Times New Roman" w:cs="Times New Roman"/>
         </w:rPr>
-        <w:lastRenderedPageBreak/>
         <w:tab/>
         <w:t>Furthermore, the measures in this research are very geographically specific; there</w:t>
       </w:r>
@@ -2135,7 +2342,35 @@
         <w:rPr>
           <w:rFonts w:ascii="Calibri" w:cs="Calibri"/>
         </w:rPr>
-        <w:t>“About Reproaction.” Reproaction. Accessed April 18, 2019. https://reproaction.org/about/.</w:t>
+        <w:t xml:space="preserve">“About </w:t>
+      </w:r>
+      <w:proofErr w:type="spellStart"/>
+      <w:r>
+        <w:rPr>
+          <w:rFonts w:ascii="Calibri" w:cs="Calibri"/>
+        </w:rPr>
+        <w:t>Reproaction</w:t>
+      </w:r>
+      <w:proofErr w:type="spellEnd"/>
+      <w:r>
+        <w:rPr>
+          <w:rFonts w:ascii="Calibri" w:cs="Calibri"/>
+        </w:rPr>
+        <w:t xml:space="preserve">.” </w:t>
+      </w:r>
+      <w:proofErr w:type="spellStart"/>
+      <w:r>
+        <w:rPr>
+          <w:rFonts w:ascii="Calibri" w:cs="Calibri"/>
+        </w:rPr>
+        <w:t>Reproaction</w:t>
+      </w:r>
+      <w:proofErr w:type="spellEnd"/>
+      <w:r>
+        <w:rPr>
+          <w:rFonts w:ascii="Calibri" w:cs="Calibri"/>
+        </w:rPr>
+        <w:t>. Accessed April 18, 2019. https://reproaction.org/about/.</w:t>
       </w:r>
     </w:p>
     <w:p>
@@ -2149,7 +2384,21 @@
         <w:rPr>
           <w:rFonts w:ascii="Calibri" w:cs="Calibri"/>
         </w:rPr>
-        <w:t>Alliance Defending Freedom. “Austin LifeCare v. City of Austin.” Default. Accessed April 17, 2019. http://adflegal.org/detailspages/case-details.</w:t>
+        <w:t xml:space="preserve">Alliance Defending Freedom. “Austin </w:t>
+      </w:r>
+      <w:proofErr w:type="spellStart"/>
+      <w:r>
+        <w:rPr>
+          <w:rFonts w:ascii="Calibri" w:cs="Calibri"/>
+        </w:rPr>
+        <w:t>LifeCare</w:t>
+      </w:r>
+      <w:proofErr w:type="spellEnd"/>
+      <w:r>
+        <w:rPr>
+          <w:rFonts w:ascii="Calibri" w:cs="Calibri"/>
+        </w:rPr>
+        <w:t xml:space="preserve"> v. City of Austin.” Default. Accessed April 17, 2019. http://adflegal.org/detailspages/case-details.</w:t>
       </w:r>
     </w:p>
     <w:p>
@@ -2173,11 +2422,33 @@
           <w:rFonts w:ascii="Calibri" w:cs="Calibri"/>
         </w:rPr>
       </w:pPr>
-      <w:r>
-        <w:rPr>
-          <w:rFonts w:ascii="Calibri" w:cs="Calibri"/>
-        </w:rPr>
-        <w:t xml:space="preserve">Antonisse, Larisa, Rachel Garfield, Samantha Artiga Published: Mar 28, and 2018. “The Effects of Medicaid Expansion under the ACA: Updated Findings from a Literature Review.” </w:t>
+      <w:proofErr w:type="spellStart"/>
+      <w:r>
+        <w:rPr>
+          <w:rFonts w:ascii="Calibri" w:cs="Calibri"/>
+        </w:rPr>
+        <w:t>Antonisse</w:t>
+      </w:r>
+      <w:proofErr w:type="spellEnd"/>
+      <w:r>
+        <w:rPr>
+          <w:rFonts w:ascii="Calibri" w:cs="Calibri"/>
+        </w:rPr>
+        <w:t xml:space="preserve">, Larisa, Rachel Garfield, Samantha </w:t>
+      </w:r>
+      <w:proofErr w:type="spellStart"/>
+      <w:r>
+        <w:rPr>
+          <w:rFonts w:ascii="Calibri" w:cs="Calibri"/>
+        </w:rPr>
+        <w:t>Artiga</w:t>
+      </w:r>
+      <w:proofErr w:type="spellEnd"/>
+      <w:r>
+        <w:rPr>
+          <w:rFonts w:ascii="Calibri" w:cs="Calibri"/>
+        </w:rPr>
+        <w:t xml:space="preserve"> Published: Mar 28, and 2018. “The Effects of Medicaid Expansion under the ACA: Updated Findings from a Literature Review.” </w:t>
       </w:r>
       <w:r>
         <w:rPr>
@@ -2205,7 +2476,21 @@
         <w:rPr>
           <w:rFonts w:ascii="Calibri" w:cs="Calibri"/>
         </w:rPr>
-        <w:t xml:space="preserve">Biggs, M Antonia, Brenly Rowland, Charles E McCulloch, and Diana G Foster. “Does Abortion Increase Women’s Risk for Post-Traumatic Stress? Findings from a Prospective Longitudinal Cohort Study.” </w:t>
+        <w:t xml:space="preserve">Biggs, M Antonia, </w:t>
+      </w:r>
+      <w:proofErr w:type="spellStart"/>
+      <w:r>
+        <w:rPr>
+          <w:rFonts w:ascii="Calibri" w:cs="Calibri"/>
+        </w:rPr>
+        <w:t>Brenly</w:t>
+      </w:r>
+      <w:proofErr w:type="spellEnd"/>
+      <w:r>
+        <w:rPr>
+          <w:rFonts w:ascii="Calibri" w:cs="Calibri"/>
+        </w:rPr>
+        <w:t xml:space="preserve"> Rowland, Charles E McCulloch, and Diana G Foster. “Does Abortion Increase Women’s Risk for Post-Traumatic Stress? Findings from a Prospective Longitudinal Cohort Study.” </w:t>
       </w:r>
       <w:r>
         <w:rPr>
@@ -2303,7 +2588,21 @@
         <w:rPr>
           <w:rFonts w:ascii="Calibri" w:cs="Calibri"/>
         </w:rPr>
-        <w:t xml:space="preserve">Bryant-Comstock, Katelyn, Amy G. Bryant, Subasri Narasimhan, and Erika E. Levi. “Information about Sexual Health on Crisis Pregnancy Center Web Sites: Accurate for Adolescents?” </w:t>
+        <w:t xml:space="preserve">Bryant-Comstock, Katelyn, Amy G. Bryant, </w:t>
+      </w:r>
+      <w:proofErr w:type="spellStart"/>
+      <w:r>
+        <w:rPr>
+          <w:rFonts w:ascii="Calibri" w:cs="Calibri"/>
+        </w:rPr>
+        <w:t>Subasri</w:t>
+      </w:r>
+      <w:proofErr w:type="spellEnd"/>
+      <w:r>
+        <w:rPr>
+          <w:rFonts w:ascii="Calibri" w:cs="Calibri"/>
+        </w:rPr>
+        <w:t xml:space="preserve"> Narasimhan, and Erika E. Levi. “Information about Sexual Health on Crisis Pregnancy Center Web Sites: Accurate for Adolescents?” </w:t>
       </w:r>
       <w:r>
         <w:rPr>
@@ -2331,7 +2630,63 @@
         <w:rPr>
           <w:rFonts w:ascii="Calibri" w:cs="Calibri"/>
         </w:rPr>
-        <w:t xml:space="preserve">Cartwright, Alice F., Mihiri Karunaratne, Jill Barr-Walker, Nicole E. Johns, and Ushma D. Upadhyay. “Identifying National Availability of Abortion Care and Distance From Major US Cities: Systematic Online Search.” </w:t>
+        <w:t xml:space="preserve">Cartwright, Alice F., </w:t>
+      </w:r>
+      <w:proofErr w:type="spellStart"/>
+      <w:r>
+        <w:rPr>
+          <w:rFonts w:ascii="Calibri" w:cs="Calibri"/>
+        </w:rPr>
+        <w:t>Mihiri</w:t>
+      </w:r>
+      <w:proofErr w:type="spellEnd"/>
+      <w:r>
+        <w:rPr>
+          <w:rFonts w:ascii="Calibri" w:cs="Calibri"/>
+        </w:rPr>
+        <w:t xml:space="preserve"> </w:t>
+      </w:r>
+      <w:proofErr w:type="spellStart"/>
+      <w:r>
+        <w:rPr>
+          <w:rFonts w:ascii="Calibri" w:cs="Calibri"/>
+        </w:rPr>
+        <w:t>Karunaratne</w:t>
+      </w:r>
+      <w:proofErr w:type="spellEnd"/>
+      <w:r>
+        <w:rPr>
+          <w:rFonts w:ascii="Calibri" w:cs="Calibri"/>
+        </w:rPr>
+        <w:t xml:space="preserve">, Jill Barr-Walker, Nicole E. Johns, and </w:t>
+      </w:r>
+      <w:proofErr w:type="spellStart"/>
+      <w:r>
+        <w:rPr>
+          <w:rFonts w:ascii="Calibri" w:cs="Calibri"/>
+        </w:rPr>
+        <w:t>Ushma</w:t>
+      </w:r>
+      <w:proofErr w:type="spellEnd"/>
+      <w:r>
+        <w:rPr>
+          <w:rFonts w:ascii="Calibri" w:cs="Calibri"/>
+        </w:rPr>
+        <w:t xml:space="preserve"> D. Upadhyay. “Identifying National Availability of Abortion Care and Distance </w:t>
+      </w:r>
+      <w:proofErr w:type="gramStart"/>
+      <w:r>
+        <w:rPr>
+          <w:rFonts w:ascii="Calibri" w:cs="Calibri"/>
+        </w:rPr>
+        <w:t>From</w:t>
+      </w:r>
+      <w:proofErr w:type="gramEnd"/>
+      <w:r>
+        <w:rPr>
+          <w:rFonts w:ascii="Calibri" w:cs="Calibri"/>
+        </w:rPr>
+        <w:t xml:space="preserve"> Major US Cities: Systematic Online Search.” </w:t>
       </w:r>
       <w:r>
         <w:rPr>
@@ -2415,8 +2770,36 @@
         <w:rPr>
           <w:rFonts w:ascii="Calibri" w:cs="Calibri"/>
         </w:rPr>
+        <w:t xml:space="preserve">Duncan, Ian. “Federal Appeals Court Rules against Baltimore Law Requiring Disclosures at Pregnancy Clinics That Don’t Provide Abortions.” </w:t>
+      </w:r>
+      <w:r>
+        <w:rPr>
+          <w:rFonts w:ascii="Calibri" w:cs="Calibri"/>
+          <w:i/>
+          <w:iCs/>
+        </w:rPr>
+        <w:t>Baltimore Sun</w:t>
+      </w:r>
+      <w:r>
+        <w:rPr>
+          <w:rFonts w:ascii="Calibri" w:cs="Calibri"/>
+        </w:rPr>
+        <w:t>, January 5, 2018. https://www.baltimoresun.com/health/bs-md-ci-pregnancy-clinic-ruling-20180105-story.html.</w:t>
+      </w:r>
+    </w:p>
+    <w:p>
+      <w:pPr>
+        <w:pStyle w:val="Bibliography"/>
+        <w:rPr>
+          <w:rFonts w:ascii="Calibri" w:cs="Calibri"/>
+        </w:rPr>
+      </w:pPr>
+      <w:r>
+        <w:rPr>
+          <w:rFonts w:ascii="Calibri" w:cs="Calibri"/>
+        </w:rPr>
         <w:lastRenderedPageBreak/>
-        <w:t xml:space="preserve">Duncan, Ian. “Federal Appeals Court Rules against Baltimore Law Requiring Disclosures at Pregnancy Clinics That Don’t Provide Abortions.” </w:t>
+        <w:t xml:space="preserve">Holtzman, Beth. “Have Crisis Pregnancy Centers Finally Met Their Match: California’s Reproductive FACT Act.” </w:t>
       </w:r>
       <w:r>
         <w:rPr>
@@ -2424,13 +2807,13 @@
           <w:i/>
           <w:iCs/>
         </w:rPr>
-        <w:t>Baltimore Sun</w:t>
-      </w:r>
-      <w:r>
-        <w:rPr>
-          <w:rFonts w:ascii="Calibri" w:cs="Calibri"/>
-        </w:rPr>
-        <w:t>, January 5, 2018. https://www.baltimoresun.com/health/bs-md-ci-pregnancy-clinic-ruling-20180105-story.html.</w:t>
+        <w:t>Northwestern Journal of Law &amp; Social Policy</w:t>
+      </w:r>
+      <w:r>
+        <w:rPr>
+          <w:rFonts w:ascii="Calibri" w:cs="Calibri"/>
+        </w:rPr>
+        <w:t xml:space="preserve"> 12, no. 3 (2017).</w:t>
       </w:r>
     </w:p>
     <w:p>
@@ -2444,7 +2827,49 @@
         <w:rPr>
           <w:rFonts w:ascii="Calibri" w:cs="Calibri"/>
         </w:rPr>
-        <w:t xml:space="preserve">Holtzman, Beth. “Have Crisis Pregnancy Centers Finally Met Their Match: California’s Reproductive FACT Act.” </w:t>
+        <w:t>Ibis Reproductive Health, and Center for Reproductive Rights. “Evaluating Priorities: Measuring Women’s and Children’s Health and Well-Being against Abortion Restrictions in the States.” New York and Cambridge, MA: Center for Reproductive Rights and Ibis Reproductive Health, 2017. https://www.reproductiverights.org/sites/crr.civicactions.net/files/documents/USPA-Ibis-Evaluating-Priorities-v2.pdf.</w:t>
+      </w:r>
+    </w:p>
+    <w:p>
+      <w:pPr>
+        <w:pStyle w:val="Bibliography"/>
+        <w:rPr>
+          <w:rFonts w:ascii="Calibri" w:cs="Calibri"/>
+        </w:rPr>
+      </w:pPr>
+      <w:r>
+        <w:rPr>
+          <w:rFonts w:ascii="Calibri" w:cs="Calibri"/>
+        </w:rPr>
+        <w:t xml:space="preserve">Jones, Rachel K., and Jenna </w:t>
+      </w:r>
+      <w:proofErr w:type="spellStart"/>
+      <w:r>
+        <w:rPr>
+          <w:rFonts w:ascii="Calibri" w:cs="Calibri"/>
+        </w:rPr>
+        <w:t>Jerman</w:t>
+      </w:r>
+      <w:proofErr w:type="spellEnd"/>
+      <w:r>
+        <w:rPr>
+          <w:rFonts w:ascii="Calibri" w:cs="Calibri"/>
+        </w:rPr>
+        <w:t xml:space="preserve">. “Abortion Incidence and Service Availability </w:t>
+      </w:r>
+      <w:proofErr w:type="gramStart"/>
+      <w:r>
+        <w:rPr>
+          <w:rFonts w:ascii="Calibri" w:cs="Calibri"/>
+        </w:rPr>
+        <w:t>In</w:t>
+      </w:r>
+      <w:proofErr w:type="gramEnd"/>
+      <w:r>
+        <w:rPr>
+          <w:rFonts w:ascii="Calibri" w:cs="Calibri"/>
+        </w:rPr>
+        <w:t xml:space="preserve"> the United States, 2014: Abortion Incidence and Service Availability In the United States, 2014.” </w:t>
       </w:r>
       <w:r>
         <w:rPr>
@@ -2452,13 +2877,13 @@
           <w:i/>
           <w:iCs/>
         </w:rPr>
-        <w:t>Northwestern Journal of Law &amp; Social Policy</w:t>
-      </w:r>
-      <w:r>
-        <w:rPr>
-          <w:rFonts w:ascii="Calibri" w:cs="Calibri"/>
-        </w:rPr>
-        <w:t xml:space="preserve"> 12, no. 3 (2017).</w:t>
+        <w:t>Perspectives on Sexual and Reproductive Health</w:t>
+      </w:r>
+      <w:r>
+        <w:rPr>
+          <w:rFonts w:ascii="Calibri" w:cs="Calibri"/>
+        </w:rPr>
+        <w:t xml:space="preserve"> 49, no. 1 (March 2017): 17–27. https://doi.org/10.1363/psrh.12015.</w:t>
       </w:r>
     </w:p>
     <w:p>
@@ -2472,7 +2897,21 @@
         <w:rPr>
           <w:rFonts w:ascii="Calibri" w:cs="Calibri"/>
         </w:rPr>
-        <w:t>Ibis Reproductive Health, and Center for Reproductive Rights. “Evaluating Priorities: Measuring Women’s and Children’s Health and Well-Being against Abortion Restrictions in the States.” New York and Cambridge, MA: Center for Reproductive Rights and Ibis Reproductive Health, 2017. https://www.reproductiverights.org/sites/crr.civicactions.net/files/documents/USPA-Ibis-Evaluating-Priorities-v2.pdf.</w:t>
+        <w:t xml:space="preserve">Joyce, Theodore. “The Supply-Side Economics of Abortion.” </w:t>
+      </w:r>
+      <w:r>
+        <w:rPr>
+          <w:rFonts w:ascii="Calibri" w:cs="Calibri"/>
+          <w:i/>
+          <w:iCs/>
+        </w:rPr>
+        <w:t>New England Journal of Medicine</w:t>
+      </w:r>
+      <w:r>
+        <w:rPr>
+          <w:rFonts w:ascii="Calibri" w:cs="Calibri"/>
+        </w:rPr>
+        <w:t xml:space="preserve"> 365, no. 16 (October 20, 2011): 1466–69. https://doi.org/10.1056/NEJMp1109889.</w:t>
       </w:r>
     </w:p>
     <w:p>
@@ -2482,11 +2921,33 @@
           <w:rFonts w:ascii="Calibri" w:cs="Calibri"/>
         </w:rPr>
       </w:pPr>
-      <w:r>
-        <w:rPr>
-          <w:rFonts w:ascii="Calibri" w:cs="Calibri"/>
-        </w:rPr>
-        <w:t xml:space="preserve">Jones, Rachel K., and Jenna Jerman. “Abortion Incidence and Service Availability In the United States, 2014: Abortion Incidence and Service Availability In the United States, 2014.” </w:t>
+      <w:proofErr w:type="spellStart"/>
+      <w:r>
+        <w:rPr>
+          <w:rFonts w:ascii="Calibri" w:cs="Calibri"/>
+        </w:rPr>
+        <w:t>Kimport</w:t>
+      </w:r>
+      <w:proofErr w:type="spellEnd"/>
+      <w:r>
+        <w:rPr>
+          <w:rFonts w:ascii="Calibri" w:cs="Calibri"/>
+        </w:rPr>
+        <w:t xml:space="preserve">, Katrina, J. Parker </w:t>
+      </w:r>
+      <w:proofErr w:type="spellStart"/>
+      <w:r>
+        <w:rPr>
+          <w:rFonts w:ascii="Calibri" w:cs="Calibri"/>
+        </w:rPr>
+        <w:t>Dockray</w:t>
+      </w:r>
+      <w:proofErr w:type="spellEnd"/>
+      <w:r>
+        <w:rPr>
+          <w:rFonts w:ascii="Calibri" w:cs="Calibri"/>
+        </w:rPr>
+        <w:t xml:space="preserve">, and Shelly Dodson. “What Women Seek from a Pregnancy Resource Center.” </w:t>
       </w:r>
       <w:r>
         <w:rPr>
@@ -2494,13 +2955,13 @@
           <w:i/>
           <w:iCs/>
         </w:rPr>
-        <w:t>Perspectives on Sexual and Reproductive Health</w:t>
-      </w:r>
-      <w:r>
-        <w:rPr>
-          <w:rFonts w:ascii="Calibri" w:cs="Calibri"/>
-        </w:rPr>
-        <w:t xml:space="preserve"> 49, no. 1 (March 2017): 17–27. https://doi.org/10.1363/psrh.12015.</w:t>
+        <w:t>Contraception</w:t>
+      </w:r>
+      <w:r>
+        <w:rPr>
+          <w:rFonts w:ascii="Calibri" w:cs="Calibri"/>
+        </w:rPr>
+        <w:t xml:space="preserve"> 94, no. 2 (2016): 168–72. https://doi.org/10.1016/j.contraception.2016.04.003.</w:t>
       </w:r>
     </w:p>
     <w:p>
@@ -2514,7 +2975,185 @@
         <w:rPr>
           <w:rFonts w:ascii="Calibri" w:cs="Calibri"/>
         </w:rPr>
-        <w:t xml:space="preserve">Joyce, Theodore. “The Supply-Side Economics of Abortion.” </w:t>
+        <w:t>“Medicaid - HealthCare.Gov Glossary.” HealthCare.gov. Accessed December 5, 2018. https://www.healthcare.gov/glossary/medicaid/.</w:t>
+      </w:r>
+    </w:p>
+    <w:p>
+      <w:pPr>
+        <w:pStyle w:val="Bibliography"/>
+        <w:rPr>
+          <w:rFonts w:ascii="Calibri" w:cs="Calibri"/>
+        </w:rPr>
+      </w:pPr>
+      <w:r>
+        <w:rPr>
+          <w:rFonts w:ascii="Calibri" w:cs="Calibri"/>
+        </w:rPr>
+        <w:t>NARAL Pro-Choice America. “The Truth about Crisis Pregnancy Centers,” January 1, 2017. https://www.prochoiceamerica.org/wp-content/uploads/2016/12/6.-The-Truth-About-Crisis-Pregnancy-Centers.pdf.</w:t>
+      </w:r>
+    </w:p>
+    <w:p>
+      <w:pPr>
+        <w:pStyle w:val="Bibliography"/>
+        <w:rPr>
+          <w:rFonts w:ascii="Calibri" w:cs="Calibri"/>
+        </w:rPr>
+      </w:pPr>
+      <w:r>
+        <w:rPr>
+          <w:rFonts w:ascii="Calibri" w:cs="Calibri"/>
+        </w:rPr>
+        <w:t xml:space="preserve">Nash, Elizabeth, Rachel Benson Gold, </w:t>
+      </w:r>
+      <w:proofErr w:type="spellStart"/>
+      <w:r>
+        <w:rPr>
+          <w:rFonts w:ascii="Calibri" w:cs="Calibri"/>
+        </w:rPr>
+        <w:t>Lizamarie</w:t>
+      </w:r>
+      <w:proofErr w:type="spellEnd"/>
+      <w:r>
+        <w:rPr>
+          <w:rFonts w:ascii="Calibri" w:cs="Calibri"/>
+        </w:rPr>
+        <w:t xml:space="preserve"> Mohammed, Zohra Ansari-Thomas, and Olivia Cappello. “Policy Trends in the States, 2017.” New York: Guttmacher Institute, January 2, 2018. https://www.guttmacher.org/article/2018/01/policy-trends-states-2017.</w:t>
+      </w:r>
+    </w:p>
+    <w:p>
+      <w:pPr>
+        <w:pStyle w:val="Bibliography"/>
+        <w:rPr>
+          <w:rFonts w:ascii="Calibri" w:cs="Calibri"/>
+        </w:rPr>
+      </w:pPr>
+      <w:proofErr w:type="spellStart"/>
+      <w:r>
+        <w:rPr>
+          <w:rFonts w:ascii="Calibri" w:cs="Calibri"/>
+        </w:rPr>
+        <w:t>Reproaction</w:t>
+      </w:r>
+      <w:proofErr w:type="spellEnd"/>
+      <w:r>
+        <w:rPr>
+          <w:rFonts w:ascii="Calibri" w:cs="Calibri"/>
+        </w:rPr>
+        <w:t xml:space="preserve"> Education Fund. “The Fake Clinic Database.” </w:t>
+      </w:r>
+      <w:proofErr w:type="spellStart"/>
+      <w:r>
+        <w:rPr>
+          <w:rFonts w:ascii="Calibri" w:cs="Calibri"/>
+        </w:rPr>
+        <w:t>Reproaction</w:t>
+      </w:r>
+      <w:proofErr w:type="spellEnd"/>
+      <w:r>
+        <w:rPr>
+          <w:rFonts w:ascii="Calibri" w:cs="Calibri"/>
+        </w:rPr>
+        <w:t>, August 17, 2018. https://reproaction.org/fakeclinicdatabase/.</w:t>
+      </w:r>
+    </w:p>
+    <w:p>
+      <w:pPr>
+        <w:pStyle w:val="Bibliography"/>
+        <w:rPr>
+          <w:rFonts w:ascii="Calibri" w:cs="Calibri"/>
+        </w:rPr>
+      </w:pPr>
+      <w:r>
+        <w:rPr>
+          <w:rFonts w:ascii="Calibri" w:cs="Calibri"/>
+        </w:rPr>
+        <w:t>“Requirements for Ultrasound.” Guttmacher Institute, March 14, 2016. https://www.guttmacher.org/state-policy/explore/requirements-ultrasound.</w:t>
+      </w:r>
+    </w:p>
+    <w:p>
+      <w:pPr>
+        <w:pStyle w:val="Bibliography"/>
+        <w:rPr>
+          <w:rFonts w:ascii="Calibri" w:cs="Calibri"/>
+        </w:rPr>
+      </w:pPr>
+      <w:proofErr w:type="spellStart"/>
+      <w:r>
+        <w:rPr>
+          <w:rFonts w:ascii="Calibri" w:cs="Calibri"/>
+        </w:rPr>
+        <w:t>Rewire.News</w:t>
+      </w:r>
+      <w:proofErr w:type="spellEnd"/>
+      <w:r>
+        <w:rPr>
+          <w:rFonts w:ascii="Calibri" w:cs="Calibri"/>
+        </w:rPr>
+        <w:t xml:space="preserve">. “Crisis Pregnancy Centers.” </w:t>
+      </w:r>
+      <w:proofErr w:type="spellStart"/>
+      <w:r>
+        <w:rPr>
+          <w:rFonts w:ascii="Calibri" w:cs="Calibri"/>
+        </w:rPr>
+        <w:t>Rewire.News</w:t>
+      </w:r>
+      <w:proofErr w:type="spellEnd"/>
+      <w:r>
+        <w:rPr>
+          <w:rFonts w:ascii="Calibri" w:cs="Calibri"/>
+        </w:rPr>
+        <w:t>. Accessed April 17, 2019. https://rewire.news/legislative-tracker/law-topic/crisis-pregnancy-centers/.</w:t>
+      </w:r>
+    </w:p>
+    <w:p>
+      <w:pPr>
+        <w:pStyle w:val="Bibliography"/>
+        <w:rPr>
+          <w:rFonts w:ascii="Calibri" w:cs="Calibri"/>
+        </w:rPr>
+      </w:pPr>
+      <w:proofErr w:type="spellStart"/>
+      <w:r>
+        <w:rPr>
+          <w:rFonts w:ascii="Calibri" w:cs="Calibri"/>
+        </w:rPr>
+        <w:t>Robeznieks</w:t>
+      </w:r>
+      <w:proofErr w:type="spellEnd"/>
+      <w:r>
+        <w:rPr>
+          <w:rFonts w:ascii="Calibri" w:cs="Calibri"/>
+        </w:rPr>
+        <w:t xml:space="preserve">, </w:t>
+      </w:r>
+      <w:proofErr w:type="spellStart"/>
+      <w:r>
+        <w:rPr>
+          <w:rFonts w:ascii="Calibri" w:cs="Calibri"/>
+        </w:rPr>
+        <w:t>Andis</w:t>
+      </w:r>
+      <w:proofErr w:type="spellEnd"/>
+      <w:r>
+        <w:rPr>
+          <w:rFonts w:ascii="Calibri" w:cs="Calibri"/>
+        </w:rPr>
+        <w:t>. “How Medicaid Expansion Has Improved Care Access, Outcomes.” American Medical Association, September 27, 2018. https://www.ama-assn.org/delivering-care/patient-support-advocacy/how-medicaid-expansion-has-improved-care-access-outcomes.</w:t>
+      </w:r>
+    </w:p>
+    <w:p>
+      <w:pPr>
+        <w:pStyle w:val="Bibliography"/>
+        <w:rPr>
+          <w:rFonts w:ascii="Calibri" w:cs="Calibri"/>
+        </w:rPr>
+      </w:pPr>
+      <w:r>
+        <w:rPr>
+          <w:rFonts w:ascii="Calibri" w:cs="Calibri"/>
+        </w:rPr>
+        <w:t xml:space="preserve">“Status of State Action on the Medicaid Expansion Decision.” </w:t>
       </w:r>
       <w:r>
         <w:rPr>
@@ -2522,13 +3161,13 @@
           <w:i/>
           <w:iCs/>
         </w:rPr>
-        <w:t>New England Journal of Medicine</w:t>
-      </w:r>
-      <w:r>
-        <w:rPr>
-          <w:rFonts w:ascii="Calibri" w:cs="Calibri"/>
-        </w:rPr>
-        <w:t xml:space="preserve"> 365, no. 16 (October 20, 2011): 1466–69. https://doi.org/10.1056/NEJMp1109889.</w:t>
+        <w:t>The Henry J. Kaiser Family Foundation</w:t>
+      </w:r>
+      <w:r>
+        <w:rPr>
+          <w:rFonts w:ascii="Calibri" w:cs="Calibri"/>
+        </w:rPr>
+        <w:t xml:space="preserve"> (blog), April 9, 2019. https://www.kff.org/health-reform/state-indicator/state-activity-around-expanding-medicaid-under-the-affordable-care-act/.</w:t>
       </w:r>
     </w:p>
     <w:p>
@@ -2542,7 +3181,29 @@
         <w:rPr>
           <w:rFonts w:ascii="Calibri" w:cs="Calibri"/>
         </w:rPr>
-        <w:t xml:space="preserve">Kimport, Katrina, J. Parker Dockray, and Shelly Dodson. “What Women Seek from a Pregnancy Resource Center.” </w:t>
+        <w:t>“The Fiscal Case for Medicaid Expansion | Commonwealth Fund.” Accessed May 8, 2019. https://doi.org/10.26099/w12z-v017.</w:t>
+      </w:r>
+    </w:p>
+    <w:p>
+      <w:pPr>
+        <w:pStyle w:val="Bibliography"/>
+        <w:rPr>
+          <w:rFonts w:ascii="Calibri" w:cs="Calibri"/>
+        </w:rPr>
+      </w:pPr>
+      <w:proofErr w:type="spellStart"/>
+      <w:r>
+        <w:rPr>
+          <w:rFonts w:ascii="Calibri" w:cs="Calibri"/>
+        </w:rPr>
+        <w:t>Tsevat</w:t>
+      </w:r>
+      <w:proofErr w:type="spellEnd"/>
+      <w:r>
+        <w:rPr>
+          <w:rFonts w:ascii="Calibri" w:cs="Calibri"/>
+        </w:rPr>
+        <w:t xml:space="preserve">, D., J. Miracle, and M. Gallo. “Evaluation of Services at Crisis Pregnancy Centers in Ohio.” </w:t>
       </w:r>
       <w:r>
         <w:rPr>
@@ -2556,7 +3217,7 @@
         <w:rPr>
           <w:rFonts w:ascii="Calibri" w:cs="Calibri"/>
         </w:rPr>
-        <w:t xml:space="preserve"> 94, no. 2 (2016): 168–72. https://doi.org/10.1016/j.contraception.2016.04.003.</w:t>
+        <w:t xml:space="preserve"> 94, no. 4 (October 1, 2016): 391–92. https://doi.org/10.1016/j.contraception.2016.07.037.</w:t>
       </w:r>
     </w:p>
     <w:p>
@@ -2570,7 +3231,7 @@
         <w:rPr>
           <w:rFonts w:ascii="Calibri" w:cs="Calibri"/>
         </w:rPr>
-        <w:t>“Medicaid - HealthCare.Gov Glossary.” HealthCare.gov. Accessed December 5, 2018. https://www.healthcare.gov/glossary/medicaid/.</w:t>
+        <w:t>U.S. Department of Health and Human Services. “Health Insurance Coverage.” Kaggle. Accessed May 10, 2019. https://kaggle.com/hhs/health-insurance.</w:t>
       </w:r>
     </w:p>
     <w:p>
@@ -2580,11 +3241,34 @@
           <w:rFonts w:ascii="Calibri" w:cs="Calibri"/>
         </w:rPr>
       </w:pPr>
-      <w:r>
-        <w:rPr>
-          <w:rFonts w:ascii="Calibri" w:cs="Calibri"/>
-        </w:rPr>
-        <w:t>NARAL Pro-Choice America. “The Truth about Crisis Pregnancy Centers,” January 1, 2017. https://www.prochoiceamerica.org/wp-content/uploads/2016/12/6.-The-Truth-About-Crisis-Pregnancy-Centers.pdf.</w:t>
+      <w:proofErr w:type="spellStart"/>
+      <w:r>
+        <w:rPr>
+          <w:rFonts w:ascii="Calibri" w:cs="Calibri"/>
+        </w:rPr>
+        <w:lastRenderedPageBreak/>
+        <w:t>Wetterhahn</w:t>
+      </w:r>
+      <w:proofErr w:type="spellEnd"/>
+      <w:r>
+        <w:rPr>
+          <w:rFonts w:ascii="Calibri" w:cs="Calibri"/>
+        </w:rPr>
+        <w:t xml:space="preserve">, Madeline, and Marcia </w:t>
+      </w:r>
+      <w:proofErr w:type="spellStart"/>
+      <w:r>
+        <w:rPr>
+          <w:rFonts w:ascii="Calibri" w:cs="Calibri"/>
+        </w:rPr>
+        <w:t>Boumil</w:t>
+      </w:r>
+      <w:proofErr w:type="spellEnd"/>
+      <w:r>
+        <w:rPr>
+          <w:rFonts w:ascii="Calibri" w:cs="Calibri"/>
+        </w:rPr>
+        <w:t>. “US Supreme Court Strikes Down California FACT Act | Health Affairs.” Health Affairs, June 29, 2018. https://www.healthaffairs.org/do/10.1377/hblog20180628.429780/full/.</w:t>
       </w:r>
     </w:p>
     <w:p>
@@ -2594,180 +3278,19 @@
           <w:rFonts w:ascii="Calibri" w:cs="Calibri"/>
         </w:rPr>
       </w:pPr>
-      <w:r>
-        <w:rPr>
-          <w:rFonts w:ascii="Calibri" w:cs="Calibri"/>
-        </w:rPr>
-        <w:t>Nash, Elizabeth, Rachel Benson Gold, Lizamarie Mohammed, Zohra Ansari-Thomas, and Olivia Cappello. “Policy Trends in the States, 2017.” New York: Guttmacher Institute, January 2, 2018. https://www.guttmacher.org/article/2018/01/policy-trends-states-2017.</w:t>
-      </w:r>
-    </w:p>
-    <w:p>
-      <w:pPr>
-        <w:pStyle w:val="Bibliography"/>
-        <w:rPr>
-          <w:rFonts w:ascii="Calibri" w:cs="Calibri"/>
-        </w:rPr>
-      </w:pPr>
-      <w:r>
-        <w:rPr>
-          <w:rFonts w:ascii="Calibri" w:cs="Calibri"/>
-        </w:rPr>
-        <w:t>Reproaction Education Fund. “The Fake Clinic Database.” Reproaction, August 17, 2018. https://reproaction.org/fakeclinicdatabase/.</w:t>
-      </w:r>
-    </w:p>
-    <w:p>
-      <w:pPr>
-        <w:pStyle w:val="Bibliography"/>
-        <w:rPr>
-          <w:rFonts w:ascii="Calibri" w:cs="Calibri"/>
-        </w:rPr>
-      </w:pPr>
-      <w:r>
-        <w:rPr>
-          <w:rFonts w:ascii="Calibri" w:cs="Calibri"/>
-        </w:rPr>
-        <w:t>“Requirements for Ultrasound.” Guttmacher Institute, March 14, 2016. https://www.guttmacher.org/state-policy/explore/requirements-ultrasound.</w:t>
-      </w:r>
-    </w:p>
-    <w:p>
-      <w:pPr>
-        <w:pStyle w:val="Bibliography"/>
-        <w:rPr>
-          <w:rFonts w:ascii="Calibri" w:cs="Calibri"/>
-        </w:rPr>
-      </w:pPr>
-      <w:r>
-        <w:rPr>
-          <w:rFonts w:ascii="Calibri" w:cs="Calibri"/>
-        </w:rPr>
-        <w:t>Rewire.News. “Crisis Pregnancy Centers.” Rewire.News. Accessed April 17, 2019. https://rewire.news/legislative-tracker/law-topic/crisis-pregnancy-centers/.</w:t>
-      </w:r>
-    </w:p>
-    <w:p>
-      <w:pPr>
-        <w:pStyle w:val="Bibliography"/>
-        <w:rPr>
-          <w:rFonts w:ascii="Calibri" w:cs="Calibri"/>
-        </w:rPr>
-      </w:pPr>
-      <w:r>
-        <w:rPr>
-          <w:rFonts w:ascii="Calibri" w:cs="Calibri"/>
-        </w:rPr>
-        <w:t>Robeznieks, Andis. “How Medicaid Expansion Has Improved Care Access, Outcomes.” American Medical Association, September 27, 2018. https://www.ama-assn.org/delivering-care/patient-support-advocacy/how-medicaid-expansion-has-improved-care-access-outcomes.</w:t>
-      </w:r>
-    </w:p>
-    <w:p>
-      <w:pPr>
-        <w:pStyle w:val="Bibliography"/>
-        <w:rPr>
-          <w:rFonts w:ascii="Calibri" w:cs="Calibri"/>
-        </w:rPr>
-      </w:pPr>
-      <w:r>
-        <w:rPr>
-          <w:rFonts w:ascii="Calibri" w:cs="Calibri"/>
-        </w:rPr>
-        <w:t xml:space="preserve">“Status of State Action on the Medicaid Expansion Decision.” </w:t>
-      </w:r>
-      <w:r>
-        <w:rPr>
-          <w:rFonts w:ascii="Calibri" w:cs="Calibri"/>
-          <w:i/>
-          <w:iCs/>
-        </w:rPr>
-        <w:t>The Henry J. Kaiser Family Foundation</w:t>
-      </w:r>
-      <w:r>
-        <w:rPr>
-          <w:rFonts w:ascii="Calibri" w:cs="Calibri"/>
-        </w:rPr>
-        <w:t xml:space="preserve"> (blog), April 9, 2019. https://www.kff.org/health-reform/state-indicator/state-activity-around-expanding-medicaid-under-the-affordable-care-act/.</w:t>
-      </w:r>
-    </w:p>
-    <w:p>
-      <w:pPr>
-        <w:pStyle w:val="Bibliography"/>
-        <w:rPr>
-          <w:rFonts w:ascii="Calibri" w:cs="Calibri"/>
-        </w:rPr>
-      </w:pPr>
-      <w:r>
-        <w:rPr>
-          <w:rFonts w:ascii="Calibri" w:cs="Calibri"/>
-        </w:rPr>
-        <w:t>“The Fiscal Case for Medicaid Expansion | Commonwealth Fund.” Accessed May 8, 2019. https://doi.org/10.26099/w12z-v017.</w:t>
-      </w:r>
-    </w:p>
-    <w:p>
-      <w:pPr>
-        <w:pStyle w:val="Bibliography"/>
-        <w:rPr>
-          <w:rFonts w:ascii="Calibri" w:cs="Calibri"/>
-        </w:rPr>
-      </w:pPr>
-      <w:r>
-        <w:rPr>
-          <w:rFonts w:ascii="Calibri" w:cs="Calibri"/>
-        </w:rPr>
-        <w:lastRenderedPageBreak/>
-        <w:t xml:space="preserve">Tsevat, D., J. Miracle, and M. Gallo. “Evaluation of Services at Crisis Pregnancy Centers in Ohio.” </w:t>
-      </w:r>
-      <w:r>
-        <w:rPr>
-          <w:rFonts w:ascii="Calibri" w:cs="Calibri"/>
-          <w:i/>
-          <w:iCs/>
-        </w:rPr>
-        <w:t>Contraception</w:t>
-      </w:r>
-      <w:r>
-        <w:rPr>
-          <w:rFonts w:ascii="Calibri" w:cs="Calibri"/>
-        </w:rPr>
-        <w:t xml:space="preserve"> 94, no. 4 (October 1, 2016): 391–92. https://doi.org/10.1016/j.contraception.2016.07.037.</w:t>
-      </w:r>
-    </w:p>
-    <w:p>
-      <w:pPr>
-        <w:pStyle w:val="Bibliography"/>
-        <w:rPr>
-          <w:rFonts w:ascii="Calibri" w:cs="Calibri"/>
-        </w:rPr>
-      </w:pPr>
-      <w:r>
-        <w:rPr>
-          <w:rFonts w:ascii="Calibri" w:cs="Calibri"/>
-        </w:rPr>
-        <w:t>U.S. Department of Health and Human Services. “Health Insurance Coverage.” Kaggle. Accessed May 10, 2019. https://kaggle.com/hhs/health-insurance.</w:t>
-      </w:r>
-    </w:p>
-    <w:p>
-      <w:pPr>
-        <w:pStyle w:val="Bibliography"/>
-        <w:rPr>
-          <w:rFonts w:ascii="Calibri" w:cs="Calibri"/>
-        </w:rPr>
-      </w:pPr>
-      <w:r>
-        <w:rPr>
-          <w:rFonts w:ascii="Calibri" w:cs="Calibri"/>
-        </w:rPr>
-        <w:t>Wetterhahn, Madeline, and Marcia Boumil. “US Supreme Court Strikes Down California FACT Act | Health Affairs.” Health Affairs, June 29, 2018. https://www.healthaffairs.org/do/10.1377/hblog20180628.429780/full/.</w:t>
-      </w:r>
-    </w:p>
-    <w:p>
-      <w:pPr>
-        <w:pStyle w:val="Bibliography"/>
-        <w:rPr>
-          <w:rFonts w:ascii="Calibri" w:cs="Calibri"/>
-        </w:rPr>
-      </w:pPr>
-      <w:r>
-        <w:rPr>
-          <w:rFonts w:ascii="Calibri" w:cs="Calibri"/>
-        </w:rPr>
-        <w:t xml:space="preserve">Yuengert, Andrew, and Joel Fetzer. “Location Decisions of Abortion Clinics and Crisis Pregnancy Centers in California.” </w:t>
+      <w:proofErr w:type="spellStart"/>
+      <w:r>
+        <w:rPr>
+          <w:rFonts w:ascii="Calibri" w:cs="Calibri"/>
+        </w:rPr>
+        <w:t>Yuengert</w:t>
+      </w:r>
+      <w:proofErr w:type="spellEnd"/>
+      <w:r>
+        <w:rPr>
+          <w:rFonts w:ascii="Calibri" w:cs="Calibri"/>
+        </w:rPr>
+        <w:t xml:space="preserve">, Andrew, and Joel Fetzer. “Location Decisions of Abortion Clinics and Crisis Pregnancy Centers in California.” </w:t>
       </w:r>
       <w:r>
         <w:rPr>
@@ -2817,16 +3340,20 @@
         </w:rPr>
         <w:br w:type="page"/>
       </w:r>
-    </w:p>
-    <w:p>
-      <w:pPr>
-        <w:rPr>
-          <w:rFonts w:ascii="Times New Roman" w:hAnsi="Times New Roman" w:cs="Times New Roman"/>
-        </w:rPr>
-      </w:pPr>
-      <w:r>
-        <w:rPr>
-          <w:rFonts w:ascii="Times New Roman" w:hAnsi="Times New Roman" w:cs="Times New Roman"/>
+      <w:bookmarkStart w:id="0" w:name="_GoBack"/>
+      <w:bookmarkEnd w:id="0"/>
+    </w:p>
+    <w:p>
+      <w:pPr>
+        <w:rPr>
+          <w:rFonts w:ascii="Times New Roman" w:hAnsi="Times New Roman" w:cs="Times New Roman"/>
+          <w:b/>
+        </w:rPr>
+      </w:pPr>
+      <w:r>
+        <w:rPr>
+          <w:rFonts w:ascii="Times New Roman" w:hAnsi="Times New Roman" w:cs="Times New Roman"/>
+          <w:b/>
         </w:rPr>
         <w:lastRenderedPageBreak/>
         <w:t>Appendix A: Workflow</w:t>
@@ -2866,7 +3393,7 @@
                     <pic:cNvPicPr/>
                   </pic:nvPicPr>
                   <pic:blipFill>
-                    <a:blip r:embed="rId6">
+                    <a:blip r:embed="rId7">
                       <a:extLst>
                         <a:ext uri="{28A0092B-C50C-407E-A947-70E740481C1C}">
                           <a14:useLocalDpi xmlns:a14="http://schemas.microsoft.com/office/drawing/2010/main" val="0"/>
@@ -2903,11 +3430,13 @@
       <w:pPr>
         <w:rPr>
           <w:rFonts w:ascii="Times New Roman" w:hAnsi="Times New Roman" w:cs="Times New Roman"/>
-        </w:rPr>
-      </w:pPr>
-      <w:r>
-        <w:rPr>
-          <w:rFonts w:ascii="Times New Roman" w:hAnsi="Times New Roman" w:cs="Times New Roman"/>
+          <w:b/>
+        </w:rPr>
+      </w:pPr>
+      <w:r>
+        <w:rPr>
+          <w:rFonts w:ascii="Times New Roman" w:hAnsi="Times New Roman" w:cs="Times New Roman"/>
+          <w:b/>
         </w:rPr>
         <w:lastRenderedPageBreak/>
         <w:t>Appendix B: Data dictionary</w:t>
@@ -2922,6 +3451,67 @@
       <w:r>
         <w:rPr>
           <w:rFonts w:ascii="Times New Roman" w:hAnsi="Times New Roman" w:cs="Times New Roman"/>
+          <w:noProof/>
+        </w:rPr>
+        <w:drawing>
+          <wp:inline distT="0" distB="0" distL="0" distR="0" wp14:anchorId="50DB3DB1" wp14:editId="71B25F59">
+            <wp:extent cx="6284259" cy="7841993"/>
+            <wp:effectExtent l="0" t="0" r="2540" b="0"/>
+            <wp:docPr id="5" name="Picture 5"/>
+            <wp:cNvGraphicFramePr>
+              <a:graphicFrameLocks xmlns:a="http://schemas.openxmlformats.org/drawingml/2006/main" noChangeAspect="1"/>
+            </wp:cNvGraphicFramePr>
+            <a:graphic xmlns:a="http://schemas.openxmlformats.org/drawingml/2006/main">
+              <a:graphicData uri="http://schemas.openxmlformats.org/drawingml/2006/picture">
+                <pic:pic xmlns:pic="http://schemas.openxmlformats.org/drawingml/2006/picture">
+                  <pic:nvPicPr>
+                    <pic:cNvPr id="5" name="data dictionary pg 1.jpg"/>
+                    <pic:cNvPicPr/>
+                  </pic:nvPicPr>
+                  <pic:blipFill rotWithShape="1">
+                    <a:blip r:embed="rId8">
+                      <a:extLst>
+                        <a:ext uri="{28A0092B-C50C-407E-A947-70E740481C1C}">
+                          <a14:useLocalDpi xmlns:a14="http://schemas.microsoft.com/office/drawing/2010/main" val="0"/>
+                        </a:ext>
+                      </a:extLst>
+                    </a:blip>
+                    <a:srcRect l="7241" t="6177" r="7541" b="11650"/>
+                    <a:stretch/>
+                  </pic:blipFill>
+                  <pic:spPr bwMode="auto">
+                    <a:xfrm>
+                      <a:off x="0" y="0"/>
+                      <a:ext cx="6290798" cy="7850153"/>
+                    </a:xfrm>
+                    <a:prstGeom prst="rect">
+                      <a:avLst/>
+                    </a:prstGeom>
+                    <a:ln>
+                      <a:noFill/>
+                    </a:ln>
+                    <a:extLst>
+                      <a:ext uri="{53640926-AAD7-44D8-BBD7-CCE9431645EC}">
+                        <a14:shadowObscured xmlns:a14="http://schemas.microsoft.com/office/drawing/2010/main"/>
+                      </a:ext>
+                    </a:extLst>
+                  </pic:spPr>
+                </pic:pic>
+              </a:graphicData>
+            </a:graphic>
+          </wp:inline>
+        </w:drawing>
+      </w:r>
+    </w:p>
+    <w:p>
+      <w:pPr>
+        <w:rPr>
+          <w:rFonts w:ascii="Times New Roman" w:hAnsi="Times New Roman" w:cs="Times New Roman"/>
+        </w:rPr>
+      </w:pPr>
+      <w:r>
+        <w:rPr>
+          <w:rFonts w:ascii="Times New Roman" w:hAnsi="Times New Roman" w:cs="Times New Roman"/>
         </w:rPr>
         <w:br w:type="page"/>
       </w:r>
@@ -2935,16 +3525,1131 @@
       <w:r>
         <w:rPr>
           <w:rFonts w:ascii="Times New Roman" w:hAnsi="Times New Roman" w:cs="Times New Roman"/>
+          <w:noProof/>
+        </w:rPr>
+        <w:lastRenderedPageBreak/>
+        <w:drawing>
+          <wp:inline distT="0" distB="0" distL="0" distR="0" wp14:anchorId="50D0A58C" wp14:editId="76A658F7">
+            <wp:extent cx="6311153" cy="8202860"/>
+            <wp:effectExtent l="0" t="0" r="1270" b="1905"/>
+            <wp:docPr id="6" name="Picture 6"/>
+            <wp:cNvGraphicFramePr>
+              <a:graphicFrameLocks xmlns:a="http://schemas.openxmlformats.org/drawingml/2006/main" noChangeAspect="1"/>
+            </wp:cNvGraphicFramePr>
+            <a:graphic xmlns:a="http://schemas.openxmlformats.org/drawingml/2006/main">
+              <a:graphicData uri="http://schemas.openxmlformats.org/drawingml/2006/picture">
+                <pic:pic xmlns:pic="http://schemas.openxmlformats.org/drawingml/2006/picture">
+                  <pic:nvPicPr>
+                    <pic:cNvPr id="6" name="data dictionary pg 2.jpg"/>
+                    <pic:cNvPicPr/>
+                  </pic:nvPicPr>
+                  <pic:blipFill rotWithShape="1">
+                    <a:blip r:embed="rId9">
+                      <a:extLst>
+                        <a:ext uri="{28A0092B-C50C-407E-A947-70E740481C1C}">
+                          <a14:useLocalDpi xmlns:a14="http://schemas.microsoft.com/office/drawing/2010/main" val="0"/>
+                        </a:ext>
+                      </a:extLst>
+                    </a:blip>
+                    <a:srcRect l="7241" t="6177" r="7692" b="8386"/>
+                    <a:stretch/>
+                  </pic:blipFill>
+                  <pic:spPr bwMode="auto">
+                    <a:xfrm>
+                      <a:off x="0" y="0"/>
+                      <a:ext cx="6319587" cy="8213822"/>
+                    </a:xfrm>
+                    <a:prstGeom prst="rect">
+                      <a:avLst/>
+                    </a:prstGeom>
+                    <a:ln>
+                      <a:noFill/>
+                    </a:ln>
+                    <a:extLst>
+                      <a:ext uri="{53640926-AAD7-44D8-BBD7-CCE9431645EC}">
+                        <a14:shadowObscured xmlns:a14="http://schemas.microsoft.com/office/drawing/2010/main"/>
+                      </a:ext>
+                    </a:extLst>
+                  </pic:spPr>
+                </pic:pic>
+              </a:graphicData>
+            </a:graphic>
+          </wp:inline>
+        </w:drawing>
+      </w:r>
+    </w:p>
+    <w:p>
+      <w:pPr>
+        <w:rPr>
+          <w:rFonts w:ascii="Times New Roman" w:hAnsi="Times New Roman" w:cs="Times New Roman"/>
+        </w:rPr>
+      </w:pPr>
+      <w:r>
+        <w:rPr>
+          <w:rFonts w:ascii="Times New Roman" w:hAnsi="Times New Roman" w:cs="Times New Roman"/>
+          <w:noProof/>
+        </w:rPr>
+        <w:lastRenderedPageBreak/>
+        <w:drawing>
+          <wp:inline distT="0" distB="0" distL="0" distR="0" wp14:anchorId="3211A3E7" wp14:editId="1A990A65">
+            <wp:extent cx="6468782" cy="8157882"/>
+            <wp:effectExtent l="0" t="0" r="0" b="0"/>
+            <wp:docPr id="7" name="Picture 7"/>
+            <wp:cNvGraphicFramePr>
+              <a:graphicFrameLocks xmlns:a="http://schemas.openxmlformats.org/drawingml/2006/main" noChangeAspect="1"/>
+            </wp:cNvGraphicFramePr>
+            <a:graphic xmlns:a="http://schemas.openxmlformats.org/drawingml/2006/main">
+              <a:graphicData uri="http://schemas.openxmlformats.org/drawingml/2006/picture">
+                <pic:pic xmlns:pic="http://schemas.openxmlformats.org/drawingml/2006/picture">
+                  <pic:nvPicPr>
+                    <pic:cNvPr id="7" name="data dictionary pg 3.jpg"/>
+                    <pic:cNvPicPr/>
+                  </pic:nvPicPr>
+                  <pic:blipFill rotWithShape="1">
+                    <a:blip r:embed="rId10">
+                      <a:extLst>
+                        <a:ext uri="{28A0092B-C50C-407E-A947-70E740481C1C}">
+                          <a14:useLocalDpi xmlns:a14="http://schemas.microsoft.com/office/drawing/2010/main" val="0"/>
+                        </a:ext>
+                      </a:extLst>
+                    </a:blip>
+                    <a:srcRect l="7391" t="5827" r="7692" b="11421"/>
+                    <a:stretch/>
+                  </pic:blipFill>
+                  <pic:spPr bwMode="auto">
+                    <a:xfrm>
+                      <a:off x="0" y="0"/>
+                      <a:ext cx="6476362" cy="8167441"/>
+                    </a:xfrm>
+                    <a:prstGeom prst="rect">
+                      <a:avLst/>
+                    </a:prstGeom>
+                    <a:ln>
+                      <a:noFill/>
+                    </a:ln>
+                    <a:extLst>
+                      <a:ext uri="{53640926-AAD7-44D8-BBD7-CCE9431645EC}">
+                        <a14:shadowObscured xmlns:a14="http://schemas.microsoft.com/office/drawing/2010/main"/>
+                      </a:ext>
+                    </a:extLst>
+                  </pic:spPr>
+                </pic:pic>
+              </a:graphicData>
+            </a:graphic>
+          </wp:inline>
+        </w:drawing>
+      </w:r>
+    </w:p>
+    <w:p>
+      <w:pPr>
+        <w:rPr>
+          <w:rFonts w:ascii="Times New Roman" w:hAnsi="Times New Roman" w:cs="Times New Roman"/>
+          <w:b/>
+        </w:rPr>
+      </w:pPr>
+      <w:r>
+        <w:rPr>
+          <w:rFonts w:ascii="Times New Roman" w:hAnsi="Times New Roman" w:cs="Times New Roman"/>
+          <w:b/>
         </w:rPr>
         <w:lastRenderedPageBreak/>
         <w:t>Appendix C: Data management plan</w:t>
       </w:r>
     </w:p>
+    <w:p>
+      <w:pPr>
+        <w:rPr>
+          <w:sz w:val="22"/>
+          <w:szCs w:val="22"/>
+        </w:rPr>
+      </w:pPr>
+    </w:p>
+    <w:p>
+      <w:pPr>
+        <w:pStyle w:val="Heading1"/>
+        <w:rPr>
+          <w:sz w:val="22"/>
+          <w:szCs w:val="22"/>
+        </w:rPr>
+      </w:pPr>
+      <w:r>
+        <w:rPr>
+          <w:sz w:val="22"/>
+          <w:szCs w:val="22"/>
+        </w:rPr>
+        <w:t>Predicting the Number of Crisis Pregnancy Centers by State</w:t>
+      </w:r>
+    </w:p>
+    <w:p>
+      <w:pPr>
+        <w:pStyle w:val="Heading3"/>
+        <w:rPr>
+          <w:sz w:val="22"/>
+          <w:szCs w:val="22"/>
+        </w:rPr>
+      </w:pPr>
+      <w:r>
+        <w:rPr>
+          <w:sz w:val="22"/>
+          <w:szCs w:val="22"/>
+        </w:rPr>
+        <w:t>Data Collection</w:t>
+      </w:r>
+    </w:p>
+    <w:p>
+      <w:pPr>
+        <w:rPr>
+          <w:i/>
+          <w:sz w:val="22"/>
+          <w:szCs w:val="22"/>
+        </w:rPr>
+      </w:pPr>
+      <w:r>
+        <w:rPr>
+          <w:i/>
+          <w:sz w:val="22"/>
+          <w:szCs w:val="22"/>
+        </w:rPr>
+        <w:t>What data will you collect or create?</w:t>
+      </w:r>
+    </w:p>
+    <w:p>
+      <w:pPr>
+        <w:rPr>
+          <w:sz w:val="22"/>
+          <w:szCs w:val="22"/>
+        </w:rPr>
+      </w:pPr>
+    </w:p>
+    <w:p>
+      <w:pPr>
+        <w:rPr>
+          <w:sz w:val="22"/>
+          <w:szCs w:val="22"/>
+        </w:rPr>
+      </w:pPr>
+      <w:r>
+        <w:rPr>
+          <w:sz w:val="22"/>
+          <w:szCs w:val="22"/>
+        </w:rPr>
+        <w:t>I will collect open access datasets available from the following sources:</w:t>
+      </w:r>
+    </w:p>
+    <w:p>
+      <w:pPr>
+        <w:pStyle w:val="ListParagraph"/>
+        <w:spacing w:before="0" w:after="0"/>
+        <w:rPr>
+          <w:sz w:val="22"/>
+          <w:szCs w:val="22"/>
+        </w:rPr>
+      </w:pPr>
+      <w:r>
+        <w:rPr>
+          <w:sz w:val="22"/>
+          <w:szCs w:val="22"/>
+        </w:rPr>
+        <w:t xml:space="preserve">percent of people uninsured by state (from US HHS/Kaggle, available here: </w:t>
+      </w:r>
+      <w:hyperlink r:id="rId11">
+        <w:r>
+          <w:rPr>
+            <w:color w:val="000080"/>
+            <w:sz w:val="22"/>
+            <w:szCs w:val="22"/>
+            <w:u w:val="single"/>
+          </w:rPr>
+          <w:t>ht</w:t>
+        </w:r>
+        <w:r>
+          <w:rPr>
+            <w:color w:val="000080"/>
+            <w:sz w:val="22"/>
+            <w:szCs w:val="22"/>
+            <w:u w:val="single"/>
+          </w:rPr>
+          <w:t>t</w:t>
+        </w:r>
+        <w:r>
+          <w:rPr>
+            <w:color w:val="000080"/>
+            <w:sz w:val="22"/>
+            <w:szCs w:val="22"/>
+            <w:u w:val="single"/>
+          </w:rPr>
+          <w:t>ps://www.kaggle.com/hhs/health-insurance</w:t>
+        </w:r>
+      </w:hyperlink>
+      <w:r>
+        <w:rPr>
+          <w:sz w:val="22"/>
+          <w:szCs w:val="22"/>
+        </w:rPr>
+        <w:t>)</w:t>
+      </w:r>
+    </w:p>
+    <w:p>
+      <w:pPr>
+        <w:pStyle w:val="ListParagraph"/>
+        <w:spacing w:before="0" w:after="0"/>
+        <w:rPr>
+          <w:sz w:val="22"/>
+          <w:szCs w:val="22"/>
+        </w:rPr>
+      </w:pPr>
+      <w:r>
+        <w:rPr>
+          <w:sz w:val="22"/>
+          <w:szCs w:val="22"/>
+        </w:rPr>
+        <w:t xml:space="preserve">whether or not states have expanded Medicaid (from KFF: </w:t>
+      </w:r>
+      <w:hyperlink r:id="rId12">
+        <w:r>
+          <w:rPr>
+            <w:color w:val="000080"/>
+            <w:sz w:val="22"/>
+            <w:szCs w:val="22"/>
+            <w:u w:val="single"/>
+          </w:rPr>
+          <w:t>https://www.kff.org/health-reform/state-indicator/state-activity-around-expanding-medicaid-under-the-affordable-care-act/?currentTimeframe=0&amp;sortModel=%7B%22colId%22:%22Location%22,%22sort%22:%22asc%22%7D</w:t>
+        </w:r>
+      </w:hyperlink>
+      <w:r>
+        <w:rPr>
+          <w:sz w:val="22"/>
+          <w:szCs w:val="22"/>
+        </w:rPr>
+        <w:t>)</w:t>
+      </w:r>
+    </w:p>
+    <w:p>
+      <w:pPr>
+        <w:pStyle w:val="ListParagraph"/>
+        <w:spacing w:before="0" w:after="0"/>
+        <w:rPr>
+          <w:sz w:val="22"/>
+          <w:szCs w:val="22"/>
+        </w:rPr>
+      </w:pPr>
+      <w:r>
+        <w:rPr>
+          <w:sz w:val="22"/>
+          <w:szCs w:val="22"/>
+        </w:rPr>
+        <w:t xml:space="preserve">total number of residents by state (from KFF via Census: </w:t>
+      </w:r>
+      <w:hyperlink r:id="rId13">
+        <w:r>
+          <w:rPr>
+            <w:color w:val="000080"/>
+            <w:sz w:val="22"/>
+            <w:szCs w:val="22"/>
+            <w:u w:val="single"/>
+          </w:rPr>
+          <w:t>https://www.kff.org/other/state-indicator/total-residents/?currentTimeframe=0&amp;sortModel=%7B%22colId%22:%22Location%22,%22sort%22:%22asc%22%7D</w:t>
+        </w:r>
+      </w:hyperlink>
+      <w:r>
+        <w:rPr>
+          <w:sz w:val="22"/>
+          <w:szCs w:val="22"/>
+        </w:rPr>
+        <w:t>)</w:t>
+      </w:r>
+    </w:p>
+    <w:p>
+      <w:pPr>
+        <w:pStyle w:val="ListParagraph"/>
+        <w:spacing w:before="0" w:after="0"/>
+        <w:rPr>
+          <w:sz w:val="22"/>
+          <w:szCs w:val="22"/>
+        </w:rPr>
+      </w:pPr>
+      <w:r>
+        <w:rPr>
+          <w:sz w:val="22"/>
+          <w:szCs w:val="22"/>
+        </w:rPr>
+        <w:t xml:space="preserve">number of abortion providers by state (using Guttmacher Institute data: </w:t>
+      </w:r>
+      <w:hyperlink r:id="rId14">
+        <w:r>
+          <w:rPr>
+            <w:color w:val="000080"/>
+            <w:sz w:val="22"/>
+            <w:szCs w:val="22"/>
+            <w:u w:val="single"/>
+          </w:rPr>
+          <w:t>https://data.guttmacher.org/states</w:t>
+        </w:r>
+      </w:hyperlink>
+      <w:r>
+        <w:rPr>
+          <w:sz w:val="22"/>
+          <w:szCs w:val="22"/>
+        </w:rPr>
+        <w:t>) </w:t>
+      </w:r>
+    </w:p>
+    <w:p>
+      <w:pPr>
+        <w:pStyle w:val="ListParagraph"/>
+        <w:spacing w:before="0" w:after="0"/>
+        <w:rPr>
+          <w:sz w:val="22"/>
+          <w:szCs w:val="22"/>
+        </w:rPr>
+      </w:pPr>
+      <w:r>
+        <w:rPr>
+          <w:sz w:val="22"/>
+          <w:szCs w:val="22"/>
+        </w:rPr>
+        <w:t xml:space="preserve">number of abortions provided by state (using state of occurrence, not state of residence) (from Guttmacher Institute data: </w:t>
+      </w:r>
+      <w:hyperlink r:id="rId15">
+        <w:r>
+          <w:rPr>
+            <w:color w:val="000080"/>
+            <w:sz w:val="22"/>
+            <w:szCs w:val="22"/>
+            <w:u w:val="single"/>
+          </w:rPr>
+          <w:t>https://data.guttmacher.org/states</w:t>
+        </w:r>
+      </w:hyperlink>
+      <w:r>
+        <w:rPr>
+          <w:sz w:val="22"/>
+          <w:szCs w:val="22"/>
+        </w:rPr>
+        <w:t>)</w:t>
+      </w:r>
+    </w:p>
+    <w:p>
+      <w:pPr>
+        <w:pStyle w:val="ListParagraph"/>
+        <w:spacing w:before="0" w:after="0"/>
+        <w:rPr>
+          <w:sz w:val="22"/>
+          <w:szCs w:val="22"/>
+        </w:rPr>
+      </w:pPr>
+      <w:r>
+        <w:rPr>
+          <w:sz w:val="22"/>
+          <w:szCs w:val="22"/>
+        </w:rPr>
+        <w:t xml:space="preserve">data on abortion restrictions (whether state has any prohibition on abortion past any point in gestation, whether state requires a person to receive information on ultrasounds or undergo an ultrasound, whether state requires abortion facilities to adhere to ambulatory surgical center requirements, whether state policy protects or restrict right to abortion, whether state has a required waiting period before abortion, whether state allows use of Medicaid funds to pay for abortion, whether state requires parental consent for abortion, whether state has a so-called "partial birth" ban) - all come from KFF's Stata Data portal: </w:t>
+      </w:r>
+      <w:hyperlink r:id="rId16">
+        <w:r>
+          <w:rPr>
+            <w:color w:val="000080"/>
+            <w:sz w:val="22"/>
+            <w:szCs w:val="22"/>
+            <w:u w:val="single"/>
+          </w:rPr>
+          <w:t>https://www.kff.org/state-category/womens-health/</w:t>
+        </w:r>
+      </w:hyperlink>
+      <w:r>
+        <w:rPr>
+          <w:sz w:val="22"/>
+          <w:szCs w:val="22"/>
+        </w:rPr>
+        <w:t xml:space="preserve"> using Guttmacher Institute data</w:t>
+      </w:r>
+    </w:p>
+    <w:p>
+      <w:pPr>
+        <w:pStyle w:val="ListParagraph"/>
+        <w:spacing w:before="0" w:after="0"/>
+        <w:rPr>
+          <w:sz w:val="22"/>
+          <w:szCs w:val="22"/>
+        </w:rPr>
+      </w:pPr>
+      <w:r>
+        <w:rPr>
+          <w:sz w:val="22"/>
+          <w:szCs w:val="22"/>
+        </w:rPr>
+        <w:t>state population (from KFF dataset using Census Bureau's American Community Survey data: https://www.kff.org/other/state-indicator/total-residents/?currentTimeframe=0&amp;sortModel=%7B%22colId%22:%22Location%22,%22sort%22:%22asc%22%7D)</w:t>
+      </w:r>
+    </w:p>
+    <w:p>
+      <w:pPr>
+        <w:pStyle w:val="ListParagraph"/>
+        <w:spacing w:before="0" w:after="0"/>
+        <w:rPr>
+          <w:sz w:val="22"/>
+          <w:szCs w:val="22"/>
+        </w:rPr>
+      </w:pPr>
+      <w:r>
+        <w:rPr>
+          <w:sz w:val="22"/>
+          <w:szCs w:val="22"/>
+        </w:rPr>
+        <w:t xml:space="preserve">state voting behavior in 2012 and 2016 (compiled from Federal Election Commission data: </w:t>
+      </w:r>
+      <w:hyperlink r:id="rId17">
+        <w:r>
+          <w:rPr>
+            <w:color w:val="000080"/>
+            <w:sz w:val="22"/>
+            <w:szCs w:val="22"/>
+            <w:u w:val="single"/>
+          </w:rPr>
+          <w:t>https://transition.fec.gov/pubrec/fe2016/federalelections2016.pdf</w:t>
+        </w:r>
+      </w:hyperlink>
+      <w:r>
+        <w:rPr>
+          <w:sz w:val="22"/>
+          <w:szCs w:val="22"/>
+        </w:rPr>
+        <w:t xml:space="preserve"> and </w:t>
+      </w:r>
+      <w:hyperlink r:id="rId18">
+        <w:r>
+          <w:rPr>
+            <w:color w:val="000080"/>
+            <w:sz w:val="22"/>
+            <w:szCs w:val="22"/>
+            <w:u w:val="single"/>
+          </w:rPr>
+          <w:t>https://transition.fec.gov/pubrec/fe2012/federalelections2012.pdf)</w:t>
+        </w:r>
+      </w:hyperlink>
+    </w:p>
+    <w:p>
+      <w:pPr>
+        <w:pStyle w:val="ListParagraph"/>
+        <w:spacing w:before="0" w:after="0"/>
+        <w:rPr>
+          <w:sz w:val="22"/>
+          <w:szCs w:val="22"/>
+        </w:rPr>
+      </w:pPr>
+      <w:r>
+        <w:rPr>
+          <w:sz w:val="22"/>
+          <w:szCs w:val="22"/>
+        </w:rPr>
+        <w:t xml:space="preserve">number of crisis pregnancy centers by state (from </w:t>
+      </w:r>
+      <w:proofErr w:type="spellStart"/>
+      <w:r>
+        <w:rPr>
+          <w:sz w:val="22"/>
+          <w:szCs w:val="22"/>
+        </w:rPr>
+        <w:t>Reproaction</w:t>
+      </w:r>
+      <w:proofErr w:type="spellEnd"/>
+      <w:r>
+        <w:rPr>
+          <w:sz w:val="22"/>
+          <w:szCs w:val="22"/>
+        </w:rPr>
+        <w:t>: https://reproaction.org/fakeclinicdatabase/)</w:t>
+      </w:r>
+    </w:p>
+    <w:p>
+      <w:pPr>
+        <w:rPr>
+          <w:sz w:val="22"/>
+          <w:szCs w:val="22"/>
+        </w:rPr>
+      </w:pPr>
+    </w:p>
+    <w:p>
+      <w:pPr>
+        <w:rPr>
+          <w:i/>
+          <w:sz w:val="22"/>
+          <w:szCs w:val="22"/>
+        </w:rPr>
+      </w:pPr>
+      <w:r>
+        <w:rPr>
+          <w:i/>
+          <w:sz w:val="22"/>
+          <w:szCs w:val="22"/>
+        </w:rPr>
+        <w:t>How will the data be collected or created?</w:t>
+      </w:r>
+    </w:p>
+    <w:p>
+      <w:pPr>
+        <w:rPr>
+          <w:sz w:val="22"/>
+          <w:szCs w:val="22"/>
+        </w:rPr>
+      </w:pPr>
+      <w:r>
+        <w:rPr>
+          <w:sz w:val="22"/>
+          <w:szCs w:val="22"/>
+        </w:rPr>
+        <w:t>The data is all open source, but I will use Python and pandas to clean the datasets. I will be removing empty rows and removing columns not used for analysis. From the CPC database, I isolate the state variable from their column (since city, state, and zip are all together in the same column) and then restructure the data so that each state is associated with the count of unique CPCs in that state. From there, I will merge all datasets on the state variable, and then rename the columns of the final merged dataset for clarity. </w:t>
+      </w:r>
+    </w:p>
+    <w:p>
+      <w:pPr>
+        <w:pStyle w:val="Heading3"/>
+        <w:rPr>
+          <w:sz w:val="22"/>
+          <w:szCs w:val="22"/>
+        </w:rPr>
+      </w:pPr>
+      <w:r>
+        <w:rPr>
+          <w:sz w:val="22"/>
+          <w:szCs w:val="22"/>
+        </w:rPr>
+        <w:t>Documentation and Metadata</w:t>
+      </w:r>
+    </w:p>
+    <w:p>
+      <w:pPr>
+        <w:rPr>
+          <w:i/>
+          <w:sz w:val="22"/>
+          <w:szCs w:val="22"/>
+        </w:rPr>
+      </w:pPr>
+      <w:r>
+        <w:rPr>
+          <w:i/>
+          <w:sz w:val="22"/>
+          <w:szCs w:val="22"/>
+        </w:rPr>
+        <w:t>What documentation and metadata will accompany the data?</w:t>
+      </w:r>
+    </w:p>
+    <w:p>
+      <w:pPr>
+        <w:rPr>
+          <w:sz w:val="22"/>
+          <w:szCs w:val="22"/>
+        </w:rPr>
+      </w:pPr>
+    </w:p>
+    <w:p>
+      <w:pPr>
+        <w:rPr>
+          <w:sz w:val="22"/>
+          <w:szCs w:val="22"/>
+        </w:rPr>
+      </w:pPr>
+    </w:p>
+    <w:p>
+      <w:pPr>
+        <w:rPr>
+          <w:sz w:val="22"/>
+          <w:szCs w:val="22"/>
+        </w:rPr>
+      </w:pPr>
+      <w:r>
+        <w:rPr>
+          <w:sz w:val="22"/>
+          <w:szCs w:val="22"/>
+        </w:rPr>
+        <w:t>The variables will be clearly labeled, using underscores (_) to separate words in variable titles. String variables, from the original datasets, will have _</w:t>
+      </w:r>
+      <w:proofErr w:type="spellStart"/>
+      <w:r>
+        <w:rPr>
+          <w:sz w:val="22"/>
+          <w:szCs w:val="22"/>
+        </w:rPr>
+        <w:t>str</w:t>
+      </w:r>
+      <w:proofErr w:type="spellEnd"/>
+      <w:r>
+        <w:rPr>
+          <w:sz w:val="22"/>
+          <w:szCs w:val="22"/>
+        </w:rPr>
+        <w:t xml:space="preserve"> appended to their label, while dummy variables (0 for No and 1 for Yes) will have _</w:t>
+      </w:r>
+      <w:proofErr w:type="spellStart"/>
+      <w:r>
+        <w:rPr>
+          <w:sz w:val="22"/>
+          <w:szCs w:val="22"/>
+        </w:rPr>
+        <w:t>yn</w:t>
+      </w:r>
+      <w:proofErr w:type="spellEnd"/>
+      <w:r>
+        <w:rPr>
+          <w:sz w:val="22"/>
+          <w:szCs w:val="22"/>
+        </w:rPr>
+        <w:t xml:space="preserve"> appended to their data label. </w:t>
+      </w:r>
+    </w:p>
+    <w:p>
+      <w:pPr>
+        <w:pStyle w:val="Heading3"/>
+        <w:rPr>
+          <w:sz w:val="22"/>
+          <w:szCs w:val="22"/>
+        </w:rPr>
+      </w:pPr>
+      <w:r>
+        <w:rPr>
+          <w:sz w:val="22"/>
+          <w:szCs w:val="22"/>
+        </w:rPr>
+        <w:t>Ethics and Legal Compliance</w:t>
+      </w:r>
+    </w:p>
+    <w:p>
+      <w:pPr>
+        <w:rPr>
+          <w:i/>
+          <w:sz w:val="22"/>
+          <w:szCs w:val="22"/>
+        </w:rPr>
+      </w:pPr>
+      <w:r>
+        <w:rPr>
+          <w:i/>
+          <w:sz w:val="22"/>
+          <w:szCs w:val="22"/>
+        </w:rPr>
+        <w:t>How will you manage any ethical issues?</w:t>
+      </w:r>
+    </w:p>
+    <w:p>
+      <w:pPr>
+        <w:rPr>
+          <w:sz w:val="22"/>
+          <w:szCs w:val="22"/>
+        </w:rPr>
+      </w:pPr>
+      <w:r>
+        <w:rPr>
+          <w:sz w:val="22"/>
+          <w:szCs w:val="22"/>
+        </w:rPr>
+        <w:t>All of the data are secondary data, so all should have gone through an ethical review board process before collection. All of the data is aggregated at the state level, so it is anonymous and de-identified. </w:t>
+      </w:r>
+    </w:p>
+    <w:p>
+      <w:pPr>
+        <w:rPr>
+          <w:sz w:val="22"/>
+          <w:szCs w:val="22"/>
+        </w:rPr>
+      </w:pPr>
+    </w:p>
+    <w:p>
+      <w:pPr>
+        <w:rPr>
+          <w:i/>
+          <w:sz w:val="22"/>
+          <w:szCs w:val="22"/>
+        </w:rPr>
+      </w:pPr>
+      <w:r>
+        <w:rPr>
+          <w:i/>
+          <w:sz w:val="22"/>
+          <w:szCs w:val="22"/>
+        </w:rPr>
+        <w:t>How will you manage copyright and Intellectual Property Rights (IP/IPR) issues?</w:t>
+      </w:r>
+    </w:p>
+    <w:p>
+      <w:pPr>
+        <w:rPr>
+          <w:sz w:val="22"/>
+          <w:szCs w:val="22"/>
+        </w:rPr>
+      </w:pPr>
+      <w:r>
+        <w:rPr>
+          <w:sz w:val="22"/>
+          <w:szCs w:val="22"/>
+        </w:rPr>
+        <w:t>All of the data are open source and available on the Internet. </w:t>
+      </w:r>
+    </w:p>
+    <w:p>
+      <w:pPr>
+        <w:pStyle w:val="Heading3"/>
+        <w:rPr>
+          <w:sz w:val="22"/>
+          <w:szCs w:val="22"/>
+        </w:rPr>
+      </w:pPr>
+      <w:r>
+        <w:rPr>
+          <w:sz w:val="22"/>
+          <w:szCs w:val="22"/>
+        </w:rPr>
+        <w:t>Storage and Backup</w:t>
+      </w:r>
+    </w:p>
+    <w:p>
+      <w:pPr>
+        <w:rPr>
+          <w:i/>
+          <w:sz w:val="22"/>
+          <w:szCs w:val="22"/>
+        </w:rPr>
+      </w:pPr>
+      <w:r>
+        <w:rPr>
+          <w:i/>
+          <w:sz w:val="22"/>
+          <w:szCs w:val="22"/>
+        </w:rPr>
+        <w:t>How will the data be stored and backed up during the research?</w:t>
+      </w:r>
+    </w:p>
+    <w:p>
+      <w:pPr>
+        <w:rPr>
+          <w:sz w:val="22"/>
+          <w:szCs w:val="22"/>
+        </w:rPr>
+      </w:pPr>
+      <w:r>
+        <w:rPr>
+          <w:sz w:val="22"/>
+          <w:szCs w:val="22"/>
+        </w:rPr>
+        <w:t>I will store the data on my computer. I backed up the data on my Google drive and sync the backup weekly. </w:t>
+      </w:r>
+    </w:p>
+    <w:p>
+      <w:pPr>
+        <w:rPr>
+          <w:sz w:val="22"/>
+          <w:szCs w:val="22"/>
+        </w:rPr>
+      </w:pPr>
+    </w:p>
+    <w:p>
+      <w:pPr>
+        <w:rPr>
+          <w:i/>
+          <w:sz w:val="22"/>
+          <w:szCs w:val="22"/>
+        </w:rPr>
+      </w:pPr>
+      <w:r>
+        <w:rPr>
+          <w:i/>
+          <w:sz w:val="22"/>
+          <w:szCs w:val="22"/>
+        </w:rPr>
+        <w:t>How will you manage access and security?</w:t>
+      </w:r>
+    </w:p>
+    <w:p>
+      <w:pPr>
+        <w:rPr>
+          <w:sz w:val="22"/>
+          <w:szCs w:val="22"/>
+        </w:rPr>
+      </w:pPr>
+      <w:r>
+        <w:rPr>
+          <w:sz w:val="22"/>
+          <w:szCs w:val="22"/>
+        </w:rPr>
+        <w:t>I am working alone so do not need to ensure access for collaborators. My computer is password-protected.</w:t>
+      </w:r>
+    </w:p>
+    <w:p>
+      <w:pPr>
+        <w:pStyle w:val="Heading3"/>
+        <w:rPr>
+          <w:sz w:val="22"/>
+          <w:szCs w:val="22"/>
+        </w:rPr>
+      </w:pPr>
+      <w:r>
+        <w:rPr>
+          <w:sz w:val="22"/>
+          <w:szCs w:val="22"/>
+        </w:rPr>
+        <w:t>Selection and Preservation</w:t>
+      </w:r>
+    </w:p>
+    <w:p>
+      <w:pPr>
+        <w:rPr>
+          <w:i/>
+          <w:sz w:val="22"/>
+          <w:szCs w:val="22"/>
+        </w:rPr>
+      </w:pPr>
+      <w:r>
+        <w:rPr>
+          <w:i/>
+          <w:sz w:val="22"/>
+          <w:szCs w:val="22"/>
+        </w:rPr>
+        <w:t>Which data are of long-term value and should be retained, shared, and/or preserved?</w:t>
+      </w:r>
+    </w:p>
+    <w:p>
+      <w:pPr>
+        <w:rPr>
+          <w:sz w:val="22"/>
+          <w:szCs w:val="22"/>
+        </w:rPr>
+      </w:pPr>
+      <w:r>
+        <w:rPr>
+          <w:sz w:val="22"/>
+          <w:szCs w:val="22"/>
+        </w:rPr>
+        <w:t>The data are all backed up on the websites which hosted them originally, but I will keep my dataset available through my GitHub account. </w:t>
+      </w:r>
+    </w:p>
+    <w:p>
+      <w:pPr>
+        <w:rPr>
+          <w:sz w:val="22"/>
+          <w:szCs w:val="22"/>
+        </w:rPr>
+      </w:pPr>
+    </w:p>
+    <w:p>
+      <w:pPr>
+        <w:rPr>
+          <w:i/>
+          <w:sz w:val="22"/>
+          <w:szCs w:val="22"/>
+        </w:rPr>
+      </w:pPr>
+      <w:r>
+        <w:rPr>
+          <w:i/>
+          <w:sz w:val="22"/>
+          <w:szCs w:val="22"/>
+        </w:rPr>
+        <w:t>What is the long-term preservation plan for the dataset?</w:t>
+      </w:r>
+    </w:p>
+    <w:p>
+      <w:pPr>
+        <w:rPr>
+          <w:sz w:val="22"/>
+          <w:szCs w:val="22"/>
+        </w:rPr>
+      </w:pPr>
+      <w:r>
+        <w:rPr>
+          <w:sz w:val="22"/>
+          <w:szCs w:val="22"/>
+        </w:rPr>
+        <w:t>I will retain the data on my Google Drive and my GitHub moving forward.</w:t>
+      </w:r>
+    </w:p>
+    <w:p>
+      <w:pPr>
+        <w:pStyle w:val="Heading3"/>
+        <w:rPr>
+          <w:sz w:val="22"/>
+          <w:szCs w:val="22"/>
+        </w:rPr>
+      </w:pPr>
+      <w:r>
+        <w:rPr>
+          <w:sz w:val="22"/>
+          <w:szCs w:val="22"/>
+        </w:rPr>
+        <w:t>Data Sharing</w:t>
+      </w:r>
+    </w:p>
+    <w:p>
+      <w:pPr>
+        <w:rPr>
+          <w:i/>
+          <w:sz w:val="22"/>
+          <w:szCs w:val="22"/>
+        </w:rPr>
+      </w:pPr>
+      <w:r>
+        <w:rPr>
+          <w:i/>
+          <w:sz w:val="22"/>
+          <w:szCs w:val="22"/>
+        </w:rPr>
+        <w:t>How will you share the data?</w:t>
+      </w:r>
+    </w:p>
+    <w:p>
+      <w:pPr>
+        <w:rPr>
+          <w:sz w:val="22"/>
+          <w:szCs w:val="22"/>
+        </w:rPr>
+      </w:pPr>
+      <w:r>
+        <w:rPr>
+          <w:sz w:val="22"/>
+          <w:szCs w:val="22"/>
+        </w:rPr>
+        <w:t>My data will be available on my GitHub account for anyone to use. Because my data is all open source, I do not have any proprietary ownership over the data. My code will also be available on my GitHub so that it will be replicable. </w:t>
+      </w:r>
+    </w:p>
+    <w:p>
+      <w:pPr>
+        <w:rPr>
+          <w:sz w:val="22"/>
+          <w:szCs w:val="22"/>
+        </w:rPr>
+      </w:pPr>
+    </w:p>
+    <w:p>
+      <w:pPr>
+        <w:rPr>
+          <w:i/>
+          <w:sz w:val="22"/>
+          <w:szCs w:val="22"/>
+        </w:rPr>
+      </w:pPr>
+      <w:r>
+        <w:rPr>
+          <w:i/>
+          <w:sz w:val="22"/>
+          <w:szCs w:val="22"/>
+        </w:rPr>
+        <w:t>Are any restrictions on data sharing required?</w:t>
+      </w:r>
+    </w:p>
+    <w:p>
+      <w:pPr>
+        <w:rPr>
+          <w:sz w:val="22"/>
+          <w:szCs w:val="22"/>
+        </w:rPr>
+      </w:pPr>
+      <w:r>
+        <w:rPr>
+          <w:sz w:val="22"/>
+          <w:szCs w:val="22"/>
+        </w:rPr>
+        <w:t>no restrictions required. </w:t>
+      </w:r>
+    </w:p>
+    <w:p>
+      <w:pPr>
+        <w:pStyle w:val="Heading3"/>
+        <w:rPr>
+          <w:sz w:val="22"/>
+          <w:szCs w:val="22"/>
+        </w:rPr>
+      </w:pPr>
+      <w:r>
+        <w:rPr>
+          <w:sz w:val="22"/>
+          <w:szCs w:val="22"/>
+        </w:rPr>
+        <w:t>Responsibilities and Resources</w:t>
+      </w:r>
+    </w:p>
+    <w:p>
+      <w:pPr>
+        <w:rPr>
+          <w:i/>
+          <w:sz w:val="22"/>
+          <w:szCs w:val="22"/>
+        </w:rPr>
+      </w:pPr>
+      <w:r>
+        <w:rPr>
+          <w:i/>
+          <w:sz w:val="22"/>
+          <w:szCs w:val="22"/>
+        </w:rPr>
+        <w:t>Who will be responsible for data management?</w:t>
+      </w:r>
+    </w:p>
+    <w:p>
+      <w:pPr>
+        <w:rPr>
+          <w:sz w:val="22"/>
+          <w:szCs w:val="22"/>
+        </w:rPr>
+      </w:pPr>
+      <w:r>
+        <w:rPr>
+          <w:sz w:val="22"/>
+          <w:szCs w:val="22"/>
+        </w:rPr>
+        <w:t>I am responsible for data management and will be implementing the DMP. I will be reassessing my data management plan weekly throughout the project to make sure that I am adhering to it and to check if there are any edits I need to make. </w:t>
+      </w:r>
+    </w:p>
+    <w:p>
+      <w:pPr>
+        <w:rPr>
+          <w:sz w:val="22"/>
+          <w:szCs w:val="22"/>
+        </w:rPr>
+      </w:pPr>
+    </w:p>
+    <w:p>
+      <w:pPr>
+        <w:rPr>
+          <w:i/>
+          <w:sz w:val="22"/>
+          <w:szCs w:val="22"/>
+        </w:rPr>
+      </w:pPr>
+      <w:r>
+        <w:rPr>
+          <w:i/>
+          <w:sz w:val="22"/>
+          <w:szCs w:val="22"/>
+        </w:rPr>
+        <w:t>What resources will you require to deliver your plan?</w:t>
+      </w:r>
+    </w:p>
+    <w:p>
+      <w:pPr>
+        <w:rPr>
+          <w:sz w:val="22"/>
+          <w:szCs w:val="22"/>
+        </w:rPr>
+      </w:pPr>
+      <w:r>
+        <w:rPr>
+          <w:sz w:val="22"/>
+          <w:szCs w:val="22"/>
+        </w:rPr>
+        <w:t>I will require GitHub and Google Drive accounts and repositories. </w:t>
+      </w:r>
+    </w:p>
+    <w:p>
+      <w:pPr>
+        <w:rPr>
+          <w:rFonts w:ascii="Times New Roman" w:hAnsi="Times New Roman" w:cs="Times New Roman"/>
+          <w:sz w:val="22"/>
+          <w:szCs w:val="22"/>
+        </w:rPr>
+      </w:pPr>
+    </w:p>
     <w:sectPr>
-      <w:footerReference w:type="even" r:id="rId7"/>
-      <w:footerReference w:type="default" r:id="rId8"/>
+      <w:footerReference w:type="even" r:id="rId19"/>
+      <w:footerReference w:type="default" r:id="rId20"/>
       <w:pgSz w:w="12240" w:h="15840"/>
-      <w:pgMar w:top="1440" w:right="1440" w:bottom="1440" w:left="1440" w:header="720" w:footer="720" w:gutter="0"/>
+      <w:pgMar w:top="1440" w:right="1080" w:bottom="1440" w:left="1080" w:header="720" w:footer="720" w:gutter="0"/>
       <w:cols w:space="720"/>
       <w:docGrid w:linePitch="360"/>
     </w:sectPr>
@@ -3270,7 +4975,39 @@
           <w:rFonts w:ascii="Times New Roman" w:hAnsi="Times New Roman" w:cs="Times New Roman"/>
           <w:sz w:val="19"/>
         </w:rPr>
-        <w:t xml:space="preserve">Katrina Kimport, J. Parker Dockray, and Shelly Dodson, “What Women Seek from a Pregnancy Resource Center,” </w:t>
+        <w:t xml:space="preserve">Katrina </w:t>
+      </w:r>
+      <w:proofErr w:type="spellStart"/>
+      <w:r>
+        <w:rPr>
+          <w:rFonts w:ascii="Times New Roman" w:hAnsi="Times New Roman" w:cs="Times New Roman"/>
+          <w:sz w:val="19"/>
+        </w:rPr>
+        <w:t>Kimport</w:t>
+      </w:r>
+      <w:proofErr w:type="spellEnd"/>
+      <w:r>
+        <w:rPr>
+          <w:rFonts w:ascii="Times New Roman" w:hAnsi="Times New Roman" w:cs="Times New Roman"/>
+          <w:sz w:val="19"/>
+        </w:rPr>
+        <w:t xml:space="preserve">, J. Parker </w:t>
+      </w:r>
+      <w:proofErr w:type="spellStart"/>
+      <w:r>
+        <w:rPr>
+          <w:rFonts w:ascii="Times New Roman" w:hAnsi="Times New Roman" w:cs="Times New Roman"/>
+          <w:sz w:val="19"/>
+        </w:rPr>
+        <w:t>Dockray</w:t>
+      </w:r>
+      <w:proofErr w:type="spellEnd"/>
+      <w:r>
+        <w:rPr>
+          <w:rFonts w:ascii="Times New Roman" w:hAnsi="Times New Roman" w:cs="Times New Roman"/>
+          <w:sz w:val="19"/>
+        </w:rPr>
+        <w:t xml:space="preserve">, and Shelly Dodson, “What Women Seek from a Pregnancy Resource Center,” </w:t>
       </w:r>
       <w:r>
         <w:rPr>
@@ -3433,12 +5170,37 @@
         </w:rPr>
         <w:fldChar w:fldCharType="separate"/>
       </w:r>
-      <w:r>
-        <w:rPr>
-          <w:rFonts w:ascii="Times New Roman" w:hAnsi="Times New Roman" w:cs="Times New Roman"/>
-          <w:sz w:val="19"/>
-        </w:rPr>
-        <w:t>Rewire.News, “Crisis Pregnancy Centers,” Rewire.News, accessed April 17, 2019, https://rewire.news/legislative-tracker/law-topic/crisis-pregnancy-centers/.</w:t>
+      <w:proofErr w:type="spellStart"/>
+      <w:r>
+        <w:rPr>
+          <w:rFonts w:ascii="Times New Roman" w:hAnsi="Times New Roman" w:cs="Times New Roman"/>
+          <w:sz w:val="19"/>
+        </w:rPr>
+        <w:t>Rewire.News</w:t>
+      </w:r>
+      <w:proofErr w:type="spellEnd"/>
+      <w:r>
+        <w:rPr>
+          <w:rFonts w:ascii="Times New Roman" w:hAnsi="Times New Roman" w:cs="Times New Roman"/>
+          <w:sz w:val="19"/>
+        </w:rPr>
+        <w:t xml:space="preserve">, “Crisis Pregnancy Centers,” </w:t>
+      </w:r>
+      <w:proofErr w:type="spellStart"/>
+      <w:r>
+        <w:rPr>
+          <w:rFonts w:ascii="Times New Roman" w:hAnsi="Times New Roman" w:cs="Times New Roman"/>
+          <w:sz w:val="19"/>
+        </w:rPr>
+        <w:t>Rewire.News</w:t>
+      </w:r>
+      <w:proofErr w:type="spellEnd"/>
+      <w:r>
+        <w:rPr>
+          <w:rFonts w:ascii="Times New Roman" w:hAnsi="Times New Roman" w:cs="Times New Roman"/>
+          <w:sz w:val="19"/>
+        </w:rPr>
+        <w:t>, accessed April 17, 2019, https://rewire.news/legislative-tracker/law-topic/crisis-pregnancy-centers/.</w:t>
       </w:r>
       <w:r>
         <w:rPr>
@@ -3506,7 +5268,23 @@
           <w:rFonts w:ascii="Times New Roman" w:hAnsi="Times New Roman" w:cs="Times New Roman"/>
           <w:sz w:val="19"/>
         </w:rPr>
-        <w:t xml:space="preserve">Katelyn Bryant-Comstock et al., “Information about Sexual Health on Crisis Pregnancy Center Web Sites: Accurate for Adolescents?,” </w:t>
+        <w:t xml:space="preserve">Katelyn Bryant-Comstock et al., “Information about Sexual Health on Crisis Pregnancy Center Web Sites: Accurate for </w:t>
+      </w:r>
+      <w:proofErr w:type="gramStart"/>
+      <w:r>
+        <w:rPr>
+          <w:rFonts w:ascii="Times New Roman" w:hAnsi="Times New Roman" w:cs="Times New Roman"/>
+          <w:sz w:val="19"/>
+        </w:rPr>
+        <w:t>Adolescents?,</w:t>
+      </w:r>
+      <w:proofErr w:type="gramEnd"/>
+      <w:r>
+        <w:rPr>
+          <w:rFonts w:ascii="Times New Roman" w:hAnsi="Times New Roman" w:cs="Times New Roman"/>
+          <w:sz w:val="19"/>
+        </w:rPr>
+        <w:t xml:space="preserve">” </w:t>
       </w:r>
       <w:r>
         <w:rPr>
@@ -3590,7 +5368,23 @@
           <w:rFonts w:ascii="Times New Roman" w:hAnsi="Times New Roman" w:cs="Times New Roman"/>
           <w:sz w:val="19"/>
         </w:rPr>
-        <w:t xml:space="preserve">D. Tsevat, J. Miracle, and M. Gallo, “Evaluation of Services at Crisis Pregnancy Centers in Ohio,” </w:t>
+        <w:t xml:space="preserve">D. </w:t>
+      </w:r>
+      <w:proofErr w:type="spellStart"/>
+      <w:r>
+        <w:rPr>
+          <w:rFonts w:ascii="Times New Roman" w:hAnsi="Times New Roman" w:cs="Times New Roman"/>
+          <w:sz w:val="19"/>
+        </w:rPr>
+        <w:t>Tsevat</w:t>
+      </w:r>
+      <w:proofErr w:type="spellEnd"/>
+      <w:r>
+        <w:rPr>
+          <w:rFonts w:ascii="Times New Roman" w:hAnsi="Times New Roman" w:cs="Times New Roman"/>
+          <w:sz w:val="19"/>
+        </w:rPr>
+        <w:t xml:space="preserve">, J. Miracle, and M. Gallo, “Evaluation of Services at Crisis Pregnancy Centers in Ohio,” </w:t>
       </w:r>
       <w:r>
         <w:rPr>
@@ -3669,12 +5463,37 @@
         </w:rPr>
         <w:fldChar w:fldCharType="separate"/>
       </w:r>
-      <w:r>
-        <w:rPr>
-          <w:rFonts w:ascii="Times New Roman" w:hAnsi="Times New Roman" w:cs="Times New Roman"/>
-          <w:sz w:val="19"/>
-        </w:rPr>
-        <w:t>Kimport, Dockray, and Dodson, “What Women Seek from a Pregnancy Resource Center.”</w:t>
+      <w:proofErr w:type="spellStart"/>
+      <w:r>
+        <w:rPr>
+          <w:rFonts w:ascii="Times New Roman" w:hAnsi="Times New Roman" w:cs="Times New Roman"/>
+          <w:sz w:val="19"/>
+        </w:rPr>
+        <w:t>Kimport</w:t>
+      </w:r>
+      <w:proofErr w:type="spellEnd"/>
+      <w:r>
+        <w:rPr>
+          <w:rFonts w:ascii="Times New Roman" w:hAnsi="Times New Roman" w:cs="Times New Roman"/>
+          <w:sz w:val="19"/>
+        </w:rPr>
+        <w:t xml:space="preserve">, </w:t>
+      </w:r>
+      <w:proofErr w:type="spellStart"/>
+      <w:r>
+        <w:rPr>
+          <w:rFonts w:ascii="Times New Roman" w:hAnsi="Times New Roman" w:cs="Times New Roman"/>
+          <w:sz w:val="19"/>
+        </w:rPr>
+        <w:t>Dockray</w:t>
+      </w:r>
+      <w:proofErr w:type="spellEnd"/>
+      <w:r>
+        <w:rPr>
+          <w:rFonts w:ascii="Times New Roman" w:hAnsi="Times New Roman" w:cs="Times New Roman"/>
+          <w:sz w:val="19"/>
+        </w:rPr>
+        <w:t>, and Dodson, “What Women Seek from a Pregnancy Resource Center.”</w:t>
       </w:r>
       <w:r>
         <w:rPr>
@@ -3810,7 +5629,23 @@
           <w:rFonts w:ascii="Times New Roman" w:hAnsi="Times New Roman" w:cs="Times New Roman"/>
           <w:sz w:val="19"/>
         </w:rPr>
-        <w:t xml:space="preserve">Andrew Yuengert and Joel Fetzer, “Location Decisions of Abortion Clinics and Crisis Pregnancy Centers in California,” </w:t>
+        <w:t xml:space="preserve">Andrew </w:t>
+      </w:r>
+      <w:proofErr w:type="spellStart"/>
+      <w:r>
+        <w:rPr>
+          <w:rFonts w:ascii="Times New Roman" w:hAnsi="Times New Roman" w:cs="Times New Roman"/>
+          <w:sz w:val="19"/>
+        </w:rPr>
+        <w:t>Yuengert</w:t>
+      </w:r>
+      <w:proofErr w:type="spellEnd"/>
+      <w:r>
+        <w:rPr>
+          <w:rFonts w:ascii="Times New Roman" w:hAnsi="Times New Roman" w:cs="Times New Roman"/>
+          <w:sz w:val="19"/>
+        </w:rPr>
+        <w:t xml:space="preserve"> and Joel Fetzer, “Location Decisions of Abortion Clinics and Crisis Pregnancy Centers in California,” </w:t>
       </w:r>
       <w:r>
         <w:rPr>
@@ -3928,7 +5763,23 @@
           <w:rFonts w:ascii="Times New Roman" w:hAnsi="Times New Roman" w:cs="Times New Roman"/>
           <w:sz w:val="19"/>
         </w:rPr>
-        <w:t xml:space="preserve">Rachel K. Jones and Jenna Jerman, “Abortion Incidence and Service Availability In the United States, 2014: Abortion Incidence and Service Availability In the United States, 2014,” </w:t>
+        <w:t xml:space="preserve">Rachel K. Jones and Jenna </w:t>
+      </w:r>
+      <w:proofErr w:type="spellStart"/>
+      <w:r>
+        <w:rPr>
+          <w:rFonts w:ascii="Times New Roman" w:hAnsi="Times New Roman" w:cs="Times New Roman"/>
+          <w:sz w:val="19"/>
+        </w:rPr>
+        <w:t>Jerman</w:t>
+      </w:r>
+      <w:proofErr w:type="spellEnd"/>
+      <w:r>
+        <w:rPr>
+          <w:rFonts w:ascii="Times New Roman" w:hAnsi="Times New Roman" w:cs="Times New Roman"/>
+          <w:sz w:val="19"/>
+        </w:rPr>
+        <w:t xml:space="preserve">, “Abortion Incidence and Service Availability In the United States, 2014: Abortion Incidence and Service Availability In the United States, 2014,” </w:t>
       </w:r>
       <w:r>
         <w:rPr>
@@ -4028,7 +5879,23 @@
           <w:rFonts w:ascii="Times New Roman" w:hAnsi="Times New Roman" w:cs="Times New Roman"/>
           <w:sz w:val="19"/>
         </w:rPr>
-        <w:t>Cartwright et al., “Identifying National Availability of Abortion Care and Distance From Major US Cities.”</w:t>
+        <w:t xml:space="preserve">Cartwright et al., “Identifying National Availability of Abortion Care and Distance </w:t>
+      </w:r>
+      <w:proofErr w:type="gramStart"/>
+      <w:r>
+        <w:rPr>
+          <w:rFonts w:ascii="Times New Roman" w:hAnsi="Times New Roman" w:cs="Times New Roman"/>
+          <w:sz w:val="19"/>
+        </w:rPr>
+        <w:t>From</w:t>
+      </w:r>
+      <w:proofErr w:type="gramEnd"/>
+      <w:r>
+        <w:rPr>
+          <w:rFonts w:ascii="Times New Roman" w:hAnsi="Times New Roman" w:cs="Times New Roman"/>
+          <w:sz w:val="19"/>
+        </w:rPr>
+        <w:t xml:space="preserve"> Major US Cities.”</w:t>
       </w:r>
       <w:r>
         <w:rPr>
@@ -4091,12 +5958,21 @@
         </w:rPr>
         <w:fldChar w:fldCharType="separate"/>
       </w:r>
-      <w:r>
-        <w:rPr>
-          <w:rFonts w:ascii="Times New Roman" w:hAnsi="Times New Roman" w:cs="Times New Roman"/>
-          <w:sz w:val="19"/>
-        </w:rPr>
-        <w:t>Rewire.News, “Crisis Pregnancy Centers.”</w:t>
+      <w:proofErr w:type="spellStart"/>
+      <w:r>
+        <w:rPr>
+          <w:rFonts w:ascii="Times New Roman" w:hAnsi="Times New Roman" w:cs="Times New Roman"/>
+          <w:sz w:val="19"/>
+        </w:rPr>
+        <w:t>Rewire.News</w:t>
+      </w:r>
+      <w:proofErr w:type="spellEnd"/>
+      <w:r>
+        <w:rPr>
+          <w:rFonts w:ascii="Times New Roman" w:hAnsi="Times New Roman" w:cs="Times New Roman"/>
+          <w:sz w:val="19"/>
+        </w:rPr>
+        <w:t>, “Crisis Pregnancy Centers.”</w:t>
       </w:r>
       <w:r>
         <w:rPr>
@@ -4164,7 +6040,23 @@
           <w:rFonts w:ascii="Times New Roman" w:hAnsi="Times New Roman" w:cs="Times New Roman"/>
           <w:sz w:val="19"/>
         </w:rPr>
-        <w:t xml:space="preserve">Alliance Defending Freedom, “Austin LifeCare v. City of Austin,” Default, accessed April 17, 2019, http://adflegal.org/detailspages/case-details; Alliance Defending Freedom, “Pregnancy Care Center of New York v. City of New York,” Default, accessed April 17, 2019, http://adflegal.org/detailspages/case-details; Ian Duncan, “Federal Appeals Court Rules against Baltimore Law Requiring Disclosures at Pregnancy Clinics That Don’t Provide Abortions,” </w:t>
+        <w:t xml:space="preserve">Alliance Defending Freedom, “Austin </w:t>
+      </w:r>
+      <w:proofErr w:type="spellStart"/>
+      <w:r>
+        <w:rPr>
+          <w:rFonts w:ascii="Times New Roman" w:hAnsi="Times New Roman" w:cs="Times New Roman"/>
+          <w:sz w:val="19"/>
+        </w:rPr>
+        <w:t>LifeCare</w:t>
+      </w:r>
+      <w:proofErr w:type="spellEnd"/>
+      <w:r>
+        <w:rPr>
+          <w:rFonts w:ascii="Times New Roman" w:hAnsi="Times New Roman" w:cs="Times New Roman"/>
+          <w:sz w:val="19"/>
+        </w:rPr>
+        <w:t xml:space="preserve"> v. City of Austin,” Default, accessed April 17, 2019, http://adflegal.org/detailspages/case-details; Alliance Defending Freedom, “Pregnancy Care Center of New York v. City of New York,” Default, accessed April 17, 2019, http://adflegal.org/detailspages/case-details; Ian Duncan, “Federal Appeals Court Rules against Baltimore Law Requiring Disclosures at Pregnancy Clinics That Don’t Provide Abortions,” </w:t>
       </w:r>
       <w:r>
         <w:rPr>
@@ -4264,7 +6156,39 @@
           <w:rFonts w:ascii="Times New Roman" w:hAnsi="Times New Roman" w:cs="Times New Roman"/>
           <w:sz w:val="19"/>
         </w:rPr>
-        <w:t xml:space="preserve"> 12, no. 3 (2017); Madeline Wetterhahn and Marcia Boumil, “US Supreme Court Strikes Down California FACT Act | Health Affairs,” Health Affairs, June 29, 2018, https://www.healthaffairs.org/do/10.1377/hblog20180628.429780/full/; “Bill Text - AB-775 Reproductive FACT Act.,” accessed April 17, 2019, https://leginfo.legislature.ca.gov/faces/billNavClient.xhtml?bill_id=201520160AB775.</w:t>
+        <w:t xml:space="preserve"> 12, no. 3 (2017); Madeline </w:t>
+      </w:r>
+      <w:proofErr w:type="spellStart"/>
+      <w:r>
+        <w:rPr>
+          <w:rFonts w:ascii="Times New Roman" w:hAnsi="Times New Roman" w:cs="Times New Roman"/>
+          <w:sz w:val="19"/>
+        </w:rPr>
+        <w:t>Wetterhahn</w:t>
+      </w:r>
+      <w:proofErr w:type="spellEnd"/>
+      <w:r>
+        <w:rPr>
+          <w:rFonts w:ascii="Times New Roman" w:hAnsi="Times New Roman" w:cs="Times New Roman"/>
+          <w:sz w:val="19"/>
+        </w:rPr>
+        <w:t xml:space="preserve"> and Marcia </w:t>
+      </w:r>
+      <w:proofErr w:type="spellStart"/>
+      <w:r>
+        <w:rPr>
+          <w:rFonts w:ascii="Times New Roman" w:hAnsi="Times New Roman" w:cs="Times New Roman"/>
+          <w:sz w:val="19"/>
+        </w:rPr>
+        <w:t>Boumil</w:t>
+      </w:r>
+      <w:proofErr w:type="spellEnd"/>
+      <w:r>
+        <w:rPr>
+          <w:rFonts w:ascii="Times New Roman" w:hAnsi="Times New Roman" w:cs="Times New Roman"/>
+          <w:sz w:val="19"/>
+        </w:rPr>
+        <w:t>, “US Supreme Court Strikes Down California FACT Act | Health Affairs,” Health Affairs, June 29, 2018, https://www.healthaffairs.org/do/10.1377/hblog20180628.429780/full/; “Bill Text - AB-775 Reproductive FACT Act.,” accessed April 17, 2019, https://leginfo.legislature.ca.gov/faces/billNavClient.xhtml?bill_id=201520160AB775.</w:t>
       </w:r>
       <w:r>
         <w:rPr>
@@ -4484,7 +6408,39 @@
           <w:rFonts w:ascii="Times New Roman" w:hAnsi="Times New Roman" w:cs="Times New Roman"/>
           <w:sz w:val="19"/>
         </w:rPr>
-        <w:t>Jones and Jerman, “Abortion Incidence and Service Availability In the United States, 2014.”</w:t>
+        <w:t xml:space="preserve">Jones and </w:t>
+      </w:r>
+      <w:proofErr w:type="spellStart"/>
+      <w:r>
+        <w:rPr>
+          <w:rFonts w:ascii="Times New Roman" w:hAnsi="Times New Roman" w:cs="Times New Roman"/>
+          <w:sz w:val="19"/>
+        </w:rPr>
+        <w:t>Jerman</w:t>
+      </w:r>
+      <w:proofErr w:type="spellEnd"/>
+      <w:r>
+        <w:rPr>
+          <w:rFonts w:ascii="Times New Roman" w:hAnsi="Times New Roman" w:cs="Times New Roman"/>
+          <w:sz w:val="19"/>
+        </w:rPr>
+        <w:t xml:space="preserve">, “Abortion Incidence and Service Availability </w:t>
+      </w:r>
+      <w:proofErr w:type="gramStart"/>
+      <w:r>
+        <w:rPr>
+          <w:rFonts w:ascii="Times New Roman" w:hAnsi="Times New Roman" w:cs="Times New Roman"/>
+          <w:sz w:val="19"/>
+        </w:rPr>
+        <w:t>In</w:t>
+      </w:r>
+      <w:proofErr w:type="gramEnd"/>
+      <w:r>
+        <w:rPr>
+          <w:rFonts w:ascii="Times New Roman" w:hAnsi="Times New Roman" w:cs="Times New Roman"/>
+          <w:sz w:val="19"/>
+        </w:rPr>
+        <w:t xml:space="preserve"> the United States, 2014.”</w:t>
       </w:r>
       <w:r>
         <w:rPr>
@@ -4853,12 +6809,37 @@
         </w:rPr>
         <w:fldChar w:fldCharType="separate"/>
       </w:r>
-      <w:r>
-        <w:rPr>
-          <w:rFonts w:ascii="Times New Roman" w:hAnsi="Times New Roman" w:cs="Times New Roman"/>
-          <w:sz w:val="19"/>
-        </w:rPr>
-        <w:t>Reproaction Education Fund, “The Fake Clinic Database,” Reproaction, August 17, 2018, https://reproaction.org/fakeclinicdatabase/.</w:t>
+      <w:proofErr w:type="spellStart"/>
+      <w:r>
+        <w:rPr>
+          <w:rFonts w:ascii="Times New Roman" w:hAnsi="Times New Roman" w:cs="Times New Roman"/>
+          <w:sz w:val="19"/>
+        </w:rPr>
+        <w:t>Reproaction</w:t>
+      </w:r>
+      <w:proofErr w:type="spellEnd"/>
+      <w:r>
+        <w:rPr>
+          <w:rFonts w:ascii="Times New Roman" w:hAnsi="Times New Roman" w:cs="Times New Roman"/>
+          <w:sz w:val="19"/>
+        </w:rPr>
+        <w:t xml:space="preserve"> Education Fund, “The Fake Clinic Database,” </w:t>
+      </w:r>
+      <w:proofErr w:type="spellStart"/>
+      <w:r>
+        <w:rPr>
+          <w:rFonts w:ascii="Times New Roman" w:hAnsi="Times New Roman" w:cs="Times New Roman"/>
+          <w:sz w:val="19"/>
+        </w:rPr>
+        <w:t>Reproaction</w:t>
+      </w:r>
+      <w:proofErr w:type="spellEnd"/>
+      <w:r>
+        <w:rPr>
+          <w:rFonts w:ascii="Times New Roman" w:hAnsi="Times New Roman" w:cs="Times New Roman"/>
+          <w:sz w:val="19"/>
+        </w:rPr>
+        <w:t>, August 17, 2018, https://reproaction.org/fakeclinicdatabase/.</w:t>
       </w:r>
       <w:r>
         <w:rPr>
@@ -4921,12 +6902,53 @@
         </w:rPr>
         <w:fldChar w:fldCharType="separate"/>
       </w:r>
-      <w:r>
-        <w:rPr>
-          <w:rFonts w:ascii="Times New Roman" w:hAnsi="Times New Roman" w:cs="Times New Roman"/>
-          <w:sz w:val="19"/>
-        </w:rPr>
-        <w:t>Reproaction Education Fund; “About Reproaction,” Reproaction, accessed April 18, 2019, https://reproaction.org/about/.</w:t>
+      <w:proofErr w:type="spellStart"/>
+      <w:r>
+        <w:rPr>
+          <w:rFonts w:ascii="Times New Roman" w:hAnsi="Times New Roman" w:cs="Times New Roman"/>
+          <w:sz w:val="19"/>
+        </w:rPr>
+        <w:t>Reproaction</w:t>
+      </w:r>
+      <w:proofErr w:type="spellEnd"/>
+      <w:r>
+        <w:rPr>
+          <w:rFonts w:ascii="Times New Roman" w:hAnsi="Times New Roman" w:cs="Times New Roman"/>
+          <w:sz w:val="19"/>
+        </w:rPr>
+        <w:t xml:space="preserve"> Education Fund; “About </w:t>
+      </w:r>
+      <w:proofErr w:type="spellStart"/>
+      <w:r>
+        <w:rPr>
+          <w:rFonts w:ascii="Times New Roman" w:hAnsi="Times New Roman" w:cs="Times New Roman"/>
+          <w:sz w:val="19"/>
+        </w:rPr>
+        <w:t>Reproaction</w:t>
+      </w:r>
+      <w:proofErr w:type="spellEnd"/>
+      <w:r>
+        <w:rPr>
+          <w:rFonts w:ascii="Times New Roman" w:hAnsi="Times New Roman" w:cs="Times New Roman"/>
+          <w:sz w:val="19"/>
+        </w:rPr>
+        <w:t xml:space="preserve">,” </w:t>
+      </w:r>
+      <w:proofErr w:type="spellStart"/>
+      <w:r>
+        <w:rPr>
+          <w:rFonts w:ascii="Times New Roman" w:hAnsi="Times New Roman" w:cs="Times New Roman"/>
+          <w:sz w:val="19"/>
+        </w:rPr>
+        <w:t>Reproaction</w:t>
+      </w:r>
+      <w:proofErr w:type="spellEnd"/>
+      <w:r>
+        <w:rPr>
+          <w:rFonts w:ascii="Times New Roman" w:hAnsi="Times New Roman" w:cs="Times New Roman"/>
+          <w:sz w:val="19"/>
+        </w:rPr>
+        <w:t>, accessed April 18, 2019, https://reproaction.org/about/.</w:t>
       </w:r>
       <w:r>
         <w:rPr>
@@ -4994,7 +7016,39 @@
           <w:rFonts w:ascii="Times New Roman" w:hAnsi="Times New Roman" w:cs="Times New Roman"/>
           <w:sz w:val="19"/>
         </w:rPr>
-        <w:t>Jones and Jerman, “Abortion Incidence and Service Availability In the United States, 2014.”</w:t>
+        <w:t xml:space="preserve">Jones and </w:t>
+      </w:r>
+      <w:proofErr w:type="spellStart"/>
+      <w:r>
+        <w:rPr>
+          <w:rFonts w:ascii="Times New Roman" w:hAnsi="Times New Roman" w:cs="Times New Roman"/>
+          <w:sz w:val="19"/>
+        </w:rPr>
+        <w:t>Jerman</w:t>
+      </w:r>
+      <w:proofErr w:type="spellEnd"/>
+      <w:r>
+        <w:rPr>
+          <w:rFonts w:ascii="Times New Roman" w:hAnsi="Times New Roman" w:cs="Times New Roman"/>
+          <w:sz w:val="19"/>
+        </w:rPr>
+        <w:t xml:space="preserve">, “Abortion Incidence and Service Availability </w:t>
+      </w:r>
+      <w:proofErr w:type="gramStart"/>
+      <w:r>
+        <w:rPr>
+          <w:rFonts w:ascii="Times New Roman" w:hAnsi="Times New Roman" w:cs="Times New Roman"/>
+          <w:sz w:val="19"/>
+        </w:rPr>
+        <w:t>In</w:t>
+      </w:r>
+      <w:proofErr w:type="gramEnd"/>
+      <w:r>
+        <w:rPr>
+          <w:rFonts w:ascii="Times New Roman" w:hAnsi="Times New Roman" w:cs="Times New Roman"/>
+          <w:sz w:val="19"/>
+        </w:rPr>
+        <w:t xml:space="preserve"> the United States, 2014.”</w:t>
       </w:r>
       <w:r>
         <w:rPr>
@@ -5130,7 +7184,39 @@
           <w:rFonts w:ascii="Times New Roman" w:hAnsi="Times New Roman" w:cs="Times New Roman"/>
           <w:sz w:val="19"/>
         </w:rPr>
-        <w:t>Jones and Jerman, “Abortion Incidence and Service Availability In the United States, 2014.”</w:t>
+        <w:t xml:space="preserve">Jones and </w:t>
+      </w:r>
+      <w:proofErr w:type="spellStart"/>
+      <w:r>
+        <w:rPr>
+          <w:rFonts w:ascii="Times New Roman" w:hAnsi="Times New Roman" w:cs="Times New Roman"/>
+          <w:sz w:val="19"/>
+        </w:rPr>
+        <w:t>Jerman</w:t>
+      </w:r>
+      <w:proofErr w:type="spellEnd"/>
+      <w:r>
+        <w:rPr>
+          <w:rFonts w:ascii="Times New Roman" w:hAnsi="Times New Roman" w:cs="Times New Roman"/>
+          <w:sz w:val="19"/>
+        </w:rPr>
+        <w:t xml:space="preserve">, “Abortion Incidence and Service Availability </w:t>
+      </w:r>
+      <w:proofErr w:type="gramStart"/>
+      <w:r>
+        <w:rPr>
+          <w:rFonts w:ascii="Times New Roman" w:hAnsi="Times New Roman" w:cs="Times New Roman"/>
+          <w:sz w:val="19"/>
+        </w:rPr>
+        <w:t>In</w:t>
+      </w:r>
+      <w:proofErr w:type="gramEnd"/>
+      <w:r>
+        <w:rPr>
+          <w:rFonts w:ascii="Times New Roman" w:hAnsi="Times New Roman" w:cs="Times New Roman"/>
+          <w:sz w:val="19"/>
+        </w:rPr>
+        <w:t xml:space="preserve"> the United States, 2014.”</w:t>
       </w:r>
       <w:r>
         <w:rPr>
@@ -5266,7 +7352,23 @@
           <w:rFonts w:ascii="Times New Roman" w:hAnsi="Times New Roman" w:cs="Times New Roman"/>
           <w:sz w:val="19"/>
         </w:rPr>
-        <w:t xml:space="preserve">Larisa Antonisse et al., “The Effects of Medicaid Expansion under the ACA: Updated Findings from a Literature Review,” </w:t>
+        <w:t xml:space="preserve">Larisa </w:t>
+      </w:r>
+      <w:proofErr w:type="spellStart"/>
+      <w:r>
+        <w:rPr>
+          <w:rFonts w:ascii="Times New Roman" w:hAnsi="Times New Roman" w:cs="Times New Roman"/>
+          <w:sz w:val="19"/>
+        </w:rPr>
+        <w:t>Antonisse</w:t>
+      </w:r>
+      <w:proofErr w:type="spellEnd"/>
+      <w:r>
+        <w:rPr>
+          <w:rFonts w:ascii="Times New Roman" w:hAnsi="Times New Roman" w:cs="Times New Roman"/>
+          <w:sz w:val="19"/>
+        </w:rPr>
+        <w:t xml:space="preserve"> et al., “The Effects of Medicaid Expansion under the ACA: Updated Findings from a Literature Review,” </w:t>
       </w:r>
       <w:r>
         <w:rPr>
@@ -5282,7 +7384,39 @@
           <w:rFonts w:ascii="Times New Roman" w:hAnsi="Times New Roman" w:cs="Times New Roman"/>
           <w:sz w:val="19"/>
         </w:rPr>
-        <w:t xml:space="preserve"> (blog), March 28, 2018, https://www.kff.org/medicaid/issue-brief/the-effects-of-medicaid-expansion-under-the-aca-updated-findings-from-a-literature-review-march-2018/; Andis Robeznieks, “How Medicaid Expansion Has Improved Care Access, Outcomes,” American Medical Association, September 27, 2018, https://www.ama-assn.org/delivering-care/patient-support-advocacy/how-medicaid-expansion-has-improved-care-access-outcomes; “Status of State Action on the Medicaid Expansion Decision,” </w:t>
+        <w:t xml:space="preserve"> (blog), March 28, 2018, https://www.kff.org/medicaid/issue-brief/the-effects-of-medicaid-expansion-under-the-aca-updated-findings-from-a-literature-review-march-2018/; </w:t>
+      </w:r>
+      <w:proofErr w:type="spellStart"/>
+      <w:r>
+        <w:rPr>
+          <w:rFonts w:ascii="Times New Roman" w:hAnsi="Times New Roman" w:cs="Times New Roman"/>
+          <w:sz w:val="19"/>
+        </w:rPr>
+        <w:t>Andis</w:t>
+      </w:r>
+      <w:proofErr w:type="spellEnd"/>
+      <w:r>
+        <w:rPr>
+          <w:rFonts w:ascii="Times New Roman" w:hAnsi="Times New Roman" w:cs="Times New Roman"/>
+          <w:sz w:val="19"/>
+        </w:rPr>
+        <w:t xml:space="preserve"> </w:t>
+      </w:r>
+      <w:proofErr w:type="spellStart"/>
+      <w:r>
+        <w:rPr>
+          <w:rFonts w:ascii="Times New Roman" w:hAnsi="Times New Roman" w:cs="Times New Roman"/>
+          <w:sz w:val="19"/>
+        </w:rPr>
+        <w:t>Robeznieks</w:t>
+      </w:r>
+      <w:proofErr w:type="spellEnd"/>
+      <w:r>
+        <w:rPr>
+          <w:rFonts w:ascii="Times New Roman" w:hAnsi="Times New Roman" w:cs="Times New Roman"/>
+          <w:sz w:val="19"/>
+        </w:rPr>
+        <w:t xml:space="preserve">, “How Medicaid Expansion Has Improved Care Access, Outcomes,” American Medical Association, September 27, 2018, https://www.ama-assn.org/delivering-care/patient-support-advocacy/how-medicaid-expansion-has-improved-care-access-outcomes; “Status of State Action on the Medicaid Expansion Decision,” </w:t>
       </w:r>
       <w:r>
         <w:rPr>
@@ -5649,12 +7783,21 @@
         </w:rPr>
         <w:fldChar w:fldCharType="separate"/>
       </w:r>
-      <w:r>
-        <w:rPr>
-          <w:rFonts w:ascii="Times New Roman" w:hAnsi="Times New Roman" w:cs="Times New Roman"/>
-          <w:sz w:val="19"/>
-        </w:rPr>
-        <w:t>Reproaction Education Fund, “The Fake Clinic Database”; NARAL Pro-Choice America, “The Truth about Crisis Pregnancy Centers.”</w:t>
+      <w:proofErr w:type="spellStart"/>
+      <w:r>
+        <w:rPr>
+          <w:rFonts w:ascii="Times New Roman" w:hAnsi="Times New Roman" w:cs="Times New Roman"/>
+          <w:sz w:val="19"/>
+        </w:rPr>
+        <w:t>Reproaction</w:t>
+      </w:r>
+      <w:proofErr w:type="spellEnd"/>
+      <w:r>
+        <w:rPr>
+          <w:rFonts w:ascii="Times New Roman" w:hAnsi="Times New Roman" w:cs="Times New Roman"/>
+          <w:sz w:val="19"/>
+        </w:rPr>
+        <w:t xml:space="preserve"> Education Fund, “The Fake Clinic Database”; NARAL Pro-Choice America, “The Truth about Crisis Pregnancy Centers.”</w:t>
       </w:r>
       <w:r>
         <w:rPr>
@@ -5667,6 +7810,107 @@
     </w:p>
   </w:footnote>
 </w:footnotes>
+</file>
+
+<file path=word/numbering.xml><?xml version="1.0" encoding="utf-8"?>
+<w:numbering xmlns:wpc="http://schemas.microsoft.com/office/word/2010/wordprocessingCanvas" xmlns:cx="http://schemas.microsoft.com/office/drawing/2014/chartex" xmlns:cx1="http://schemas.microsoft.com/office/drawing/2015/9/8/chartex" xmlns:cx2="http://schemas.microsoft.com/office/drawing/2015/10/21/chartex" xmlns:cx3="http://schemas.microsoft.com/office/drawing/2016/5/9/chartex" xmlns:cx4="http://schemas.microsoft.com/office/drawing/2016/5/10/chartex" xmlns:cx5="http://schemas.microsoft.com/office/drawing/2016/5/11/chartex" xmlns:cx6="http://schemas.microsoft.com/office/drawing/2016/5/12/chartex" xmlns:cx7="http://schemas.microsoft.com/office/drawing/2016/5/13/chartex" xmlns:cx8="http://schemas.microsoft.com/office/drawing/2016/5/14/chartex" xmlns:mc="http://schemas.openxmlformats.org/markup-compatibility/2006" xmlns:aink="http://schemas.microsoft.com/office/drawing/2016/ink" xmlns:am3d="http://schemas.microsoft.com/office/drawing/2017/model3d" xmlns:o="urn:schemas-microsoft-com:office:office" xmlns:r="http://schemas.openxmlformats.org/officeDocument/2006/relationships" xmlns:m="http://schemas.openxmlformats.org/officeDocument/2006/math" xmlns:v="urn:schemas-microsoft-com:vml" xmlns:wp14="http://schemas.microsoft.com/office/word/2010/wordprocessingDrawing" xmlns:wp="http://schemas.openxmlformats.org/drawingml/2006/wordprocessingDrawing" xmlns:w10="urn:schemas-microsoft-com:office:word" xmlns:w="http://schemas.openxmlformats.org/wordprocessingml/2006/main" xmlns:w14="http://schemas.microsoft.com/office/word/2010/wordml" xmlns:w15="http://schemas.microsoft.com/office/word/2012/wordml" xmlns:w16cid="http://schemas.microsoft.com/office/word/2016/wordml/cid" xmlns:w16se="http://schemas.microsoft.com/office/word/2015/wordml/symex" xmlns:wpg="http://schemas.microsoft.com/office/word/2010/wordprocessingGroup" xmlns:wpi="http://schemas.microsoft.com/office/word/2010/wordprocessingInk" xmlns:wne="http://schemas.microsoft.com/office/word/2006/wordml" xmlns:wps="http://schemas.microsoft.com/office/word/2010/wordprocessingShape" mc:Ignorable="w14 w15 w16se w16cid wp14">
+  <w:abstractNum w:abstractNumId="0" w15:restartNumberingAfterBreak="0">
+    <w:nsid w:val="099A08C1"/>
+    <w:multiLevelType w:val="hybridMultilevel"/>
+    <w:tmpl w:val="1D28D074"/>
+    <w:lvl w:ilvl="0" w:tplc="6E449F26">
+      <w:start w:val="1"/>
+      <w:numFmt w:val="bullet"/>
+      <w:pStyle w:val="ListParagraph"/>
+      <w:lvlText w:val="●"/>
+      <w:lvlJc w:val="left"/>
+      <w:pPr>
+        <w:ind w:left="720" w:hanging="360"/>
+      </w:pPr>
+      <w:rPr>
+        <w:rFonts w:ascii="Symbol" w:hAnsi="Symbol" w:hint="default"/>
+      </w:rPr>
+    </w:lvl>
+    <w:lvl w:ilvl="1" w:tplc="164241F0">
+      <w:start w:val="1"/>
+      <w:numFmt w:val="bullet"/>
+      <w:lvlText w:val="●"/>
+      <w:lvlJc w:val="left"/>
+      <w:pPr>
+        <w:ind w:left="1440" w:hanging="360"/>
+      </w:pPr>
+      <w:rPr>
+        <w:rFonts w:ascii="Symbol" w:hAnsi="Symbol" w:hint="default"/>
+      </w:rPr>
+    </w:lvl>
+    <w:lvl w:ilvl="2" w:tplc="0EEA7E92">
+      <w:start w:val="1"/>
+      <w:numFmt w:val="bullet"/>
+      <w:lvlText w:val="●"/>
+      <w:lvlJc w:val="left"/>
+      <w:pPr>
+        <w:ind w:left="2160" w:hanging="360"/>
+      </w:pPr>
+      <w:rPr>
+        <w:rFonts w:ascii="Symbol" w:hAnsi="Symbol" w:hint="default"/>
+      </w:rPr>
+    </w:lvl>
+    <w:lvl w:ilvl="3" w:tplc="0A941196">
+      <w:start w:val="1"/>
+      <w:numFmt w:val="bullet"/>
+      <w:lvlText w:val="●"/>
+      <w:lvlJc w:val="left"/>
+      <w:pPr>
+        <w:ind w:left="2880" w:hanging="360"/>
+      </w:pPr>
+      <w:rPr>
+        <w:rFonts w:ascii="Symbol" w:hAnsi="Symbol" w:hint="default"/>
+      </w:rPr>
+    </w:lvl>
+    <w:lvl w:ilvl="4" w:tplc="0A826EE8">
+      <w:start w:val="1"/>
+      <w:numFmt w:val="bullet"/>
+      <w:lvlText w:val="●"/>
+      <w:lvlJc w:val="left"/>
+      <w:pPr>
+        <w:ind w:left="3600" w:hanging="360"/>
+      </w:pPr>
+      <w:rPr>
+        <w:rFonts w:ascii="Symbol" w:hAnsi="Symbol" w:hint="default"/>
+      </w:rPr>
+    </w:lvl>
+    <w:lvl w:ilvl="5" w:tplc="1FFA054E">
+      <w:start w:val="1"/>
+      <w:numFmt w:val="bullet"/>
+      <w:lvlText w:val="●"/>
+      <w:lvlJc w:val="left"/>
+      <w:pPr>
+        <w:ind w:left="4320" w:hanging="360"/>
+      </w:pPr>
+      <w:rPr>
+        <w:rFonts w:ascii="Symbol" w:hAnsi="Symbol" w:hint="default"/>
+      </w:rPr>
+    </w:lvl>
+    <w:lvl w:ilvl="6" w:tplc="DD489314">
+      <w:numFmt w:val="decimal"/>
+      <w:lvlText w:val=""/>
+      <w:lvlJc w:val="left"/>
+    </w:lvl>
+    <w:lvl w:ilvl="7" w:tplc="F132D04E">
+      <w:numFmt w:val="decimal"/>
+      <w:lvlText w:val=""/>
+      <w:lvlJc w:val="left"/>
+    </w:lvl>
+    <w:lvl w:ilvl="8" w:tplc="FF98F8DC">
+      <w:numFmt w:val="decimal"/>
+      <w:lvlText w:val=""/>
+      <w:lvlJc w:val="left"/>
+    </w:lvl>
+  </w:abstractNum>
+  <w:num w:numId="1">
+    <w:abstractNumId w:val="0"/>
+  </w:num>
+</w:numbering>
 </file>
 
 <file path=word/styles.xml><?xml version="1.0" encoding="utf-8"?>
@@ -6062,6 +8306,86 @@
     <w:name w:val="Normal"/>
     <w:qFormat/>
   </w:style>
+  <w:style w:type="paragraph" w:styleId="Heading1">
+    <w:name w:val="heading 1"/>
+    <w:basedOn w:val="Normal"/>
+    <w:next w:val="Heading2"/>
+    <w:link w:val="Heading1Char"/>
+    <w:uiPriority w:val="9"/>
+    <w:qFormat/>
+    <w:rsid w:val="006D552B"/>
+    <w:pPr>
+      <w:keepNext/>
+      <w:keepLines/>
+      <w:overflowPunct w:val="0"/>
+      <w:autoSpaceDE w:val="0"/>
+      <w:autoSpaceDN w:val="0"/>
+      <w:adjustRightInd w:val="0"/>
+      <w:spacing w:after="240"/>
+      <w:outlineLvl w:val="0"/>
+    </w:pPr>
+    <w:rPr>
+      <w:rFonts w:ascii="Arial" w:eastAsiaTheme="majorEastAsia" w:hAnsi="Arial" w:cstheme="majorBidi"/>
+      <w:b/>
+      <w:bCs/>
+      <w:caps/>
+      <w:sz w:val="28"/>
+      <w:szCs w:val="28"/>
+      <w:lang w:eastAsia="ja-JP"/>
+    </w:rPr>
+  </w:style>
+  <w:style w:type="paragraph" w:styleId="Heading2">
+    <w:name w:val="heading 2"/>
+    <w:basedOn w:val="Normal"/>
+    <w:next w:val="Normal"/>
+    <w:link w:val="Heading2Char"/>
+    <w:uiPriority w:val="9"/>
+    <w:semiHidden/>
+    <w:unhideWhenUsed/>
+    <w:qFormat/>
+    <w:rsid w:val="006D552B"/>
+    <w:pPr>
+      <w:keepNext/>
+      <w:keepLines/>
+      <w:spacing w:before="40"/>
+      <w:outlineLvl w:val="1"/>
+    </w:pPr>
+    <w:rPr>
+      <w:rFonts w:asciiTheme="majorHAnsi" w:eastAsiaTheme="majorEastAsia" w:hAnsiTheme="majorHAnsi" w:cstheme="majorBidi"/>
+      <w:color w:val="2F5496" w:themeColor="accent1" w:themeShade="BF"/>
+      <w:sz w:val="26"/>
+      <w:szCs w:val="26"/>
+    </w:rPr>
+  </w:style>
+  <w:style w:type="paragraph" w:styleId="Heading3">
+    <w:name w:val="heading 3"/>
+    <w:basedOn w:val="Normal"/>
+    <w:next w:val="Normal"/>
+    <w:link w:val="Heading3Char"/>
+    <w:uiPriority w:val="9"/>
+    <w:unhideWhenUsed/>
+    <w:qFormat/>
+    <w:rsid w:val="006D552B"/>
+    <w:pPr>
+      <w:keepNext/>
+      <w:keepLines/>
+      <w:overflowPunct w:val="0"/>
+      <w:autoSpaceDE w:val="0"/>
+      <w:autoSpaceDN w:val="0"/>
+      <w:adjustRightInd w:val="0"/>
+      <w:spacing w:before="200" w:line="276" w:lineRule="auto"/>
+      <w:outlineLvl w:val="2"/>
+    </w:pPr>
+    <w:rPr>
+      <w:rFonts w:ascii="Arial" w:eastAsiaTheme="majorEastAsia" w:hAnsi="Arial" w:cstheme="majorBidi"/>
+      <w:b/>
+      <w:bCs/>
+      <w:caps/>
+      <w:sz w:val="18"/>
+      <w:szCs w:val="18"/>
+      <w:lang w:eastAsia="ja-JP"/>
+    </w:rPr>
+  </w:style>
   <w:style w:type="character" w:default="1" w:styleId="DefaultParagraphFont">
     <w:name w:val="Default Paragraph Font"/>
     <w:uiPriority w:val="1"/>
@@ -6250,6 +8574,75 @@
       <w:rFonts w:ascii="Times New Roman" w:hAnsi="Times New Roman" w:cs="Times New Roman"/>
       <w:sz w:val="18"/>
       <w:szCs w:val="18"/>
+    </w:rPr>
+  </w:style>
+  <w:style w:type="character" w:customStyle="1" w:styleId="Heading1Char">
+    <w:name w:val="Heading 1 Char"/>
+    <w:basedOn w:val="DefaultParagraphFont"/>
+    <w:link w:val="Heading1"/>
+    <w:uiPriority w:val="9"/>
+    <w:rsid w:val="006D552B"/>
+    <w:rPr>
+      <w:rFonts w:ascii="Arial" w:eastAsiaTheme="majorEastAsia" w:hAnsi="Arial" w:cstheme="majorBidi"/>
+      <w:b/>
+      <w:bCs/>
+      <w:caps/>
+      <w:sz w:val="28"/>
+      <w:szCs w:val="28"/>
+      <w:lang w:eastAsia="ja-JP"/>
+    </w:rPr>
+  </w:style>
+  <w:style w:type="character" w:customStyle="1" w:styleId="Heading3Char">
+    <w:name w:val="Heading 3 Char"/>
+    <w:basedOn w:val="DefaultParagraphFont"/>
+    <w:link w:val="Heading3"/>
+    <w:uiPriority w:val="9"/>
+    <w:rsid w:val="006D552B"/>
+    <w:rPr>
+      <w:rFonts w:ascii="Arial" w:eastAsiaTheme="majorEastAsia" w:hAnsi="Arial" w:cstheme="majorBidi"/>
+      <w:b/>
+      <w:bCs/>
+      <w:caps/>
+      <w:sz w:val="18"/>
+      <w:szCs w:val="18"/>
+      <w:lang w:eastAsia="ja-JP"/>
+    </w:rPr>
+  </w:style>
+  <w:style w:type="paragraph" w:styleId="ListParagraph">
+    <w:name w:val="List Paragraph"/>
+    <w:basedOn w:val="Normal"/>
+    <w:uiPriority w:val="34"/>
+    <w:qFormat/>
+    <w:rsid w:val="006D552B"/>
+    <w:pPr>
+      <w:numPr>
+        <w:numId w:val="1"/>
+      </w:numPr>
+      <w:overflowPunct w:val="0"/>
+      <w:autoSpaceDE w:val="0"/>
+      <w:autoSpaceDN w:val="0"/>
+      <w:adjustRightInd w:val="0"/>
+      <w:spacing w:before="240" w:after="240"/>
+    </w:pPr>
+    <w:rPr>
+      <w:rFonts w:ascii="Arial" w:eastAsia="Times New Roman" w:hAnsi="Arial" w:cs="Times New Roman"/>
+      <w:sz w:val="18"/>
+      <w:szCs w:val="20"/>
+      <w:lang w:eastAsia="ja-JP"/>
+    </w:rPr>
+  </w:style>
+  <w:style w:type="character" w:customStyle="1" w:styleId="Heading2Char">
+    <w:name w:val="Heading 2 Char"/>
+    <w:basedOn w:val="DefaultParagraphFont"/>
+    <w:link w:val="Heading2"/>
+    <w:uiPriority w:val="9"/>
+    <w:semiHidden/>
+    <w:rsid w:val="006D552B"/>
+    <w:rPr>
+      <w:rFonts w:asciiTheme="majorHAnsi" w:eastAsiaTheme="majorEastAsia" w:hAnsiTheme="majorHAnsi" w:cstheme="majorBidi"/>
+      <w:color w:val="2F5496" w:themeColor="accent1" w:themeShade="BF"/>
+      <w:sz w:val="26"/>
+      <w:szCs w:val="26"/>
     </w:rPr>
   </w:style>
 </w:styles>

</xml_diff>

<commit_message>
reorganizing to include working data files
</commit_message>
<xml_diff>
--- a/Final project/Paper drafts/paper draft.docx
+++ b/Final project/Paper drafts/paper draft.docx
@@ -807,214 +807,242 @@
         <w:rPr>
           <w:rFonts w:ascii="Times New Roman" w:hAnsi="Times New Roman" w:cs="Times New Roman"/>
         </w:rPr>
-        <w:t xml:space="preserve">Some of these restrictions include requiring those seeking abortion to receive state-mandated counseling prior to being able to receive the </w:t>
+        <w:t>Some of these restrictions include requiring those seeking abortion to receive state-mandated counseling prior to being able to receive the procedure, or requiring them to have ultrasounds prior to the procedure</w:t>
+      </w:r>
+      <w:r>
+        <w:rPr>
+          <w:rFonts w:ascii="Times New Roman" w:hAnsi="Times New Roman" w:cs="Times New Roman"/>
+        </w:rPr>
+        <w:t xml:space="preserve"> (ultrasounds are not considered medically necessary before an abortion in the first trimester)</w:t>
+      </w:r>
+      <w:r>
+        <w:rPr>
+          <w:rFonts w:ascii="Times New Roman" w:hAnsi="Times New Roman" w:cs="Times New Roman"/>
+        </w:rPr>
+        <w:t>.</w:t>
+      </w:r>
+      <w:r>
+        <w:rPr>
+          <w:rStyle w:val="FootnoteReference"/>
+          <w:rFonts w:ascii="Times New Roman" w:hAnsi="Times New Roman" w:cs="Times New Roman"/>
+        </w:rPr>
+        <w:footnoteReference w:id="21"/>
+      </w:r>
+      <w:r>
+        <w:rPr>
+          <w:rFonts w:ascii="Times New Roman" w:hAnsi="Times New Roman" w:cs="Times New Roman"/>
+        </w:rPr>
+        <w:t xml:space="preserve"> </w:t>
+      </w:r>
+      <w:r>
+        <w:rPr>
+          <w:rFonts w:ascii="Times New Roman" w:hAnsi="Times New Roman" w:cs="Times New Roman"/>
+        </w:rPr>
+        <w:t>Some states require people to wait between seeing the provider and having the procedure (this can be anywhere from 24-72 hours, depending on the state’s law).</w:t>
+      </w:r>
+      <w:r>
+        <w:rPr>
+          <w:rStyle w:val="FootnoteReference"/>
+          <w:rFonts w:ascii="Times New Roman" w:hAnsi="Times New Roman" w:cs="Times New Roman"/>
+        </w:rPr>
+        <w:footnoteReference w:id="22"/>
+      </w:r>
+      <w:r>
+        <w:rPr>
+          <w:rFonts w:ascii="Times New Roman" w:hAnsi="Times New Roman" w:cs="Times New Roman"/>
+        </w:rPr>
+        <w:t xml:space="preserve"> </w:t>
+      </w:r>
+      <w:r>
+        <w:rPr>
+          <w:rFonts w:ascii="Times New Roman" w:hAnsi="Times New Roman" w:cs="Times New Roman"/>
+          <w:color w:val="000000" w:themeColor="text1"/>
+        </w:rPr>
+        <w:t xml:space="preserve">States may have special restrictions on minors, requiring them to have a </w:t>
+      </w:r>
+      <w:r>
+        <w:rPr>
+          <w:rFonts w:ascii="Times New Roman" w:hAnsi="Times New Roman" w:cs="Times New Roman"/>
+        </w:rPr>
+        <w:t>parent consent to their decision or go through a process known as judicial bypass to allow them to move forward without getting a parent’s consent.</w:t>
+      </w:r>
+      <w:r>
+        <w:rPr>
+          <w:rStyle w:val="FootnoteReference"/>
+          <w:rFonts w:ascii="Times New Roman" w:hAnsi="Times New Roman" w:cs="Times New Roman"/>
+        </w:rPr>
+        <w:footnoteReference w:id="23"/>
+      </w:r>
+    </w:p>
+    <w:p>
+      <w:pPr>
+        <w:ind w:firstLine="720"/>
+        <w:rPr>
+          <w:rFonts w:ascii="Times New Roman" w:hAnsi="Times New Roman" w:cs="Times New Roman"/>
+        </w:rPr>
+      </w:pPr>
+      <w:r>
+        <w:rPr>
+          <w:rFonts w:ascii="Times New Roman" w:hAnsi="Times New Roman" w:cs="Times New Roman"/>
+        </w:rPr>
+        <w:t xml:space="preserve">Some states restrict how abortions may be funded. </w:t>
+      </w:r>
+      <w:r>
+        <w:rPr>
+          <w:rFonts w:ascii="Times New Roman" w:hAnsi="Times New Roman" w:cs="Times New Roman"/>
+          <w:color w:val="000000" w:themeColor="text1"/>
+        </w:rPr>
+        <w:t>The Hyde amendment, adopted every year since 1976, prohibits federal funds from paying for abortion except in the case of life endangerment or if the pregnancy arises from incest or rape.</w:t>
+      </w:r>
+      <w:r>
+        <w:rPr>
+          <w:rStyle w:val="FootnoteReference"/>
+          <w:rFonts w:ascii="Times New Roman" w:hAnsi="Times New Roman" w:cs="Times New Roman"/>
+          <w:color w:val="000000" w:themeColor="text1"/>
+        </w:rPr>
+        <w:footnoteReference w:id="24"/>
+      </w:r>
+      <w:r>
+        <w:rPr>
+          <w:rFonts w:ascii="Times New Roman" w:hAnsi="Times New Roman" w:cs="Times New Roman"/>
+          <w:color w:val="000000" w:themeColor="text1"/>
+        </w:rPr>
+        <w:t xml:space="preserve"> </w:t>
+      </w:r>
+      <w:r>
+        <w:rPr>
+          <w:rFonts w:ascii="Times New Roman" w:hAnsi="Times New Roman" w:cs="Times New Roman"/>
+          <w:color w:val="000000" w:themeColor="text1"/>
+        </w:rPr>
+        <w:t xml:space="preserve">Medicaid is a public </w:t>
+      </w:r>
+      <w:r>
+        <w:rPr>
+          <w:rFonts w:ascii="Times New Roman" w:hAnsi="Times New Roman" w:cs="Times New Roman"/>
+          <w:color w:val="000000" w:themeColor="text1"/>
+        </w:rPr>
+        <w:t>insurance program funded jointly by federal and state public monies.</w:t>
+      </w:r>
+      <w:r>
+        <w:rPr>
+          <w:rStyle w:val="FootnoteReference"/>
+          <w:rFonts w:ascii="Times New Roman" w:hAnsi="Times New Roman" w:cs="Times New Roman"/>
+          <w:color w:val="000000" w:themeColor="text1"/>
+        </w:rPr>
+        <w:footnoteReference w:id="25"/>
+      </w:r>
+      <w:r>
+        <w:rPr>
+          <w:rFonts w:ascii="Times New Roman" w:hAnsi="Times New Roman" w:cs="Times New Roman"/>
+          <w:color w:val="000000" w:themeColor="text1"/>
+        </w:rPr>
+        <w:t xml:space="preserve"> The Hyde amendment prohibits Medicaid programs from using federal funding to pay for abortions outside of these exceptions, but states can choose whether or not to follow.</w:t>
+      </w:r>
+      <w:r>
+        <w:rPr>
+          <w:rStyle w:val="FootnoteReference"/>
+          <w:rFonts w:ascii="Times New Roman" w:hAnsi="Times New Roman" w:cs="Times New Roman"/>
+          <w:color w:val="000000" w:themeColor="text1"/>
+        </w:rPr>
+        <w:footnoteReference w:id="26"/>
+      </w:r>
+      <w:r>
+        <w:rPr>
+          <w:rFonts w:ascii="Times New Roman" w:hAnsi="Times New Roman" w:cs="Times New Roman"/>
+          <w:color w:val="000000" w:themeColor="text1"/>
+        </w:rPr>
+        <w:t xml:space="preserve"> </w:t>
+      </w:r>
+      <w:r>
+        <w:rPr>
+          <w:rFonts w:ascii="Times New Roman" w:hAnsi="Times New Roman" w:cs="Times New Roman"/>
+          <w:color w:val="000000" w:themeColor="text1"/>
+        </w:rPr>
+        <w:t xml:space="preserve">Some states follow the Hyde amendment for state Medicaid funds, while others allow for state Medicaid funds to pay for abortion that do not meet these restrictions. </w:t>
+      </w:r>
+    </w:p>
+    <w:p>
+      <w:pPr>
+        <w:rPr>
+          <w:rFonts w:ascii="Times New Roman" w:hAnsi="Times New Roman" w:cs="Times New Roman"/>
+        </w:rPr>
+      </w:pPr>
+      <w:r>
+        <w:rPr>
+          <w:rFonts w:ascii="Times New Roman" w:hAnsi="Times New Roman" w:cs="Times New Roman"/>
+        </w:rPr>
+        <w:tab/>
+      </w:r>
+      <w:r>
+        <w:rPr>
+          <w:rFonts w:ascii="Times New Roman" w:hAnsi="Times New Roman" w:cs="Times New Roman"/>
+        </w:rPr>
+        <w:t xml:space="preserve">Restrictions on abortion, whether on providers or on those seeking abortions, restrict the ability of people within the state to access comprehensive reproductive health care. On the other hand, crisis </w:t>
+      </w:r>
+      <w:r>
+        <w:rPr>
+          <w:rFonts w:ascii="Times New Roman" w:hAnsi="Times New Roman" w:cs="Times New Roman"/>
+        </w:rPr>
+        <w:lastRenderedPageBreak/>
+        <w:t xml:space="preserve">pregnancy centers, which have been found to provide misinformation to those seeking abortion, are often unregulated. </w:t>
+      </w:r>
+      <w:r>
+        <w:rPr>
+          <w:rFonts w:ascii="Times New Roman" w:hAnsi="Times New Roman" w:cs="Times New Roman"/>
+        </w:rPr>
+        <w:t xml:space="preserve">The research </w:t>
       </w:r>
       <w:proofErr w:type="gramStart"/>
       <w:r>
         <w:rPr>
           <w:rFonts w:ascii="Times New Roman" w:hAnsi="Times New Roman" w:cs="Times New Roman"/>
         </w:rPr>
-        <w:t>procedure, or</w:t>
+        <w:t>question</w:t>
       </w:r>
       <w:proofErr w:type="gramEnd"/>
       <w:r>
         <w:rPr>
           <w:rFonts w:ascii="Times New Roman" w:hAnsi="Times New Roman" w:cs="Times New Roman"/>
         </w:rPr>
-        <w:t xml:space="preserve"> requiring them to have ultrasounds prior to the procedure</w:t>
-      </w:r>
-      <w:r>
-        <w:rPr>
-          <w:rFonts w:ascii="Times New Roman" w:hAnsi="Times New Roman" w:cs="Times New Roman"/>
-        </w:rPr>
-        <w:t xml:space="preserve"> (ultrasounds are not considered medically necessary before an abortion in the first trimester)</w:t>
-      </w:r>
-      <w:r>
-        <w:rPr>
-          <w:rFonts w:ascii="Times New Roman" w:hAnsi="Times New Roman" w:cs="Times New Roman"/>
-        </w:rPr>
-        <w:t>.</w:t>
-      </w:r>
-      <w:r>
-        <w:rPr>
-          <w:rStyle w:val="FootnoteReference"/>
-          <w:rFonts w:ascii="Times New Roman" w:hAnsi="Times New Roman" w:cs="Times New Roman"/>
-        </w:rPr>
-        <w:footnoteReference w:id="21"/>
-      </w:r>
-      <w:r>
-        <w:rPr>
-          <w:rFonts w:ascii="Times New Roman" w:hAnsi="Times New Roman" w:cs="Times New Roman"/>
-        </w:rPr>
-        <w:t xml:space="preserve"> </w:t>
-      </w:r>
-      <w:r>
-        <w:rPr>
-          <w:rFonts w:ascii="Times New Roman" w:hAnsi="Times New Roman" w:cs="Times New Roman"/>
-        </w:rPr>
-        <w:t>Some states require people to wait between seeing the provider and having the procedure (this can be anywhere from 24-72 hours, depending on the state’s law).</w:t>
-      </w:r>
-      <w:r>
-        <w:rPr>
-          <w:rStyle w:val="FootnoteReference"/>
-          <w:rFonts w:ascii="Times New Roman" w:hAnsi="Times New Roman" w:cs="Times New Roman"/>
-        </w:rPr>
-        <w:footnoteReference w:id="22"/>
-      </w:r>
-      <w:r>
-        <w:rPr>
-          <w:rFonts w:ascii="Times New Roman" w:hAnsi="Times New Roman" w:cs="Times New Roman"/>
-        </w:rPr>
-        <w:t xml:space="preserve"> </w:t>
-      </w:r>
-      <w:r>
-        <w:rPr>
-          <w:rFonts w:ascii="Times New Roman" w:hAnsi="Times New Roman" w:cs="Times New Roman"/>
-          <w:color w:val="FF0000"/>
-        </w:rPr>
-        <w:t xml:space="preserve">The Hyde amendment, adopted every year since 1976, prohibits federal funds from paying for abortion except in the case of life endangerment or if the pregnancy arises from incest or rape (cite). Medicaid is a public </w:t>
-      </w:r>
-      <w:r>
-        <w:rPr>
-          <w:rFonts w:ascii="Times New Roman" w:hAnsi="Times New Roman" w:cs="Times New Roman"/>
-          <w:color w:val="FF0000"/>
-        </w:rPr>
-        <w:t xml:space="preserve">insurance program funded </w:t>
-      </w:r>
-      <w:proofErr w:type="spellStart"/>
-      <w:r>
-        <w:rPr>
-          <w:rFonts w:ascii="Times New Roman" w:hAnsi="Times New Roman" w:cs="Times New Roman"/>
-          <w:color w:val="FF0000"/>
-        </w:rPr>
-        <w:t>jointl</w:t>
-      </w:r>
-      <w:proofErr w:type="spellEnd"/>
-      <w:r>
-        <w:rPr>
-          <w:rFonts w:ascii="Times New Roman" w:hAnsi="Times New Roman" w:cs="Times New Roman"/>
-          <w:color w:val="FF0000"/>
-        </w:rPr>
-        <w:t>y by federal and state public monies.</w:t>
-      </w:r>
-      <w:r>
-        <w:rPr>
-          <w:rStyle w:val="FootnoteReference"/>
-          <w:rFonts w:ascii="Times New Roman" w:hAnsi="Times New Roman" w:cs="Times New Roman"/>
-          <w:color w:val="FF0000"/>
-        </w:rPr>
-        <w:footnoteReference w:id="23"/>
-      </w:r>
-      <w:r>
-        <w:rPr>
-          <w:rFonts w:ascii="Times New Roman" w:hAnsi="Times New Roman" w:cs="Times New Roman"/>
-          <w:color w:val="FF0000"/>
-        </w:rPr>
-        <w:t xml:space="preserve"> The Hyde amendment prohibits Medicaid programs from using federal funding to pay for abortions outside of these exceptions, but states can choose whether or not to follow. </w:t>
-      </w:r>
-      <w:r>
-        <w:rPr>
-          <w:rFonts w:ascii="Times New Roman" w:hAnsi="Times New Roman" w:cs="Times New Roman"/>
-          <w:color w:val="FF0000"/>
-        </w:rPr>
-        <w:t xml:space="preserve">Some states follow the Hyde amendment for state Medicaid funds, while others allow for state Medicaid funds to pay for abortion that do not meet these restrictions. </w:t>
-      </w:r>
-      <w:r>
-        <w:rPr>
-          <w:rFonts w:ascii="Times New Roman" w:hAnsi="Times New Roman" w:cs="Times New Roman"/>
-          <w:color w:val="FF0000"/>
-        </w:rPr>
-        <w:t xml:space="preserve">States may have special restrictions on minors, requiring them to have a </w:t>
-      </w:r>
-      <w:r>
-        <w:rPr>
-          <w:rFonts w:ascii="Times New Roman" w:hAnsi="Times New Roman" w:cs="Times New Roman"/>
-        </w:rPr>
-        <w:t xml:space="preserve">parent consent to their decision or go through a process known as judicial bypass to allow them to move forward without getting a parent’s consent.  </w:t>
-      </w:r>
-    </w:p>
-    <w:p>
-      <w:pPr>
-        <w:rPr>
-          <w:rFonts w:ascii="Times New Roman" w:hAnsi="Times New Roman" w:cs="Times New Roman"/>
-        </w:rPr>
-      </w:pPr>
-      <w:r>
-        <w:rPr>
-          <w:rFonts w:ascii="Times New Roman" w:hAnsi="Times New Roman" w:cs="Times New Roman"/>
-        </w:rPr>
-        <w:tab/>
-      </w:r>
-      <w:r>
-        <w:rPr>
-          <w:rFonts w:ascii="Times New Roman" w:hAnsi="Times New Roman" w:cs="Times New Roman"/>
-        </w:rPr>
-        <w:t xml:space="preserve">Restrictions on abortion, whether on providers or on those seeking abortions, restrict the ability of people within the state to access comprehensive reproductive health care. On the other hand, crisis pregnancy centers, which have been found to provide misinformation to those seeking abortion, are often unregulated. </w:t>
-      </w:r>
-      <w:r>
-        <w:rPr>
-          <w:rFonts w:ascii="Times New Roman" w:hAnsi="Times New Roman" w:cs="Times New Roman"/>
-        </w:rPr>
-        <w:t xml:space="preserve">The research </w:t>
+        <w:t xml:space="preserve"> this </w:t>
+      </w:r>
+      <w:r>
+        <w:rPr>
+          <w:rFonts w:ascii="Times New Roman" w:hAnsi="Times New Roman" w:cs="Times New Roman"/>
+        </w:rPr>
+        <w:t>analysis</w:t>
+      </w:r>
+      <w:r>
+        <w:rPr>
+          <w:rFonts w:ascii="Times New Roman" w:hAnsi="Times New Roman" w:cs="Times New Roman"/>
+        </w:rPr>
+        <w:t xml:space="preserve"> seeks to address is as follows:</w:t>
+      </w:r>
+      <w:r>
+        <w:rPr>
+          <w:rFonts w:ascii="Times New Roman" w:hAnsi="Times New Roman" w:cs="Times New Roman"/>
+        </w:rPr>
+        <w:t xml:space="preserve"> how is the number of crisis pregnancy centers in a state affected by abortion provision within the state and health care coverage within the state, controlling for political and demographic factors? </w:t>
+      </w:r>
+      <w:r>
+        <w:rPr>
+          <w:rFonts w:ascii="Times New Roman" w:hAnsi="Times New Roman" w:cs="Times New Roman"/>
+        </w:rPr>
+        <w:t xml:space="preserve">The working theory behind my analysis is that crisis pregnancy centers open in response to abortion providers in the </w:t>
       </w:r>
       <w:proofErr w:type="gramStart"/>
       <w:r>
         <w:rPr>
           <w:rFonts w:ascii="Times New Roman" w:hAnsi="Times New Roman" w:cs="Times New Roman"/>
         </w:rPr>
-        <w:t>question</w:t>
+        <w:t>state, and</w:t>
       </w:r>
       <w:proofErr w:type="gramEnd"/>
       <w:r>
         <w:rPr>
           <w:rFonts w:ascii="Times New Roman" w:hAnsi="Times New Roman" w:cs="Times New Roman"/>
         </w:rPr>
-        <w:t xml:space="preserve"> this </w:t>
-      </w:r>
-      <w:r>
-        <w:rPr>
-          <w:rFonts w:ascii="Times New Roman" w:hAnsi="Times New Roman" w:cs="Times New Roman"/>
-        </w:rPr>
-        <w:t>analysis</w:t>
-      </w:r>
-      <w:r>
-        <w:rPr>
-          <w:rFonts w:ascii="Times New Roman" w:hAnsi="Times New Roman" w:cs="Times New Roman"/>
-        </w:rPr>
-        <w:t xml:space="preserve"> seeks to address is as follows:</w:t>
-      </w:r>
-      <w:r>
-        <w:rPr>
-          <w:rFonts w:ascii="Times New Roman" w:hAnsi="Times New Roman" w:cs="Times New Roman"/>
-        </w:rPr>
-        <w:t xml:space="preserve"> how is the number of crisis pregnancy centers in a state affected by abortion provision within the state and health care coverage within the state, controlling for political and demographic factors? </w:t>
-      </w:r>
-      <w:r>
-        <w:rPr>
-          <w:rFonts w:ascii="Times New Roman" w:hAnsi="Times New Roman" w:cs="Times New Roman"/>
-        </w:rPr>
-        <w:t xml:space="preserve">The working theory behind my analysis is that crisis pregnancy centers open in response to abortion providers in the </w:t>
-      </w:r>
-      <w:proofErr w:type="gramStart"/>
-      <w:r>
-        <w:rPr>
-          <w:rFonts w:ascii="Times New Roman" w:hAnsi="Times New Roman" w:cs="Times New Roman"/>
-        </w:rPr>
-        <w:t>state, and</w:t>
-      </w:r>
-      <w:proofErr w:type="gramEnd"/>
-      <w:r>
-        <w:rPr>
-          <w:rFonts w:ascii="Times New Roman" w:hAnsi="Times New Roman" w:cs="Times New Roman"/>
-        </w:rPr>
-        <w:t xml:space="preserve"> may </w:t>
-      </w:r>
-      <w:r>
-        <w:rPr>
-          <w:rFonts w:ascii="Times New Roman" w:hAnsi="Times New Roman" w:cs="Times New Roman"/>
-        </w:rPr>
-        <w:lastRenderedPageBreak/>
-        <w:t xml:space="preserve">also be spurred to open by a concentration of donors, politicians, or voters in a state who may also be unfriendly toward abortion provision or other health coverage within the state. </w:t>
+        <w:t xml:space="preserve"> may also be spurred to open by a concentration of donors, politicians, or voters in a state who may also be unfriendly toward abortion provision or other health coverage within the state. </w:t>
       </w:r>
     </w:p>
     <w:p>
@@ -1105,7 +1133,7 @@
           <w:rStyle w:val="FootnoteReference"/>
           <w:rFonts w:ascii="Times New Roman" w:hAnsi="Times New Roman" w:cs="Times New Roman"/>
         </w:rPr>
-        <w:footnoteReference w:id="24"/>
+        <w:footnoteReference w:id="27"/>
       </w:r>
       <w:r>
         <w:rPr>
@@ -1132,7 +1160,7 @@
           <w:rStyle w:val="FootnoteReference"/>
           <w:rFonts w:ascii="Times New Roman" w:hAnsi="Times New Roman" w:cs="Times New Roman"/>
         </w:rPr>
-        <w:footnoteReference w:id="25"/>
+        <w:footnoteReference w:id="28"/>
       </w:r>
       <w:r>
         <w:rPr>
@@ -1229,7 +1257,7 @@
           <w:rStyle w:val="FootnoteReference"/>
           <w:rFonts w:ascii="Times New Roman" w:hAnsi="Times New Roman" w:cs="Times New Roman"/>
         </w:rPr>
-        <w:footnoteReference w:id="26"/>
+        <w:footnoteReference w:id="29"/>
       </w:r>
       <w:r>
         <w:rPr>
@@ -1248,7 +1276,7 @@
           <w:rStyle w:val="FootnoteReference"/>
           <w:rFonts w:ascii="Times New Roman" w:hAnsi="Times New Roman" w:cs="Times New Roman"/>
         </w:rPr>
-        <w:footnoteReference w:id="27"/>
+        <w:footnoteReference w:id="30"/>
       </w:r>
       <w:r>
         <w:rPr>
@@ -1267,7 +1295,7 @@
           <w:rStyle w:val="FootnoteReference"/>
           <w:rFonts w:ascii="Times New Roman" w:hAnsi="Times New Roman" w:cs="Times New Roman"/>
         </w:rPr>
-        <w:footnoteReference w:id="28"/>
+        <w:footnoteReference w:id="31"/>
       </w:r>
     </w:p>
     <w:p>
@@ -1281,7 +1309,14 @@
         <w:rPr>
           <w:rFonts w:ascii="Times New Roman" w:hAnsi="Times New Roman" w:cs="Times New Roman"/>
         </w:rPr>
-        <w:t xml:space="preserve">The data on abortion regulations come from datasets available on the Kaiser Family Foundation website. The datasets use data from the Guttmacher Institute. In order to validate the datasets, I confirmed the data against the Guttmacher website. The abortion regulations I am using in this analysis include whether or not states have restrictions on clinics’ structural standards similar to ambulatory surgical centers, whether or not states restrict abortion past a certain point in pregnancy, whether states require ultrasounds before an abortion,  whether private insurance plans in the state or states’ health insurance marketplaces restrict abortion coverage, whether states have a mandatory waiting period prior to abortion services, whether states follow the federal standard and allow Medicaid to fund abortions only for cases involving life endangerment, rape, or incest, whether states require parental consent for minors seeking abortions, whether states have a so-called “partial birth” abortion ban, and whether states have laws in place banning abortion (from prior to the </w:t>
+        <w:t xml:space="preserve">The data on abortion regulations come from datasets available on the Kaiser Family Foundation website. The datasets use data from the Guttmacher Institute. In order to validate the datasets, I confirmed the data against the Guttmacher website. The abortion regulations I am using in this analysis include whether or not states have restrictions on clinics’ structural standards similar to ambulatory surgical centers, whether or not states restrict abortion past a certain point in pregnancy, whether states require ultrasounds before an abortion,  whether private insurance plans in the state or states’ health insurance marketplaces restrict abortion coverage, whether states have a mandatory waiting period prior to abortion services, whether states follow the federal standard and allow Medicaid to fund abortions </w:t>
+      </w:r>
+      <w:r>
+        <w:rPr>
+          <w:rFonts w:ascii="Times New Roman" w:hAnsi="Times New Roman" w:cs="Times New Roman"/>
+        </w:rPr>
+        <w:lastRenderedPageBreak/>
+        <w:t xml:space="preserve">only for cases involving life endangerment, rape, or incest, whether states require parental consent for minors seeking abortions, whether states have a so-called “partial birth” abortion ban, and whether states have laws in place banning abortion (from prior to the </w:t>
       </w:r>
       <w:r>
         <w:rPr>
@@ -1308,205 +1343,211 @@
         <w:rPr>
           <w:rFonts w:ascii="Times New Roman" w:hAnsi="Times New Roman" w:cs="Times New Roman"/>
         </w:rPr>
+        <w:t xml:space="preserve">Some states have regulations in place which have been enjoined by court orders or are similarly non enforceable: I included a law on the books only if the law was in place and enforced within the state, with one exception. In the case of state policy banning abortion existing from prior to the </w:t>
+      </w:r>
+      <w:r>
+        <w:rPr>
+          <w:rFonts w:ascii="Times New Roman" w:hAnsi="Times New Roman" w:cs="Times New Roman"/>
+          <w:i/>
+        </w:rPr>
+        <w:t>Roe</w:t>
+      </w:r>
+      <w:r>
+        <w:rPr>
+          <w:rFonts w:ascii="Times New Roman" w:hAnsi="Times New Roman" w:cs="Times New Roman"/>
+        </w:rPr>
+        <w:t xml:space="preserve"> decision or expressing the intent to limit abortion to the maximum extent permitted under the law, I included these laws although they are not enforced. </w:t>
+      </w:r>
+    </w:p>
+    <w:p>
+      <w:pPr>
+        <w:ind w:firstLine="720"/>
+        <w:rPr>
+          <w:rFonts w:ascii="Times New Roman" w:hAnsi="Times New Roman" w:cs="Times New Roman"/>
+        </w:rPr>
+      </w:pPr>
+    </w:p>
+    <w:p>
+      <w:pPr>
+        <w:rPr>
+          <w:rFonts w:ascii="Times New Roman" w:hAnsi="Times New Roman" w:cs="Times New Roman"/>
+          <w:i/>
+        </w:rPr>
+      </w:pPr>
+      <w:r>
+        <w:rPr>
+          <w:rFonts w:ascii="Times New Roman" w:hAnsi="Times New Roman" w:cs="Times New Roman"/>
+          <w:i/>
+        </w:rPr>
+        <w:t>Health Care Coverage</w:t>
+      </w:r>
+    </w:p>
+    <w:p>
+      <w:pPr>
+        <w:ind w:firstLine="720"/>
+        <w:rPr>
+          <w:rFonts w:ascii="Times New Roman" w:hAnsi="Times New Roman" w:cs="Times New Roman"/>
+        </w:rPr>
+      </w:pPr>
+      <w:r>
+        <w:rPr>
+          <w:rFonts w:ascii="Times New Roman" w:hAnsi="Times New Roman" w:cs="Times New Roman"/>
+        </w:rPr>
+        <w:t>I operationalized health care coverage within the state by looking at the percent of people within the state who do not have health insurance and whether or not the state has expanded Medicaid. Prior to the Affordable Care Act, Medicaid was only available to children, parents, people with disabilities, and some people over age 65, although states had some discretion with regard to income eligibility levels. The ACA offered states the option to expand eligibility for Medicaid to individuals with incomes up to 138% of the federal poverty level, offering federal funding to cover the costs of newly eligible enrollees for a set number of years.</w:t>
+      </w:r>
+      <w:r>
+        <w:rPr>
+          <w:rStyle w:val="FootnoteReference"/>
+          <w:rFonts w:ascii="Times New Roman" w:hAnsi="Times New Roman" w:cs="Times New Roman"/>
+        </w:rPr>
+        <w:footnoteReference w:id="32"/>
+      </w:r>
+      <w:r>
+        <w:rPr>
+          <w:rFonts w:ascii="Times New Roman" w:hAnsi="Times New Roman" w:cs="Times New Roman"/>
+        </w:rPr>
+        <w:t xml:space="preserve"> </w:t>
+      </w:r>
+      <w:r>
+        <w:rPr>
+          <w:rFonts w:ascii="Times New Roman" w:hAnsi="Times New Roman" w:cs="Times New Roman"/>
+        </w:rPr>
+        <w:t xml:space="preserve">So far, </w:t>
+      </w:r>
+      <w:r>
+        <w:rPr>
+          <w:rFonts w:ascii="Times New Roman" w:hAnsi="Times New Roman" w:cs="Times New Roman"/>
+          <w:color w:val="000000" w:themeColor="text1"/>
+        </w:rPr>
+        <w:t>37</w:t>
+      </w:r>
+      <w:r>
+        <w:rPr>
+          <w:rFonts w:ascii="Times New Roman" w:hAnsi="Times New Roman" w:cs="Times New Roman"/>
+          <w:color w:val="FF0000"/>
+        </w:rPr>
+        <w:t xml:space="preserve"> </w:t>
+      </w:r>
+      <w:r>
+        <w:rPr>
+          <w:rFonts w:ascii="Times New Roman" w:hAnsi="Times New Roman" w:cs="Times New Roman"/>
+        </w:rPr>
+        <w:t>states have expanded Medicaid, and studies have found improved outcomes due to Medicaid expansions.</w:t>
+      </w:r>
+      <w:r>
+        <w:rPr>
+          <w:rStyle w:val="FootnoteReference"/>
+          <w:rFonts w:ascii="Times New Roman" w:hAnsi="Times New Roman" w:cs="Times New Roman"/>
+        </w:rPr>
+        <w:footnoteReference w:id="33"/>
+      </w:r>
+      <w:r>
+        <w:rPr>
+          <w:rFonts w:ascii="Times New Roman" w:hAnsi="Times New Roman" w:cs="Times New Roman"/>
+        </w:rPr>
+        <w:t xml:space="preserve"> </w:t>
+      </w:r>
+      <w:r>
+        <w:rPr>
+          <w:rFonts w:ascii="Times New Roman" w:hAnsi="Times New Roman" w:cs="Times New Roman"/>
+        </w:rPr>
+        <w:t>The data on whether or not the state has expanded Medicaid are from a dataset available from the Kaiser Family Foundation.</w:t>
+      </w:r>
+      <w:r>
+        <w:rPr>
+          <w:rStyle w:val="FootnoteReference"/>
+          <w:rFonts w:ascii="Times New Roman" w:hAnsi="Times New Roman" w:cs="Times New Roman"/>
+        </w:rPr>
+        <w:footnoteReference w:id="34"/>
+      </w:r>
+      <w:r>
+        <w:rPr>
+          <w:rFonts w:ascii="Times New Roman" w:hAnsi="Times New Roman" w:cs="Times New Roman"/>
+        </w:rPr>
+        <w:t xml:space="preserve"> </w:t>
+      </w:r>
+      <w:r>
+        <w:rPr>
+          <w:rFonts w:ascii="Times New Roman" w:hAnsi="Times New Roman" w:cs="Times New Roman"/>
+        </w:rPr>
+        <w:t xml:space="preserve">The data are current as of the end of April, 2019. </w:t>
+      </w:r>
+    </w:p>
+    <w:p>
+      <w:pPr>
+        <w:ind w:firstLine="720"/>
+        <w:rPr>
+          <w:rFonts w:ascii="Times New Roman" w:hAnsi="Times New Roman" w:cs="Times New Roman"/>
+        </w:rPr>
+      </w:pPr>
+      <w:r>
+        <w:rPr>
+          <w:rFonts w:ascii="Times New Roman" w:hAnsi="Times New Roman" w:cs="Times New Roman"/>
+        </w:rPr>
+        <w:t>The data on people within the state who do not have health insurance come from a dataset uploaded to Kaggle by the U.S. Department of Health and Human Services.</w:t>
+      </w:r>
+      <w:r>
+        <w:rPr>
+          <w:rStyle w:val="FootnoteReference"/>
+          <w:rFonts w:ascii="Times New Roman" w:hAnsi="Times New Roman" w:cs="Times New Roman"/>
+        </w:rPr>
+        <w:footnoteReference w:id="35"/>
+      </w:r>
+      <w:r>
+        <w:rPr>
+          <w:rFonts w:ascii="Times New Roman" w:hAnsi="Times New Roman" w:cs="Times New Roman"/>
+        </w:rPr>
+        <w:t xml:space="preserve"> </w:t>
+      </w:r>
+      <w:r>
+        <w:rPr>
+          <w:rFonts w:ascii="Times New Roman" w:hAnsi="Times New Roman" w:cs="Times New Roman"/>
+        </w:rPr>
+        <w:t xml:space="preserve">The dataset gives the percent of people without health insurance in 2010 by state, the percent without health insurance in 2015, and the change in this coverage from 2010-2015, as well as a few other variables, to look at the effects of the Affordable Care Act. This analysis uses the percent of people without health insurance in 2015 to look at health care coverage within the state. </w:t>
+      </w:r>
+    </w:p>
+    <w:p>
+      <w:pPr>
+        <w:ind w:firstLine="720"/>
+        <w:rPr>
+          <w:rFonts w:ascii="Times New Roman" w:hAnsi="Times New Roman" w:cs="Times New Roman"/>
+        </w:rPr>
+      </w:pPr>
+    </w:p>
+    <w:p>
+      <w:pPr>
+        <w:rPr>
+          <w:rFonts w:ascii="Times New Roman" w:hAnsi="Times New Roman" w:cs="Times New Roman"/>
+          <w:i/>
+        </w:rPr>
+      </w:pPr>
+      <w:r>
+        <w:rPr>
+          <w:rFonts w:ascii="Times New Roman" w:hAnsi="Times New Roman" w:cs="Times New Roman"/>
+          <w:i/>
+        </w:rPr>
+        <w:t>Political and Demographic Factors</w:t>
+      </w:r>
+    </w:p>
+    <w:p>
+      <w:pPr>
+        <w:rPr>
+          <w:rFonts w:ascii="Times New Roman" w:hAnsi="Times New Roman" w:cs="Times New Roman"/>
+        </w:rPr>
+      </w:pPr>
+      <w:r>
+        <w:rPr>
+          <w:rFonts w:ascii="Times New Roman" w:hAnsi="Times New Roman" w:cs="Times New Roman"/>
+        </w:rPr>
+        <w:tab/>
+        <w:t xml:space="preserve">In order to control for political and demographic factors within the state, this analysis uses voting behavior in the state and state population. In order to analyze state voting behavior, I constructed a simple dataset with each state coded as Democrat or Republican for 2012 and 2016, using data from the Federal Elections Commission on the 2012 and 2016 presidential elections. States’ voting behavior for 2012 was highly correlated with voting behavior for 2016, with only five states’ results different in 2016 than in 2012. All of these states voted Democratic in 2012 but Republican in 2016. Because the data on </w:t>
+      </w:r>
+      <w:r>
+        <w:rPr>
+          <w:rFonts w:ascii="Times New Roman" w:hAnsi="Times New Roman" w:cs="Times New Roman"/>
+        </w:rPr>
         <w:lastRenderedPageBreak/>
-        <w:t xml:space="preserve">Some states have regulations in place which have been enjoined by court orders or are similarly non enforceable: I included a law on the books only if the law was in place and enforced within the state, with one exception. In the case of state policy banning abortion existing from prior to the </w:t>
-      </w:r>
-      <w:r>
-        <w:rPr>
-          <w:rFonts w:ascii="Times New Roman" w:hAnsi="Times New Roman" w:cs="Times New Roman"/>
-          <w:i/>
-        </w:rPr>
-        <w:t>Roe</w:t>
-      </w:r>
-      <w:r>
-        <w:rPr>
-          <w:rFonts w:ascii="Times New Roman" w:hAnsi="Times New Roman" w:cs="Times New Roman"/>
-        </w:rPr>
-        <w:t xml:space="preserve"> decision or expressing the intent to limit abortion to the maximum extent permitted under the law, I included these laws although they are not enforced. </w:t>
-      </w:r>
-    </w:p>
-    <w:p>
-      <w:pPr>
-        <w:ind w:firstLine="720"/>
-        <w:rPr>
-          <w:rFonts w:ascii="Times New Roman" w:hAnsi="Times New Roman" w:cs="Times New Roman"/>
-        </w:rPr>
-      </w:pPr>
-    </w:p>
-    <w:p>
-      <w:pPr>
-        <w:rPr>
-          <w:rFonts w:ascii="Times New Roman" w:hAnsi="Times New Roman" w:cs="Times New Roman"/>
-          <w:i/>
-        </w:rPr>
-      </w:pPr>
-      <w:r>
-        <w:rPr>
-          <w:rFonts w:ascii="Times New Roman" w:hAnsi="Times New Roman" w:cs="Times New Roman"/>
-          <w:i/>
-        </w:rPr>
-        <w:t>Health Care Coverage</w:t>
-      </w:r>
-    </w:p>
-    <w:p>
-      <w:pPr>
-        <w:ind w:firstLine="720"/>
-        <w:rPr>
-          <w:rFonts w:ascii="Times New Roman" w:hAnsi="Times New Roman" w:cs="Times New Roman"/>
-        </w:rPr>
-      </w:pPr>
-      <w:r>
-        <w:rPr>
-          <w:rFonts w:ascii="Times New Roman" w:hAnsi="Times New Roman" w:cs="Times New Roman"/>
-        </w:rPr>
-        <w:t>I operationalized health care coverage within the state by looking at the percent of people within the state who do not have health insurance and whether or not the state has expanded Medicaid. Prior to the Affordable Care Act, Medicaid was only available to children, parents, people with disabilities, and some people over age 65, although states had some discretion with regard to income eligibility levels. The ACA offered states the option to expand eligibility for Medicaid to individuals with incomes up to 138% of the federal poverty level, offering federal funding to cover the costs of newly eligible enrollees for a set number of years.</w:t>
-      </w:r>
-      <w:r>
-        <w:rPr>
-          <w:rStyle w:val="FootnoteReference"/>
-          <w:rFonts w:ascii="Times New Roman" w:hAnsi="Times New Roman" w:cs="Times New Roman"/>
-        </w:rPr>
-        <w:footnoteReference w:id="29"/>
-      </w:r>
-      <w:r>
-        <w:rPr>
-          <w:rFonts w:ascii="Times New Roman" w:hAnsi="Times New Roman" w:cs="Times New Roman"/>
-        </w:rPr>
-        <w:t xml:space="preserve"> </w:t>
-      </w:r>
-      <w:r>
-        <w:rPr>
-          <w:rFonts w:ascii="Times New Roman" w:hAnsi="Times New Roman" w:cs="Times New Roman"/>
-        </w:rPr>
-        <w:t xml:space="preserve">So far, </w:t>
-      </w:r>
-      <w:r>
-        <w:rPr>
-          <w:rFonts w:ascii="Times New Roman" w:hAnsi="Times New Roman" w:cs="Times New Roman"/>
-          <w:color w:val="000000" w:themeColor="text1"/>
-        </w:rPr>
-        <w:t>37</w:t>
-      </w:r>
-      <w:r>
-        <w:rPr>
-          <w:rFonts w:ascii="Times New Roman" w:hAnsi="Times New Roman" w:cs="Times New Roman"/>
-          <w:color w:val="FF0000"/>
-        </w:rPr>
-        <w:t xml:space="preserve"> </w:t>
-      </w:r>
-      <w:r>
-        <w:rPr>
-          <w:rFonts w:ascii="Times New Roman" w:hAnsi="Times New Roman" w:cs="Times New Roman"/>
-        </w:rPr>
-        <w:t>states have expanded Medicaid, and studies have found improved outcomes due to Medicaid expansions.</w:t>
-      </w:r>
-      <w:r>
-        <w:rPr>
-          <w:rStyle w:val="FootnoteReference"/>
-          <w:rFonts w:ascii="Times New Roman" w:hAnsi="Times New Roman" w:cs="Times New Roman"/>
-        </w:rPr>
-        <w:footnoteReference w:id="30"/>
-      </w:r>
-      <w:r>
-        <w:rPr>
-          <w:rFonts w:ascii="Times New Roman" w:hAnsi="Times New Roman" w:cs="Times New Roman"/>
-        </w:rPr>
-        <w:t xml:space="preserve"> </w:t>
-      </w:r>
-      <w:r>
-        <w:rPr>
-          <w:rFonts w:ascii="Times New Roman" w:hAnsi="Times New Roman" w:cs="Times New Roman"/>
-        </w:rPr>
-        <w:t>The data on whether or not the state has expanded Medicaid are from a dataset available from the Kaiser Family Foundation.</w:t>
-      </w:r>
-      <w:r>
-        <w:rPr>
-          <w:rStyle w:val="FootnoteReference"/>
-          <w:rFonts w:ascii="Times New Roman" w:hAnsi="Times New Roman" w:cs="Times New Roman"/>
-        </w:rPr>
-        <w:footnoteReference w:id="31"/>
-      </w:r>
-      <w:r>
-        <w:rPr>
-          <w:rFonts w:ascii="Times New Roman" w:hAnsi="Times New Roman" w:cs="Times New Roman"/>
-        </w:rPr>
-        <w:t xml:space="preserve"> </w:t>
-      </w:r>
-      <w:r>
-        <w:rPr>
-          <w:rFonts w:ascii="Times New Roman" w:hAnsi="Times New Roman" w:cs="Times New Roman"/>
-        </w:rPr>
-        <w:t xml:space="preserve">The data are current as of the end of April, 2019. </w:t>
-      </w:r>
-    </w:p>
-    <w:p>
-      <w:pPr>
-        <w:ind w:firstLine="720"/>
-        <w:rPr>
-          <w:rFonts w:ascii="Times New Roman" w:hAnsi="Times New Roman" w:cs="Times New Roman"/>
-        </w:rPr>
-      </w:pPr>
-      <w:r>
-        <w:rPr>
-          <w:rFonts w:ascii="Times New Roman" w:hAnsi="Times New Roman" w:cs="Times New Roman"/>
-        </w:rPr>
-        <w:t>The data on people within the state who do not have health insurance come from a dataset uploaded to Kaggle by the U.S. Department of Health and Human Services.</w:t>
-      </w:r>
-      <w:r>
-        <w:rPr>
-          <w:rStyle w:val="FootnoteReference"/>
-          <w:rFonts w:ascii="Times New Roman" w:hAnsi="Times New Roman" w:cs="Times New Roman"/>
-        </w:rPr>
-        <w:footnoteReference w:id="32"/>
-      </w:r>
-      <w:r>
-        <w:rPr>
-          <w:rFonts w:ascii="Times New Roman" w:hAnsi="Times New Roman" w:cs="Times New Roman"/>
-        </w:rPr>
-        <w:t xml:space="preserve"> </w:t>
-      </w:r>
-      <w:r>
-        <w:rPr>
-          <w:rFonts w:ascii="Times New Roman" w:hAnsi="Times New Roman" w:cs="Times New Roman"/>
-        </w:rPr>
-        <w:t xml:space="preserve">The dataset gives the percent of people without health insurance in 2010 by state, the percent without health insurance in 2015, and the change in this coverage from 2010-2015, as well as a few other variables, to look at the effects of the Affordable Care Act. This analysis uses the percent of people without health insurance in 2015 to look at health care coverage within the state. </w:t>
-      </w:r>
-    </w:p>
-    <w:p>
-      <w:pPr>
-        <w:ind w:firstLine="720"/>
-        <w:rPr>
-          <w:rFonts w:ascii="Times New Roman" w:hAnsi="Times New Roman" w:cs="Times New Roman"/>
-        </w:rPr>
-      </w:pPr>
-    </w:p>
-    <w:p>
-      <w:pPr>
-        <w:rPr>
-          <w:rFonts w:ascii="Times New Roman" w:hAnsi="Times New Roman" w:cs="Times New Roman"/>
-          <w:i/>
-        </w:rPr>
-      </w:pPr>
-      <w:r>
-        <w:rPr>
-          <w:rFonts w:ascii="Times New Roman" w:hAnsi="Times New Roman" w:cs="Times New Roman"/>
-          <w:i/>
-        </w:rPr>
-        <w:t>Political and Demographic Factors</w:t>
-      </w:r>
-    </w:p>
-    <w:p>
-      <w:pPr>
-        <w:rPr>
-          <w:rFonts w:ascii="Times New Roman" w:hAnsi="Times New Roman" w:cs="Times New Roman"/>
-        </w:rPr>
-      </w:pPr>
-      <w:r>
-        <w:rPr>
-          <w:rFonts w:ascii="Times New Roman" w:hAnsi="Times New Roman" w:cs="Times New Roman"/>
-        </w:rPr>
-        <w:tab/>
-        <w:t xml:space="preserve">In order to control for political and demographic factors within the state, this analysis uses voting behavior in the state and state population. In order to analyze state voting behavior, I constructed a simple dataset with each state coded as Democrat or Republican for 2012 and 2016, using data from the Federal Elections Commission on the 2012 and 2016 presidential elections. States’ voting behavior for 2012 was highly correlated with voting behavior for 2016, with only five states’ results different in 2016 than in 2012. All of these states voted Democratic in 2012 but Republican in 2016. Because the data on CPCs and the data on abortion regulations are within the last few years, I have chosen to use states’ voting behavior in 2016. </w:t>
+        <w:t xml:space="preserve">CPCs and the data on abortion regulations are within the last few years, I have chosen to use states’ voting behavior in 2016. </w:t>
       </w:r>
     </w:p>
     <w:p>
@@ -1527,6 +1568,30 @@
       <w:pPr>
         <w:rPr>
           <w:rFonts w:ascii="Times New Roman" w:hAnsi="Times New Roman" w:cs="Times New Roman"/>
+        </w:rPr>
+      </w:pPr>
+    </w:p>
+    <w:p>
+      <w:pPr>
+        <w:rPr>
+          <w:rFonts w:ascii="Times New Roman" w:hAnsi="Times New Roman" w:cs="Times New Roman"/>
+          <w:i/>
+          <w:color w:val="FF0000"/>
+        </w:rPr>
+      </w:pPr>
+      <w:r>
+        <w:rPr>
+          <w:rFonts w:ascii="Times New Roman" w:hAnsi="Times New Roman" w:cs="Times New Roman"/>
+          <w:i/>
+          <w:color w:val="FF0000"/>
+        </w:rPr>
+        <w:t>Selection of Variables</w:t>
+      </w:r>
+    </w:p>
+    <w:p>
+      <w:pPr>
+        <w:rPr>
+          <w:rFonts w:ascii="Times New Roman" w:hAnsi="Times New Roman" w:cs="Times New Roman"/>
           <w:color w:val="000000" w:themeColor="text1"/>
         </w:rPr>
       </w:pPr>
@@ -1536,15 +1601,177 @@
         <w:rPr>
           <w:rFonts w:ascii="Times New Roman" w:hAnsi="Times New Roman" w:cs="Times New Roman"/>
           <w:i/>
-        </w:rPr>
-      </w:pPr>
-      <w:r>
-        <w:rPr>
-          <w:rFonts w:ascii="Times New Roman" w:hAnsi="Times New Roman" w:cs="Times New Roman"/>
-          <w:i/>
+          <w:color w:val="FF0000"/>
+        </w:rPr>
+      </w:pPr>
+      <w:r>
+        <w:rPr>
+          <w:rFonts w:ascii="Times New Roman" w:hAnsi="Times New Roman" w:cs="Times New Roman"/>
+          <w:i/>
+          <w:color w:val="FF0000"/>
+        </w:rPr>
+        <w:t>Analysis</w:t>
+      </w:r>
+    </w:p>
+    <w:p>
+      <w:pPr>
+        <w:ind w:firstLine="720"/>
+        <w:rPr>
+          <w:rFonts w:ascii="Times New Roman" w:hAnsi="Times New Roman" w:cs="Times New Roman"/>
+        </w:rPr>
+      </w:pPr>
+      <w:r>
+        <w:rPr>
+          <w:rFonts w:ascii="Times New Roman" w:hAnsi="Times New Roman" w:cs="Times New Roman"/>
+        </w:rPr>
+        <w:t xml:space="preserve">This research ties together data from many different sources, which I will discuss below, to build upon prior data collection work. I cleaned all datasets in Python using pandas to remove columns with data not used in the analysis, empty rows, and rename columns to be more informative. I also removed rows with U.S. total or aggregate numbers, because my analysis focused on the state level, and not all were uniform in their reporting (some included territories that others did not, and some presented an aggregated average whereas others were totals). The CPC database from </w:t>
+      </w:r>
+      <w:proofErr w:type="spellStart"/>
+      <w:r>
+        <w:rPr>
+          <w:rFonts w:ascii="Times New Roman" w:hAnsi="Times New Roman" w:cs="Times New Roman"/>
+        </w:rPr>
+        <w:t>Reproaction</w:t>
+      </w:r>
+      <w:proofErr w:type="spellEnd"/>
+      <w:r>
+        <w:rPr>
+          <w:rFonts w:ascii="Times New Roman" w:hAnsi="Times New Roman" w:cs="Times New Roman"/>
+        </w:rPr>
+        <w:t xml:space="preserve"> included the city, state, and zip all in the same cell; for analysis, using pandas and Python, I separated out the state for each facility and then reorganized the dataset so that it was organized by state and each state was associated with the total number of unique CPC facilities within that state. I then used Python and pandas to merge together all datasets on the state variable. </w:t>
+      </w:r>
+    </w:p>
+    <w:p>
+      <w:pPr>
+        <w:ind w:firstLine="720"/>
+        <w:rPr>
+          <w:rFonts w:ascii="Times New Roman" w:hAnsi="Times New Roman" w:cs="Times New Roman"/>
+        </w:rPr>
+      </w:pPr>
+      <w:r>
+        <w:rPr>
+          <w:rFonts w:ascii="Times New Roman" w:hAnsi="Times New Roman" w:cs="Times New Roman"/>
+        </w:rPr>
+        <w:t xml:space="preserve">In Stata, I did a bit of final cleaning and recoded all dummy variables to appear as coded 0 or 1. In the case of regulations on abortion, 0 indicates that such a law is not in place or is not enforceable (the law is enjoined by a court, in most cases). 1 indicates that a law is in place and enforced. The exception to this is in the case of state law around abortion: some states have a ban on abortion which predates the Roe v. Wade decision, and others have regulations which express an intent to restrict abortion to the earliest extent possible. In these instances, these laws are not enforceable, but I used the presence of such a law on the books in analysis, because my theory relates to the combined atmosphere of abortion regulations as having an influence on the number of crisis pregnancy centers. </w:t>
+      </w:r>
+    </w:p>
+    <w:p>
+      <w:pPr>
+        <w:ind w:firstLine="720"/>
+        <w:rPr>
+          <w:rFonts w:ascii="Times New Roman" w:hAnsi="Times New Roman" w:cs="Times New Roman"/>
+        </w:rPr>
+      </w:pPr>
+      <w:r>
+        <w:rPr>
+          <w:rFonts w:ascii="Times New Roman" w:hAnsi="Times New Roman" w:cs="Times New Roman"/>
+        </w:rPr>
+        <w:t xml:space="preserve">In selecting variables for regression models to address my theory, I first had to select out variables which were highly correlated with one another. States’ voting behavior in 2012 and 2016 were highly correlated, so I chose to use voting behavior in 2016 as it was closer to the date for the rest of the data used in the models. </w:t>
+      </w:r>
+      <w:r>
+        <w:rPr>
+          <w:rFonts w:ascii="Times New Roman" w:hAnsi="Times New Roman" w:cs="Times New Roman"/>
+          <w:color w:val="000000" w:themeColor="text1"/>
+        </w:rPr>
+        <w:t>A study by Blank, George, and London, in 1996, found that the number of abortion providers in a state is a determinant of the abortion rate within the state.</w:t>
+      </w:r>
+      <w:r>
+        <w:rPr>
+          <w:rStyle w:val="FootnoteReference"/>
+          <w:rFonts w:ascii="Times New Roman" w:hAnsi="Times New Roman" w:cs="Times New Roman"/>
+          <w:color w:val="000000" w:themeColor="text1"/>
+        </w:rPr>
+        <w:footnoteReference w:id="36"/>
+      </w:r>
+      <w:r>
+        <w:rPr>
+          <w:rFonts w:ascii="Times New Roman" w:hAnsi="Times New Roman" w:cs="Times New Roman"/>
+          <w:color w:val="000000" w:themeColor="text1"/>
+        </w:rPr>
+        <w:t xml:space="preserve"> </w:t>
+      </w:r>
+      <w:r>
+        <w:rPr>
+          <w:rFonts w:ascii="Times New Roman" w:hAnsi="Times New Roman" w:cs="Times New Roman"/>
+          <w:color w:val="000000" w:themeColor="text1"/>
+        </w:rPr>
+        <w:t>Similarly, I found that t</w:t>
+      </w:r>
+      <w:r>
+        <w:rPr>
+          <w:rFonts w:ascii="Times New Roman" w:hAnsi="Times New Roman" w:cs="Times New Roman"/>
+          <w:color w:val="000000" w:themeColor="text1"/>
+        </w:rPr>
+        <w:t xml:space="preserve">he number </w:t>
+      </w:r>
+      <w:r>
+        <w:rPr>
+          <w:rFonts w:ascii="Times New Roman" w:hAnsi="Times New Roman" w:cs="Times New Roman"/>
+        </w:rPr>
+        <w:t xml:space="preserve">of abortion providers was highly positively correlated with the number of abortions provided by state; in order to parallel the dependent variable, I chose to use the number of abortion providers as both represent facilities, rather than comparing patients served with the number of facilities. Each abortion regulation was somewhat positively correlated with state voting behavior in 2016, and the composite score of regulations was extremely correlated with state voting behavior. </w:t>
+      </w:r>
+    </w:p>
+    <w:p>
+      <w:pPr>
+        <w:ind w:firstLine="720"/>
+        <w:rPr>
+          <w:rFonts w:ascii="Times New Roman" w:hAnsi="Times New Roman" w:cs="Times New Roman"/>
+        </w:rPr>
+      </w:pPr>
+    </w:p>
+    <w:p>
+      <w:pPr>
+        <w:rPr>
+          <w:rFonts w:ascii="Times New Roman" w:hAnsi="Times New Roman" w:cs="Times New Roman"/>
+          <w:i/>
+        </w:rPr>
+      </w:pPr>
+      <w:r>
+        <w:rPr>
+          <w:rFonts w:ascii="Times New Roman" w:hAnsi="Times New Roman" w:cs="Times New Roman"/>
+          <w:i/>
+        </w:rPr>
+        <w:t>Mathematical Models</w:t>
+      </w:r>
+    </w:p>
+    <w:p>
+      <w:pPr>
+        <w:ind w:firstLine="720"/>
+        <w:rPr>
+          <w:rFonts w:ascii="Times New Roman" w:hAnsi="Times New Roman" w:cs="Times New Roman"/>
+          <w:color w:val="000000" w:themeColor="text1"/>
+        </w:rPr>
+      </w:pPr>
+      <w:r>
+        <w:rPr>
+          <w:rFonts w:ascii="Times New Roman" w:hAnsi="Times New Roman" w:cs="Times New Roman"/>
+          <w:color w:val="000000" w:themeColor="text1"/>
+        </w:rPr>
+        <w:t xml:space="preserve">In model number 1, I looked only at the relationship between the number of crisis pregnancy centers and abortion providers in a state, controlling for state population, as states with a higher population will likely have more of both types of facilities. </w:t>
+      </w:r>
+    </w:p>
+    <w:p>
+      <w:pPr>
+        <w:ind w:firstLine="720"/>
+        <w:rPr>
+          <w:rFonts w:ascii="Times New Roman" w:hAnsi="Times New Roman" w:cs="Times New Roman"/>
+          <w:color w:val="000000" w:themeColor="text1"/>
+        </w:rPr>
+      </w:pPr>
+      <w:r>
+        <w:rPr>
+          <w:rFonts w:ascii="Times New Roman" w:hAnsi="Times New Roman" w:cs="Times New Roman"/>
+          <w:color w:val="000000" w:themeColor="text1"/>
+        </w:rPr>
+        <w:t xml:space="preserve">Model number 2 looks at the relationship between the number of crisis pregnancy centers and providers in a state, controlling for both state population and voting behavior, in order to look at whether </w:t>
+      </w:r>
+      <w:r>
+        <w:rPr>
+          <w:rFonts w:ascii="Times New Roman" w:hAnsi="Times New Roman" w:cs="Times New Roman"/>
+          <w:color w:val="000000" w:themeColor="text1"/>
         </w:rPr>
         <w:lastRenderedPageBreak/>
-        <w:t>Analysis</w:t>
+        <w:t>adding voting behavior better predicts the number of CPCs in a state. In model 3, I looked at whether including the percentage of people uninsured in 2015 to model 2 helped better predict the number of CPCs.</w:t>
       </w:r>
     </w:p>
     <w:p>
@@ -1552,124 +1779,22 @@
         <w:ind w:firstLine="720"/>
         <w:rPr>
           <w:rFonts w:ascii="Times New Roman" w:hAnsi="Times New Roman" w:cs="Times New Roman"/>
-        </w:rPr>
-      </w:pPr>
-      <w:r>
-        <w:rPr>
-          <w:rFonts w:ascii="Times New Roman" w:hAnsi="Times New Roman" w:cs="Times New Roman"/>
-        </w:rPr>
-        <w:t xml:space="preserve">This research ties together data from many different sources, </w:t>
-      </w:r>
-      <w:r>
-        <w:rPr>
-          <w:rFonts w:ascii="Times New Roman" w:hAnsi="Times New Roman" w:cs="Times New Roman"/>
-        </w:rPr>
-        <w:t>which I will discuss below</w:t>
-      </w:r>
-      <w:r>
-        <w:rPr>
-          <w:rFonts w:ascii="Times New Roman" w:hAnsi="Times New Roman" w:cs="Times New Roman"/>
-        </w:rPr>
-        <w:t>,</w:t>
-      </w:r>
-      <w:r>
-        <w:rPr>
-          <w:rFonts w:ascii="Times New Roman" w:hAnsi="Times New Roman" w:cs="Times New Roman"/>
-        </w:rPr>
-        <w:t xml:space="preserve"> to</w:t>
-      </w:r>
-      <w:r>
-        <w:rPr>
-          <w:rFonts w:ascii="Times New Roman" w:hAnsi="Times New Roman" w:cs="Times New Roman"/>
-        </w:rPr>
-        <w:t xml:space="preserve"> </w:t>
-      </w:r>
-      <w:r>
-        <w:rPr>
-          <w:rFonts w:ascii="Times New Roman" w:hAnsi="Times New Roman" w:cs="Times New Roman"/>
-        </w:rPr>
-        <w:t>build</w:t>
-      </w:r>
-      <w:r>
-        <w:rPr>
-          <w:rFonts w:ascii="Times New Roman" w:hAnsi="Times New Roman" w:cs="Times New Roman"/>
-        </w:rPr>
-        <w:t xml:space="preserve"> upon prior data collection work. I cleaned all datasets in Python using pandas to remove columns with data not used in the analysis, empty rows, and rename columns to be more informative. </w:t>
-      </w:r>
-      <w:r>
-        <w:rPr>
-          <w:rFonts w:ascii="Times New Roman" w:hAnsi="Times New Roman" w:cs="Times New Roman"/>
-        </w:rPr>
-        <w:t xml:space="preserve">I also removed rows with U.S. total or aggregate numbers, because my analysis focused on the state level, and not all were uniform in their reporting (some included territories that others did not, and some presented an aggregated </w:t>
-      </w:r>
-      <w:proofErr w:type="spellStart"/>
-      <w:r>
-        <w:rPr>
-          <w:rFonts w:ascii="Times New Roman" w:hAnsi="Times New Roman" w:cs="Times New Roman"/>
-        </w:rPr>
-        <w:t xml:space="preserve">average </w:t>
-      </w:r>
-      <w:proofErr w:type="spellEnd"/>
-      <w:r>
-        <w:rPr>
-          <w:rFonts w:ascii="Times New Roman" w:hAnsi="Times New Roman" w:cs="Times New Roman"/>
-        </w:rPr>
-        <w:t xml:space="preserve">whereas others were totals). </w:t>
-      </w:r>
-      <w:r>
-        <w:rPr>
-          <w:rFonts w:ascii="Times New Roman" w:hAnsi="Times New Roman" w:cs="Times New Roman"/>
-        </w:rPr>
-        <w:t xml:space="preserve">The CPC database from </w:t>
-      </w:r>
-      <w:proofErr w:type="spellStart"/>
-      <w:r>
-        <w:rPr>
-          <w:rFonts w:ascii="Times New Roman" w:hAnsi="Times New Roman" w:cs="Times New Roman"/>
-        </w:rPr>
-        <w:t>Reproaction</w:t>
-      </w:r>
-      <w:proofErr w:type="spellEnd"/>
-      <w:r>
-        <w:rPr>
-          <w:rFonts w:ascii="Times New Roman" w:hAnsi="Times New Roman" w:cs="Times New Roman"/>
-        </w:rPr>
-        <w:t xml:space="preserve"> included the city, state, and zip all in the same cell; for analysis, using pandas and Python, I separated out the state for each facility and then reorganized the dataset so that it was organized by state and each state was associated with the total number of unique CPC facilities within that state. I then used Python and pandas to merge together all datasets on the state variable. </w:t>
-      </w:r>
-    </w:p>
-    <w:p>
-      <w:pPr>
-        <w:ind w:firstLine="720"/>
-        <w:rPr>
-          <w:rFonts w:ascii="Times New Roman" w:hAnsi="Times New Roman" w:cs="Times New Roman"/>
-        </w:rPr>
-      </w:pPr>
-      <w:r>
-        <w:rPr>
-          <w:rFonts w:ascii="Times New Roman" w:hAnsi="Times New Roman" w:cs="Times New Roman"/>
-        </w:rPr>
-        <w:t xml:space="preserve">In Stata, I did a bit of final cleaning and recoded all dummy variables to appear as coded 0 or 1. In the case of regulations on abortion, 0 indicates that such a law is not in place or is not enforceable (the law is enjoined by a court, in most cases). 1 indicates that a law is in place and enforced. The exception to this is in the case of state law around abortion: some states have a ban on abortion which predates the Roe v. Wade decision, and others have regulations which express an intent to restrict abortion to the earliest extent possible. In these instances, these laws are not enforceable, but I used the presence of such a law on the books in analysis, because my theory relates to the combined atmosphere of abortion regulations as having an influence on the number of crisis pregnancy centers. </w:t>
-      </w:r>
-    </w:p>
-    <w:p>
-      <w:pPr>
-        <w:ind w:firstLine="720"/>
-        <w:rPr>
-          <w:rFonts w:ascii="Times New Roman" w:hAnsi="Times New Roman" w:cs="Times New Roman"/>
-        </w:rPr>
-      </w:pPr>
-      <w:r>
-        <w:rPr>
-          <w:rFonts w:ascii="Times New Roman" w:hAnsi="Times New Roman" w:cs="Times New Roman"/>
-        </w:rPr>
-        <w:t xml:space="preserve">In selecting variables for regression models to address my theory, I first had to select out variables which were highly correlated with one another. States’ voting behavior in 2012 and 2016 were highly correlated, so I chose to use voting behavior in 2016 as it was closer to the date for the rest of the data used in the models. </w:t>
-      </w:r>
-      <w:r>
-        <w:rPr>
-          <w:rFonts w:ascii="Times New Roman" w:hAnsi="Times New Roman" w:cs="Times New Roman"/>
           <w:color w:val="000000" w:themeColor="text1"/>
         </w:rPr>
-        <w:t>A study by Blank, George, and London, in 1996, found that the number of abortion providers in a state is a determinant of the abortion rate within the state.</w:t>
+      </w:pPr>
+      <w:r>
+        <w:rPr>
+          <w:rFonts w:ascii="Times New Roman" w:hAnsi="Times New Roman" w:cs="Times New Roman"/>
+          <w:color w:val="000000" w:themeColor="text1"/>
+        </w:rPr>
+        <w:t xml:space="preserve">For model number 4, I added in all of the regulations to model number 3. Abortion regulations in the model all acted as dummy variables (whether or not the state had the regulation in place and enforceable, except for the restrictions from before Roe), which had the effect of canceling one another out. In order to operationalize anti-abortion sentiment in a state, I constructed a composite score that totaled the number of abortion regulations within a state, ranging from 0 to 8. In model 5, I looked at the relationship between number of CPCs, number of providers, rate of people uninsured, and the score of total abortion regulations, controlling for voting behavior and state population. For model number 6, I wanted to look at only regulations targeting abortion providers, to see if crisis pregnancy centers were opening more in response to abortion providers in a state, so I used a composite score which only totals the restrictions on abortion from the </w:t>
+      </w:r>
+      <w:r>
+        <w:rPr>
+          <w:rFonts w:ascii="Times New Roman" w:hAnsi="Times New Roman" w:cs="Times New Roman"/>
+          <w:color w:val="000000" w:themeColor="text1"/>
+        </w:rPr>
+        <w:t>supply side.</w:t>
       </w:r>
       <w:r>
         <w:rPr>
@@ -1677,128 +1802,7 @@
           <w:rFonts w:ascii="Times New Roman" w:hAnsi="Times New Roman" w:cs="Times New Roman"/>
           <w:color w:val="000000" w:themeColor="text1"/>
         </w:rPr>
-        <w:footnoteReference w:id="33"/>
-      </w:r>
-      <w:r>
-        <w:rPr>
-          <w:rFonts w:ascii="Times New Roman" w:hAnsi="Times New Roman" w:cs="Times New Roman"/>
-          <w:color w:val="000000" w:themeColor="text1"/>
-        </w:rPr>
-        <w:t xml:space="preserve"> </w:t>
-      </w:r>
-      <w:r>
-        <w:rPr>
-          <w:rFonts w:ascii="Times New Roman" w:hAnsi="Times New Roman" w:cs="Times New Roman"/>
-          <w:color w:val="000000" w:themeColor="text1"/>
-        </w:rPr>
-        <w:t>Similarly, I found that t</w:t>
-      </w:r>
-      <w:r>
-        <w:rPr>
-          <w:rFonts w:ascii="Times New Roman" w:hAnsi="Times New Roman" w:cs="Times New Roman"/>
-          <w:color w:val="000000" w:themeColor="text1"/>
-        </w:rPr>
-        <w:t xml:space="preserve">he number </w:t>
-      </w:r>
-      <w:r>
-        <w:rPr>
-          <w:rFonts w:ascii="Times New Roman" w:hAnsi="Times New Roman" w:cs="Times New Roman"/>
-        </w:rPr>
-        <w:t xml:space="preserve">of abortion providers was highly positively correlated with the number of abortions provided by state; in order to parallel the dependent variable, I chose to use the number of abortion providers as both represent facilities, rather than comparing patients served with the number of facilities. Each abortion regulation was somewhat positively correlated with state voting behavior in 2016, and the composite score of regulations was extremely correlated with state voting behavior. </w:t>
-      </w:r>
-    </w:p>
-    <w:p>
-      <w:pPr>
-        <w:ind w:firstLine="720"/>
-        <w:rPr>
-          <w:rFonts w:ascii="Times New Roman" w:hAnsi="Times New Roman" w:cs="Times New Roman"/>
-        </w:rPr>
-      </w:pPr>
-    </w:p>
-    <w:p>
-      <w:pPr>
-        <w:rPr>
-          <w:rFonts w:ascii="Times New Roman" w:hAnsi="Times New Roman" w:cs="Times New Roman"/>
-          <w:i/>
-        </w:rPr>
-      </w:pPr>
-      <w:r>
-        <w:rPr>
-          <w:rFonts w:ascii="Times New Roman" w:hAnsi="Times New Roman" w:cs="Times New Roman"/>
-          <w:i/>
-        </w:rPr>
-        <w:t>Mathematical Models</w:t>
-      </w:r>
-    </w:p>
-    <w:p>
-      <w:pPr>
-        <w:ind w:firstLine="720"/>
-        <w:rPr>
-          <w:rFonts w:ascii="Times New Roman" w:hAnsi="Times New Roman" w:cs="Times New Roman"/>
-          <w:color w:val="000000" w:themeColor="text1"/>
-        </w:rPr>
-      </w:pPr>
-      <w:r>
-        <w:rPr>
-          <w:rFonts w:ascii="Times New Roman" w:hAnsi="Times New Roman" w:cs="Times New Roman"/>
-          <w:color w:val="000000" w:themeColor="text1"/>
-        </w:rPr>
-        <w:t xml:space="preserve">In model number 1, I looked only at the relationship between the number of crisis pregnancy centers and abortion providers in a state, controlling for state population, as states with a higher population will likely have more of both types of facilities. </w:t>
-      </w:r>
-    </w:p>
-    <w:p>
-      <w:pPr>
-        <w:ind w:firstLine="720"/>
-        <w:rPr>
-          <w:rFonts w:ascii="Times New Roman" w:hAnsi="Times New Roman" w:cs="Times New Roman"/>
-          <w:color w:val="000000" w:themeColor="text1"/>
-        </w:rPr>
-      </w:pPr>
-      <w:r>
-        <w:rPr>
-          <w:rFonts w:ascii="Times New Roman" w:hAnsi="Times New Roman" w:cs="Times New Roman"/>
-          <w:color w:val="000000" w:themeColor="text1"/>
-        </w:rPr>
-        <w:t>Model number 2 looks at the relationship between the number of crisis pregnancy centers and providers in a state, controlling for both state population and voting behavior, in order to look at whether adding voting behavior better predicts the number of CPCs in a state. In model 3, I looked at whether including the percentage of people uninsured in 2015 to model 2 helped better predict the number of CPCs.</w:t>
-      </w:r>
-    </w:p>
-    <w:p>
-      <w:pPr>
-        <w:ind w:firstLine="720"/>
-        <w:rPr>
-          <w:rFonts w:ascii="Times New Roman" w:hAnsi="Times New Roman" w:cs="Times New Roman"/>
-          <w:color w:val="000000" w:themeColor="text1"/>
-        </w:rPr>
-      </w:pPr>
-      <w:r>
-        <w:rPr>
-          <w:rFonts w:ascii="Times New Roman" w:hAnsi="Times New Roman" w:cs="Times New Roman"/>
-          <w:color w:val="000000" w:themeColor="text1"/>
-        </w:rPr>
-        <w:t xml:space="preserve">For model number 4, I added in all of the regulations to model number 3. Abortion regulations in the model all acted as dummy variables (whether or not the state had the regulation in place and enforceable, except for the restrictions from before Roe), which had the effect of canceling one another out. In order to operationalize anti-abortion sentiment in a state, I constructed a composite score that totaled the number of abortion regulations within a state, ranging from 0 to 8. In model 5, I looked at the </w:t>
-      </w:r>
-      <w:r>
-        <w:rPr>
-          <w:rFonts w:ascii="Times New Roman" w:hAnsi="Times New Roman" w:cs="Times New Roman"/>
-          <w:color w:val="000000" w:themeColor="text1"/>
-        </w:rPr>
-        <w:lastRenderedPageBreak/>
-        <w:t xml:space="preserve">relationship between number of CPCs, number of providers, rate of people uninsured, and the score of total abortion regulations, controlling for voting behavior and state population. For model number 6, I wanted to look at only regulations targeting abortion providers, to see if crisis pregnancy centers were opening more in response to abortion providers in a state, so I used a composite score which only totals the restrictions on abortion from the </w:t>
-      </w:r>
-      <w:r>
-        <w:rPr>
-          <w:rFonts w:ascii="Times New Roman" w:hAnsi="Times New Roman" w:cs="Times New Roman"/>
-          <w:color w:val="000000" w:themeColor="text1"/>
-        </w:rPr>
-        <w:t>supply side.</w:t>
-      </w:r>
-      <w:r>
-        <w:rPr>
-          <w:rStyle w:val="FootnoteReference"/>
-          <w:rFonts w:ascii="Times New Roman" w:hAnsi="Times New Roman" w:cs="Times New Roman"/>
-          <w:color w:val="000000" w:themeColor="text1"/>
-        </w:rPr>
-        <w:footnoteReference w:id="34"/>
+        <w:footnoteReference w:id="37"/>
       </w:r>
       <w:r>
         <w:rPr>
@@ -1911,13 +1915,6 @@
       <w:pPr>
         <w:rPr>
           <w:rFonts w:ascii="Times New Roman" w:hAnsi="Times New Roman" w:cs="Times New Roman"/>
-        </w:rPr>
-      </w:pPr>
-    </w:p>
-    <w:p>
-      <w:pPr>
-        <w:rPr>
-          <w:rFonts w:ascii="Times New Roman" w:hAnsi="Times New Roman" w:cs="Times New Roman"/>
           <w:b/>
           <w:i/>
         </w:rPr>
@@ -1942,188 +1939,199 @@
           <w:rFonts w:ascii="Times New Roman" w:hAnsi="Times New Roman" w:cs="Times New Roman"/>
         </w:rPr>
         <w:tab/>
-        <w:t>All of the data used in this analysis come from publicly available datasets. In order to manage the data, I saved all code, data, and output separately, with raw data files saved separately from working data files and merged data in another folder. All code is annotated and available via my GitHub, as is my final dataset.</w:t>
-      </w:r>
-      <w:r>
+        <w:t>All of the data used in this analysis come from publicly available datasets. In order to manage the data, I saved all code, data, and output separately, with raw data files saved separately from working data files and merged data in another folder. All code is annotated and available via my GitHub, as is my final dataset</w:t>
+      </w:r>
+      <w:r>
+        <w:rPr>
+          <w:rFonts w:ascii="Times New Roman" w:hAnsi="Times New Roman" w:cs="Times New Roman"/>
+          <w:color w:val="000000" w:themeColor="text1"/>
+        </w:rPr>
+        <w:t xml:space="preserve">. For more on data management for this project, see Appendix </w:t>
+      </w:r>
+      <w:r>
+        <w:rPr>
+          <w:rFonts w:ascii="Times New Roman" w:hAnsi="Times New Roman" w:cs="Times New Roman"/>
+          <w:color w:val="000000" w:themeColor="text1"/>
+        </w:rPr>
+        <w:t>C</w:t>
+      </w:r>
+      <w:r>
+        <w:rPr>
+          <w:rFonts w:ascii="Times New Roman" w:hAnsi="Times New Roman" w:cs="Times New Roman"/>
+          <w:color w:val="000000" w:themeColor="text1"/>
+        </w:rPr>
+        <w:t xml:space="preserve"> (“Data Management Plan”). </w:t>
+      </w:r>
+    </w:p>
+    <w:p>
+      <w:pPr>
+        <w:rPr>
+          <w:rFonts w:ascii="Times New Roman" w:hAnsi="Times New Roman" w:cs="Times New Roman"/>
+        </w:rPr>
+      </w:pPr>
+      <w:r>
+        <w:rPr>
+          <w:rFonts w:ascii="Times New Roman" w:hAnsi="Times New Roman" w:cs="Times New Roman"/>
+        </w:rPr>
+        <w:tab/>
+      </w:r>
+    </w:p>
+    <w:p>
+      <w:pPr>
+        <w:rPr>
+          <w:rFonts w:ascii="Times New Roman" w:hAnsi="Times New Roman" w:cs="Times New Roman"/>
+          <w:b/>
+          <w:i/>
+        </w:rPr>
+      </w:pPr>
+      <w:r>
+        <w:rPr>
+          <w:rFonts w:ascii="Times New Roman" w:hAnsi="Times New Roman" w:cs="Times New Roman"/>
+          <w:b/>
+          <w:i/>
+        </w:rPr>
+        <w:t>Results</w:t>
+      </w:r>
+    </w:p>
+    <w:p>
+      <w:pPr>
         <w:rPr>
           <w:rFonts w:ascii="Times New Roman" w:hAnsi="Times New Roman" w:cs="Times New Roman"/>
           <w:color w:val="FF0000"/>
         </w:rPr>
-        <w:t xml:space="preserve"> For more on data management for this project, see Appendix A (“Data Management Plan”). </w:t>
-      </w:r>
-    </w:p>
-    <w:p>
-      <w:pPr>
-        <w:rPr>
-          <w:rFonts w:ascii="Times New Roman" w:hAnsi="Times New Roman" w:cs="Times New Roman"/>
-        </w:rPr>
-      </w:pPr>
-      <w:r>
-        <w:rPr>
-          <w:rFonts w:ascii="Times New Roman" w:hAnsi="Times New Roman" w:cs="Times New Roman"/>
+      </w:pPr>
+      <w:bookmarkStart w:id="0" w:name="_GoBack"/>
+      <w:bookmarkEnd w:id="0"/>
+      <w:r>
+        <w:rPr>
+          <w:rFonts w:ascii="Times New Roman" w:hAnsi="Times New Roman" w:cs="Times New Roman"/>
+          <w:color w:val="FF0000"/>
+        </w:rPr>
+        <w:t>Robustness Check</w:t>
+      </w:r>
+    </w:p>
+    <w:p>
+      <w:pPr>
+        <w:rPr>
+          <w:rFonts w:ascii="Times New Roman" w:hAnsi="Times New Roman" w:cs="Times New Roman"/>
+          <w:color w:val="000000" w:themeColor="text1"/>
+        </w:rPr>
+      </w:pPr>
+    </w:p>
+    <w:p>
+      <w:pPr>
+        <w:rPr>
+          <w:rFonts w:ascii="Times New Roman" w:hAnsi="Times New Roman" w:cs="Times New Roman"/>
+          <w:color w:val="000000" w:themeColor="text1"/>
+        </w:rPr>
+      </w:pPr>
+    </w:p>
+    <w:p>
+      <w:pPr>
+        <w:rPr>
+          <w:rFonts w:ascii="Times New Roman" w:hAnsi="Times New Roman" w:cs="Times New Roman"/>
+          <w:i/>
+        </w:rPr>
+      </w:pPr>
+    </w:p>
+    <w:p>
+      <w:pPr>
+        <w:rPr>
+          <w:rFonts w:ascii="Times New Roman" w:hAnsi="Times New Roman" w:cs="Times New Roman"/>
+          <w:b/>
+          <w:i/>
+        </w:rPr>
+      </w:pPr>
+      <w:r>
+        <w:rPr>
+          <w:rFonts w:ascii="Times New Roman" w:hAnsi="Times New Roman" w:cs="Times New Roman"/>
+          <w:b/>
+          <w:i/>
+        </w:rPr>
+        <w:t>Limitations</w:t>
+      </w:r>
+    </w:p>
+    <w:p>
+      <w:pPr>
+        <w:rPr>
+          <w:rFonts w:ascii="Times New Roman" w:hAnsi="Times New Roman" w:cs="Times New Roman"/>
+        </w:rPr>
+      </w:pPr>
+      <w:r>
+        <w:rPr>
+          <w:rFonts w:ascii="Times New Roman" w:hAnsi="Times New Roman" w:cs="Times New Roman"/>
+          <w:i/>
         </w:rPr>
         <w:tab/>
       </w:r>
-    </w:p>
-    <w:p>
-      <w:pPr>
-        <w:rPr>
-          <w:rFonts w:ascii="Times New Roman" w:hAnsi="Times New Roman" w:cs="Times New Roman"/>
-          <w:b/>
-          <w:i/>
-        </w:rPr>
-      </w:pPr>
-      <w:r>
-        <w:rPr>
-          <w:rFonts w:ascii="Times New Roman" w:hAnsi="Times New Roman" w:cs="Times New Roman"/>
-          <w:b/>
-          <w:i/>
-        </w:rPr>
-        <w:t>Results</w:t>
-      </w:r>
-    </w:p>
-    <w:p>
-      <w:pPr>
-        <w:rPr>
-          <w:rFonts w:ascii="Times New Roman" w:hAnsi="Times New Roman" w:cs="Times New Roman"/>
-          <w:color w:val="000000" w:themeColor="text1"/>
-        </w:rPr>
-      </w:pPr>
-      <w:r>
-        <w:rPr>
-          <w:rFonts w:ascii="Times New Roman" w:hAnsi="Times New Roman" w:cs="Times New Roman"/>
-        </w:rPr>
-        <w:tab/>
-      </w:r>
-      <w:r>
-        <w:rPr>
-          <w:rFonts w:ascii="Times New Roman" w:hAnsi="Times New Roman" w:cs="Times New Roman"/>
-          <w:color w:val="000000" w:themeColor="text1"/>
+      <w:r>
+        <w:rPr>
+          <w:rFonts w:ascii="Times New Roman" w:hAnsi="Times New Roman" w:cs="Times New Roman"/>
+        </w:rPr>
+        <w:t xml:space="preserve">One </w:t>
+      </w:r>
+      <w:r>
+        <w:rPr>
+          <w:rFonts w:ascii="Times New Roman" w:hAnsi="Times New Roman" w:cs="Times New Roman"/>
+        </w:rPr>
+        <w:t>issue</w:t>
+      </w:r>
+      <w:r>
+        <w:rPr>
+          <w:rFonts w:ascii="Times New Roman" w:hAnsi="Times New Roman" w:cs="Times New Roman"/>
+        </w:rPr>
+        <w:t xml:space="preserve"> with this model is in the</w:t>
+      </w:r>
+      <w:r>
+        <w:rPr>
+          <w:rFonts w:ascii="Times New Roman" w:hAnsi="Times New Roman" w:cs="Times New Roman"/>
+        </w:rPr>
+        <w:t xml:space="preserve"> difficulty in validating the</w:t>
+      </w:r>
+      <w:r>
+        <w:rPr>
+          <w:rFonts w:ascii="Times New Roman" w:hAnsi="Times New Roman" w:cs="Times New Roman"/>
+        </w:rPr>
+        <w:t xml:space="preserve"> number of crisis pregnancy centers by state. The data from </w:t>
+      </w:r>
+      <w:proofErr w:type="spellStart"/>
+      <w:r>
+        <w:rPr>
+          <w:rFonts w:ascii="Times New Roman" w:hAnsi="Times New Roman" w:cs="Times New Roman"/>
+        </w:rPr>
+        <w:t>Reproaction</w:t>
+      </w:r>
+      <w:proofErr w:type="spellEnd"/>
+      <w:r>
+        <w:rPr>
+          <w:rFonts w:ascii="Times New Roman" w:hAnsi="Times New Roman" w:cs="Times New Roman"/>
+        </w:rPr>
+        <w:t xml:space="preserve"> includes data for</w:t>
+      </w:r>
+      <w:r>
+        <w:rPr>
+          <w:rFonts w:ascii="Times New Roman" w:hAnsi="Times New Roman" w:cs="Times New Roman"/>
+        </w:rPr>
+        <w:t xml:space="preserve"> 2,629 clinic locations, but some advocacy organizations estimate there to be over 3,500 locations nationwide: NARAL Pro-Choice America estimated there to be over 3,500 in 2017.</w:t>
+      </w:r>
+      <w:r>
+        <w:rPr>
+          <w:rStyle w:val="FootnoteReference"/>
+          <w:rFonts w:ascii="Times New Roman" w:hAnsi="Times New Roman" w:cs="Times New Roman"/>
+        </w:rPr>
+        <w:footnoteReference w:id="38"/>
+      </w:r>
+      <w:r>
+        <w:rPr>
+          <w:rFonts w:ascii="Times New Roman" w:hAnsi="Times New Roman" w:cs="Times New Roman"/>
         </w:rPr>
         <w:t xml:space="preserve"> </w:t>
       </w:r>
-    </w:p>
-    <w:p>
-      <w:pPr>
-        <w:rPr>
-          <w:rFonts w:ascii="Times New Roman" w:hAnsi="Times New Roman" w:cs="Times New Roman"/>
-          <w:color w:val="000000" w:themeColor="text1"/>
-        </w:rPr>
-      </w:pPr>
-    </w:p>
-    <w:p>
-      <w:pPr>
-        <w:rPr>
-          <w:rFonts w:ascii="Times New Roman" w:hAnsi="Times New Roman" w:cs="Times New Roman"/>
-          <w:i/>
-        </w:rPr>
-      </w:pPr>
-    </w:p>
-    <w:p>
-      <w:pPr>
-        <w:rPr>
-          <w:rFonts w:ascii="Times New Roman" w:hAnsi="Times New Roman" w:cs="Times New Roman"/>
-          <w:b/>
-          <w:i/>
-        </w:rPr>
-      </w:pPr>
-      <w:r>
-        <w:rPr>
-          <w:rFonts w:ascii="Times New Roman" w:hAnsi="Times New Roman" w:cs="Times New Roman"/>
-          <w:b/>
-          <w:i/>
-        </w:rPr>
-        <w:t>Limitations</w:t>
-      </w:r>
-    </w:p>
-    <w:p>
-      <w:pPr>
-        <w:rPr>
-          <w:rFonts w:ascii="Times New Roman" w:hAnsi="Times New Roman" w:cs="Times New Roman"/>
-        </w:rPr>
-      </w:pPr>
-      <w:r>
-        <w:rPr>
-          <w:rFonts w:ascii="Times New Roman" w:hAnsi="Times New Roman" w:cs="Times New Roman"/>
-          <w:i/>
-        </w:rPr>
-        <w:tab/>
-      </w:r>
-      <w:r>
-        <w:rPr>
-          <w:rFonts w:ascii="Times New Roman" w:hAnsi="Times New Roman" w:cs="Times New Roman"/>
-        </w:rPr>
-        <w:t xml:space="preserve">One </w:t>
-      </w:r>
-      <w:r>
-        <w:rPr>
-          <w:rFonts w:ascii="Times New Roman" w:hAnsi="Times New Roman" w:cs="Times New Roman"/>
-        </w:rPr>
-        <w:t>issue</w:t>
-      </w:r>
-      <w:r>
-        <w:rPr>
-          <w:rFonts w:ascii="Times New Roman" w:hAnsi="Times New Roman" w:cs="Times New Roman"/>
-        </w:rPr>
-        <w:t xml:space="preserve"> with this model is in the</w:t>
-      </w:r>
-      <w:r>
-        <w:rPr>
-          <w:rFonts w:ascii="Times New Roman" w:hAnsi="Times New Roman" w:cs="Times New Roman"/>
-        </w:rPr>
-        <w:t xml:space="preserve"> difficulty in validating the</w:t>
-      </w:r>
-      <w:r>
-        <w:rPr>
-          <w:rFonts w:ascii="Times New Roman" w:hAnsi="Times New Roman" w:cs="Times New Roman"/>
-        </w:rPr>
-        <w:t xml:space="preserve"> number of crisis pregnancy centers by state. The data from </w:t>
-      </w:r>
-      <w:proofErr w:type="spellStart"/>
-      <w:r>
-        <w:rPr>
-          <w:rFonts w:ascii="Times New Roman" w:hAnsi="Times New Roman" w:cs="Times New Roman"/>
-        </w:rPr>
-        <w:t>Reproaction</w:t>
-      </w:r>
-      <w:proofErr w:type="spellEnd"/>
-      <w:r>
-        <w:rPr>
-          <w:rFonts w:ascii="Times New Roman" w:hAnsi="Times New Roman" w:cs="Times New Roman"/>
-        </w:rPr>
-        <w:t xml:space="preserve"> includes data for</w:t>
-      </w:r>
-      <w:r>
-        <w:rPr>
-          <w:rFonts w:ascii="Times New Roman" w:hAnsi="Times New Roman" w:cs="Times New Roman"/>
-        </w:rPr>
-        <w:t xml:space="preserve"> 2,629 clinic locations, but some advocacy organizations estimate there to be over 3,500 locations nationwide: NARAL Pro-Choice America estimated there to be over 3,500 in 2017.</w:t>
-      </w:r>
-      <w:r>
-        <w:rPr>
-          <w:rStyle w:val="FootnoteReference"/>
-          <w:rFonts w:ascii="Times New Roman" w:hAnsi="Times New Roman" w:cs="Times New Roman"/>
-        </w:rPr>
-        <w:footnoteReference w:id="35"/>
-      </w:r>
-      <w:r>
-        <w:rPr>
-          <w:rFonts w:ascii="Times New Roman" w:hAnsi="Times New Roman" w:cs="Times New Roman"/>
-        </w:rPr>
-        <w:t xml:space="preserve"> </w:t>
-      </w:r>
-      <w:r>
-        <w:rPr>
-          <w:rFonts w:ascii="Times New Roman" w:hAnsi="Times New Roman" w:cs="Times New Roman"/>
-        </w:rPr>
-        <w:t xml:space="preserve">This could be an error, or it could be that facilities have </w:t>
-      </w:r>
-      <w:r>
-        <w:rPr>
-          <w:rFonts w:ascii="Times New Roman" w:hAnsi="Times New Roman" w:cs="Times New Roman"/>
-        </w:rPr>
-        <w:lastRenderedPageBreak/>
-        <w:t xml:space="preserve">closed in recent years, or it could be that the </w:t>
+      <w:r>
+        <w:rPr>
+          <w:rFonts w:ascii="Times New Roman" w:hAnsi="Times New Roman" w:cs="Times New Roman"/>
+        </w:rPr>
+        <w:t xml:space="preserve">This could be an error, or it could be that facilities have closed in recent years, or it could be that the </w:t>
       </w:r>
       <w:proofErr w:type="spellStart"/>
       <w:r>
@@ -3027,6 +3035,20 @@
           <w:rFonts w:ascii="Calibri" w:cs="Calibri"/>
         </w:rPr>
       </w:pPr>
+      <w:r>
+        <w:rPr>
+          <w:rFonts w:ascii="Calibri" w:cs="Calibri"/>
+        </w:rPr>
+        <w:t>“Parental Involvement in Minors’ Abortions.” Guttmacher Institute, March 14, 2016. https://www.guttmacher.org/state-policy/explore/parental-involvement-minors-abortions.</w:t>
+      </w:r>
+    </w:p>
+    <w:p>
+      <w:pPr>
+        <w:pStyle w:val="Bibliography"/>
+        <w:rPr>
+          <w:rFonts w:ascii="Calibri" w:cs="Calibri"/>
+        </w:rPr>
+      </w:pPr>
       <w:proofErr w:type="spellStart"/>
       <w:r>
         <w:rPr>
@@ -3153,6 +3175,34 @@
         <w:rPr>
           <w:rFonts w:ascii="Calibri" w:cs="Calibri"/>
         </w:rPr>
+        <w:t xml:space="preserve">Rosenzweig, Caroline, and 2017. “The Hyde Amendment and Coverage for Abortion Services.” </w:t>
+      </w:r>
+      <w:r>
+        <w:rPr>
+          <w:rFonts w:ascii="Calibri" w:cs="Calibri"/>
+          <w:i/>
+          <w:iCs/>
+        </w:rPr>
+        <w:t>The Henry J. Kaiser Family Foundation</w:t>
+      </w:r>
+      <w:r>
+        <w:rPr>
+          <w:rFonts w:ascii="Calibri" w:cs="Calibri"/>
+        </w:rPr>
+        <w:t xml:space="preserve"> (blog), October 16, 2017. https://www.kff.org/womens-health-policy/perspective/the-hyde-amendment-and-coverage-for-abortion-services/.</w:t>
+      </w:r>
+    </w:p>
+    <w:p>
+      <w:pPr>
+        <w:pStyle w:val="Bibliography"/>
+        <w:rPr>
+          <w:rFonts w:ascii="Calibri" w:cs="Calibri"/>
+        </w:rPr>
+      </w:pPr>
+      <w:r>
+        <w:rPr>
+          <w:rFonts w:ascii="Calibri" w:cs="Calibri"/>
+        </w:rPr>
         <w:t xml:space="preserve">“Status of State Action on the Medicaid Expansion Decision.” </w:t>
       </w:r>
       <w:r>
@@ -3196,6 +3246,7 @@
         <w:rPr>
           <w:rFonts w:ascii="Calibri" w:cs="Calibri"/>
         </w:rPr>
+        <w:lastRenderedPageBreak/>
         <w:t>Tsevat</w:t>
       </w:r>
       <w:proofErr w:type="spellEnd"/>
@@ -3246,7 +3297,6 @@
         <w:rPr>
           <w:rFonts w:ascii="Calibri" w:cs="Calibri"/>
         </w:rPr>
-        <w:lastRenderedPageBreak/>
         <w:t>Wetterhahn</w:t>
       </w:r>
       <w:proofErr w:type="spellEnd"/>
@@ -3340,8 +3390,6 @@
         </w:rPr>
         <w:br w:type="page"/>
       </w:r>
-      <w:bookmarkStart w:id="0" w:name="_GoBack"/>
-      <w:bookmarkEnd w:id="0"/>
     </w:p>
     <w:p>
       <w:pPr>
@@ -3668,14 +3716,16 @@
       <w:pPr>
         <w:pStyle w:val="Heading1"/>
         <w:rPr>
-          <w:sz w:val="22"/>
-          <w:szCs w:val="22"/>
-        </w:rPr>
-      </w:pPr>
-      <w:r>
-        <w:rPr>
-          <w:sz w:val="22"/>
-          <w:szCs w:val="22"/>
+          <w:rFonts w:cs="Arial"/>
+          <w:sz w:val="21"/>
+          <w:szCs w:val="21"/>
+        </w:rPr>
+      </w:pPr>
+      <w:r>
+        <w:rPr>
+          <w:rFonts w:cs="Arial"/>
+          <w:sz w:val="21"/>
+          <w:szCs w:val="21"/>
         </w:rPr>
         <w:t>Predicting the Number of Crisis Pregnancy Centers by State</w:t>
       </w:r>
@@ -3684,14 +3734,16 @@
       <w:pPr>
         <w:pStyle w:val="Heading3"/>
         <w:rPr>
-          <w:sz w:val="22"/>
-          <w:szCs w:val="22"/>
-        </w:rPr>
-      </w:pPr>
-      <w:r>
-        <w:rPr>
-          <w:sz w:val="22"/>
-          <w:szCs w:val="22"/>
+          <w:rFonts w:cs="Arial"/>
+          <w:sz w:val="21"/>
+          <w:szCs w:val="21"/>
+        </w:rPr>
+      </w:pPr>
+      <w:r>
+        <w:rPr>
+          <w:rFonts w:cs="Arial"/>
+          <w:sz w:val="21"/>
+          <w:szCs w:val="21"/>
         </w:rPr>
         <w:t>Data Collection</w:t>
       </w:r>
@@ -3699,16 +3751,18 @@
     <w:p>
       <w:pPr>
         <w:rPr>
-          <w:i/>
-          <w:sz w:val="22"/>
-          <w:szCs w:val="22"/>
-        </w:rPr>
-      </w:pPr>
-      <w:r>
-        <w:rPr>
-          <w:i/>
-          <w:sz w:val="22"/>
-          <w:szCs w:val="22"/>
+          <w:rFonts w:ascii="Arial" w:hAnsi="Arial" w:cs="Arial"/>
+          <w:i/>
+          <w:sz w:val="21"/>
+          <w:szCs w:val="21"/>
+        </w:rPr>
+      </w:pPr>
+      <w:r>
+        <w:rPr>
+          <w:rFonts w:ascii="Arial" w:hAnsi="Arial" w:cs="Arial"/>
+          <w:i/>
+          <w:sz w:val="21"/>
+          <w:szCs w:val="21"/>
         </w:rPr>
         <w:t>What data will you collect or create?</w:t>
       </w:r>
@@ -3716,22 +3770,16 @@
     <w:p>
       <w:pPr>
         <w:rPr>
-          <w:sz w:val="22"/>
-          <w:szCs w:val="22"/>
-        </w:rPr>
-      </w:pPr>
-    </w:p>
-    <w:p>
-      <w:pPr>
-        <w:rPr>
-          <w:sz w:val="22"/>
-          <w:szCs w:val="22"/>
-        </w:rPr>
-      </w:pPr>
-      <w:r>
-        <w:rPr>
-          <w:sz w:val="22"/>
-          <w:szCs w:val="22"/>
+          <w:rFonts w:ascii="Arial" w:hAnsi="Arial" w:cs="Arial"/>
+          <w:sz w:val="21"/>
+          <w:szCs w:val="21"/>
+        </w:rPr>
+      </w:pPr>
+      <w:r>
+        <w:rPr>
+          <w:rFonts w:ascii="Arial" w:hAnsi="Arial" w:cs="Arial"/>
+          <w:sz w:val="21"/>
+          <w:szCs w:val="21"/>
         </w:rPr>
         <w:t>I will collect open access datasets available from the following sources:</w:t>
       </w:r>
@@ -3741,50 +3789,36 @@
         <w:pStyle w:val="ListParagraph"/>
         <w:spacing w:before="0" w:after="0"/>
         <w:rPr>
-          <w:sz w:val="22"/>
-          <w:szCs w:val="22"/>
-        </w:rPr>
-      </w:pPr>
-      <w:r>
-        <w:rPr>
-          <w:sz w:val="22"/>
-          <w:szCs w:val="22"/>
+          <w:rFonts w:cs="Arial"/>
+          <w:sz w:val="21"/>
+          <w:szCs w:val="21"/>
+        </w:rPr>
+      </w:pPr>
+      <w:r>
+        <w:rPr>
+          <w:rFonts w:cs="Arial"/>
+          <w:sz w:val="21"/>
+          <w:szCs w:val="21"/>
         </w:rPr>
         <w:t xml:space="preserve">percent of people uninsured by state (from US HHS/Kaggle, available here: </w:t>
       </w:r>
       <w:hyperlink r:id="rId11">
         <w:r>
           <w:rPr>
+            <w:rFonts w:cs="Arial"/>
             <w:color w:val="000080"/>
-            <w:sz w:val="22"/>
-            <w:szCs w:val="22"/>
+            <w:sz w:val="21"/>
+            <w:szCs w:val="21"/>
             <w:u w:val="single"/>
           </w:rPr>
-          <w:t>ht</w:t>
-        </w:r>
-        <w:r>
-          <w:rPr>
-            <w:color w:val="000080"/>
-            <w:sz w:val="22"/>
-            <w:szCs w:val="22"/>
-            <w:u w:val="single"/>
-          </w:rPr>
-          <w:t>t</w:t>
-        </w:r>
-        <w:r>
-          <w:rPr>
-            <w:color w:val="000080"/>
-            <w:sz w:val="22"/>
-            <w:szCs w:val="22"/>
-            <w:u w:val="single"/>
-          </w:rPr>
-          <w:t>ps://www.kaggle.com/hhs/health-insurance</w:t>
+          <w:t>https://www.kaggle.com/hhs/health-insurance</w:t>
         </w:r>
       </w:hyperlink>
       <w:r>
         <w:rPr>
-          <w:sz w:val="22"/>
-          <w:szCs w:val="22"/>
+          <w:rFonts w:cs="Arial"/>
+          <w:sz w:val="21"/>
+          <w:szCs w:val="21"/>
         </w:rPr>
         <w:t>)</w:t>
       </w:r>
@@ -3794,23 +3828,26 @@
         <w:pStyle w:val="ListParagraph"/>
         <w:spacing w:before="0" w:after="0"/>
         <w:rPr>
-          <w:sz w:val="22"/>
-          <w:szCs w:val="22"/>
-        </w:rPr>
-      </w:pPr>
-      <w:r>
-        <w:rPr>
-          <w:sz w:val="22"/>
-          <w:szCs w:val="22"/>
+          <w:rFonts w:cs="Arial"/>
+          <w:sz w:val="21"/>
+          <w:szCs w:val="21"/>
+        </w:rPr>
+      </w:pPr>
+      <w:r>
+        <w:rPr>
+          <w:rFonts w:cs="Arial"/>
+          <w:sz w:val="21"/>
+          <w:szCs w:val="21"/>
         </w:rPr>
         <w:t xml:space="preserve">whether or not states have expanded Medicaid (from KFF: </w:t>
       </w:r>
       <w:hyperlink r:id="rId12">
         <w:r>
           <w:rPr>
+            <w:rFonts w:cs="Arial"/>
             <w:color w:val="000080"/>
-            <w:sz w:val="22"/>
-            <w:szCs w:val="22"/>
+            <w:sz w:val="21"/>
+            <w:szCs w:val="21"/>
             <w:u w:val="single"/>
           </w:rPr>
           <w:t>https://www.kff.org/health-reform/state-indicator/state-activity-around-expanding-medicaid-under-the-affordable-care-act/?currentTimeframe=0&amp;sortModel=%7B%22colId%22:%22Location%22,%22sort%22:%22asc%22%7D</w:t>
@@ -3818,8 +3855,9 @@
       </w:hyperlink>
       <w:r>
         <w:rPr>
-          <w:sz w:val="22"/>
-          <w:szCs w:val="22"/>
+          <w:rFonts w:cs="Arial"/>
+          <w:sz w:val="21"/>
+          <w:szCs w:val="21"/>
         </w:rPr>
         <w:t>)</w:t>
       </w:r>
@@ -3829,23 +3867,26 @@
         <w:pStyle w:val="ListParagraph"/>
         <w:spacing w:before="0" w:after="0"/>
         <w:rPr>
-          <w:sz w:val="22"/>
-          <w:szCs w:val="22"/>
-        </w:rPr>
-      </w:pPr>
-      <w:r>
-        <w:rPr>
-          <w:sz w:val="22"/>
-          <w:szCs w:val="22"/>
+          <w:rFonts w:cs="Arial"/>
+          <w:sz w:val="21"/>
+          <w:szCs w:val="21"/>
+        </w:rPr>
+      </w:pPr>
+      <w:r>
+        <w:rPr>
+          <w:rFonts w:cs="Arial"/>
+          <w:sz w:val="21"/>
+          <w:szCs w:val="21"/>
         </w:rPr>
         <w:t xml:space="preserve">total number of residents by state (from KFF via Census: </w:t>
       </w:r>
       <w:hyperlink r:id="rId13">
         <w:r>
           <w:rPr>
+            <w:rFonts w:cs="Arial"/>
             <w:color w:val="000080"/>
-            <w:sz w:val="22"/>
-            <w:szCs w:val="22"/>
+            <w:sz w:val="21"/>
+            <w:szCs w:val="21"/>
             <w:u w:val="single"/>
           </w:rPr>
           <w:t>https://www.kff.org/other/state-indicator/total-residents/?currentTimeframe=0&amp;sortModel=%7B%22colId%22:%22Location%22,%22sort%22:%22asc%22%7D</w:t>
@@ -3853,8 +3894,9 @@
       </w:hyperlink>
       <w:r>
         <w:rPr>
-          <w:sz w:val="22"/>
-          <w:szCs w:val="22"/>
+          <w:rFonts w:cs="Arial"/>
+          <w:sz w:val="21"/>
+          <w:szCs w:val="21"/>
         </w:rPr>
         <w:t>)</w:t>
       </w:r>
@@ -3864,23 +3906,26 @@
         <w:pStyle w:val="ListParagraph"/>
         <w:spacing w:before="0" w:after="0"/>
         <w:rPr>
-          <w:sz w:val="22"/>
-          <w:szCs w:val="22"/>
-        </w:rPr>
-      </w:pPr>
-      <w:r>
-        <w:rPr>
-          <w:sz w:val="22"/>
-          <w:szCs w:val="22"/>
+          <w:rFonts w:cs="Arial"/>
+          <w:sz w:val="21"/>
+          <w:szCs w:val="21"/>
+        </w:rPr>
+      </w:pPr>
+      <w:r>
+        <w:rPr>
+          <w:rFonts w:cs="Arial"/>
+          <w:sz w:val="21"/>
+          <w:szCs w:val="21"/>
         </w:rPr>
         <w:t xml:space="preserve">number of abortion providers by state (using Guttmacher Institute data: </w:t>
       </w:r>
       <w:hyperlink r:id="rId14">
         <w:r>
           <w:rPr>
+            <w:rFonts w:cs="Arial"/>
             <w:color w:val="000080"/>
-            <w:sz w:val="22"/>
-            <w:szCs w:val="22"/>
+            <w:sz w:val="21"/>
+            <w:szCs w:val="21"/>
             <w:u w:val="single"/>
           </w:rPr>
           <w:t>https://data.guttmacher.org/states</w:t>
@@ -3888,8 +3933,9 @@
       </w:hyperlink>
       <w:r>
         <w:rPr>
-          <w:sz w:val="22"/>
-          <w:szCs w:val="22"/>
+          <w:rFonts w:cs="Arial"/>
+          <w:sz w:val="21"/>
+          <w:szCs w:val="21"/>
         </w:rPr>
         <w:t>) </w:t>
       </w:r>
@@ -3899,23 +3945,26 @@
         <w:pStyle w:val="ListParagraph"/>
         <w:spacing w:before="0" w:after="0"/>
         <w:rPr>
-          <w:sz w:val="22"/>
-          <w:szCs w:val="22"/>
-        </w:rPr>
-      </w:pPr>
-      <w:r>
-        <w:rPr>
-          <w:sz w:val="22"/>
-          <w:szCs w:val="22"/>
+          <w:rFonts w:cs="Arial"/>
+          <w:sz w:val="21"/>
+          <w:szCs w:val="21"/>
+        </w:rPr>
+      </w:pPr>
+      <w:r>
+        <w:rPr>
+          <w:rFonts w:cs="Arial"/>
+          <w:sz w:val="21"/>
+          <w:szCs w:val="21"/>
         </w:rPr>
         <w:t xml:space="preserve">number of abortions provided by state (using state of occurrence, not state of residence) (from Guttmacher Institute data: </w:t>
       </w:r>
       <w:hyperlink r:id="rId15">
         <w:r>
           <w:rPr>
+            <w:rFonts w:cs="Arial"/>
             <w:color w:val="000080"/>
-            <w:sz w:val="22"/>
-            <w:szCs w:val="22"/>
+            <w:sz w:val="21"/>
+            <w:szCs w:val="21"/>
             <w:u w:val="single"/>
           </w:rPr>
           <w:t>https://data.guttmacher.org/states</w:t>
@@ -3923,8 +3972,9 @@
       </w:hyperlink>
       <w:r>
         <w:rPr>
-          <w:sz w:val="22"/>
-          <w:szCs w:val="22"/>
+          <w:rFonts w:cs="Arial"/>
+          <w:sz w:val="21"/>
+          <w:szCs w:val="21"/>
         </w:rPr>
         <w:t>)</w:t>
       </w:r>
@@ -3934,23 +3984,26 @@
         <w:pStyle w:val="ListParagraph"/>
         <w:spacing w:before="0" w:after="0"/>
         <w:rPr>
-          <w:sz w:val="22"/>
-          <w:szCs w:val="22"/>
-        </w:rPr>
-      </w:pPr>
-      <w:r>
-        <w:rPr>
-          <w:sz w:val="22"/>
-          <w:szCs w:val="22"/>
+          <w:rFonts w:cs="Arial"/>
+          <w:sz w:val="21"/>
+          <w:szCs w:val="21"/>
+        </w:rPr>
+      </w:pPr>
+      <w:r>
+        <w:rPr>
+          <w:rFonts w:cs="Arial"/>
+          <w:sz w:val="21"/>
+          <w:szCs w:val="21"/>
         </w:rPr>
         <w:t xml:space="preserve">data on abortion restrictions (whether state has any prohibition on abortion past any point in gestation, whether state requires a person to receive information on ultrasounds or undergo an ultrasound, whether state requires abortion facilities to adhere to ambulatory surgical center requirements, whether state policy protects or restrict right to abortion, whether state has a required waiting period before abortion, whether state allows use of Medicaid funds to pay for abortion, whether state requires parental consent for abortion, whether state has a so-called "partial birth" ban) - all come from KFF's Stata Data portal: </w:t>
       </w:r>
       <w:hyperlink r:id="rId16">
         <w:r>
           <w:rPr>
+            <w:rFonts w:cs="Arial"/>
             <w:color w:val="000080"/>
-            <w:sz w:val="22"/>
-            <w:szCs w:val="22"/>
+            <w:sz w:val="21"/>
+            <w:szCs w:val="21"/>
             <w:u w:val="single"/>
           </w:rPr>
           <w:t>https://www.kff.org/state-category/womens-health/</w:t>
@@ -3958,8 +4011,9 @@
       </w:hyperlink>
       <w:r>
         <w:rPr>
-          <w:sz w:val="22"/>
-          <w:szCs w:val="22"/>
+          <w:rFonts w:cs="Arial"/>
+          <w:sz w:val="21"/>
+          <w:szCs w:val="21"/>
         </w:rPr>
         <w:t xml:space="preserve"> using Guttmacher Institute data</w:t>
       </w:r>
@@ -3969,14 +4023,16 @@
         <w:pStyle w:val="ListParagraph"/>
         <w:spacing w:before="0" w:after="0"/>
         <w:rPr>
-          <w:sz w:val="22"/>
-          <w:szCs w:val="22"/>
-        </w:rPr>
-      </w:pPr>
-      <w:r>
-        <w:rPr>
-          <w:sz w:val="22"/>
-          <w:szCs w:val="22"/>
+          <w:rFonts w:cs="Arial"/>
+          <w:sz w:val="21"/>
+          <w:szCs w:val="21"/>
+        </w:rPr>
+      </w:pPr>
+      <w:r>
+        <w:rPr>
+          <w:rFonts w:cs="Arial"/>
+          <w:sz w:val="21"/>
+          <w:szCs w:val="21"/>
         </w:rPr>
         <w:t>state population (from KFF dataset using Census Bureau's American Community Survey data: https://www.kff.org/other/state-indicator/total-residents/?currentTimeframe=0&amp;sortModel=%7B%22colId%22:%22Location%22,%22sort%22:%22asc%22%7D)</w:t>
       </w:r>
@@ -3986,23 +4042,26 @@
         <w:pStyle w:val="ListParagraph"/>
         <w:spacing w:before="0" w:after="0"/>
         <w:rPr>
-          <w:sz w:val="22"/>
-          <w:szCs w:val="22"/>
-        </w:rPr>
-      </w:pPr>
-      <w:r>
-        <w:rPr>
-          <w:sz w:val="22"/>
-          <w:szCs w:val="22"/>
+          <w:rFonts w:cs="Arial"/>
+          <w:sz w:val="21"/>
+          <w:szCs w:val="21"/>
+        </w:rPr>
+      </w:pPr>
+      <w:r>
+        <w:rPr>
+          <w:rFonts w:cs="Arial"/>
+          <w:sz w:val="21"/>
+          <w:szCs w:val="21"/>
         </w:rPr>
         <w:t xml:space="preserve">state voting behavior in 2012 and 2016 (compiled from Federal Election Commission data: </w:t>
       </w:r>
       <w:hyperlink r:id="rId17">
         <w:r>
           <w:rPr>
+            <w:rFonts w:cs="Arial"/>
             <w:color w:val="000080"/>
-            <w:sz w:val="22"/>
-            <w:szCs w:val="22"/>
+            <w:sz w:val="21"/>
+            <w:szCs w:val="21"/>
             <w:u w:val="single"/>
           </w:rPr>
           <w:t>https://transition.fec.gov/pubrec/fe2016/federalelections2016.pdf</w:t>
@@ -4010,17 +4069,19 @@
       </w:hyperlink>
       <w:r>
         <w:rPr>
-          <w:sz w:val="22"/>
-          <w:szCs w:val="22"/>
+          <w:rFonts w:cs="Arial"/>
+          <w:sz w:val="21"/>
+          <w:szCs w:val="21"/>
         </w:rPr>
         <w:t xml:space="preserve"> and </w:t>
       </w:r>
       <w:hyperlink r:id="rId18">
         <w:r>
           <w:rPr>
+            <w:rFonts w:cs="Arial"/>
             <w:color w:val="000080"/>
-            <w:sz w:val="22"/>
-            <w:szCs w:val="22"/>
+            <w:sz w:val="21"/>
+            <w:szCs w:val="21"/>
             <w:u w:val="single"/>
           </w:rPr>
           <w:t>https://transition.fec.gov/pubrec/fe2012/federalelections2012.pdf)</w:t>
@@ -4032,30 +4093,34 @@
         <w:pStyle w:val="ListParagraph"/>
         <w:spacing w:before="0" w:after="0"/>
         <w:rPr>
-          <w:sz w:val="22"/>
-          <w:szCs w:val="22"/>
-        </w:rPr>
-      </w:pPr>
-      <w:r>
-        <w:rPr>
-          <w:sz w:val="22"/>
-          <w:szCs w:val="22"/>
+          <w:rFonts w:cs="Arial"/>
+          <w:sz w:val="21"/>
+          <w:szCs w:val="21"/>
+        </w:rPr>
+      </w:pPr>
+      <w:r>
+        <w:rPr>
+          <w:rFonts w:cs="Arial"/>
+          <w:sz w:val="21"/>
+          <w:szCs w:val="21"/>
         </w:rPr>
         <w:t xml:space="preserve">number of crisis pregnancy centers by state (from </w:t>
       </w:r>
       <w:proofErr w:type="spellStart"/>
       <w:r>
         <w:rPr>
-          <w:sz w:val="22"/>
-          <w:szCs w:val="22"/>
+          <w:rFonts w:cs="Arial"/>
+          <w:sz w:val="21"/>
+          <w:szCs w:val="21"/>
         </w:rPr>
         <w:t>Reproaction</w:t>
       </w:r>
       <w:proofErr w:type="spellEnd"/>
       <w:r>
         <w:rPr>
-          <w:sz w:val="22"/>
-          <w:szCs w:val="22"/>
+          <w:rFonts w:cs="Arial"/>
+          <w:sz w:val="21"/>
+          <w:szCs w:val="21"/>
         </w:rPr>
         <w:t>: https://reproaction.org/fakeclinicdatabase/)</w:t>
       </w:r>
@@ -4063,24 +4128,27 @@
     <w:p>
       <w:pPr>
         <w:rPr>
-          <w:sz w:val="22"/>
-          <w:szCs w:val="22"/>
-        </w:rPr>
-      </w:pPr>
-    </w:p>
-    <w:p>
-      <w:pPr>
-        <w:rPr>
-          <w:i/>
-          <w:sz w:val="22"/>
-          <w:szCs w:val="22"/>
-        </w:rPr>
-      </w:pPr>
-      <w:r>
-        <w:rPr>
-          <w:i/>
-          <w:sz w:val="22"/>
-          <w:szCs w:val="22"/>
+          <w:rFonts w:ascii="Arial" w:hAnsi="Arial" w:cs="Arial"/>
+          <w:sz w:val="21"/>
+          <w:szCs w:val="21"/>
+        </w:rPr>
+      </w:pPr>
+    </w:p>
+    <w:p>
+      <w:pPr>
+        <w:rPr>
+          <w:rFonts w:ascii="Arial" w:hAnsi="Arial" w:cs="Arial"/>
+          <w:i/>
+          <w:sz w:val="21"/>
+          <w:szCs w:val="21"/>
+        </w:rPr>
+      </w:pPr>
+      <w:r>
+        <w:rPr>
+          <w:rFonts w:ascii="Arial" w:hAnsi="Arial" w:cs="Arial"/>
+          <w:i/>
+          <w:sz w:val="21"/>
+          <w:szCs w:val="21"/>
         </w:rPr>
         <w:t>How will the data be collected or created?</w:t>
       </w:r>
@@ -4088,14 +4156,16 @@
     <w:p>
       <w:pPr>
         <w:rPr>
-          <w:sz w:val="22"/>
-          <w:szCs w:val="22"/>
-        </w:rPr>
-      </w:pPr>
-      <w:r>
-        <w:rPr>
-          <w:sz w:val="22"/>
-          <w:szCs w:val="22"/>
+          <w:rFonts w:ascii="Arial" w:hAnsi="Arial" w:cs="Arial"/>
+          <w:sz w:val="21"/>
+          <w:szCs w:val="21"/>
+        </w:rPr>
+      </w:pPr>
+      <w:r>
+        <w:rPr>
+          <w:rFonts w:ascii="Arial" w:hAnsi="Arial" w:cs="Arial"/>
+          <w:sz w:val="21"/>
+          <w:szCs w:val="21"/>
         </w:rPr>
         <w:t>The data is all open source, but I will use Python and pandas to clean the datasets. I will be removing empty rows and removing columns not used for analysis. From the CPC database, I isolate the state variable from their column (since city, state, and zip are all together in the same column) and then restructure the data so that each state is associated with the count of unique CPCs in that state. From there, I will merge all datasets on the state variable, and then rename the columns of the final merged dataset for clarity. </w:t>
       </w:r>
@@ -4104,14 +4174,16 @@
       <w:pPr>
         <w:pStyle w:val="Heading3"/>
         <w:rPr>
-          <w:sz w:val="22"/>
-          <w:szCs w:val="22"/>
-        </w:rPr>
-      </w:pPr>
-      <w:r>
-        <w:rPr>
-          <w:sz w:val="22"/>
-          <w:szCs w:val="22"/>
+          <w:rFonts w:cs="Arial"/>
+          <w:sz w:val="21"/>
+          <w:szCs w:val="21"/>
+        </w:rPr>
+      </w:pPr>
+      <w:r>
+        <w:rPr>
+          <w:rFonts w:cs="Arial"/>
+          <w:sz w:val="21"/>
+          <w:szCs w:val="21"/>
         </w:rPr>
         <w:t>Documentation and Metadata</w:t>
       </w:r>
@@ -4119,16 +4191,18 @@
     <w:p>
       <w:pPr>
         <w:rPr>
-          <w:i/>
-          <w:sz w:val="22"/>
-          <w:szCs w:val="22"/>
-        </w:rPr>
-      </w:pPr>
-      <w:r>
-        <w:rPr>
-          <w:i/>
-          <w:sz w:val="22"/>
-          <w:szCs w:val="22"/>
+          <w:rFonts w:ascii="Arial" w:hAnsi="Arial" w:cs="Arial"/>
+          <w:i/>
+          <w:sz w:val="21"/>
+          <w:szCs w:val="21"/>
+        </w:rPr>
+      </w:pPr>
+      <w:r>
+        <w:rPr>
+          <w:rFonts w:ascii="Arial" w:hAnsi="Arial" w:cs="Arial"/>
+          <w:i/>
+          <w:sz w:val="21"/>
+          <w:szCs w:val="21"/>
         </w:rPr>
         <w:t>What documentation and metadata will accompany the data?</w:t>
       </w:r>
@@ -4136,62 +4210,70 @@
     <w:p>
       <w:pPr>
         <w:rPr>
-          <w:sz w:val="22"/>
-          <w:szCs w:val="22"/>
-        </w:rPr>
-      </w:pPr>
-    </w:p>
-    <w:p>
-      <w:pPr>
-        <w:rPr>
-          <w:sz w:val="22"/>
-          <w:szCs w:val="22"/>
-        </w:rPr>
-      </w:pPr>
-    </w:p>
-    <w:p>
-      <w:pPr>
-        <w:rPr>
-          <w:sz w:val="22"/>
-          <w:szCs w:val="22"/>
-        </w:rPr>
-      </w:pPr>
-      <w:r>
-        <w:rPr>
-          <w:sz w:val="22"/>
-          <w:szCs w:val="22"/>
+          <w:rFonts w:ascii="Arial" w:hAnsi="Arial" w:cs="Arial"/>
+          <w:sz w:val="21"/>
+          <w:szCs w:val="21"/>
+        </w:rPr>
+      </w:pPr>
+    </w:p>
+    <w:p>
+      <w:pPr>
+        <w:rPr>
+          <w:rFonts w:ascii="Arial" w:hAnsi="Arial" w:cs="Arial"/>
+          <w:sz w:val="21"/>
+          <w:szCs w:val="21"/>
+        </w:rPr>
+      </w:pPr>
+    </w:p>
+    <w:p>
+      <w:pPr>
+        <w:rPr>
+          <w:rFonts w:ascii="Arial" w:hAnsi="Arial" w:cs="Arial"/>
+          <w:sz w:val="21"/>
+          <w:szCs w:val="21"/>
+        </w:rPr>
+      </w:pPr>
+      <w:r>
+        <w:rPr>
+          <w:rFonts w:ascii="Arial" w:hAnsi="Arial" w:cs="Arial"/>
+          <w:sz w:val="21"/>
+          <w:szCs w:val="21"/>
         </w:rPr>
         <w:t>The variables will be clearly labeled, using underscores (_) to separate words in variable titles. String variables, from the original datasets, will have _</w:t>
       </w:r>
       <w:proofErr w:type="spellStart"/>
       <w:r>
         <w:rPr>
-          <w:sz w:val="22"/>
-          <w:szCs w:val="22"/>
+          <w:rFonts w:ascii="Arial" w:hAnsi="Arial" w:cs="Arial"/>
+          <w:sz w:val="21"/>
+          <w:szCs w:val="21"/>
         </w:rPr>
         <w:t>str</w:t>
       </w:r>
       <w:proofErr w:type="spellEnd"/>
       <w:r>
         <w:rPr>
-          <w:sz w:val="22"/>
-          <w:szCs w:val="22"/>
+          <w:rFonts w:ascii="Arial" w:hAnsi="Arial" w:cs="Arial"/>
+          <w:sz w:val="21"/>
+          <w:szCs w:val="21"/>
         </w:rPr>
         <w:t xml:space="preserve"> appended to their label, while dummy variables (0 for No and 1 for Yes) will have _</w:t>
       </w:r>
       <w:proofErr w:type="spellStart"/>
       <w:r>
         <w:rPr>
-          <w:sz w:val="22"/>
-          <w:szCs w:val="22"/>
+          <w:rFonts w:ascii="Arial" w:hAnsi="Arial" w:cs="Arial"/>
+          <w:sz w:val="21"/>
+          <w:szCs w:val="21"/>
         </w:rPr>
         <w:t>yn</w:t>
       </w:r>
       <w:proofErr w:type="spellEnd"/>
       <w:r>
         <w:rPr>
-          <w:sz w:val="22"/>
-          <w:szCs w:val="22"/>
+          <w:rFonts w:ascii="Arial" w:hAnsi="Arial" w:cs="Arial"/>
+          <w:sz w:val="21"/>
+          <w:szCs w:val="21"/>
         </w:rPr>
         <w:t xml:space="preserve"> appended to their data label. </w:t>
       </w:r>
@@ -4200,31 +4282,36 @@
       <w:pPr>
         <w:pStyle w:val="Heading3"/>
         <w:rPr>
-          <w:sz w:val="22"/>
-          <w:szCs w:val="22"/>
-        </w:rPr>
-      </w:pPr>
-      <w:r>
-        <w:rPr>
-          <w:sz w:val="22"/>
-          <w:szCs w:val="22"/>
-        </w:rPr>
+          <w:rFonts w:cs="Arial"/>
+          <w:sz w:val="21"/>
+          <w:szCs w:val="21"/>
+        </w:rPr>
+      </w:pPr>
+      <w:r>
+        <w:rPr>
+          <w:rFonts w:cs="Arial"/>
+          <w:sz w:val="21"/>
+          <w:szCs w:val="21"/>
+        </w:rPr>
+        <w:lastRenderedPageBreak/>
         <w:t>Ethics and Legal Compliance</w:t>
       </w:r>
     </w:p>
     <w:p>
       <w:pPr>
         <w:rPr>
-          <w:i/>
-          <w:sz w:val="22"/>
-          <w:szCs w:val="22"/>
-        </w:rPr>
-      </w:pPr>
-      <w:r>
-        <w:rPr>
-          <w:i/>
-          <w:sz w:val="22"/>
-          <w:szCs w:val="22"/>
+          <w:rFonts w:ascii="Arial" w:hAnsi="Arial" w:cs="Arial"/>
+          <w:i/>
+          <w:sz w:val="21"/>
+          <w:szCs w:val="21"/>
+        </w:rPr>
+      </w:pPr>
+      <w:r>
+        <w:rPr>
+          <w:rFonts w:ascii="Arial" w:hAnsi="Arial" w:cs="Arial"/>
+          <w:i/>
+          <w:sz w:val="21"/>
+          <w:szCs w:val="21"/>
         </w:rPr>
         <w:t>How will you manage any ethical issues?</w:t>
       </w:r>
@@ -4232,14 +4319,16 @@
     <w:p>
       <w:pPr>
         <w:rPr>
-          <w:sz w:val="22"/>
-          <w:szCs w:val="22"/>
-        </w:rPr>
-      </w:pPr>
-      <w:r>
-        <w:rPr>
-          <w:sz w:val="22"/>
-          <w:szCs w:val="22"/>
+          <w:rFonts w:ascii="Arial" w:hAnsi="Arial" w:cs="Arial"/>
+          <w:sz w:val="21"/>
+          <w:szCs w:val="21"/>
+        </w:rPr>
+      </w:pPr>
+      <w:r>
+        <w:rPr>
+          <w:rFonts w:ascii="Arial" w:hAnsi="Arial" w:cs="Arial"/>
+          <w:sz w:val="21"/>
+          <w:szCs w:val="21"/>
         </w:rPr>
         <w:t>All of the data are secondary data, so all should have gone through an ethical review board process before collection. All of the data is aggregated at the state level, so it is anonymous and de-identified. </w:t>
       </w:r>
@@ -4247,24 +4336,27 @@
     <w:p>
       <w:pPr>
         <w:rPr>
-          <w:sz w:val="22"/>
-          <w:szCs w:val="22"/>
-        </w:rPr>
-      </w:pPr>
-    </w:p>
-    <w:p>
-      <w:pPr>
-        <w:rPr>
-          <w:i/>
-          <w:sz w:val="22"/>
-          <w:szCs w:val="22"/>
-        </w:rPr>
-      </w:pPr>
-      <w:r>
-        <w:rPr>
-          <w:i/>
-          <w:sz w:val="22"/>
-          <w:szCs w:val="22"/>
+          <w:rFonts w:ascii="Arial" w:hAnsi="Arial" w:cs="Arial"/>
+          <w:sz w:val="21"/>
+          <w:szCs w:val="21"/>
+        </w:rPr>
+      </w:pPr>
+    </w:p>
+    <w:p>
+      <w:pPr>
+        <w:rPr>
+          <w:rFonts w:ascii="Arial" w:hAnsi="Arial" w:cs="Arial"/>
+          <w:i/>
+          <w:sz w:val="21"/>
+          <w:szCs w:val="21"/>
+        </w:rPr>
+      </w:pPr>
+      <w:r>
+        <w:rPr>
+          <w:rFonts w:ascii="Arial" w:hAnsi="Arial" w:cs="Arial"/>
+          <w:i/>
+          <w:sz w:val="21"/>
+          <w:szCs w:val="21"/>
         </w:rPr>
         <w:t>How will you manage copyright and Intellectual Property Rights (IP/IPR) issues?</w:t>
       </w:r>
@@ -4272,14 +4364,16 @@
     <w:p>
       <w:pPr>
         <w:rPr>
-          <w:sz w:val="22"/>
-          <w:szCs w:val="22"/>
-        </w:rPr>
-      </w:pPr>
-      <w:r>
-        <w:rPr>
-          <w:sz w:val="22"/>
-          <w:szCs w:val="22"/>
+          <w:rFonts w:ascii="Arial" w:hAnsi="Arial" w:cs="Arial"/>
+          <w:sz w:val="21"/>
+          <w:szCs w:val="21"/>
+        </w:rPr>
+      </w:pPr>
+      <w:r>
+        <w:rPr>
+          <w:rFonts w:ascii="Arial" w:hAnsi="Arial" w:cs="Arial"/>
+          <w:sz w:val="21"/>
+          <w:szCs w:val="21"/>
         </w:rPr>
         <w:t>All of the data are open source and available on the Internet. </w:t>
       </w:r>
@@ -4288,14 +4382,16 @@
       <w:pPr>
         <w:pStyle w:val="Heading3"/>
         <w:rPr>
-          <w:sz w:val="22"/>
-          <w:szCs w:val="22"/>
-        </w:rPr>
-      </w:pPr>
-      <w:r>
-        <w:rPr>
-          <w:sz w:val="22"/>
-          <w:szCs w:val="22"/>
+          <w:rFonts w:cs="Arial"/>
+          <w:sz w:val="21"/>
+          <w:szCs w:val="21"/>
+        </w:rPr>
+      </w:pPr>
+      <w:r>
+        <w:rPr>
+          <w:rFonts w:cs="Arial"/>
+          <w:sz w:val="21"/>
+          <w:szCs w:val="21"/>
         </w:rPr>
         <w:t>Storage and Backup</w:t>
       </w:r>
@@ -4303,16 +4399,18 @@
     <w:p>
       <w:pPr>
         <w:rPr>
-          <w:i/>
-          <w:sz w:val="22"/>
-          <w:szCs w:val="22"/>
-        </w:rPr>
-      </w:pPr>
-      <w:r>
-        <w:rPr>
-          <w:i/>
-          <w:sz w:val="22"/>
-          <w:szCs w:val="22"/>
+          <w:rFonts w:ascii="Arial" w:hAnsi="Arial" w:cs="Arial"/>
+          <w:i/>
+          <w:sz w:val="21"/>
+          <w:szCs w:val="21"/>
+        </w:rPr>
+      </w:pPr>
+      <w:r>
+        <w:rPr>
+          <w:rFonts w:ascii="Arial" w:hAnsi="Arial" w:cs="Arial"/>
+          <w:i/>
+          <w:sz w:val="21"/>
+          <w:szCs w:val="21"/>
         </w:rPr>
         <w:t>How will the data be stored and backed up during the research?</w:t>
       </w:r>
@@ -4320,14 +4418,16 @@
     <w:p>
       <w:pPr>
         <w:rPr>
-          <w:sz w:val="22"/>
-          <w:szCs w:val="22"/>
-        </w:rPr>
-      </w:pPr>
-      <w:r>
-        <w:rPr>
-          <w:sz w:val="22"/>
-          <w:szCs w:val="22"/>
+          <w:rFonts w:ascii="Arial" w:hAnsi="Arial" w:cs="Arial"/>
+          <w:sz w:val="21"/>
+          <w:szCs w:val="21"/>
+        </w:rPr>
+      </w:pPr>
+      <w:r>
+        <w:rPr>
+          <w:rFonts w:ascii="Arial" w:hAnsi="Arial" w:cs="Arial"/>
+          <w:sz w:val="21"/>
+          <w:szCs w:val="21"/>
         </w:rPr>
         <w:t>I will store the data on my computer. I backed up the data on my Google drive and sync the backup weekly. </w:t>
       </w:r>
@@ -4335,24 +4435,27 @@
     <w:p>
       <w:pPr>
         <w:rPr>
-          <w:sz w:val="22"/>
-          <w:szCs w:val="22"/>
-        </w:rPr>
-      </w:pPr>
-    </w:p>
-    <w:p>
-      <w:pPr>
-        <w:rPr>
-          <w:i/>
-          <w:sz w:val="22"/>
-          <w:szCs w:val="22"/>
-        </w:rPr>
-      </w:pPr>
-      <w:r>
-        <w:rPr>
-          <w:i/>
-          <w:sz w:val="22"/>
-          <w:szCs w:val="22"/>
+          <w:rFonts w:ascii="Arial" w:hAnsi="Arial" w:cs="Arial"/>
+          <w:sz w:val="21"/>
+          <w:szCs w:val="21"/>
+        </w:rPr>
+      </w:pPr>
+    </w:p>
+    <w:p>
+      <w:pPr>
+        <w:rPr>
+          <w:rFonts w:ascii="Arial" w:hAnsi="Arial" w:cs="Arial"/>
+          <w:i/>
+          <w:sz w:val="21"/>
+          <w:szCs w:val="21"/>
+        </w:rPr>
+      </w:pPr>
+      <w:r>
+        <w:rPr>
+          <w:rFonts w:ascii="Arial" w:hAnsi="Arial" w:cs="Arial"/>
+          <w:i/>
+          <w:sz w:val="21"/>
+          <w:szCs w:val="21"/>
         </w:rPr>
         <w:t>How will you manage access and security?</w:t>
       </w:r>
@@ -4360,14 +4463,16 @@
     <w:p>
       <w:pPr>
         <w:rPr>
-          <w:sz w:val="22"/>
-          <w:szCs w:val="22"/>
-        </w:rPr>
-      </w:pPr>
-      <w:r>
-        <w:rPr>
-          <w:sz w:val="22"/>
-          <w:szCs w:val="22"/>
+          <w:rFonts w:ascii="Arial" w:hAnsi="Arial" w:cs="Arial"/>
+          <w:sz w:val="21"/>
+          <w:szCs w:val="21"/>
+        </w:rPr>
+      </w:pPr>
+      <w:r>
+        <w:rPr>
+          <w:rFonts w:ascii="Arial" w:hAnsi="Arial" w:cs="Arial"/>
+          <w:sz w:val="21"/>
+          <w:szCs w:val="21"/>
         </w:rPr>
         <w:t>I am working alone so do not need to ensure access for collaborators. My computer is password-protected.</w:t>
       </w:r>
@@ -4376,14 +4481,16 @@
       <w:pPr>
         <w:pStyle w:val="Heading3"/>
         <w:rPr>
-          <w:sz w:val="22"/>
-          <w:szCs w:val="22"/>
-        </w:rPr>
-      </w:pPr>
-      <w:r>
-        <w:rPr>
-          <w:sz w:val="22"/>
-          <w:szCs w:val="22"/>
+          <w:rFonts w:cs="Arial"/>
+          <w:sz w:val="21"/>
+          <w:szCs w:val="21"/>
+        </w:rPr>
+      </w:pPr>
+      <w:r>
+        <w:rPr>
+          <w:rFonts w:cs="Arial"/>
+          <w:sz w:val="21"/>
+          <w:szCs w:val="21"/>
         </w:rPr>
         <w:t>Selection and Preservation</w:t>
       </w:r>
@@ -4391,16 +4498,18 @@
     <w:p>
       <w:pPr>
         <w:rPr>
-          <w:i/>
-          <w:sz w:val="22"/>
-          <w:szCs w:val="22"/>
-        </w:rPr>
-      </w:pPr>
-      <w:r>
-        <w:rPr>
-          <w:i/>
-          <w:sz w:val="22"/>
-          <w:szCs w:val="22"/>
+          <w:rFonts w:ascii="Arial" w:hAnsi="Arial" w:cs="Arial"/>
+          <w:i/>
+          <w:sz w:val="21"/>
+          <w:szCs w:val="21"/>
+        </w:rPr>
+      </w:pPr>
+      <w:r>
+        <w:rPr>
+          <w:rFonts w:ascii="Arial" w:hAnsi="Arial" w:cs="Arial"/>
+          <w:i/>
+          <w:sz w:val="21"/>
+          <w:szCs w:val="21"/>
         </w:rPr>
         <w:t>Which data are of long-term value and should be retained, shared, and/or preserved?</w:t>
       </w:r>
@@ -4408,39 +4517,81 @@
     <w:p>
       <w:pPr>
         <w:rPr>
-          <w:sz w:val="22"/>
-          <w:szCs w:val="22"/>
-        </w:rPr>
-      </w:pPr>
-      <w:r>
-        <w:rPr>
-          <w:sz w:val="22"/>
-          <w:szCs w:val="22"/>
-        </w:rPr>
-        <w:t>The data are all backed up on the websites which hosted them originally, but I will keep my dataset available through my GitHub account. </w:t>
-      </w:r>
-    </w:p>
-    <w:p>
-      <w:pPr>
-        <w:rPr>
-          <w:sz w:val="22"/>
-          <w:szCs w:val="22"/>
-        </w:rPr>
-      </w:pPr>
-    </w:p>
-    <w:p>
-      <w:pPr>
-        <w:rPr>
-          <w:i/>
-          <w:sz w:val="22"/>
-          <w:szCs w:val="22"/>
-        </w:rPr>
-      </w:pPr>
-      <w:r>
-        <w:rPr>
-          <w:i/>
-          <w:sz w:val="22"/>
-          <w:szCs w:val="22"/>
+          <w:rFonts w:ascii="Arial" w:eastAsia="Times New Roman" w:hAnsi="Arial" w:cs="Arial"/>
+          <w:sz w:val="21"/>
+          <w:szCs w:val="21"/>
+        </w:rPr>
+      </w:pPr>
+      <w:r>
+        <w:rPr>
+          <w:rFonts w:ascii="Arial" w:hAnsi="Arial" w:cs="Arial"/>
+          <w:sz w:val="21"/>
+          <w:szCs w:val="21"/>
+        </w:rPr>
+        <w:t>The data are all backed up on the websites which hosted them originally, but I will keep my dataset available through my GitHub account</w:t>
+      </w:r>
+      <w:r>
+        <w:rPr>
+          <w:rFonts w:ascii="Arial" w:hAnsi="Arial" w:cs="Arial"/>
+          <w:sz w:val="21"/>
+          <w:szCs w:val="21"/>
+        </w:rPr>
+        <w:t xml:space="preserve">, </w:t>
+      </w:r>
+      <w:hyperlink r:id="rId19" w:history="1">
+        <w:r>
+          <w:rPr>
+            <w:rFonts w:ascii="Arial" w:eastAsia="Times New Roman" w:hAnsi="Arial" w:cs="Arial"/>
+            <w:color w:val="0000FF"/>
+            <w:sz w:val="21"/>
+            <w:szCs w:val="21"/>
+            <w:u w:val="single"/>
+          </w:rPr>
+          <w:t>https://github.com/marjoriecrowell/Data-mgmt/tree/master/Final%20project</w:t>
+        </w:r>
+      </w:hyperlink>
+    </w:p>
+    <w:p>
+      <w:pPr>
+        <w:rPr>
+          <w:rFonts w:ascii="Arial" w:hAnsi="Arial" w:cs="Arial"/>
+          <w:sz w:val="21"/>
+          <w:szCs w:val="21"/>
+        </w:rPr>
+      </w:pPr>
+      <w:r>
+        <w:rPr>
+          <w:rFonts w:ascii="Arial" w:hAnsi="Arial" w:cs="Arial"/>
+          <w:sz w:val="21"/>
+          <w:szCs w:val="21"/>
+        </w:rPr>
+        <w:t>. </w:t>
+      </w:r>
+    </w:p>
+    <w:p>
+      <w:pPr>
+        <w:rPr>
+          <w:rFonts w:ascii="Arial" w:hAnsi="Arial" w:cs="Arial"/>
+          <w:sz w:val="21"/>
+          <w:szCs w:val="21"/>
+        </w:rPr>
+      </w:pPr>
+    </w:p>
+    <w:p>
+      <w:pPr>
+        <w:rPr>
+          <w:rFonts w:ascii="Arial" w:hAnsi="Arial" w:cs="Arial"/>
+          <w:i/>
+          <w:sz w:val="21"/>
+          <w:szCs w:val="21"/>
+        </w:rPr>
+      </w:pPr>
+      <w:r>
+        <w:rPr>
+          <w:rFonts w:ascii="Arial" w:hAnsi="Arial" w:cs="Arial"/>
+          <w:i/>
+          <w:sz w:val="21"/>
+          <w:szCs w:val="21"/>
         </w:rPr>
         <w:t>What is the long-term preservation plan for the dataset?</w:t>
       </w:r>
@@ -4448,14 +4599,16 @@
     <w:p>
       <w:pPr>
         <w:rPr>
-          <w:sz w:val="22"/>
-          <w:szCs w:val="22"/>
-        </w:rPr>
-      </w:pPr>
-      <w:r>
-        <w:rPr>
-          <w:sz w:val="22"/>
-          <w:szCs w:val="22"/>
+          <w:rFonts w:ascii="Arial" w:hAnsi="Arial" w:cs="Arial"/>
+          <w:sz w:val="21"/>
+          <w:szCs w:val="21"/>
+        </w:rPr>
+      </w:pPr>
+      <w:r>
+        <w:rPr>
+          <w:rFonts w:ascii="Arial" w:hAnsi="Arial" w:cs="Arial"/>
+          <w:sz w:val="21"/>
+          <w:szCs w:val="21"/>
         </w:rPr>
         <w:t>I will retain the data on my Google Drive and my GitHub moving forward.</w:t>
       </w:r>
@@ -4464,14 +4617,16 @@
       <w:pPr>
         <w:pStyle w:val="Heading3"/>
         <w:rPr>
-          <w:sz w:val="22"/>
-          <w:szCs w:val="22"/>
-        </w:rPr>
-      </w:pPr>
-      <w:r>
-        <w:rPr>
-          <w:sz w:val="22"/>
-          <w:szCs w:val="22"/>
+          <w:rFonts w:cs="Arial"/>
+          <w:sz w:val="21"/>
+          <w:szCs w:val="21"/>
+        </w:rPr>
+      </w:pPr>
+      <w:r>
+        <w:rPr>
+          <w:rFonts w:cs="Arial"/>
+          <w:sz w:val="21"/>
+          <w:szCs w:val="21"/>
         </w:rPr>
         <w:t>Data Sharing</w:t>
       </w:r>
@@ -4479,16 +4634,18 @@
     <w:p>
       <w:pPr>
         <w:rPr>
-          <w:i/>
-          <w:sz w:val="22"/>
-          <w:szCs w:val="22"/>
-        </w:rPr>
-      </w:pPr>
-      <w:r>
-        <w:rPr>
-          <w:i/>
-          <w:sz w:val="22"/>
-          <w:szCs w:val="22"/>
+          <w:rFonts w:ascii="Arial" w:hAnsi="Arial" w:cs="Arial"/>
+          <w:i/>
+          <w:sz w:val="21"/>
+          <w:szCs w:val="21"/>
+        </w:rPr>
+      </w:pPr>
+      <w:r>
+        <w:rPr>
+          <w:rFonts w:ascii="Arial" w:hAnsi="Arial" w:cs="Arial"/>
+          <w:i/>
+          <w:sz w:val="21"/>
+          <w:szCs w:val="21"/>
         </w:rPr>
         <w:t>How will you share the data?</w:t>
       </w:r>
@@ -4496,39 +4653,134 @@
     <w:p>
       <w:pPr>
         <w:rPr>
-          <w:sz w:val="22"/>
-          <w:szCs w:val="22"/>
-        </w:rPr>
-      </w:pPr>
-      <w:r>
-        <w:rPr>
-          <w:sz w:val="22"/>
-          <w:szCs w:val="22"/>
-        </w:rPr>
-        <w:t>My data will be available on my GitHub account for anyone to use. Because my data is all open source, I do not have any proprietary ownership over the data. My code will also be available on my GitHub so that it will be replicable. </w:t>
-      </w:r>
-    </w:p>
-    <w:p>
-      <w:pPr>
-        <w:rPr>
-          <w:sz w:val="22"/>
-          <w:szCs w:val="22"/>
-        </w:rPr>
-      </w:pPr>
-    </w:p>
-    <w:p>
-      <w:pPr>
-        <w:rPr>
-          <w:i/>
-          <w:sz w:val="22"/>
-          <w:szCs w:val="22"/>
-        </w:rPr>
-      </w:pPr>
-      <w:r>
-        <w:rPr>
-          <w:i/>
-          <w:sz w:val="22"/>
-          <w:szCs w:val="22"/>
+          <w:rFonts w:ascii="Arial" w:eastAsia="Times New Roman" w:hAnsi="Arial" w:cs="Arial"/>
+          <w:sz w:val="21"/>
+          <w:szCs w:val="21"/>
+        </w:rPr>
+      </w:pPr>
+      <w:r>
+        <w:rPr>
+          <w:rFonts w:ascii="Arial" w:hAnsi="Arial" w:cs="Arial"/>
+          <w:sz w:val="21"/>
+          <w:szCs w:val="21"/>
+        </w:rPr>
+        <w:t>My data will be available on my GitHub account</w:t>
+      </w:r>
+      <w:r>
+        <w:rPr>
+          <w:rFonts w:ascii="Arial" w:hAnsi="Arial" w:cs="Arial"/>
+          <w:sz w:val="21"/>
+          <w:szCs w:val="21"/>
+        </w:rPr>
+        <w:t xml:space="preserve"> (</w:t>
+      </w:r>
+      <w:hyperlink r:id="rId20" w:history="1">
+        <w:r>
+          <w:rPr>
+            <w:rFonts w:ascii="Arial" w:eastAsia="Times New Roman" w:hAnsi="Arial" w:cs="Arial"/>
+            <w:color w:val="0000FF"/>
+            <w:sz w:val="21"/>
+            <w:szCs w:val="21"/>
+            <w:u w:val="single"/>
+          </w:rPr>
+          <w:t>https://github.com/marjoriecrowell/Data-mgmt/tree/master/Final%20project</w:t>
+        </w:r>
+      </w:hyperlink>
+    </w:p>
+    <w:p>
+      <w:pPr>
+        <w:rPr>
+          <w:rFonts w:ascii="Arial" w:eastAsia="Times New Roman" w:hAnsi="Arial" w:cs="Arial"/>
+          <w:sz w:val="21"/>
+          <w:szCs w:val="21"/>
+        </w:rPr>
+      </w:pPr>
+      <w:r>
+        <w:rPr>
+          <w:rFonts w:ascii="Arial" w:hAnsi="Arial" w:cs="Arial"/>
+          <w:sz w:val="21"/>
+          <w:szCs w:val="21"/>
+        </w:rPr>
+        <w:t>)</w:t>
+      </w:r>
+      <w:r>
+        <w:rPr>
+          <w:rFonts w:ascii="Arial" w:hAnsi="Arial" w:cs="Arial"/>
+          <w:sz w:val="21"/>
+          <w:szCs w:val="21"/>
+        </w:rPr>
+        <w:t xml:space="preserve"> for anyone to use. Because my data is all open source, I do not have any proprietary ownership over the data. My code will also be available on my GitHub</w:t>
+      </w:r>
+      <w:r>
+        <w:rPr>
+          <w:rFonts w:ascii="Arial" w:hAnsi="Arial" w:cs="Arial"/>
+          <w:sz w:val="21"/>
+          <w:szCs w:val="21"/>
+        </w:rPr>
+        <w:t xml:space="preserve"> (</w:t>
+      </w:r>
+      <w:hyperlink r:id="rId21" w:history="1">
+        <w:r>
+          <w:rPr>
+            <w:rFonts w:ascii="Arial" w:eastAsia="Times New Roman" w:hAnsi="Arial" w:cs="Arial"/>
+            <w:color w:val="0000FF"/>
+            <w:sz w:val="21"/>
+            <w:szCs w:val="21"/>
+            <w:u w:val="single"/>
+          </w:rPr>
+          <w:t>https://github.com/marjoriecrowell/Data-mgmt/tree/master/Final%20project</w:t>
+        </w:r>
+      </w:hyperlink>
+    </w:p>
+    <w:p>
+      <w:pPr>
+        <w:rPr>
+          <w:rFonts w:ascii="Arial" w:hAnsi="Arial" w:cs="Arial"/>
+          <w:sz w:val="21"/>
+          <w:szCs w:val="21"/>
+        </w:rPr>
+      </w:pPr>
+      <w:r>
+        <w:rPr>
+          <w:rFonts w:ascii="Arial" w:hAnsi="Arial" w:cs="Arial"/>
+          <w:sz w:val="21"/>
+          <w:szCs w:val="21"/>
+        </w:rPr>
+        <w:t>)</w:t>
+      </w:r>
+      <w:r>
+        <w:rPr>
+          <w:rFonts w:ascii="Arial" w:hAnsi="Arial" w:cs="Arial"/>
+          <w:sz w:val="21"/>
+          <w:szCs w:val="21"/>
+        </w:rPr>
+        <w:t xml:space="preserve"> so that it will be replicable. </w:t>
+      </w:r>
+    </w:p>
+    <w:p>
+      <w:pPr>
+        <w:rPr>
+          <w:rFonts w:ascii="Arial" w:hAnsi="Arial" w:cs="Arial"/>
+          <w:sz w:val="21"/>
+          <w:szCs w:val="21"/>
+        </w:rPr>
+      </w:pPr>
+    </w:p>
+    <w:p>
+      <w:pPr>
+        <w:rPr>
+          <w:rFonts w:ascii="Arial" w:hAnsi="Arial" w:cs="Arial"/>
+          <w:i/>
+          <w:sz w:val="21"/>
+          <w:szCs w:val="21"/>
+        </w:rPr>
+      </w:pPr>
+      <w:r>
+        <w:rPr>
+          <w:rFonts w:ascii="Arial" w:hAnsi="Arial" w:cs="Arial"/>
+          <w:i/>
+          <w:sz w:val="21"/>
+          <w:szCs w:val="21"/>
         </w:rPr>
         <w:t>Are any restrictions on data sharing required?</w:t>
       </w:r>
@@ -4536,14 +4788,16 @@
     <w:p>
       <w:pPr>
         <w:rPr>
-          <w:sz w:val="22"/>
-          <w:szCs w:val="22"/>
-        </w:rPr>
-      </w:pPr>
-      <w:r>
-        <w:rPr>
-          <w:sz w:val="22"/>
-          <w:szCs w:val="22"/>
+          <w:rFonts w:ascii="Arial" w:hAnsi="Arial" w:cs="Arial"/>
+          <w:sz w:val="21"/>
+          <w:szCs w:val="21"/>
+        </w:rPr>
+      </w:pPr>
+      <w:r>
+        <w:rPr>
+          <w:rFonts w:ascii="Arial" w:hAnsi="Arial" w:cs="Arial"/>
+          <w:sz w:val="21"/>
+          <w:szCs w:val="21"/>
         </w:rPr>
         <w:t>no restrictions required. </w:t>
       </w:r>
@@ -4552,14 +4806,16 @@
       <w:pPr>
         <w:pStyle w:val="Heading3"/>
         <w:rPr>
-          <w:sz w:val="22"/>
-          <w:szCs w:val="22"/>
-        </w:rPr>
-      </w:pPr>
-      <w:r>
-        <w:rPr>
-          <w:sz w:val="22"/>
-          <w:szCs w:val="22"/>
+          <w:rFonts w:cs="Arial"/>
+          <w:sz w:val="21"/>
+          <w:szCs w:val="21"/>
+        </w:rPr>
+      </w:pPr>
+      <w:r>
+        <w:rPr>
+          <w:rFonts w:cs="Arial"/>
+          <w:sz w:val="21"/>
+          <w:szCs w:val="21"/>
         </w:rPr>
         <w:t>Responsibilities and Resources</w:t>
       </w:r>
@@ -4567,16 +4823,18 @@
     <w:p>
       <w:pPr>
         <w:rPr>
-          <w:i/>
-          <w:sz w:val="22"/>
-          <w:szCs w:val="22"/>
-        </w:rPr>
-      </w:pPr>
-      <w:r>
-        <w:rPr>
-          <w:i/>
-          <w:sz w:val="22"/>
-          <w:szCs w:val="22"/>
+          <w:rFonts w:ascii="Arial" w:hAnsi="Arial" w:cs="Arial"/>
+          <w:i/>
+          <w:sz w:val="21"/>
+          <w:szCs w:val="21"/>
+        </w:rPr>
+      </w:pPr>
+      <w:r>
+        <w:rPr>
+          <w:rFonts w:ascii="Arial" w:hAnsi="Arial" w:cs="Arial"/>
+          <w:i/>
+          <w:sz w:val="21"/>
+          <w:szCs w:val="21"/>
         </w:rPr>
         <w:t>Who will be responsible for data management?</w:t>
       </w:r>
@@ -4584,14 +4842,16 @@
     <w:p>
       <w:pPr>
         <w:rPr>
-          <w:sz w:val="22"/>
-          <w:szCs w:val="22"/>
-        </w:rPr>
-      </w:pPr>
-      <w:r>
-        <w:rPr>
-          <w:sz w:val="22"/>
-          <w:szCs w:val="22"/>
+          <w:rFonts w:ascii="Arial" w:hAnsi="Arial" w:cs="Arial"/>
+          <w:sz w:val="21"/>
+          <w:szCs w:val="21"/>
+        </w:rPr>
+      </w:pPr>
+      <w:r>
+        <w:rPr>
+          <w:rFonts w:ascii="Arial" w:hAnsi="Arial" w:cs="Arial"/>
+          <w:sz w:val="21"/>
+          <w:szCs w:val="21"/>
         </w:rPr>
         <w:t>I am responsible for data management and will be implementing the DMP. I will be reassessing my data management plan weekly throughout the project to make sure that I am adhering to it and to check if there are any edits I need to make. </w:t>
       </w:r>
@@ -4599,24 +4859,27 @@
     <w:p>
       <w:pPr>
         <w:rPr>
-          <w:sz w:val="22"/>
-          <w:szCs w:val="22"/>
-        </w:rPr>
-      </w:pPr>
-    </w:p>
-    <w:p>
-      <w:pPr>
-        <w:rPr>
-          <w:i/>
-          <w:sz w:val="22"/>
-          <w:szCs w:val="22"/>
-        </w:rPr>
-      </w:pPr>
-      <w:r>
-        <w:rPr>
-          <w:i/>
-          <w:sz w:val="22"/>
-          <w:szCs w:val="22"/>
+          <w:rFonts w:ascii="Arial" w:hAnsi="Arial" w:cs="Arial"/>
+          <w:sz w:val="21"/>
+          <w:szCs w:val="21"/>
+        </w:rPr>
+      </w:pPr>
+    </w:p>
+    <w:p>
+      <w:pPr>
+        <w:rPr>
+          <w:rFonts w:ascii="Arial" w:hAnsi="Arial" w:cs="Arial"/>
+          <w:i/>
+          <w:sz w:val="21"/>
+          <w:szCs w:val="21"/>
+        </w:rPr>
+      </w:pPr>
+      <w:r>
+        <w:rPr>
+          <w:rFonts w:ascii="Arial" w:hAnsi="Arial" w:cs="Arial"/>
+          <w:i/>
+          <w:sz w:val="21"/>
+          <w:szCs w:val="21"/>
         </w:rPr>
         <w:t>What resources will you require to deliver your plan?</w:t>
       </w:r>
@@ -4624,14 +4887,16 @@
     <w:p>
       <w:pPr>
         <w:rPr>
-          <w:sz w:val="22"/>
-          <w:szCs w:val="22"/>
-        </w:rPr>
-      </w:pPr>
-      <w:r>
-        <w:rPr>
-          <w:sz w:val="22"/>
-          <w:szCs w:val="22"/>
+          <w:rFonts w:ascii="Arial" w:hAnsi="Arial" w:cs="Arial"/>
+          <w:sz w:val="21"/>
+          <w:szCs w:val="21"/>
+        </w:rPr>
+      </w:pPr>
+      <w:r>
+        <w:rPr>
+          <w:rFonts w:ascii="Arial" w:hAnsi="Arial" w:cs="Arial"/>
+          <w:sz w:val="21"/>
+          <w:szCs w:val="21"/>
         </w:rPr>
         <w:t>I will require GitHub and Google Drive accounts and repositories. </w:t>
       </w:r>
@@ -4639,15 +4904,15 @@
     <w:p>
       <w:pPr>
         <w:rPr>
-          <w:rFonts w:ascii="Times New Roman" w:hAnsi="Times New Roman" w:cs="Times New Roman"/>
-          <w:sz w:val="22"/>
-          <w:szCs w:val="22"/>
+          <w:rFonts w:ascii="Arial" w:hAnsi="Arial" w:cs="Arial"/>
+          <w:sz w:val="21"/>
+          <w:szCs w:val="21"/>
         </w:rPr>
       </w:pPr>
     </w:p>
     <w:sectPr>
-      <w:footerReference w:type="even" r:id="rId19"/>
-      <w:footerReference w:type="default" r:id="rId20"/>
+      <w:footerReference w:type="even" r:id="rId22"/>
+      <w:footerReference w:type="default" r:id="rId23"/>
       <w:pgSz w:w="12240" w:h="15840"/>
       <w:pgMar w:top="1440" w:right="1080" w:bottom="1440" w:left="1080" w:header="720" w:footer="720" w:gutter="0"/>
       <w:cols w:space="720"/>
@@ -4689,6 +4954,11 @@
         <w:docPartUnique/>
       </w:docPartObj>
     </w:sdtPr>
+    <w:sdtEndPr>
+      <w:rPr>
+        <w:rStyle w:val="PageNumber"/>
+      </w:rPr>
+    </w:sdtEndPr>
     <w:sdtContent>
       <w:p>
         <w:pPr>
@@ -4742,6 +5012,11 @@
         <w:docPartUnique/>
       </w:docPartObj>
     </w:sdtPr>
+    <w:sdtEndPr>
+      <w:rPr>
+        <w:rStyle w:val="PageNumber"/>
+      </w:rPr>
+    </w:sdtEndPr>
     <w:sdtContent>
       <w:p>
         <w:pPr>
@@ -4975,39 +5250,7 @@
           <w:rFonts w:ascii="Times New Roman" w:hAnsi="Times New Roman" w:cs="Times New Roman"/>
           <w:sz w:val="19"/>
         </w:rPr>
-        <w:t xml:space="preserve">Katrina </w:t>
-      </w:r>
-      <w:proofErr w:type="spellStart"/>
-      <w:r>
-        <w:rPr>
-          <w:rFonts w:ascii="Times New Roman" w:hAnsi="Times New Roman" w:cs="Times New Roman"/>
-          <w:sz w:val="19"/>
-        </w:rPr>
-        <w:t>Kimport</w:t>
-      </w:r>
-      <w:proofErr w:type="spellEnd"/>
-      <w:r>
-        <w:rPr>
-          <w:rFonts w:ascii="Times New Roman" w:hAnsi="Times New Roman" w:cs="Times New Roman"/>
-          <w:sz w:val="19"/>
-        </w:rPr>
-        <w:t xml:space="preserve">, J. Parker </w:t>
-      </w:r>
-      <w:proofErr w:type="spellStart"/>
-      <w:r>
-        <w:rPr>
-          <w:rFonts w:ascii="Times New Roman" w:hAnsi="Times New Roman" w:cs="Times New Roman"/>
-          <w:sz w:val="19"/>
-        </w:rPr>
-        <w:t>Dockray</w:t>
-      </w:r>
-      <w:proofErr w:type="spellEnd"/>
-      <w:r>
-        <w:rPr>
-          <w:rFonts w:ascii="Times New Roman" w:hAnsi="Times New Roman" w:cs="Times New Roman"/>
-          <w:sz w:val="19"/>
-        </w:rPr>
-        <w:t xml:space="preserve">, and Shelly Dodson, “What Women Seek from a Pregnancy Resource Center,” </w:t>
+        <w:t xml:space="preserve">Katrina Kimport, J. Parker Dockray, and Shelly Dodson, “What Women Seek from a Pregnancy Resource Center,” </w:t>
       </w:r>
       <w:r>
         <w:rPr>
@@ -5170,37 +5413,12 @@
         </w:rPr>
         <w:fldChar w:fldCharType="separate"/>
       </w:r>
-      <w:proofErr w:type="spellStart"/>
-      <w:r>
-        <w:rPr>
-          <w:rFonts w:ascii="Times New Roman" w:hAnsi="Times New Roman" w:cs="Times New Roman"/>
-          <w:sz w:val="19"/>
-        </w:rPr>
-        <w:t>Rewire.News</w:t>
-      </w:r>
-      <w:proofErr w:type="spellEnd"/>
-      <w:r>
-        <w:rPr>
-          <w:rFonts w:ascii="Times New Roman" w:hAnsi="Times New Roman" w:cs="Times New Roman"/>
-          <w:sz w:val="19"/>
-        </w:rPr>
-        <w:t xml:space="preserve">, “Crisis Pregnancy Centers,” </w:t>
-      </w:r>
-      <w:proofErr w:type="spellStart"/>
-      <w:r>
-        <w:rPr>
-          <w:rFonts w:ascii="Times New Roman" w:hAnsi="Times New Roman" w:cs="Times New Roman"/>
-          <w:sz w:val="19"/>
-        </w:rPr>
-        <w:t>Rewire.News</w:t>
-      </w:r>
-      <w:proofErr w:type="spellEnd"/>
-      <w:r>
-        <w:rPr>
-          <w:rFonts w:ascii="Times New Roman" w:hAnsi="Times New Roman" w:cs="Times New Roman"/>
-          <w:sz w:val="19"/>
-        </w:rPr>
-        <w:t>, accessed April 17, 2019, https://rewire.news/legislative-tracker/law-topic/crisis-pregnancy-centers/.</w:t>
+      <w:r>
+        <w:rPr>
+          <w:rFonts w:ascii="Times New Roman" w:hAnsi="Times New Roman" w:cs="Times New Roman"/>
+          <w:sz w:val="19"/>
+        </w:rPr>
+        <w:t>Rewire.News, “Crisis Pregnancy Centers,” Rewire.News, accessed April 17, 2019, https://rewire.news/legislative-tracker/law-topic/crisis-pregnancy-centers/.</w:t>
       </w:r>
       <w:r>
         <w:rPr>
@@ -5268,23 +5486,7 @@
           <w:rFonts w:ascii="Times New Roman" w:hAnsi="Times New Roman" w:cs="Times New Roman"/>
           <w:sz w:val="19"/>
         </w:rPr>
-        <w:t xml:space="preserve">Katelyn Bryant-Comstock et al., “Information about Sexual Health on Crisis Pregnancy Center Web Sites: Accurate for </w:t>
-      </w:r>
-      <w:proofErr w:type="gramStart"/>
-      <w:r>
-        <w:rPr>
-          <w:rFonts w:ascii="Times New Roman" w:hAnsi="Times New Roman" w:cs="Times New Roman"/>
-          <w:sz w:val="19"/>
-        </w:rPr>
-        <w:t>Adolescents?,</w:t>
-      </w:r>
-      <w:proofErr w:type="gramEnd"/>
-      <w:r>
-        <w:rPr>
-          <w:rFonts w:ascii="Times New Roman" w:hAnsi="Times New Roman" w:cs="Times New Roman"/>
-          <w:sz w:val="19"/>
-        </w:rPr>
-        <w:t xml:space="preserve">” </w:t>
+        <w:t xml:space="preserve">Katelyn Bryant-Comstock et al., “Information about Sexual Health on Crisis Pregnancy Center Web Sites: Accurate for Adolescents?,” </w:t>
       </w:r>
       <w:r>
         <w:rPr>
@@ -5368,23 +5570,7 @@
           <w:rFonts w:ascii="Times New Roman" w:hAnsi="Times New Roman" w:cs="Times New Roman"/>
           <w:sz w:val="19"/>
         </w:rPr>
-        <w:t xml:space="preserve">D. </w:t>
-      </w:r>
-      <w:proofErr w:type="spellStart"/>
-      <w:r>
-        <w:rPr>
-          <w:rFonts w:ascii="Times New Roman" w:hAnsi="Times New Roman" w:cs="Times New Roman"/>
-          <w:sz w:val="19"/>
-        </w:rPr>
-        <w:t>Tsevat</w:t>
-      </w:r>
-      <w:proofErr w:type="spellEnd"/>
-      <w:r>
-        <w:rPr>
-          <w:rFonts w:ascii="Times New Roman" w:hAnsi="Times New Roman" w:cs="Times New Roman"/>
-          <w:sz w:val="19"/>
-        </w:rPr>
-        <w:t xml:space="preserve">, J. Miracle, and M. Gallo, “Evaluation of Services at Crisis Pregnancy Centers in Ohio,” </w:t>
+        <w:t xml:space="preserve">D. Tsevat, J. Miracle, and M. Gallo, “Evaluation of Services at Crisis Pregnancy Centers in Ohio,” </w:t>
       </w:r>
       <w:r>
         <w:rPr>
@@ -5463,37 +5649,12 @@
         </w:rPr>
         <w:fldChar w:fldCharType="separate"/>
       </w:r>
-      <w:proofErr w:type="spellStart"/>
-      <w:r>
-        <w:rPr>
-          <w:rFonts w:ascii="Times New Roman" w:hAnsi="Times New Roman" w:cs="Times New Roman"/>
-          <w:sz w:val="19"/>
-        </w:rPr>
-        <w:t>Kimport</w:t>
-      </w:r>
-      <w:proofErr w:type="spellEnd"/>
-      <w:r>
-        <w:rPr>
-          <w:rFonts w:ascii="Times New Roman" w:hAnsi="Times New Roman" w:cs="Times New Roman"/>
-          <w:sz w:val="19"/>
-        </w:rPr>
-        <w:t xml:space="preserve">, </w:t>
-      </w:r>
-      <w:proofErr w:type="spellStart"/>
-      <w:r>
-        <w:rPr>
-          <w:rFonts w:ascii="Times New Roman" w:hAnsi="Times New Roman" w:cs="Times New Roman"/>
-          <w:sz w:val="19"/>
-        </w:rPr>
-        <w:t>Dockray</w:t>
-      </w:r>
-      <w:proofErr w:type="spellEnd"/>
-      <w:r>
-        <w:rPr>
-          <w:rFonts w:ascii="Times New Roman" w:hAnsi="Times New Roman" w:cs="Times New Roman"/>
-          <w:sz w:val="19"/>
-        </w:rPr>
-        <w:t>, and Dodson, “What Women Seek from a Pregnancy Resource Center.”</w:t>
+      <w:r>
+        <w:rPr>
+          <w:rFonts w:ascii="Times New Roman" w:hAnsi="Times New Roman" w:cs="Times New Roman"/>
+          <w:sz w:val="19"/>
+        </w:rPr>
+        <w:t>Kimport, Dockray, and Dodson, “What Women Seek from a Pregnancy Resource Center.”</w:t>
       </w:r>
       <w:r>
         <w:rPr>
@@ -5629,23 +5790,7 @@
           <w:rFonts w:ascii="Times New Roman" w:hAnsi="Times New Roman" w:cs="Times New Roman"/>
           <w:sz w:val="19"/>
         </w:rPr>
-        <w:t xml:space="preserve">Andrew </w:t>
-      </w:r>
-      <w:proofErr w:type="spellStart"/>
-      <w:r>
-        <w:rPr>
-          <w:rFonts w:ascii="Times New Roman" w:hAnsi="Times New Roman" w:cs="Times New Roman"/>
-          <w:sz w:val="19"/>
-        </w:rPr>
-        <w:t>Yuengert</w:t>
-      </w:r>
-      <w:proofErr w:type="spellEnd"/>
-      <w:r>
-        <w:rPr>
-          <w:rFonts w:ascii="Times New Roman" w:hAnsi="Times New Roman" w:cs="Times New Roman"/>
-          <w:sz w:val="19"/>
-        </w:rPr>
-        <w:t xml:space="preserve"> and Joel Fetzer, “Location Decisions of Abortion Clinics and Crisis Pregnancy Centers in California,” </w:t>
+        <w:t xml:space="preserve">Andrew Yuengert and Joel Fetzer, “Location Decisions of Abortion Clinics and Crisis Pregnancy Centers in California,” </w:t>
       </w:r>
       <w:r>
         <w:rPr>
@@ -5763,23 +5908,7 @@
           <w:rFonts w:ascii="Times New Roman" w:hAnsi="Times New Roman" w:cs="Times New Roman"/>
           <w:sz w:val="19"/>
         </w:rPr>
-        <w:t xml:space="preserve">Rachel K. Jones and Jenna </w:t>
-      </w:r>
-      <w:proofErr w:type="spellStart"/>
-      <w:r>
-        <w:rPr>
-          <w:rFonts w:ascii="Times New Roman" w:hAnsi="Times New Roman" w:cs="Times New Roman"/>
-          <w:sz w:val="19"/>
-        </w:rPr>
-        <w:t>Jerman</w:t>
-      </w:r>
-      <w:proofErr w:type="spellEnd"/>
-      <w:r>
-        <w:rPr>
-          <w:rFonts w:ascii="Times New Roman" w:hAnsi="Times New Roman" w:cs="Times New Roman"/>
-          <w:sz w:val="19"/>
-        </w:rPr>
-        <w:t xml:space="preserve">, “Abortion Incidence and Service Availability In the United States, 2014: Abortion Incidence and Service Availability In the United States, 2014,” </w:t>
+        <w:t xml:space="preserve">Rachel K. Jones and Jenna Jerman, “Abortion Incidence and Service Availability In the United States, 2014: Abortion Incidence and Service Availability In the United States, 2014,” </w:t>
       </w:r>
       <w:r>
         <w:rPr>
@@ -5879,23 +6008,7 @@
           <w:rFonts w:ascii="Times New Roman" w:hAnsi="Times New Roman" w:cs="Times New Roman"/>
           <w:sz w:val="19"/>
         </w:rPr>
-        <w:t xml:space="preserve">Cartwright et al., “Identifying National Availability of Abortion Care and Distance </w:t>
-      </w:r>
-      <w:proofErr w:type="gramStart"/>
-      <w:r>
-        <w:rPr>
-          <w:rFonts w:ascii="Times New Roman" w:hAnsi="Times New Roman" w:cs="Times New Roman"/>
-          <w:sz w:val="19"/>
-        </w:rPr>
-        <w:t>From</w:t>
-      </w:r>
-      <w:proofErr w:type="gramEnd"/>
-      <w:r>
-        <w:rPr>
-          <w:rFonts w:ascii="Times New Roman" w:hAnsi="Times New Roman" w:cs="Times New Roman"/>
-          <w:sz w:val="19"/>
-        </w:rPr>
-        <w:t xml:space="preserve"> Major US Cities.”</w:t>
+        <w:t>Cartwright et al., “Identifying National Availability of Abortion Care and Distance From Major US Cities.”</w:t>
       </w:r>
       <w:r>
         <w:rPr>
@@ -5958,21 +6071,12 @@
         </w:rPr>
         <w:fldChar w:fldCharType="separate"/>
       </w:r>
-      <w:proofErr w:type="spellStart"/>
-      <w:r>
-        <w:rPr>
-          <w:rFonts w:ascii="Times New Roman" w:hAnsi="Times New Roman" w:cs="Times New Roman"/>
-          <w:sz w:val="19"/>
-        </w:rPr>
-        <w:t>Rewire.News</w:t>
-      </w:r>
-      <w:proofErr w:type="spellEnd"/>
-      <w:r>
-        <w:rPr>
-          <w:rFonts w:ascii="Times New Roman" w:hAnsi="Times New Roman" w:cs="Times New Roman"/>
-          <w:sz w:val="19"/>
-        </w:rPr>
-        <w:t>, “Crisis Pregnancy Centers.”</w:t>
+      <w:r>
+        <w:rPr>
+          <w:rFonts w:ascii="Times New Roman" w:hAnsi="Times New Roman" w:cs="Times New Roman"/>
+          <w:sz w:val="19"/>
+        </w:rPr>
+        <w:t>Rewire.News, “Crisis Pregnancy Centers.”</w:t>
       </w:r>
       <w:r>
         <w:rPr>
@@ -6040,23 +6144,7 @@
           <w:rFonts w:ascii="Times New Roman" w:hAnsi="Times New Roman" w:cs="Times New Roman"/>
           <w:sz w:val="19"/>
         </w:rPr>
-        <w:t xml:space="preserve">Alliance Defending Freedom, “Austin </w:t>
-      </w:r>
-      <w:proofErr w:type="spellStart"/>
-      <w:r>
-        <w:rPr>
-          <w:rFonts w:ascii="Times New Roman" w:hAnsi="Times New Roman" w:cs="Times New Roman"/>
-          <w:sz w:val="19"/>
-        </w:rPr>
-        <w:t>LifeCare</w:t>
-      </w:r>
-      <w:proofErr w:type="spellEnd"/>
-      <w:r>
-        <w:rPr>
-          <w:rFonts w:ascii="Times New Roman" w:hAnsi="Times New Roman" w:cs="Times New Roman"/>
-          <w:sz w:val="19"/>
-        </w:rPr>
-        <w:t xml:space="preserve"> v. City of Austin,” Default, accessed April 17, 2019, http://adflegal.org/detailspages/case-details; Alliance Defending Freedom, “Pregnancy Care Center of New York v. City of New York,” Default, accessed April 17, 2019, http://adflegal.org/detailspages/case-details; Ian Duncan, “Federal Appeals Court Rules against Baltimore Law Requiring Disclosures at Pregnancy Clinics That Don’t Provide Abortions,” </w:t>
+        <w:t xml:space="preserve">Alliance Defending Freedom, “Austin LifeCare v. City of Austin,” Default, accessed April 17, 2019, http://adflegal.org/detailspages/case-details; Alliance Defending Freedom, “Pregnancy Care Center of New York v. City of New York,” Default, accessed April 17, 2019, http://adflegal.org/detailspages/case-details; Ian Duncan, “Federal Appeals Court Rules against Baltimore Law Requiring Disclosures at Pregnancy Clinics That Don’t Provide Abortions,” </w:t>
       </w:r>
       <w:r>
         <w:rPr>
@@ -6156,39 +6244,7 @@
           <w:rFonts w:ascii="Times New Roman" w:hAnsi="Times New Roman" w:cs="Times New Roman"/>
           <w:sz w:val="19"/>
         </w:rPr>
-        <w:t xml:space="preserve"> 12, no. 3 (2017); Madeline </w:t>
-      </w:r>
-      <w:proofErr w:type="spellStart"/>
-      <w:r>
-        <w:rPr>
-          <w:rFonts w:ascii="Times New Roman" w:hAnsi="Times New Roman" w:cs="Times New Roman"/>
-          <w:sz w:val="19"/>
-        </w:rPr>
-        <w:t>Wetterhahn</w:t>
-      </w:r>
-      <w:proofErr w:type="spellEnd"/>
-      <w:r>
-        <w:rPr>
-          <w:rFonts w:ascii="Times New Roman" w:hAnsi="Times New Roman" w:cs="Times New Roman"/>
-          <w:sz w:val="19"/>
-        </w:rPr>
-        <w:t xml:space="preserve"> and Marcia </w:t>
-      </w:r>
-      <w:proofErr w:type="spellStart"/>
-      <w:r>
-        <w:rPr>
-          <w:rFonts w:ascii="Times New Roman" w:hAnsi="Times New Roman" w:cs="Times New Roman"/>
-          <w:sz w:val="19"/>
-        </w:rPr>
-        <w:t>Boumil</w:t>
-      </w:r>
-      <w:proofErr w:type="spellEnd"/>
-      <w:r>
-        <w:rPr>
-          <w:rFonts w:ascii="Times New Roman" w:hAnsi="Times New Roman" w:cs="Times New Roman"/>
-          <w:sz w:val="19"/>
-        </w:rPr>
-        <w:t>, “US Supreme Court Strikes Down California FACT Act | Health Affairs,” Health Affairs, June 29, 2018, https://www.healthaffairs.org/do/10.1377/hblog20180628.429780/full/; “Bill Text - AB-775 Reproductive FACT Act.,” accessed April 17, 2019, https://leginfo.legislature.ca.gov/faces/billNavClient.xhtml?bill_id=201520160AB775.</w:t>
+        <w:t xml:space="preserve"> 12, no. 3 (2017); Madeline Wetterhahn and Marcia Boumil, “US Supreme Court Strikes Down California FACT Act | Health Affairs,” Health Affairs, June 29, 2018, https://www.healthaffairs.org/do/10.1377/hblog20180628.429780/full/; “Bill Text - AB-775 Reproductive FACT Act.,” accessed April 17, 2019, https://leginfo.legislature.ca.gov/faces/billNavClient.xhtml?bill_id=201520160AB775.</w:t>
       </w:r>
       <w:r>
         <w:rPr>
@@ -6408,39 +6464,7 @@
           <w:rFonts w:ascii="Times New Roman" w:hAnsi="Times New Roman" w:cs="Times New Roman"/>
           <w:sz w:val="19"/>
         </w:rPr>
-        <w:t xml:space="preserve">Jones and </w:t>
-      </w:r>
-      <w:proofErr w:type="spellStart"/>
-      <w:r>
-        <w:rPr>
-          <w:rFonts w:ascii="Times New Roman" w:hAnsi="Times New Roman" w:cs="Times New Roman"/>
-          <w:sz w:val="19"/>
-        </w:rPr>
-        <w:t>Jerman</w:t>
-      </w:r>
-      <w:proofErr w:type="spellEnd"/>
-      <w:r>
-        <w:rPr>
-          <w:rFonts w:ascii="Times New Roman" w:hAnsi="Times New Roman" w:cs="Times New Roman"/>
-          <w:sz w:val="19"/>
-        </w:rPr>
-        <w:t xml:space="preserve">, “Abortion Incidence and Service Availability </w:t>
-      </w:r>
-      <w:proofErr w:type="gramStart"/>
-      <w:r>
-        <w:rPr>
-          <w:rFonts w:ascii="Times New Roman" w:hAnsi="Times New Roman" w:cs="Times New Roman"/>
-          <w:sz w:val="19"/>
-        </w:rPr>
-        <w:t>In</w:t>
-      </w:r>
-      <w:proofErr w:type="gramEnd"/>
-      <w:r>
-        <w:rPr>
-          <w:rFonts w:ascii="Times New Roman" w:hAnsi="Times New Roman" w:cs="Times New Roman"/>
-          <w:sz w:val="19"/>
-        </w:rPr>
-        <w:t xml:space="preserve"> the United States, 2014.”</w:t>
+        <w:t>Jones and Jerman, “Abortion Incidence and Service Availability In the United States, 2014.”</w:t>
       </w:r>
       <w:r>
         <w:rPr>
@@ -6742,7 +6766,7 @@
         <w:fldChar w:fldCharType="begin"/>
       </w:r>
       <w:r>
-        <w:instrText xml:space="preserve"> ADDIN ZOTERO_ITEM CSL_CITATION {"citationID":"TOWQajtL","properties":{"formattedCitation":"\\uc0\\u8220{}Medicaid - HealthCare.Gov Glossary,\\uc0\\u8221{} HealthCare.gov, accessed December 5, 2018, https://www.healthcare.gov/glossary/medicaid/.","plainCitation":"“Medicaid - HealthCare.Gov Glossary,” HealthCare.gov, accessed December 5, 2018, https://www.healthcare.gov/glossary/medicaid/.","noteIndex":23},"citationItems":[{"id":127,"uris":["http://zotero.org/users/5215675/items/3ZTCWD77"],"uri":["http://zotero.org/users/5215675/items/3ZTCWD77"],"itemData":{"id":127,"type":"webpage","title":"Medicaid - HealthCare.gov Glossary","container-title":"HealthCare.gov","abstract":"Learn about Medicaid by reviewing the definition in the HealthCare.gov Glossary.","URL":"https://www.healthcare.gov/glossary/medicaid/","language":"en","accessed":{"date-parts":[["2018",12,5]]}}}],"schema":"https://github.com/citation-style-language/schema/raw/master/csl-citation.json"} </w:instrText>
+        <w:instrText xml:space="preserve"> ADDIN ZOTERO_ITEM CSL_CITATION {"citationID":"YivVIifA","properties":{"formattedCitation":"\\uc0\\u8220{}Parental Involvement in Minors\\uc0\\u8217{} Abortions,\\uc0\\u8221{} Guttmacher Institute, March 14, 2016, https://www.guttmacher.org/state-policy/explore/parental-involvement-minors-abortions.","plainCitation":"“Parental Involvement in Minors’ Abortions,” Guttmacher Institute, March 14, 2016, https://www.guttmacher.org/state-policy/explore/parental-involvement-minors-abortions.","noteIndex":23},"citationItems":[{"id":719,"uris":["http://zotero.org/users/5215675/items/IN2UBLBH"],"uri":["http://zotero.org/users/5215675/items/IN2UBLBH"],"itemData":{"id":719,"type":"webpage","title":"Parental Involvement in Minors’ Abortions","container-title":"Guttmacher Institute","URL":"https://www.guttmacher.org/state-policy/explore/parental-involvement-minors-abortions","language":"en","issued":{"date-parts":[["2016",3,14]]},"accessed":{"date-parts":[["2019",5,10]]}}}],"schema":"https://github.com/citation-style-language/schema/raw/master/csl-citation.json"} </w:instrText>
       </w:r>
       <w:r>
         <w:fldChar w:fldCharType="separate"/>
@@ -6751,7 +6775,7 @@
         <w:rPr>
           <w:rFonts w:ascii="Calibri" w:cs="Calibri"/>
         </w:rPr>
-        <w:t>“Medicaid - HealthCare.Gov Glossary,” HealthCare.gov, accessed December 5, 2018, https://www.healthcare.gov/glossary/medicaid/.</w:t>
+        <w:t>“Parental Involvement in Minors’ Abortions,” Guttmacher Institute, March 14, 2016, https://www.guttmacher.org/state-policy/explore/parental-involvement-minors-abortions.</w:t>
       </w:r>
       <w:r>
         <w:fldChar w:fldCharType="end"/>
@@ -6762,91 +6786,46 @@
     <w:p>
       <w:pPr>
         <w:pStyle w:val="FootnoteText"/>
-        <w:rPr>
-          <w:rFonts w:ascii="Times New Roman" w:hAnsi="Times New Roman" w:cs="Times New Roman"/>
-          <w:sz w:val="19"/>
-          <w:szCs w:val="19"/>
-        </w:rPr>
       </w:pPr>
       <w:r>
         <w:rPr>
           <w:rStyle w:val="FootnoteReference"/>
-          <w:rFonts w:ascii="Times New Roman" w:hAnsi="Times New Roman" w:cs="Times New Roman"/>
-          <w:sz w:val="19"/>
-          <w:szCs w:val="19"/>
         </w:rPr>
         <w:footnoteRef/>
       </w:r>
       <w:r>
-        <w:rPr>
-          <w:rFonts w:ascii="Times New Roman" w:hAnsi="Times New Roman" w:cs="Times New Roman"/>
-          <w:sz w:val="19"/>
-          <w:szCs w:val="19"/>
-        </w:rPr>
         <w:t xml:space="preserve"> </w:t>
       </w:r>
       <w:r>
-        <w:rPr>
-          <w:rFonts w:ascii="Times New Roman" w:hAnsi="Times New Roman" w:cs="Times New Roman"/>
-          <w:sz w:val="19"/>
-          <w:szCs w:val="19"/>
-        </w:rPr>
         <w:fldChar w:fldCharType="begin"/>
       </w:r>
       <w:r>
-        <w:rPr>
-          <w:rFonts w:ascii="Times New Roman" w:hAnsi="Times New Roman" w:cs="Times New Roman"/>
-          <w:sz w:val="19"/>
-          <w:szCs w:val="19"/>
-        </w:rPr>
-        <w:instrText xml:space="preserve"> ADDIN ZOTERO_ITEM CSL_CITATION {"citationID":"aWHt4xTE","properties":{"formattedCitation":"Reproaction Education Fund, \\uc0\\u8220{}The Fake Clinic Database,\\uc0\\u8221{} Reproaction, August 17, 2018, https://reproaction.org/fakeclinicdatabase/.","plainCitation":"Reproaction Education Fund, “The Fake Clinic Database,” Reproaction, August 17, 2018, https://reproaction.org/fakeclinicdatabase/.","noteIndex":24},"citationItems":[{"id":537,"uris":["http://zotero.org/users/5215675/items/CLFZ42HP"],"uri":["http://zotero.org/users/5215675/items/CLFZ42HP"],"itemData":{"id":537,"type":"webpage","title":"The Fake Clinic Database","container-title":"Reproaction","abstract":"The Fake Clinic Database is a collection of all discoverable crisis pregnancy center locations nationwide, independently verified and regularly updated by Reproaction.","URL":"https://reproaction.org/fakeclinicdatabase/","language":"en-US","author":[{"family":"Reproaction Education Fund","given":""}],"issued":{"date-parts":[["2018",8,17]]},"accessed":{"date-parts":[["2019",4,18]]}}}],"schema":"https://github.com/citation-style-language/schema/raw/master/csl-citation.json"} </w:instrText>
-      </w:r>
-      <w:r>
-        <w:rPr>
-          <w:rFonts w:ascii="Times New Roman" w:hAnsi="Times New Roman" w:cs="Times New Roman"/>
-          <w:sz w:val="19"/>
-          <w:szCs w:val="19"/>
-        </w:rPr>
+        <w:instrText xml:space="preserve"> ADDIN ZOTERO_ITEM CSL_CITATION {"citationID":"kSNV1YGa","properties":{"formattedCitation":"Caroline Rosenzweig and 2017, \\uc0\\u8220{}The Hyde Amendment and Coverage for Abortion Services,\\uc0\\u8221{} {\\i{}The Henry J. Kaiser Family Foundation} (blog), October 16, 2017, https://www.kff.org/womens-health-policy/perspective/the-hyde-amendment-and-coverage-for-abortion-services/.","plainCitation":"Caroline Rosenzweig and 2017, “The Hyde Amendment and Coverage for Abortion Services,” The Henry J. Kaiser Family Foundation (blog), October 16, 2017, https://www.kff.org/womens-health-policy/perspective/the-hyde-amendment-and-coverage-for-abortion-services/.","noteIndex":24},"citationItems":[{"id":133,"uris":["http://zotero.org/users/5215675/items/ET6S8DB2"],"uri":["http://zotero.org/users/5215675/items/ET6S8DB2"],"itemData":{"id":133,"type":"post-weblog","title":"The Hyde Amendment and Coverage for Abortion Services","container-title":"The Henry J. Kaiser Family Foundation","abstract":"This policy insight examines the Hyde Amendment, an annually approved law that bans the use of federal funds to pay for abortions unless the pregnancy is a result of rape, incest, or endangerment o…","URL":"https://www.kff.org/womens-health-policy/perspective/the-hyde-amendment-and-coverage-for-abortion-services/","language":"en-us","author":[{"family":"Rosenzweig","given":"Caroline"},{"literal":"2017"}],"issued":{"date-parts":[["2017",10,16]]},"accessed":{"date-parts":[["2018",12,5]]}}}],"schema":"https://github.com/citation-style-language/schema/raw/master/csl-citation.json"} </w:instrText>
+      </w:r>
+      <w:r>
         <w:fldChar w:fldCharType="separate"/>
       </w:r>
-      <w:proofErr w:type="spellStart"/>
-      <w:r>
-        <w:rPr>
-          <w:rFonts w:ascii="Times New Roman" w:hAnsi="Times New Roman" w:cs="Times New Roman"/>
-          <w:sz w:val="19"/>
-        </w:rPr>
-        <w:t>Reproaction</w:t>
-      </w:r>
-      <w:proofErr w:type="spellEnd"/>
-      <w:r>
-        <w:rPr>
-          <w:rFonts w:ascii="Times New Roman" w:hAnsi="Times New Roman" w:cs="Times New Roman"/>
-          <w:sz w:val="19"/>
-        </w:rPr>
-        <w:t xml:space="preserve"> Education Fund, “The Fake Clinic Database,” </w:t>
-      </w:r>
-      <w:proofErr w:type="spellStart"/>
-      <w:r>
-        <w:rPr>
-          <w:rFonts w:ascii="Times New Roman" w:hAnsi="Times New Roman" w:cs="Times New Roman"/>
-          <w:sz w:val="19"/>
-        </w:rPr>
-        <w:t>Reproaction</w:t>
-      </w:r>
-      <w:proofErr w:type="spellEnd"/>
-      <w:r>
-        <w:rPr>
-          <w:rFonts w:ascii="Times New Roman" w:hAnsi="Times New Roman" w:cs="Times New Roman"/>
-          <w:sz w:val="19"/>
-        </w:rPr>
-        <w:t>, August 17, 2018, https://reproaction.org/fakeclinicdatabase/.</w:t>
-      </w:r>
-      <w:r>
-        <w:rPr>
-          <w:rFonts w:ascii="Times New Roman" w:hAnsi="Times New Roman" w:cs="Times New Roman"/>
-          <w:sz w:val="19"/>
-          <w:szCs w:val="19"/>
-        </w:rPr>
+      <w:r>
+        <w:rPr>
+          <w:rFonts w:ascii="Calibri" w:cs="Calibri"/>
+        </w:rPr>
+        <w:t xml:space="preserve">Caroline Rosenzweig and 2017, “The Hyde Amendment and Coverage for Abortion Services,” </w:t>
+      </w:r>
+      <w:r>
+        <w:rPr>
+          <w:rFonts w:ascii="Calibri" w:cs="Calibri"/>
+          <w:i/>
+          <w:iCs/>
+        </w:rPr>
+        <w:t>The Henry J. Kaiser Family Foundation</w:t>
+      </w:r>
+      <w:r>
+        <w:rPr>
+          <w:rFonts w:ascii="Calibri" w:cs="Calibri"/>
+        </w:rPr>
+        <w:t xml:space="preserve"> (blog), October 16, 2017, https://www.kff.org/womens-health-policy/perspective/the-hyde-amendment-and-coverage-for-abortion-services/.</w:t>
+      </w:r>
+      <w:r>
         <w:fldChar w:fldCharType="end"/>
       </w:r>
     </w:p>
@@ -6855,107 +6834,32 @@
     <w:p>
       <w:pPr>
         <w:pStyle w:val="FootnoteText"/>
-        <w:rPr>
-          <w:rFonts w:ascii="Times New Roman" w:hAnsi="Times New Roman" w:cs="Times New Roman"/>
-          <w:sz w:val="19"/>
-          <w:szCs w:val="19"/>
-        </w:rPr>
       </w:pPr>
       <w:r>
         <w:rPr>
           <w:rStyle w:val="FootnoteReference"/>
-          <w:rFonts w:ascii="Times New Roman" w:hAnsi="Times New Roman" w:cs="Times New Roman"/>
-          <w:sz w:val="19"/>
-          <w:szCs w:val="19"/>
         </w:rPr>
         <w:footnoteRef/>
       </w:r>
       <w:r>
-        <w:rPr>
-          <w:rFonts w:ascii="Times New Roman" w:hAnsi="Times New Roman" w:cs="Times New Roman"/>
-          <w:sz w:val="19"/>
-          <w:szCs w:val="19"/>
-        </w:rPr>
         <w:t xml:space="preserve"> </w:t>
       </w:r>
       <w:r>
-        <w:rPr>
-          <w:rFonts w:ascii="Times New Roman" w:hAnsi="Times New Roman" w:cs="Times New Roman"/>
-          <w:sz w:val="19"/>
-          <w:szCs w:val="19"/>
-        </w:rPr>
         <w:fldChar w:fldCharType="begin"/>
       </w:r>
       <w:r>
-        <w:rPr>
-          <w:rFonts w:ascii="Times New Roman" w:hAnsi="Times New Roman" w:cs="Times New Roman"/>
-          <w:sz w:val="19"/>
-          <w:szCs w:val="19"/>
-        </w:rPr>
-        <w:instrText xml:space="preserve"> ADDIN ZOTERO_ITEM CSL_CITATION {"citationID":"WdIqfXys","properties":{"formattedCitation":"Reproaction Education Fund; \\uc0\\u8220{}About Reproaction,\\uc0\\u8221{} Reproaction, accessed April 18, 2019, https://reproaction.org/about/.","plainCitation":"Reproaction Education Fund; “About Reproaction,” Reproaction, accessed April 18, 2019, https://reproaction.org/about/.","noteIndex":25},"citationItems":[{"id":537,"uris":["http://zotero.org/users/5215675/items/CLFZ42HP"],"uri":["http://zotero.org/users/5215675/items/CLFZ42HP"],"itemData":{"id":537,"type":"webpage","title":"The Fake Clinic Database","container-title":"Reproaction","abstract":"The Fake Clinic Database is a collection of all discoverable crisis pregnancy center locations nationwide, independently verified and regularly updated by Reproaction.","URL":"https://reproaction.org/fakeclinicdatabase/","language":"en-US","author":[{"family":"Reproaction Education Fund","given":""}],"issued":{"date-parts":[["2018",8,17]]},"accessed":{"date-parts":[["2019",4,18]]}}},{"id":539,"uris":["http://zotero.org/users/5215675/items/9CNH3RNU"],"uri":["http://zotero.org/users/5215675/items/9CNH3RNU"],"itemData":{"id":539,"type":"webpage","title":"About Reproaction","container-title":"Reproaction","abstract":"Reproaction's vision is to uphold abortion rights and advance reproductive justice as a matter of human dignity. We introduce a new culture of accountability, and empower and inspire the reproductive rights movement and the broader progressive community to openly and enthusiastically stand up for abortion rights.","URL":"https://reproaction.org/about/","language":"en-US","accessed":{"date-parts":[["2019",4,18]]}}}],"schema":"https://github.com/citation-style-language/schema/raw/master/csl-citation.json"} </w:instrText>
-      </w:r>
-      <w:r>
-        <w:rPr>
-          <w:rFonts w:ascii="Times New Roman" w:hAnsi="Times New Roman" w:cs="Times New Roman"/>
-          <w:sz w:val="19"/>
-          <w:szCs w:val="19"/>
-        </w:rPr>
+        <w:instrText xml:space="preserve"> ADDIN ZOTERO_ITEM CSL_CITATION {"citationID":"TOWQajtL","properties":{"formattedCitation":"\\uc0\\u8220{}Medicaid - HealthCare.Gov Glossary,\\uc0\\u8221{} HealthCare.gov, accessed December 5, 2018, https://www.healthcare.gov/glossary/medicaid/.","plainCitation":"“Medicaid - HealthCare.Gov Glossary,” HealthCare.gov, accessed December 5, 2018, https://www.healthcare.gov/glossary/medicaid/.","noteIndex":24},"citationItems":[{"id":127,"uris":["http://zotero.org/users/5215675/items/3ZTCWD77"],"uri":["http://zotero.org/users/5215675/items/3ZTCWD77"],"itemData":{"id":127,"type":"webpage","title":"Medicaid - HealthCare.gov Glossary","container-title":"HealthCare.gov","abstract":"Learn about Medicaid by reviewing the definition in the HealthCare.gov Glossary.","URL":"https://www.healthcare.gov/glossary/medicaid/","language":"en","accessed":{"date-parts":[["2018",12,5]]}}}],"schema":"https://github.com/citation-style-language/schema/raw/master/csl-citation.json"} </w:instrText>
+      </w:r>
+      <w:r>
         <w:fldChar w:fldCharType="separate"/>
       </w:r>
-      <w:proofErr w:type="spellStart"/>
-      <w:r>
-        <w:rPr>
-          <w:rFonts w:ascii="Times New Roman" w:hAnsi="Times New Roman" w:cs="Times New Roman"/>
-          <w:sz w:val="19"/>
-        </w:rPr>
-        <w:t>Reproaction</w:t>
-      </w:r>
-      <w:proofErr w:type="spellEnd"/>
-      <w:r>
-        <w:rPr>
-          <w:rFonts w:ascii="Times New Roman" w:hAnsi="Times New Roman" w:cs="Times New Roman"/>
-          <w:sz w:val="19"/>
-        </w:rPr>
-        <w:t xml:space="preserve"> Education Fund; “About </w:t>
-      </w:r>
-      <w:proofErr w:type="spellStart"/>
-      <w:r>
-        <w:rPr>
-          <w:rFonts w:ascii="Times New Roman" w:hAnsi="Times New Roman" w:cs="Times New Roman"/>
-          <w:sz w:val="19"/>
-        </w:rPr>
-        <w:t>Reproaction</w:t>
-      </w:r>
-      <w:proofErr w:type="spellEnd"/>
-      <w:r>
-        <w:rPr>
-          <w:rFonts w:ascii="Times New Roman" w:hAnsi="Times New Roman" w:cs="Times New Roman"/>
-          <w:sz w:val="19"/>
-        </w:rPr>
-        <w:t xml:space="preserve">,” </w:t>
-      </w:r>
-      <w:proofErr w:type="spellStart"/>
-      <w:r>
-        <w:rPr>
-          <w:rFonts w:ascii="Times New Roman" w:hAnsi="Times New Roman" w:cs="Times New Roman"/>
-          <w:sz w:val="19"/>
-        </w:rPr>
-        <w:t>Reproaction</w:t>
-      </w:r>
-      <w:proofErr w:type="spellEnd"/>
-      <w:r>
-        <w:rPr>
-          <w:rFonts w:ascii="Times New Roman" w:hAnsi="Times New Roman" w:cs="Times New Roman"/>
-          <w:sz w:val="19"/>
-        </w:rPr>
-        <w:t>, accessed April 18, 2019, https://reproaction.org/about/.</w:t>
-      </w:r>
-      <w:r>
-        <w:rPr>
-          <w:rFonts w:ascii="Times New Roman" w:hAnsi="Times New Roman" w:cs="Times New Roman"/>
-          <w:sz w:val="19"/>
-          <w:szCs w:val="19"/>
-        </w:rPr>
+      <w:r>
+        <w:rPr>
+          <w:rFonts w:ascii="Calibri" w:cs="Calibri"/>
+        </w:rPr>
+        <w:t>“Medicaid - HealthCare.Gov Glossary,” HealthCare.gov, accessed December 5, 2018, https://www.healthcare.gov/glossary/medicaid/.</w:t>
+      </w:r>
+      <w:r>
         <w:fldChar w:fldCharType="end"/>
       </w:r>
     </w:p>
@@ -6964,98 +6868,32 @@
     <w:p>
       <w:pPr>
         <w:pStyle w:val="FootnoteText"/>
-        <w:rPr>
-          <w:rFonts w:ascii="Times New Roman" w:hAnsi="Times New Roman" w:cs="Times New Roman"/>
-          <w:sz w:val="19"/>
-          <w:szCs w:val="19"/>
-        </w:rPr>
       </w:pPr>
       <w:r>
         <w:rPr>
           <w:rStyle w:val="FootnoteReference"/>
-          <w:rFonts w:ascii="Times New Roman" w:hAnsi="Times New Roman" w:cs="Times New Roman"/>
-          <w:sz w:val="19"/>
-          <w:szCs w:val="19"/>
         </w:rPr>
         <w:footnoteRef/>
       </w:r>
       <w:r>
-        <w:rPr>
-          <w:rFonts w:ascii="Times New Roman" w:hAnsi="Times New Roman" w:cs="Times New Roman"/>
-          <w:sz w:val="19"/>
-          <w:szCs w:val="19"/>
-        </w:rPr>
         <w:t xml:space="preserve"> </w:t>
       </w:r>
       <w:r>
-        <w:rPr>
-          <w:rFonts w:ascii="Times New Roman" w:hAnsi="Times New Roman" w:cs="Times New Roman"/>
-          <w:sz w:val="19"/>
-          <w:szCs w:val="19"/>
-        </w:rPr>
         <w:fldChar w:fldCharType="begin"/>
       </w:r>
       <w:r>
-        <w:rPr>
-          <w:rFonts w:ascii="Times New Roman" w:hAnsi="Times New Roman" w:cs="Times New Roman"/>
-          <w:sz w:val="19"/>
-          <w:szCs w:val="19"/>
-        </w:rPr>
-        <w:instrText xml:space="preserve"> ADDIN ZOTERO_ITEM CSL_CITATION {"citationID":"M2IlzPi5","properties":{"formattedCitation":"Jones and Jerman, \\uc0\\u8220{}Abortion Incidence and Service Availability In the United States, 2014.\\uc0\\u8221{}","plainCitation":"Jones and Jerman, “Abortion Incidence and Service Availability In the United States, 2014.”","noteIndex":25},"citationItems":[{"id":218,"uris":["http://zotero.org/users/5215675/items/NSE9YXXM"],"uri":["http://zotero.org/users/5215675/items/NSE9YXXM"],"itemData":{"id":218,"type":"article-journal","title":"Abortion Incidence and Service Availability In the United States, 2014: Abortion Incidence and Service Availability In the United States, 2014","container-title":"Perspectives on Sexual and Reproductive Health","page":"17-27","volume":"49","issue":"1","source":"Crossref","abstract":"METHODS: In 2015–2016, all U.S. facilities known or expected to have provided abortion services in 2013 or 2014 were surveyed. Data on the number of abortions were combined with population data to estimate national and state-level abortion rates. The number of abortion-providing facilities and changes since a similar 2011 survey were also assessed. The number and type of new abortion restrictions were examined in the states that had experienced the largest proportionate changes in clinics providing abortion services.\nRESULTS: In 2014, an estimated 926,200 abortions were performed in the United States, 12% fewer than in 2011; the 2014 abortion rate was 14.6 abortions per 1,000 women aged 15–44, representing a 14% decline over this period. The number of clinics providing abortions declined 6% between 2011 and 2014, and declines were steepest in the Midwest (22%) and the South (13%). Early medication abortions accounted for 31% of nonhospital abortions, up from 24% in 2011. Most states that experienced the largest proportionate declines in the number of clinics providing abortions had enacted one or more new restrictions during the study period, but reductions were not always associated with declines in abortion incidence.\nCONCLUSIONS: The relationship between abortion access, as measured by the number of clinics, and abortion rates is not straightforward. Further research is needed to understand the decline in abortion incidence. Perspectives on Sexual and Reproductive Health, 2017, 49(1):TK, doi: 10.1363/psrh.12015","DOI":"10.1363/psrh.12015","ISSN":"15386341","title-short":"Abortion Incidence and Service Availability In the United States, 2014","language":"en","author":[{"family":"Jones","given":"Rachel K."},{"family":"Jerman","given":"Jenna"}],"issued":{"date-parts":[["2017",3]]}}}],"schema":"https://github.com/citation-style-language/schema/raw/master/csl-citation.json"} </w:instrText>
-      </w:r>
-      <w:r>
-        <w:rPr>
-          <w:rFonts w:ascii="Times New Roman" w:hAnsi="Times New Roman" w:cs="Times New Roman"/>
-          <w:sz w:val="19"/>
-          <w:szCs w:val="19"/>
-        </w:rPr>
+        <w:instrText xml:space="preserve"> ADDIN ZOTERO_ITEM CSL_CITATION {"citationID":"t6wzmepk","properties":{"formattedCitation":"Rosenzweig and 2017, \\uc0\\u8220{}The Hyde Amendment and Coverage for Abortion Services.\\uc0\\u8221{}","plainCitation":"Rosenzweig and 2017, “The Hyde Amendment and Coverage for Abortion Services.”","noteIndex":26},"citationItems":[{"id":133,"uris":["http://zotero.org/users/5215675/items/ET6S8DB2"],"uri":["http://zotero.org/users/5215675/items/ET6S8DB2"],"itemData":{"id":133,"type":"post-weblog","title":"The Hyde Amendment and Coverage for Abortion Services","container-title":"The Henry J. Kaiser Family Foundation","abstract":"This policy insight examines the Hyde Amendment, an annually approved law that bans the use of federal funds to pay for abortions unless the pregnancy is a result of rape, incest, or endangerment o…","URL":"https://www.kff.org/womens-health-policy/perspective/the-hyde-amendment-and-coverage-for-abortion-services/","language":"en-us","author":[{"family":"Rosenzweig","given":"Caroline"},{"literal":"2017"}],"issued":{"date-parts":[["2017",10,16]]},"accessed":{"date-parts":[["2018",12,5]]}}}],"schema":"https://github.com/citation-style-language/schema/raw/master/csl-citation.json"} </w:instrText>
+      </w:r>
+      <w:r>
         <w:fldChar w:fldCharType="separate"/>
       </w:r>
       <w:r>
         <w:rPr>
-          <w:rFonts w:ascii="Times New Roman" w:hAnsi="Times New Roman" w:cs="Times New Roman"/>
-          <w:sz w:val="19"/>
-        </w:rPr>
-        <w:t xml:space="preserve">Jones and </w:t>
-      </w:r>
-      <w:proofErr w:type="spellStart"/>
-      <w:r>
-        <w:rPr>
-          <w:rFonts w:ascii="Times New Roman" w:hAnsi="Times New Roman" w:cs="Times New Roman"/>
-          <w:sz w:val="19"/>
-        </w:rPr>
-        <w:t>Jerman</w:t>
-      </w:r>
-      <w:proofErr w:type="spellEnd"/>
-      <w:r>
-        <w:rPr>
-          <w:rFonts w:ascii="Times New Roman" w:hAnsi="Times New Roman" w:cs="Times New Roman"/>
-          <w:sz w:val="19"/>
-        </w:rPr>
-        <w:t xml:space="preserve">, “Abortion Incidence and Service Availability </w:t>
-      </w:r>
-      <w:proofErr w:type="gramStart"/>
-      <w:r>
-        <w:rPr>
-          <w:rFonts w:ascii="Times New Roman" w:hAnsi="Times New Roman" w:cs="Times New Roman"/>
-          <w:sz w:val="19"/>
-        </w:rPr>
-        <w:t>In</w:t>
-      </w:r>
-      <w:proofErr w:type="gramEnd"/>
-      <w:r>
-        <w:rPr>
-          <w:rFonts w:ascii="Times New Roman" w:hAnsi="Times New Roman" w:cs="Times New Roman"/>
-          <w:sz w:val="19"/>
-        </w:rPr>
-        <w:t xml:space="preserve"> the United States, 2014.”</w:t>
-      </w:r>
-      <w:r>
-        <w:rPr>
-          <w:rFonts w:ascii="Times New Roman" w:hAnsi="Times New Roman" w:cs="Times New Roman"/>
-          <w:sz w:val="19"/>
-          <w:szCs w:val="19"/>
-        </w:rPr>
+          <w:rFonts w:ascii="Calibri" w:cs="Calibri"/>
+        </w:rPr>
+        <w:t>Rosenzweig and 2017, “The Hyde Amendment and Coverage for Abortion Services.”</w:t>
+      </w:r>
+      <w:r>
         <w:fldChar w:fldCharType="end"/>
       </w:r>
     </w:p>
@@ -7101,7 +6939,7 @@
           <w:sz w:val="19"/>
           <w:szCs w:val="19"/>
         </w:rPr>
-        <w:instrText xml:space="preserve"> ADDIN ZOTERO_ITEM CSL_CITATION {"citationID":"zQZdFyEV","properties":{"formattedCitation":"Centers for Disease Control and Prevention, \\uc0\\u8220{}CDCs Abortion Surveillance System FAQs,\\uc0\\u8221{} January 16, 2019, https://www.cdc.gov/reproductivehealth/data_stats/abortion.htm.","plainCitation":"Centers for Disease Control and Prevention, “CDCs Abortion Surveillance System FAQs,” January 16, 2019, https://www.cdc.gov/reproductivehealth/data_stats/abortion.htm.","noteIndex":26},"citationItems":[{"id":704,"uris":["http://zotero.org/users/5215675/items/5NRWSL5R"],"uri":["http://zotero.org/users/5215675/items/5NRWSL5R"],"itemData":{"id":704,"type":"webpage","title":"CDCs Abortion Surveillance System FAQs","abstract":"CDCs Abortion Surveillance System FAQs","URL":"https://www.cdc.gov/reproductivehealth/data_stats/abortion.htm","language":"en-us","author":[{"family":"Centers for Disease Control and Prevention","given":""}],"issued":{"date-parts":[["2019",1,16]]},"accessed":{"date-parts":[["2019",5,10]]}}}],"schema":"https://github.com/citation-style-language/schema/raw/master/csl-citation.json"} </w:instrText>
+        <w:instrText xml:space="preserve"> ADDIN ZOTERO_ITEM CSL_CITATION {"citationID":"aWHt4xTE","properties":{"formattedCitation":"Reproaction Education Fund, \\uc0\\u8220{}The Fake Clinic Database,\\uc0\\u8221{} Reproaction, August 17, 2018, https://reproaction.org/fakeclinicdatabase/.","plainCitation":"Reproaction Education Fund, “The Fake Clinic Database,” Reproaction, August 17, 2018, https://reproaction.org/fakeclinicdatabase/.","noteIndex":27},"citationItems":[{"id":537,"uris":["http://zotero.org/users/5215675/items/CLFZ42HP"],"uri":["http://zotero.org/users/5215675/items/CLFZ42HP"],"itemData":{"id":537,"type":"webpage","title":"The Fake Clinic Database","container-title":"Reproaction","abstract":"The Fake Clinic Database is a collection of all discoverable crisis pregnancy center locations nationwide, independently verified and regularly updated by Reproaction.","URL":"https://reproaction.org/fakeclinicdatabase/","language":"en-US","author":[{"family":"Reproaction Education Fund","given":""}],"issued":{"date-parts":[["2018",8,17]]},"accessed":{"date-parts":[["2019",4,18]]}}}],"schema":"https://github.com/citation-style-language/schema/raw/master/csl-citation.json"} </w:instrText>
       </w:r>
       <w:r>
         <w:rPr>
@@ -7111,12 +6949,21 @@
         </w:rPr>
         <w:fldChar w:fldCharType="separate"/>
       </w:r>
-      <w:r>
-        <w:rPr>
-          <w:rFonts w:ascii="Times New Roman" w:hAnsi="Times New Roman" w:cs="Times New Roman"/>
-          <w:sz w:val="19"/>
-        </w:rPr>
-        <w:t>Centers for Disease Control and Prevention, “CDCs Abortion Surveillance System FAQs,” January 16, 2019, https://www.cdc.gov/reproductivehealth/data_stats/abortion.htm.</w:t>
+      <w:proofErr w:type="spellStart"/>
+      <w:r>
+        <w:rPr>
+          <w:rFonts w:ascii="Times New Roman" w:hAnsi="Times New Roman" w:cs="Times New Roman"/>
+          <w:sz w:val="19"/>
+        </w:rPr>
+        <w:t>Reproaction</w:t>
+      </w:r>
+      <w:proofErr w:type="spellEnd"/>
+      <w:r>
+        <w:rPr>
+          <w:rFonts w:ascii="Times New Roman" w:hAnsi="Times New Roman" w:cs="Times New Roman"/>
+          <w:sz w:val="19"/>
+        </w:rPr>
+        <w:t xml:space="preserve"> Education Fund, “The Fake Clinic Database,” Reproaction, August 17, 2018, https://reproaction.org/fakeclinicdatabase/.</w:t>
       </w:r>
       <w:r>
         <w:rPr>
@@ -7169,7 +7016,7 @@
           <w:sz w:val="19"/>
           <w:szCs w:val="19"/>
         </w:rPr>
-        <w:instrText xml:space="preserve"> ADDIN ZOTERO_ITEM CSL_CITATION {"citationID":"44Z3oonH","properties":{"formattedCitation":"Jones and Jerman, \\uc0\\u8220{}Abortion Incidence and Service Availability In the United States, 2014.\\uc0\\u8221{}","plainCitation":"Jones and Jerman, “Abortion Incidence and Service Availability In the United States, 2014.”","noteIndex":27},"citationItems":[{"id":218,"uris":["http://zotero.org/users/5215675/items/NSE9YXXM"],"uri":["http://zotero.org/users/5215675/items/NSE9YXXM"],"itemData":{"id":218,"type":"article-journal","title":"Abortion Incidence and Service Availability In the United States, 2014: Abortion Incidence and Service Availability In the United States, 2014","container-title":"Perspectives on Sexual and Reproductive Health","page":"17-27","volume":"49","issue":"1","source":"Crossref","abstract":"METHODS: In 2015–2016, all U.S. facilities known or expected to have provided abortion services in 2013 or 2014 were surveyed. Data on the number of abortions were combined with population data to estimate national and state-level abortion rates. The number of abortion-providing facilities and changes since a similar 2011 survey were also assessed. The number and type of new abortion restrictions were examined in the states that had experienced the largest proportionate changes in clinics providing abortion services.\nRESULTS: In 2014, an estimated 926,200 abortions were performed in the United States, 12% fewer than in 2011; the 2014 abortion rate was 14.6 abortions per 1,000 women aged 15–44, representing a 14% decline over this period. The number of clinics providing abortions declined 6% between 2011 and 2014, and declines were steepest in the Midwest (22%) and the South (13%). Early medication abortions accounted for 31% of nonhospital abortions, up from 24% in 2011. Most states that experienced the largest proportionate declines in the number of clinics providing abortions had enacted one or more new restrictions during the study period, but reductions were not always associated with declines in abortion incidence.\nCONCLUSIONS: The relationship between abortion access, as measured by the number of clinics, and abortion rates is not straightforward. Further research is needed to understand the decline in abortion incidence. Perspectives on Sexual and Reproductive Health, 2017, 49(1):TK, doi: 10.1363/psrh.12015","DOI":"10.1363/psrh.12015","ISSN":"15386341","title-short":"Abortion Incidence and Service Availability In the United States, 2014","language":"en","author":[{"family":"Jones","given":"Rachel K."},{"family":"Jerman","given":"Jenna"}],"issued":{"date-parts":[["2017",3]]}}}],"schema":"https://github.com/citation-style-language/schema/raw/master/csl-citation.json"} </w:instrText>
+        <w:instrText xml:space="preserve"> ADDIN ZOTERO_ITEM CSL_CITATION {"citationID":"WdIqfXys","properties":{"formattedCitation":"Reproaction Education Fund; \\uc0\\u8220{}About Reproaction,\\uc0\\u8221{} Reproaction, accessed April 18, 2019, https://reproaction.org/about/.","plainCitation":"Reproaction Education Fund; “About Reproaction,” Reproaction, accessed April 18, 2019, https://reproaction.org/about/.","noteIndex":28},"citationItems":[{"id":537,"uris":["http://zotero.org/users/5215675/items/CLFZ42HP"],"uri":["http://zotero.org/users/5215675/items/CLFZ42HP"],"itemData":{"id":537,"type":"webpage","title":"The Fake Clinic Database","container-title":"Reproaction","abstract":"The Fake Clinic Database is a collection of all discoverable crisis pregnancy center locations nationwide, independently verified and regularly updated by Reproaction.","URL":"https://reproaction.org/fakeclinicdatabase/","language":"en-US","author":[{"family":"Reproaction Education Fund","given":""}],"issued":{"date-parts":[["2018",8,17]]},"accessed":{"date-parts":[["2019",4,18]]}}},{"id":539,"uris":["http://zotero.org/users/5215675/items/9CNH3RNU"],"uri":["http://zotero.org/users/5215675/items/9CNH3RNU"],"itemData":{"id":539,"type":"webpage","title":"About Reproaction","container-title":"Reproaction","abstract":"Reproaction's vision is to uphold abortion rights and advance reproductive justice as a matter of human dignity. We introduce a new culture of accountability, and empower and inspire the reproductive rights movement and the broader progressive community to openly and enthusiastically stand up for abortion rights.","URL":"https://reproaction.org/about/","language":"en-US","accessed":{"date-parts":[["2019",4,18]]}}}],"schema":"https://github.com/citation-style-language/schema/raw/master/csl-citation.json"} </w:instrText>
       </w:r>
       <w:r>
         <w:rPr>
@@ -7179,20 +7026,13 @@
         </w:rPr>
         <w:fldChar w:fldCharType="separate"/>
       </w:r>
-      <w:r>
-        <w:rPr>
-          <w:rFonts w:ascii="Times New Roman" w:hAnsi="Times New Roman" w:cs="Times New Roman"/>
-          <w:sz w:val="19"/>
-        </w:rPr>
-        <w:t xml:space="preserve">Jones and </w:t>
-      </w:r>
       <w:proofErr w:type="spellStart"/>
       <w:r>
         <w:rPr>
           <w:rFonts w:ascii="Times New Roman" w:hAnsi="Times New Roman" w:cs="Times New Roman"/>
           <w:sz w:val="19"/>
         </w:rPr>
-        <w:t>Jerman</w:t>
+        <w:t>Reproaction</w:t>
       </w:r>
       <w:proofErr w:type="spellEnd"/>
       <w:r>
@@ -7200,23 +7040,7 @@
           <w:rFonts w:ascii="Times New Roman" w:hAnsi="Times New Roman" w:cs="Times New Roman"/>
           <w:sz w:val="19"/>
         </w:rPr>
-        <w:t xml:space="preserve">, “Abortion Incidence and Service Availability </w:t>
-      </w:r>
-      <w:proofErr w:type="gramStart"/>
-      <w:r>
-        <w:rPr>
-          <w:rFonts w:ascii="Times New Roman" w:hAnsi="Times New Roman" w:cs="Times New Roman"/>
-          <w:sz w:val="19"/>
-        </w:rPr>
-        <w:t>In</w:t>
-      </w:r>
-      <w:proofErr w:type="gramEnd"/>
-      <w:r>
-        <w:rPr>
-          <w:rFonts w:ascii="Times New Roman" w:hAnsi="Times New Roman" w:cs="Times New Roman"/>
-          <w:sz w:val="19"/>
-        </w:rPr>
-        <w:t xml:space="preserve"> the United States, 2014.”</w:t>
+        <w:t xml:space="preserve"> Education Fund; “About Reproaction,” Reproaction, accessed April 18, 2019, https://reproaction.org/about/.</w:t>
       </w:r>
       <w:r>
         <w:rPr>
@@ -7269,7 +7093,7 @@
           <w:sz w:val="19"/>
           <w:szCs w:val="19"/>
         </w:rPr>
-        <w:instrText xml:space="preserve"> ADDIN ZOTERO_ITEM CSL_CITATION {"citationID":"AvWLW8KX","properties":{"formattedCitation":"\\uc0\\u8220{}The Fiscal Case for Medicaid Expansion | Commonwealth Fund,\\uc0\\u8221{} accessed May 8, 2019, https://doi.org/10.26099/w12z-v017.","plainCitation":"“The Fiscal Case for Medicaid Expansion | Commonwealth Fund,” accessed May 8, 2019, https://doi.org/10.26099/w12z-v017.","noteIndex":28},"citationItems":[{"id":695,"uris":["http://zotero.org/users/5215675/items/QTW62HZ8"],"uri":["http://zotero.org/users/5215675/items/QTW62HZ8"],"itemData":{"id":695,"type":"webpage","title":"The Fiscal Case for Medicaid Expansion | Commonwealth Fund","abstract":"After a two-and-a-half-year lull, additional states are now primed to expand Medicaid eligibility to more people living in poverty, as permitted under the Affordable Care Act. Virginia expanded Medicaid earlier this year, and as many as six more states are waiting in the wings. But concerns about costs have been a roadblock to implementation in these states and the dozen others that have so far resisted calls to expand the health insurance program.","URL":"https://www.commonwealthfund.org/blog/2019/fiscal-case-medicaid-expansion","note":"DOI: https://doi.org/10.26099/w12z-v017","language":"en","accessed":{"date-parts":[["2019",5,8]]}}}],"schema":"https://github.com/citation-style-language/schema/raw/master/csl-citation.json"} </w:instrText>
+        <w:instrText xml:space="preserve"> ADDIN ZOTERO_ITEM CSL_CITATION {"citationID":"M2IlzPi5","properties":{"formattedCitation":"Jones and Jerman, \\uc0\\u8220{}Abortion Incidence and Service Availability In the United States, 2014.\\uc0\\u8221{}","plainCitation":"Jones and Jerman, “Abortion Incidence and Service Availability In the United States, 2014.”","noteIndex":27},"citationItems":[{"id":218,"uris":["http://zotero.org/users/5215675/items/NSE9YXXM"],"uri":["http://zotero.org/users/5215675/items/NSE9YXXM"],"itemData":{"id":218,"type":"article-journal","title":"Abortion Incidence and Service Availability In the United States, 2014: Abortion Incidence and Service Availability In the United States, 2014","container-title":"Perspectives on Sexual and Reproductive Health","page":"17-27","volume":"49","issue":"1","source":"Crossref","abstract":"METHODS: In 2015–2016, all U.S. facilities known or expected to have provided abortion services in 2013 or 2014 were surveyed. Data on the number of abortions were combined with population data to estimate national and state-level abortion rates. The number of abortion-providing facilities and changes since a similar 2011 survey were also assessed. The number and type of new abortion restrictions were examined in the states that had experienced the largest proportionate changes in clinics providing abortion services.\nRESULTS: In 2014, an estimated 926,200 abortions were performed in the United States, 12% fewer than in 2011; the 2014 abortion rate was 14.6 abortions per 1,000 women aged 15–44, representing a 14% decline over this period. The number of clinics providing abortions declined 6% between 2011 and 2014, and declines were steepest in the Midwest (22%) and the South (13%). Early medication abortions accounted for 31% of nonhospital abortions, up from 24% in 2011. Most states that experienced the largest proportionate declines in the number of clinics providing abortions had enacted one or more new restrictions during the study period, but reductions were not always associated with declines in abortion incidence.\nCONCLUSIONS: The relationship between abortion access, as measured by the number of clinics, and abortion rates is not straightforward. Further research is needed to understand the decline in abortion incidence. Perspectives on Sexual and Reproductive Health, 2017, 49(1):TK, doi: 10.1363/psrh.12015","DOI":"10.1363/psrh.12015","ISSN":"15386341","title-short":"Abortion Incidence and Service Availability In the United States, 2014","language":"en","author":[{"family":"Jones","given":"Rachel K."},{"family":"Jerman","given":"Jenna"}],"issued":{"date-parts":[["2017",3]]}}}],"schema":"https://github.com/citation-style-language/schema/raw/master/csl-citation.json"} </w:instrText>
       </w:r>
       <w:r>
         <w:rPr>
@@ -7284,7 +7108,39 @@
           <w:rFonts w:ascii="Times New Roman" w:hAnsi="Times New Roman" w:cs="Times New Roman"/>
           <w:sz w:val="19"/>
         </w:rPr>
-        <w:t>“The Fiscal Case for Medicaid Expansion | Commonwealth Fund,” accessed May 8, 2019, https://doi.org/10.26099/w12z-v017.</w:t>
+        <w:t xml:space="preserve">Jones and </w:t>
+      </w:r>
+      <w:proofErr w:type="spellStart"/>
+      <w:r>
+        <w:rPr>
+          <w:rFonts w:ascii="Times New Roman" w:hAnsi="Times New Roman" w:cs="Times New Roman"/>
+          <w:sz w:val="19"/>
+        </w:rPr>
+        <w:t>Jerman</w:t>
+      </w:r>
+      <w:proofErr w:type="spellEnd"/>
+      <w:r>
+        <w:rPr>
+          <w:rFonts w:ascii="Times New Roman" w:hAnsi="Times New Roman" w:cs="Times New Roman"/>
+          <w:sz w:val="19"/>
+        </w:rPr>
+        <w:t xml:space="preserve">, “Abortion Incidence and Service Availability </w:t>
+      </w:r>
+      <w:proofErr w:type="gramStart"/>
+      <w:r>
+        <w:rPr>
+          <w:rFonts w:ascii="Times New Roman" w:hAnsi="Times New Roman" w:cs="Times New Roman"/>
+          <w:sz w:val="19"/>
+        </w:rPr>
+        <w:t>In</w:t>
+      </w:r>
+      <w:proofErr w:type="gramEnd"/>
+      <w:r>
+        <w:rPr>
+          <w:rFonts w:ascii="Times New Roman" w:hAnsi="Times New Roman" w:cs="Times New Roman"/>
+          <w:sz w:val="19"/>
+        </w:rPr>
+        <w:t xml:space="preserve"> the United States, 2014.”</w:t>
       </w:r>
       <w:r>
         <w:rPr>
@@ -7337,7 +7193,7 @@
           <w:sz w:val="19"/>
           <w:szCs w:val="19"/>
         </w:rPr>
-        <w:instrText xml:space="preserve"> ADDIN ZOTERO_ITEM CSL_CITATION {"citationID":"uGP214tg","properties":{"formattedCitation":"Larisa Antonisse et al., \\uc0\\u8220{}The Effects of Medicaid Expansion under the ACA: Updated Findings from a Literature Review,\\uc0\\u8221{} {\\i{}The Henry J. Kaiser Family Foundation} (blog), March 28, 2018, https://www.kff.org/medicaid/issue-brief/the-effects-of-medicaid-expansion-under-the-aca-updated-findings-from-a-literature-review-march-2018/; Andis Robeznieks, \\uc0\\u8220{}How Medicaid Expansion Has Improved Care Access, Outcomes,\\uc0\\u8221{} American Medical Association, September 27, 2018, https://www.ama-assn.org/delivering-care/patient-support-advocacy/how-medicaid-expansion-has-improved-care-access-outcomes; \\uc0\\u8220{}Status of State Action on the Medicaid Expansion Decision,\\uc0\\u8221{} {\\i{}The Henry J. Kaiser Family Foundation} (blog), April 9, 2019, https://www.kff.org/health-reform/state-indicator/state-activity-around-expanding-medicaid-under-the-affordable-care-act/.","plainCitation":"Larisa Antonisse et al., “The Effects of Medicaid Expansion under the ACA: Updated Findings from a Literature Review,” The Henry J. Kaiser Family Foundation (blog), March 28, 2018, https://www.kff.org/medicaid/issue-brief/the-effects-of-medicaid-expansion-under-the-aca-updated-findings-from-a-literature-review-march-2018/; Andis Robeznieks, “How Medicaid Expansion Has Improved Care Access, Outcomes,” American Medical Association, September 27, 2018, https://www.ama-assn.org/delivering-care/patient-support-advocacy/how-medicaid-expansion-has-improved-care-access-outcomes; “Status of State Action on the Medicaid Expansion Decision,” The Henry J. Kaiser Family Foundation (blog), April 9, 2019, https://www.kff.org/health-reform/state-indicator/state-activity-around-expanding-medicaid-under-the-affordable-care-act/.","noteIndex":30},"citationItems":[{"id":156,"uris":["http://zotero.org/users/5215675/items/KXV78XCZ"],"uri":["http://zotero.org/users/5215675/items/KXV78XCZ"],"itemData":{"id":156,"type":"post-weblog","title":"The Effects of Medicaid Expansion under the ACA: Updated Findings from a Literature Review","container-title":"The Henry J. Kaiser Family Foundation","abstract":"This issue brief summarizes findings from 202 studies of the impact of state Medicaid expansions under the ACA published between January 2014 (when the coverage provisions of the ACA went into effe…","URL":"https://www.kff.org/medicaid/issue-brief/the-effects-of-medicaid-expansion-under-the-aca-updated-findings-from-a-literature-review-march-2018/","title-short":"The Effects of Medicaid Expansion under the ACA","language":"en-us","author":[{"family":"Antonisse","given":"Larisa"},{"family":"Garfield","given":"Rachel"},{"family":"Mar 28","given":"Samantha Artiga Published:"},{"literal":"2018"}],"issued":{"date-parts":[["2018",3,28]]},"accessed":{"date-parts":[["2018",12,8]]}}},{"id":706,"uris":["http://zotero.org/users/5215675/items/E564VAKM"],"uri":["http://zotero.org/users/5215675/items/E564VAKM"],"itemData":{"id":706,"type":"webpage","title":"How Medicaid expansion has improved care access, outcomes","container-title":"American Medical Association","abstract":"Find out how the Affordable Care Act Medicaid expansion has increased insurance coverage and led to better access to care and patient outcomes.","URL":"https://www.ama-assn.org/delivering-care/patient-support-advocacy/how-medicaid-expansion-has-improved-care-access-outcomes","language":"en","author":[{"family":"Robeznieks","given":"Andis"}],"issued":{"date-parts":[["2018",9,27]]},"accessed":{"date-parts":[["2019",5,10]]}}},{"id":708,"uris":["http://zotero.org/users/5215675/items/HP5ET2CR"],"uri":["http://zotero.org/users/5215675/items/HP5ET2CR"],"itemData":{"id":708,"type":"post-weblog","title":"Status of State Action on the Medicaid Expansion Decision","container-title":"The Henry J. Kaiser Family Foundation","abstract":"The Kaiser Family Foundation website provides in-depth information on key health policy issues including Medicaid, Medicare, health reform, global health, HIV/AIDS, health insurance, the uninsured …","URL":"https://www.kff.org/health-reform/state-indicator/state-activity-around-expanding-medicaid-under-the-affordable-care-act/","language":"en-us","issued":{"date-parts":[["2019",4,9]]},"accessed":{"date-parts":[["2019",5,10]]}}}],"schema":"https://github.com/citation-style-language/schema/raw/master/csl-citation.json"} </w:instrText>
+        <w:instrText xml:space="preserve"> ADDIN ZOTERO_ITEM CSL_CITATION {"citationID":"zQZdFyEV","properties":{"formattedCitation":"Centers for Disease Control and Prevention, \\uc0\\u8220{}CDCs Abortion Surveillance System FAQs,\\uc0\\u8221{} January 16, 2019, https://www.cdc.gov/reproductivehealth/data_stats/abortion.htm.","plainCitation":"Centers for Disease Control and Prevention, “CDCs Abortion Surveillance System FAQs,” January 16, 2019, https://www.cdc.gov/reproductivehealth/data_stats/abortion.htm.","noteIndex":28},"citationItems":[{"id":704,"uris":["http://zotero.org/users/5215675/items/5NRWSL5R"],"uri":["http://zotero.org/users/5215675/items/5NRWSL5R"],"itemData":{"id":704,"type":"webpage","title":"CDCs Abortion Surveillance System FAQs","abstract":"CDCs Abortion Surveillance System FAQs","URL":"https://www.cdc.gov/reproductivehealth/data_stats/abortion.htm","language":"en-us","author":[{"family":"Centers for Disease Control and Prevention","given":""}],"issued":{"date-parts":[["2019",1,16]]},"accessed":{"date-parts":[["2019",5,10]]}}}],"schema":"https://github.com/citation-style-language/schema/raw/master/csl-citation.json"} </w:instrText>
       </w:r>
       <w:r>
         <w:rPr>
@@ -7352,87 +7208,7 @@
           <w:rFonts w:ascii="Times New Roman" w:hAnsi="Times New Roman" w:cs="Times New Roman"/>
           <w:sz w:val="19"/>
         </w:rPr>
-        <w:t xml:space="preserve">Larisa </w:t>
-      </w:r>
-      <w:proofErr w:type="spellStart"/>
-      <w:r>
-        <w:rPr>
-          <w:rFonts w:ascii="Times New Roman" w:hAnsi="Times New Roman" w:cs="Times New Roman"/>
-          <w:sz w:val="19"/>
-        </w:rPr>
-        <w:t>Antonisse</w:t>
-      </w:r>
-      <w:proofErr w:type="spellEnd"/>
-      <w:r>
-        <w:rPr>
-          <w:rFonts w:ascii="Times New Roman" w:hAnsi="Times New Roman" w:cs="Times New Roman"/>
-          <w:sz w:val="19"/>
-        </w:rPr>
-        <w:t xml:space="preserve"> et al., “The Effects of Medicaid Expansion under the ACA: Updated Findings from a Literature Review,” </w:t>
-      </w:r>
-      <w:r>
-        <w:rPr>
-          <w:rFonts w:ascii="Times New Roman" w:hAnsi="Times New Roman" w:cs="Times New Roman"/>
-          <w:i/>
-          <w:iCs/>
-          <w:sz w:val="19"/>
-        </w:rPr>
-        <w:t>The Henry J. Kaiser Family Foundation</w:t>
-      </w:r>
-      <w:r>
-        <w:rPr>
-          <w:rFonts w:ascii="Times New Roman" w:hAnsi="Times New Roman" w:cs="Times New Roman"/>
-          <w:sz w:val="19"/>
-        </w:rPr>
-        <w:t xml:space="preserve"> (blog), March 28, 2018, https://www.kff.org/medicaid/issue-brief/the-effects-of-medicaid-expansion-under-the-aca-updated-findings-from-a-literature-review-march-2018/; </w:t>
-      </w:r>
-      <w:proofErr w:type="spellStart"/>
-      <w:r>
-        <w:rPr>
-          <w:rFonts w:ascii="Times New Roman" w:hAnsi="Times New Roman" w:cs="Times New Roman"/>
-          <w:sz w:val="19"/>
-        </w:rPr>
-        <w:t>Andis</w:t>
-      </w:r>
-      <w:proofErr w:type="spellEnd"/>
-      <w:r>
-        <w:rPr>
-          <w:rFonts w:ascii="Times New Roman" w:hAnsi="Times New Roman" w:cs="Times New Roman"/>
-          <w:sz w:val="19"/>
-        </w:rPr>
-        <w:t xml:space="preserve"> </w:t>
-      </w:r>
-      <w:proofErr w:type="spellStart"/>
-      <w:r>
-        <w:rPr>
-          <w:rFonts w:ascii="Times New Roman" w:hAnsi="Times New Roman" w:cs="Times New Roman"/>
-          <w:sz w:val="19"/>
-        </w:rPr>
-        <w:t>Robeznieks</w:t>
-      </w:r>
-      <w:proofErr w:type="spellEnd"/>
-      <w:r>
-        <w:rPr>
-          <w:rFonts w:ascii="Times New Roman" w:hAnsi="Times New Roman" w:cs="Times New Roman"/>
-          <w:sz w:val="19"/>
-        </w:rPr>
-        <w:t xml:space="preserve">, “How Medicaid Expansion Has Improved Care Access, Outcomes,” American Medical Association, September 27, 2018, https://www.ama-assn.org/delivering-care/patient-support-advocacy/how-medicaid-expansion-has-improved-care-access-outcomes; “Status of State Action on the Medicaid Expansion Decision,” </w:t>
-      </w:r>
-      <w:r>
-        <w:rPr>
-          <w:rFonts w:ascii="Times New Roman" w:hAnsi="Times New Roman" w:cs="Times New Roman"/>
-          <w:i/>
-          <w:iCs/>
-          <w:sz w:val="19"/>
-        </w:rPr>
-        <w:t>The Henry J. Kaiser Family Foundation</w:t>
-      </w:r>
-      <w:r>
-        <w:rPr>
-          <w:rFonts w:ascii="Times New Roman" w:hAnsi="Times New Roman" w:cs="Times New Roman"/>
-          <w:sz w:val="19"/>
-        </w:rPr>
-        <w:t xml:space="preserve"> (blog), April 9, 2019, https://www.kff.org/health-reform/state-indicator/state-activity-around-expanding-medicaid-under-the-affordable-care-act/.</w:t>
+        <w:t>Centers for Disease Control and Prevention, “CDCs Abortion Surveillance System FAQs,” January 16, 2019, https://www.cdc.gov/reproductivehealth/data_stats/abortion.htm.</w:t>
       </w:r>
       <w:r>
         <w:rPr>
@@ -7485,7 +7261,7 @@
           <w:sz w:val="19"/>
           <w:szCs w:val="19"/>
         </w:rPr>
-        <w:instrText xml:space="preserve"> ADDIN ZOTERO_ITEM CSL_CITATION {"citationID":"EMNGwYM5","properties":{"formattedCitation":"\\uc0\\u8220{}Status of State Action on the Medicaid Expansion Decision.\\uc0\\u8221{}","plainCitation":"“Status of State Action on the Medicaid Expansion Decision.”","noteIndex":31},"citationItems":[{"id":708,"uris":["http://zotero.org/users/5215675/items/HP5ET2CR"],"uri":["http://zotero.org/users/5215675/items/HP5ET2CR"],"itemData":{"id":708,"type":"post-weblog","title":"Status of State Action on the Medicaid Expansion Decision","container-title":"The Henry J. Kaiser Family Foundation","abstract":"The Kaiser Family Foundation website provides in-depth information on key health policy issues including Medicaid, Medicare, health reform, global health, HIV/AIDS, health insurance, the uninsured …","URL":"https://www.kff.org/health-reform/state-indicator/state-activity-around-expanding-medicaid-under-the-affordable-care-act/","language":"en-us","issued":{"date-parts":[["2019",4,9]]},"accessed":{"date-parts":[["2019",5,10]]}}}],"schema":"https://github.com/citation-style-language/schema/raw/master/csl-citation.json"} </w:instrText>
+        <w:instrText xml:space="preserve"> ADDIN ZOTERO_ITEM CSL_CITATION {"citationID":"44Z3oonH","properties":{"formattedCitation":"Jones and Jerman, \\uc0\\u8220{}Abortion Incidence and Service Availability In the United States, 2014.\\uc0\\u8221{}","plainCitation":"Jones and Jerman, “Abortion Incidence and Service Availability In the United States, 2014.”","noteIndex":29},"citationItems":[{"id":218,"uris":["http://zotero.org/users/5215675/items/NSE9YXXM"],"uri":["http://zotero.org/users/5215675/items/NSE9YXXM"],"itemData":{"id":218,"type":"article-journal","title":"Abortion Incidence and Service Availability In the United States, 2014: Abortion Incidence and Service Availability In the United States, 2014","container-title":"Perspectives on Sexual and Reproductive Health","page":"17-27","volume":"49","issue":"1","source":"Crossref","abstract":"METHODS: In 2015–2016, all U.S. facilities known or expected to have provided abortion services in 2013 or 2014 were surveyed. Data on the number of abortions were combined with population data to estimate national and state-level abortion rates. The number of abortion-providing facilities and changes since a similar 2011 survey were also assessed. The number and type of new abortion restrictions were examined in the states that had experienced the largest proportionate changes in clinics providing abortion services.\nRESULTS: In 2014, an estimated 926,200 abortions were performed in the United States, 12% fewer than in 2011; the 2014 abortion rate was 14.6 abortions per 1,000 women aged 15–44, representing a 14% decline over this period. The number of clinics providing abortions declined 6% between 2011 and 2014, and declines were steepest in the Midwest (22%) and the South (13%). Early medication abortions accounted for 31% of nonhospital abortions, up from 24% in 2011. Most states that experienced the largest proportionate declines in the number of clinics providing abortions had enacted one or more new restrictions during the study period, but reductions were not always associated with declines in abortion incidence.\nCONCLUSIONS: The relationship between abortion access, as measured by the number of clinics, and abortion rates is not straightforward. Further research is needed to understand the decline in abortion incidence. Perspectives on Sexual and Reproductive Health, 2017, 49(1):TK, doi: 10.1363/psrh.12015","DOI":"10.1363/psrh.12015","ISSN":"15386341","title-short":"Abortion Incidence and Service Availability In the United States, 2014","language":"en","author":[{"family":"Jones","given":"Rachel K."},{"family":"Jerman","given":"Jenna"}],"issued":{"date-parts":[["2017",3]]}}}],"schema":"https://github.com/citation-style-language/schema/raw/master/csl-citation.json"} </w:instrText>
       </w:r>
       <w:r>
         <w:rPr>
@@ -7500,7 +7276,39 @@
           <w:rFonts w:ascii="Times New Roman" w:hAnsi="Times New Roman" w:cs="Times New Roman"/>
           <w:sz w:val="19"/>
         </w:rPr>
-        <w:t>“Status of State Action on the Medicaid Expansion Decision.”</w:t>
+        <w:t xml:space="preserve">Jones and </w:t>
+      </w:r>
+      <w:proofErr w:type="spellStart"/>
+      <w:r>
+        <w:rPr>
+          <w:rFonts w:ascii="Times New Roman" w:hAnsi="Times New Roman" w:cs="Times New Roman"/>
+          <w:sz w:val="19"/>
+        </w:rPr>
+        <w:t>Jerman</w:t>
+      </w:r>
+      <w:proofErr w:type="spellEnd"/>
+      <w:r>
+        <w:rPr>
+          <w:rFonts w:ascii="Times New Roman" w:hAnsi="Times New Roman" w:cs="Times New Roman"/>
+          <w:sz w:val="19"/>
+        </w:rPr>
+        <w:t xml:space="preserve">, “Abortion Incidence and Service Availability </w:t>
+      </w:r>
+      <w:proofErr w:type="gramStart"/>
+      <w:r>
+        <w:rPr>
+          <w:rFonts w:ascii="Times New Roman" w:hAnsi="Times New Roman" w:cs="Times New Roman"/>
+          <w:sz w:val="19"/>
+        </w:rPr>
+        <w:t>In</w:t>
+      </w:r>
+      <w:proofErr w:type="gramEnd"/>
+      <w:r>
+        <w:rPr>
+          <w:rFonts w:ascii="Times New Roman" w:hAnsi="Times New Roman" w:cs="Times New Roman"/>
+          <w:sz w:val="19"/>
+        </w:rPr>
+        <w:t xml:space="preserve"> the United States, 2014.”</w:t>
       </w:r>
       <w:r>
         <w:rPr>
@@ -7553,7 +7361,7 @@
           <w:sz w:val="19"/>
           <w:szCs w:val="19"/>
         </w:rPr>
-        <w:instrText xml:space="preserve"> ADDIN ZOTERO_ITEM CSL_CITATION {"citationID":"YRhc0cbL","properties":{"formattedCitation":"U.S. Department of Health and Human Services, \\uc0\\u8220{}Health Insurance Coverage,\\uc0\\u8221{} Kaggle, accessed May 10, 2019, https://kaggle.com/hhs/health-insurance.","plainCitation":"U.S. Department of Health and Human Services, “Health Insurance Coverage,” Kaggle, accessed May 10, 2019, https://kaggle.com/hhs/health-insurance.","noteIndex":31},"citationItems":[{"id":710,"uris":["http://zotero.org/users/5215675/items/AY528BT2"],"uri":["http://zotero.org/users/5215675/items/AY528BT2"],"itemData":{"id":710,"type":"webpage","title":"Health Insurance Coverage","genre":"Kaggle","abstract":"Coverage rates before and after the Affordable Care Act","URL":"https://kaggle.com/hhs/health-insurance","author":[{"family":"U.S. Department of Health and Human Services","given":""}],"accessed":{"date-parts":[["2019",5,10]]}}}],"schema":"https://github.com/citation-style-language/schema/raw/master/csl-citation.json"} </w:instrText>
+        <w:instrText xml:space="preserve"> ADDIN ZOTERO_ITEM CSL_CITATION {"citationID":"AvWLW8KX","properties":{"formattedCitation":"\\uc0\\u8220{}The Fiscal Case for Medicaid Expansion | Commonwealth Fund,\\uc0\\u8221{} accessed May 8, 2019, https://doi.org/10.26099/w12z-v017.","plainCitation":"“The Fiscal Case for Medicaid Expansion | Commonwealth Fund,” accessed May 8, 2019, https://doi.org/10.26099/w12z-v017.","noteIndex":30},"citationItems":[{"id":695,"uris":["http://zotero.org/users/5215675/items/QTW62HZ8"],"uri":["http://zotero.org/users/5215675/items/QTW62HZ8"],"itemData":{"id":695,"type":"webpage","title":"The Fiscal Case for Medicaid Expansion | Commonwealth Fund","abstract":"After a two-and-a-half-year lull, additional states are now primed to expand Medicaid eligibility to more people living in poverty, as permitted under the Affordable Care Act. Virginia expanded Medicaid earlier this year, and as many as six more states are waiting in the wings. But concerns about costs have been a roadblock to implementation in these states and the dozen others that have so far resisted calls to expand the health insurance program.","URL":"https://www.commonwealthfund.org/blog/2019/fiscal-case-medicaid-expansion","note":"DOI: https://doi.org/10.26099/w12z-v017","language":"en","accessed":{"date-parts":[["2019",5,8]]}}}],"schema":"https://github.com/citation-style-language/schema/raw/master/csl-citation.json"} </w:instrText>
       </w:r>
       <w:r>
         <w:rPr>
@@ -7568,7 +7376,7 @@
           <w:rFonts w:ascii="Times New Roman" w:hAnsi="Times New Roman" w:cs="Times New Roman"/>
           <w:sz w:val="19"/>
         </w:rPr>
-        <w:t>U.S. Department of Health and Human Services, “Health Insurance Coverage,” Kaggle, accessed May 10, 2019, https://kaggle.com/hhs/health-insurance.</w:t>
+        <w:t>“The Fiscal Case for Medicaid Expansion | Commonwealth Fund,” accessed May 8, 2019, https://doi.org/10.26099/w12z-v017.</w:t>
       </w:r>
       <w:r>
         <w:rPr>
@@ -7621,7 +7429,7 @@
           <w:sz w:val="19"/>
           <w:szCs w:val="19"/>
         </w:rPr>
-        <w:instrText xml:space="preserve"> ADDIN ZOTERO_ITEM CSL_CITATION {"citationID":"HVfitmai","properties":{"formattedCitation":"R. M. Blank, C. C. George, and R. A. London, \\uc0\\u8220{}State Abortion Rates. The Impact of Policies, Providers, Politics, Demographics, and Economic Environment,\\uc0\\u8221{} {\\i{}Journal of Health Economics} 15, no. 5 (October 1996): 513\\uc0\\u8211{}53.","plainCitation":"R. M. Blank, C. C. George, and R. A. London, “State Abortion Rates. The Impact of Policies, Providers, Politics, Demographics, and Economic Environment,” Journal of Health Economics 15, no. 5 (October 1996): 513–53.","noteIndex":32},"citationItems":[{"id":693,"uris":["http://zotero.org/users/5215675/items/GWNYNLSY"],"uri":["http://zotero.org/users/5215675/items/GWNYNLSY"],"itemData":{"id":693,"type":"article-journal","title":"State abortion rates. The impact of policies, providers, politics, demographics, and economic environment","container-title":"Journal of Health Economics","page":"513-553","volume":"15","issue":"5","source":"PubMed","abstract":"This paper uses data on abortion rates by state from 1974-1988 to estimate two-stage least squares models with fixed state and year effects. Restrictions on Medicaid funding for abortion are correlated with lower abortion rates in-state and higher rates among nearby states. A maximal estimate suggests that 19-25% of the abortions among low-income women that are publicly funded do not take place after funding is eliminated. Parental notification laws for teen abortions do not significantly affect aggregate abortion rates. A larger number of abortion providers in a state increases the abortion rate, primarily through inducing cross-state travel.","ISSN":"0167-6296","note":"PMID: 10164042","journalAbbreviation":"J Health Econ","language":"eng","author":[{"family":"Blank","given":"R. M."},{"family":"George","given":"C. C."},{"family":"London","given":"R. A."}],"issued":{"date-parts":[["1996",10]]}}}],"schema":"https://github.com/citation-style-language/schema/raw/master/csl-citation.json"} </w:instrText>
+        <w:instrText xml:space="preserve"> ADDIN ZOTERO_ITEM CSL_CITATION {"citationID":"uGP214tg","properties":{"formattedCitation":"Larisa Antonisse et al., \\uc0\\u8220{}The Effects of Medicaid Expansion under the ACA: Updated Findings from a Literature Review,\\uc0\\u8221{} {\\i{}The Henry J. Kaiser Family Foundation} (blog), March 28, 2018, https://www.kff.org/medicaid/issue-brief/the-effects-of-medicaid-expansion-under-the-aca-updated-findings-from-a-literature-review-march-2018/; Andis Robeznieks, \\uc0\\u8220{}How Medicaid Expansion Has Improved Care Access, Outcomes,\\uc0\\u8221{} American Medical Association, September 27, 2018, https://www.ama-assn.org/delivering-care/patient-support-advocacy/how-medicaid-expansion-has-improved-care-access-outcomes; \\uc0\\u8220{}Status of State Action on the Medicaid Expansion Decision,\\uc0\\u8221{} {\\i{}The Henry J. Kaiser Family Foundation} (blog), April 9, 2019, https://www.kff.org/health-reform/state-indicator/state-activity-around-expanding-medicaid-under-the-affordable-care-act/.","plainCitation":"Larisa Antonisse et al., “The Effects of Medicaid Expansion under the ACA: Updated Findings from a Literature Review,” The Henry J. Kaiser Family Foundation (blog), March 28, 2018, https://www.kff.org/medicaid/issue-brief/the-effects-of-medicaid-expansion-under-the-aca-updated-findings-from-a-literature-review-march-2018/; Andis Robeznieks, “How Medicaid Expansion Has Improved Care Access, Outcomes,” American Medical Association, September 27, 2018, https://www.ama-assn.org/delivering-care/patient-support-advocacy/how-medicaid-expansion-has-improved-care-access-outcomes; “Status of State Action on the Medicaid Expansion Decision,” The Henry J. Kaiser Family Foundation (blog), April 9, 2019, https://www.kff.org/health-reform/state-indicator/state-activity-around-expanding-medicaid-under-the-affordable-care-act/.","noteIndex":33},"citationItems":[{"id":156,"uris":["http://zotero.org/users/5215675/items/KXV78XCZ"],"uri":["http://zotero.org/users/5215675/items/KXV78XCZ"],"itemData":{"id":156,"type":"post-weblog","title":"The Effects of Medicaid Expansion under the ACA: Updated Findings from a Literature Review","container-title":"The Henry J. Kaiser Family Foundation","abstract":"This issue brief summarizes findings from 202 studies of the impact of state Medicaid expansions under the ACA published between January 2014 (when the coverage provisions of the ACA went into effe…","URL":"https://www.kff.org/medicaid/issue-brief/the-effects-of-medicaid-expansion-under-the-aca-updated-findings-from-a-literature-review-march-2018/","title-short":"The Effects of Medicaid Expansion under the ACA","language":"en-us","author":[{"family":"Antonisse","given":"Larisa"},{"family":"Garfield","given":"Rachel"},{"family":"Mar 28","given":"Samantha Artiga Published:"},{"literal":"2018"}],"issued":{"date-parts":[["2018",3,28]]},"accessed":{"date-parts":[["2018",12,8]]}}},{"id":706,"uris":["http://zotero.org/users/5215675/items/E564VAKM"],"uri":["http://zotero.org/users/5215675/items/E564VAKM"],"itemData":{"id":706,"type":"webpage","title":"How Medicaid expansion has improved care access, outcomes","container-title":"American Medical Association","abstract":"Find out how the Affordable Care Act Medicaid expansion has increased insurance coverage and led to better access to care and patient outcomes.","URL":"https://www.ama-assn.org/delivering-care/patient-support-advocacy/how-medicaid-expansion-has-improved-care-access-outcomes","language":"en","author":[{"family":"Robeznieks","given":"Andis"}],"issued":{"date-parts":[["2018",9,27]]},"accessed":{"date-parts":[["2019",5,10]]}}},{"id":708,"uris":["http://zotero.org/users/5215675/items/HP5ET2CR"],"uri":["http://zotero.org/users/5215675/items/HP5ET2CR"],"itemData":{"id":708,"type":"post-weblog","title":"Status of State Action on the Medicaid Expansion Decision","container-title":"The Henry J. Kaiser Family Foundation","abstract":"The Kaiser Family Foundation website provides in-depth information on key health policy issues including Medicaid, Medicare, health reform, global health, HIV/AIDS, health insurance, the uninsured …","URL":"https://www.kff.org/health-reform/state-indicator/state-activity-around-expanding-medicaid-under-the-affordable-care-act/","language":"en-us","issued":{"date-parts":[["2019",4,9]]},"accessed":{"date-parts":[["2019",5,10]]}}}],"schema":"https://github.com/citation-style-language/schema/raw/master/csl-citation.json"} </w:instrText>
       </w:r>
       <w:r>
         <w:rPr>
@@ -7636,7 +7444,23 @@
           <w:rFonts w:ascii="Times New Roman" w:hAnsi="Times New Roman" w:cs="Times New Roman"/>
           <w:sz w:val="19"/>
         </w:rPr>
-        <w:t xml:space="preserve">R. M. Blank, C. C. George, and R. A. London, “State Abortion Rates. The Impact of Policies, Providers, Politics, Demographics, and Economic Environment,” </w:t>
+        <w:t xml:space="preserve">Larisa </w:t>
+      </w:r>
+      <w:proofErr w:type="spellStart"/>
+      <w:r>
+        <w:rPr>
+          <w:rFonts w:ascii="Times New Roman" w:hAnsi="Times New Roman" w:cs="Times New Roman"/>
+          <w:sz w:val="19"/>
+        </w:rPr>
+        <w:t>Antonisse</w:t>
+      </w:r>
+      <w:proofErr w:type="spellEnd"/>
+      <w:r>
+        <w:rPr>
+          <w:rFonts w:ascii="Times New Roman" w:hAnsi="Times New Roman" w:cs="Times New Roman"/>
+          <w:sz w:val="19"/>
+        </w:rPr>
+        <w:t xml:space="preserve"> et al., “The Effects of Medicaid Expansion under the ACA: Updated Findings from a Literature Review,” </w:t>
       </w:r>
       <w:r>
         <w:rPr>
@@ -7645,14 +7469,30 @@
           <w:iCs/>
           <w:sz w:val="19"/>
         </w:rPr>
-        <w:t>Journal of Health Economics</w:t>
-      </w:r>
-      <w:r>
-        <w:rPr>
-          <w:rFonts w:ascii="Times New Roman" w:hAnsi="Times New Roman" w:cs="Times New Roman"/>
-          <w:sz w:val="19"/>
-        </w:rPr>
-        <w:t xml:space="preserve"> 15, no. 5 (October 1996): 513–53.</w:t>
+        <w:t>The Henry J. Kaiser Family Foundation</w:t>
+      </w:r>
+      <w:r>
+        <w:rPr>
+          <w:rFonts w:ascii="Times New Roman" w:hAnsi="Times New Roman" w:cs="Times New Roman"/>
+          <w:sz w:val="19"/>
+        </w:rPr>
+        <w:t xml:space="preserve"> (blog), March 28, 2018, https://www.kff.org/medicaid/issue-brief/the-effects-of-medicaid-expansion-under-the-aca-updated-findings-from-a-literature-review-march-2018/; Andis Robeznieks, “How Medicaid Expansion Has Improved Care Access, Outcomes,” American Medical Association, September 27, 2018, https://www.ama-assn.org/delivering-care/patient-support-advocacy/how-medicaid-expansion-has-improved-care-access-outcomes; “Status of State Action on the Medicaid Expansion Decision,” </w:t>
+      </w:r>
+      <w:r>
+        <w:rPr>
+          <w:rFonts w:ascii="Times New Roman" w:hAnsi="Times New Roman" w:cs="Times New Roman"/>
+          <w:i/>
+          <w:iCs/>
+          <w:sz w:val="19"/>
+        </w:rPr>
+        <w:t>The Henry J. Kaiser Family Foundation</w:t>
+      </w:r>
+      <w:r>
+        <w:rPr>
+          <w:rFonts w:ascii="Times New Roman" w:hAnsi="Times New Roman" w:cs="Times New Roman"/>
+          <w:sz w:val="19"/>
+        </w:rPr>
+        <w:t xml:space="preserve"> (blog), April 9, 2019, https://www.kff.org/health-reform/state-indicator/state-activity-around-expanding-medicaid-under-the-affordable-care-act/.</w:t>
       </w:r>
       <w:r>
         <w:rPr>
@@ -7705,7 +7545,7 @@
           <w:sz w:val="19"/>
           <w:szCs w:val="19"/>
         </w:rPr>
-        <w:instrText xml:space="preserve"> ADDIN ZOTERO_ITEM CSL_CITATION {"citationID":"ONpo7MQR","properties":{"formattedCitation":"Joyce, \\uc0\\u8220{}The Supply-Side Economics of Abortion.\\uc0\\u8221{}","plainCitation":"Joyce, “The Supply-Side Economics of Abortion.”","noteIndex":33},"citationItems":[{"id":697,"uris":["http://zotero.org/users/5215675/items/TH7GJUGV"],"uri":["http://zotero.org/users/5215675/items/TH7GJUGV"],"itemData":{"id":697,"type":"article-journal","title":"The Supply-Side Economics of Abortion","container-title":"New England Journal of Medicine","page":"1466-1469","volume":"365","issue":"16","source":"Taylor and Francis+NEJM","abstract":"Early approaches to restricting abortion access, directed mainly at patients (the demand side of the market), had relatively little impact on national abortion rates. So abortion opponents have turned to supply-side restrictions — probably a more effective strategy.","DOI":"10.1056/NEJMp1109889","ISSN":"0028-4793","note":"PMID: 22010912","author":[{"family":"Joyce","given":"Theodore"}],"issued":{"date-parts":[["2011",10,20]]}}}],"schema":"https://github.com/citation-style-language/schema/raw/master/csl-citation.json"} </w:instrText>
+        <w:instrText xml:space="preserve"> ADDIN ZOTERO_ITEM CSL_CITATION {"citationID":"EMNGwYM5","properties":{"formattedCitation":"\\uc0\\u8220{}Status of State Action on the Medicaid Expansion Decision.\\uc0\\u8221{}","plainCitation":"“Status of State Action on the Medicaid Expansion Decision.”","noteIndex":34},"citationItems":[{"id":708,"uris":["http://zotero.org/users/5215675/items/HP5ET2CR"],"uri":["http://zotero.org/users/5215675/items/HP5ET2CR"],"itemData":{"id":708,"type":"post-weblog","title":"Status of State Action on the Medicaid Expansion Decision","container-title":"The Henry J. Kaiser Family Foundation","abstract":"The Kaiser Family Foundation website provides in-depth information on key health policy issues including Medicaid, Medicare, health reform, global health, HIV/AIDS, health insurance, the uninsured …","URL":"https://www.kff.org/health-reform/state-indicator/state-activity-around-expanding-medicaid-under-the-affordable-care-act/","language":"en-us","issued":{"date-parts":[["2019",4,9]]},"accessed":{"date-parts":[["2019",5,10]]}}}],"schema":"https://github.com/citation-style-language/schema/raw/master/csl-citation.json"} </w:instrText>
       </w:r>
       <w:r>
         <w:rPr>
@@ -7720,7 +7560,7 @@
           <w:rFonts w:ascii="Times New Roman" w:hAnsi="Times New Roman" w:cs="Times New Roman"/>
           <w:sz w:val="19"/>
         </w:rPr>
-        <w:t>Joyce, “The Supply-Side Economics of Abortion.”</w:t>
+        <w:t>“Status of State Action on the Medicaid Expansion Decision.”</w:t>
       </w:r>
       <w:r>
         <w:rPr>
@@ -7773,7 +7613,227 @@
           <w:sz w:val="19"/>
           <w:szCs w:val="19"/>
         </w:rPr>
-        <w:instrText xml:space="preserve"> ADDIN ZOTERO_ITEM CSL_CITATION {"citationID":"Qi6qGiS9","properties":{"formattedCitation":"Reproaction Education Fund, \\uc0\\u8220{}The Fake Clinic Database\\uc0\\u8221{}; NARAL Pro-Choice America, \\uc0\\u8220{}The Truth about Crisis Pregnancy Centers.\\uc0\\u8221{}","plainCitation":"Reproaction Education Fund, “The Fake Clinic Database”; NARAL Pro-Choice America, “The Truth about Crisis Pregnancy Centers.”","noteIndex":35},"citationItems":[{"id":537,"uris":["http://zotero.org/users/5215675/items/CLFZ42HP"],"uri":["http://zotero.org/users/5215675/items/CLFZ42HP"],"itemData":{"id":537,"type":"webpage","title":"The Fake Clinic Database","container-title":"Reproaction","abstract":"The Fake Clinic Database is a collection of all discoverable crisis pregnancy center locations nationwide, independently verified and regularly updated by Reproaction.","URL":"https://reproaction.org/fakeclinicdatabase/","language":"en-US","author":[{"family":"Reproaction Education Fund","given":""}],"issued":{"date-parts":[["2018",8,17]]},"accessed":{"date-parts":[["2019",4,18]]}}},{"id":296,"uris":["http://zotero.org/users/5215675/items/9WFIW3CJ"],"uri":["http://zotero.org/users/5215675/items/9WFIW3CJ"],"itemData":{"id":296,"type":"report","title":"The Truth about Crisis Pregnancy Centers","URL":"https://www.prochoiceamerica.org/wp-content/uploads/2016/12/6.-The-Truth-About-Crisis-Pregnancy-Centers.pdf","author":[{"family":"NARAL Pro-Choice America","given":""}],"issued":{"date-parts":[["2017",1,1]]},"accessed":{"date-parts":[["2019",2,20]]}}}],"schema":"https://github.com/citation-style-language/schema/raw/master/csl-citation.json"} </w:instrText>
+        <w:instrText xml:space="preserve"> ADDIN ZOTERO_ITEM CSL_CITATION {"citationID":"YRhc0cbL","properties":{"formattedCitation":"U.S. Department of Health and Human Services, \\uc0\\u8220{}Health Insurance Coverage,\\uc0\\u8221{} Kaggle, accessed May 10, 2019, https://kaggle.com/hhs/health-insurance.","plainCitation":"U.S. Department of Health and Human Services, “Health Insurance Coverage,” Kaggle, accessed May 10, 2019, https://kaggle.com/hhs/health-insurance.","noteIndex":33},"citationItems":[{"id":710,"uris":["http://zotero.org/users/5215675/items/AY528BT2"],"uri":["http://zotero.org/users/5215675/items/AY528BT2"],"itemData":{"id":710,"type":"webpage","title":"Health Insurance Coverage","genre":"Kaggle","abstract":"Coverage rates before and after the Affordable Care Act","URL":"https://kaggle.com/hhs/health-insurance","author":[{"family":"U.S. Department of Health and Human Services","given":""}],"accessed":{"date-parts":[["2019",5,10]]}}}],"schema":"https://github.com/citation-style-language/schema/raw/master/csl-citation.json"} </w:instrText>
+      </w:r>
+      <w:r>
+        <w:rPr>
+          <w:rFonts w:ascii="Times New Roman" w:hAnsi="Times New Roman" w:cs="Times New Roman"/>
+          <w:sz w:val="19"/>
+          <w:szCs w:val="19"/>
+        </w:rPr>
+        <w:fldChar w:fldCharType="separate"/>
+      </w:r>
+      <w:r>
+        <w:rPr>
+          <w:rFonts w:ascii="Times New Roman" w:hAnsi="Times New Roman" w:cs="Times New Roman"/>
+          <w:sz w:val="19"/>
+        </w:rPr>
+        <w:t>U.S. Department of Health and Human Services, “Health Insurance Coverage,” Kaggle, accessed May 10, 2019, https://kaggle.com/hhs/health-insurance.</w:t>
+      </w:r>
+      <w:r>
+        <w:rPr>
+          <w:rFonts w:ascii="Times New Roman" w:hAnsi="Times New Roman" w:cs="Times New Roman"/>
+          <w:sz w:val="19"/>
+          <w:szCs w:val="19"/>
+        </w:rPr>
+        <w:fldChar w:fldCharType="end"/>
+      </w:r>
+    </w:p>
+  </w:footnote>
+  <w:footnote w:id="36">
+    <w:p>
+      <w:pPr>
+        <w:pStyle w:val="FootnoteText"/>
+        <w:rPr>
+          <w:rFonts w:ascii="Times New Roman" w:hAnsi="Times New Roman" w:cs="Times New Roman"/>
+          <w:sz w:val="19"/>
+          <w:szCs w:val="19"/>
+        </w:rPr>
+      </w:pPr>
+      <w:r>
+        <w:rPr>
+          <w:rStyle w:val="FootnoteReference"/>
+          <w:rFonts w:ascii="Times New Roman" w:hAnsi="Times New Roman" w:cs="Times New Roman"/>
+          <w:sz w:val="19"/>
+          <w:szCs w:val="19"/>
+        </w:rPr>
+        <w:footnoteRef/>
+      </w:r>
+      <w:r>
+        <w:rPr>
+          <w:rFonts w:ascii="Times New Roman" w:hAnsi="Times New Roman" w:cs="Times New Roman"/>
+          <w:sz w:val="19"/>
+          <w:szCs w:val="19"/>
+        </w:rPr>
+        <w:t xml:space="preserve"> </w:t>
+      </w:r>
+      <w:r>
+        <w:rPr>
+          <w:rFonts w:ascii="Times New Roman" w:hAnsi="Times New Roman" w:cs="Times New Roman"/>
+          <w:sz w:val="19"/>
+          <w:szCs w:val="19"/>
+        </w:rPr>
+        <w:fldChar w:fldCharType="begin"/>
+      </w:r>
+      <w:r>
+        <w:rPr>
+          <w:rFonts w:ascii="Times New Roman" w:hAnsi="Times New Roman" w:cs="Times New Roman"/>
+          <w:sz w:val="19"/>
+          <w:szCs w:val="19"/>
+        </w:rPr>
+        <w:instrText xml:space="preserve"> ADDIN ZOTERO_ITEM CSL_CITATION {"citationID":"HVfitmai","properties":{"formattedCitation":"R. M. Blank, C. C. George, and R. A. London, \\uc0\\u8220{}State Abortion Rates. The Impact of Policies, Providers, Politics, Demographics, and Economic Environment,\\uc0\\u8221{} {\\i{}Journal of Health Economics} 15, no. 5 (October 1996): 513\\uc0\\u8211{}53.","plainCitation":"R. M. Blank, C. C. George, and R. A. London, “State Abortion Rates. The Impact of Policies, Providers, Politics, Demographics, and Economic Environment,” Journal of Health Economics 15, no. 5 (October 1996): 513–53.","noteIndex":34},"citationItems":[{"id":693,"uris":["http://zotero.org/users/5215675/items/GWNYNLSY"],"uri":["http://zotero.org/users/5215675/items/GWNYNLSY"],"itemData":{"id":693,"type":"article-journal","title":"State abortion rates. The impact of policies, providers, politics, demographics, and economic environment","container-title":"Journal of Health Economics","page":"513-553","volume":"15","issue":"5","source":"PubMed","abstract":"This paper uses data on abortion rates by state from 1974-1988 to estimate two-stage least squares models with fixed state and year effects. Restrictions on Medicaid funding for abortion are correlated with lower abortion rates in-state and higher rates among nearby states. A maximal estimate suggests that 19-25% of the abortions among low-income women that are publicly funded do not take place after funding is eliminated. Parental notification laws for teen abortions do not significantly affect aggregate abortion rates. A larger number of abortion providers in a state increases the abortion rate, primarily through inducing cross-state travel.","ISSN":"0167-6296","note":"PMID: 10164042","journalAbbreviation":"J Health Econ","language":"eng","author":[{"family":"Blank","given":"R. M."},{"family":"George","given":"C. C."},{"family":"London","given":"R. A."}],"issued":{"date-parts":[["1996",10]]}}}],"schema":"https://github.com/citation-style-language/schema/raw/master/csl-citation.json"} </w:instrText>
+      </w:r>
+      <w:r>
+        <w:rPr>
+          <w:rFonts w:ascii="Times New Roman" w:hAnsi="Times New Roman" w:cs="Times New Roman"/>
+          <w:sz w:val="19"/>
+          <w:szCs w:val="19"/>
+        </w:rPr>
+        <w:fldChar w:fldCharType="separate"/>
+      </w:r>
+      <w:r>
+        <w:rPr>
+          <w:rFonts w:ascii="Times New Roman" w:hAnsi="Times New Roman" w:cs="Times New Roman"/>
+          <w:sz w:val="19"/>
+        </w:rPr>
+        <w:t xml:space="preserve">R. M. Blank, C. C. George, and R. A. London, “State Abortion Rates. The Impact of Policies, Providers, Politics, Demographics, and Economic Environment,” </w:t>
+      </w:r>
+      <w:r>
+        <w:rPr>
+          <w:rFonts w:ascii="Times New Roman" w:hAnsi="Times New Roman" w:cs="Times New Roman"/>
+          <w:i/>
+          <w:iCs/>
+          <w:sz w:val="19"/>
+        </w:rPr>
+        <w:t>Journal of Health Economics</w:t>
+      </w:r>
+      <w:r>
+        <w:rPr>
+          <w:rFonts w:ascii="Times New Roman" w:hAnsi="Times New Roman" w:cs="Times New Roman"/>
+          <w:sz w:val="19"/>
+        </w:rPr>
+        <w:t xml:space="preserve"> 15, no. 5 (October 1996): 513–53.</w:t>
+      </w:r>
+      <w:r>
+        <w:rPr>
+          <w:rFonts w:ascii="Times New Roman" w:hAnsi="Times New Roman" w:cs="Times New Roman"/>
+          <w:sz w:val="19"/>
+          <w:szCs w:val="19"/>
+        </w:rPr>
+        <w:fldChar w:fldCharType="end"/>
+      </w:r>
+    </w:p>
+  </w:footnote>
+  <w:footnote w:id="37">
+    <w:p>
+      <w:pPr>
+        <w:pStyle w:val="FootnoteText"/>
+        <w:rPr>
+          <w:rFonts w:ascii="Times New Roman" w:hAnsi="Times New Roman" w:cs="Times New Roman"/>
+          <w:sz w:val="19"/>
+          <w:szCs w:val="19"/>
+        </w:rPr>
+      </w:pPr>
+      <w:r>
+        <w:rPr>
+          <w:rStyle w:val="FootnoteReference"/>
+          <w:rFonts w:ascii="Times New Roman" w:hAnsi="Times New Roman" w:cs="Times New Roman"/>
+          <w:sz w:val="19"/>
+          <w:szCs w:val="19"/>
+        </w:rPr>
+        <w:footnoteRef/>
+      </w:r>
+      <w:r>
+        <w:rPr>
+          <w:rFonts w:ascii="Times New Roman" w:hAnsi="Times New Roman" w:cs="Times New Roman"/>
+          <w:sz w:val="19"/>
+          <w:szCs w:val="19"/>
+        </w:rPr>
+        <w:t xml:space="preserve"> </w:t>
+      </w:r>
+      <w:r>
+        <w:rPr>
+          <w:rFonts w:ascii="Times New Roman" w:hAnsi="Times New Roman" w:cs="Times New Roman"/>
+          <w:sz w:val="19"/>
+          <w:szCs w:val="19"/>
+        </w:rPr>
+        <w:fldChar w:fldCharType="begin"/>
+      </w:r>
+      <w:r>
+        <w:rPr>
+          <w:rFonts w:ascii="Times New Roman" w:hAnsi="Times New Roman" w:cs="Times New Roman"/>
+          <w:sz w:val="19"/>
+          <w:szCs w:val="19"/>
+        </w:rPr>
+        <w:instrText xml:space="preserve"> ADDIN ZOTERO_ITEM CSL_CITATION {"citationID":"ONpo7MQR","properties":{"formattedCitation":"Joyce, \\uc0\\u8220{}The Supply-Side Economics of Abortion.\\uc0\\u8221{}","plainCitation":"Joyce, “The Supply-Side Economics of Abortion.”","noteIndex":35},"citationItems":[{"id":697,"uris":["http://zotero.org/users/5215675/items/TH7GJUGV"],"uri":["http://zotero.org/users/5215675/items/TH7GJUGV"],"itemData":{"id":697,"type":"article-journal","title":"The Supply-Side Economics of Abortion","container-title":"New England Journal of Medicine","page":"1466-1469","volume":"365","issue":"16","source":"Taylor and Francis+NEJM","abstract":"Early approaches to restricting abortion access, directed mainly at patients (the demand side of the market), had relatively little impact on national abortion rates. So abortion opponents have turned to supply-side restrictions — probably a more effective strategy.","DOI":"10.1056/NEJMp1109889","ISSN":"0028-4793","note":"PMID: 22010912","author":[{"family":"Joyce","given":"Theodore"}],"issued":{"date-parts":[["2011",10,20]]}}}],"schema":"https://github.com/citation-style-language/schema/raw/master/csl-citation.json"} </w:instrText>
+      </w:r>
+      <w:r>
+        <w:rPr>
+          <w:rFonts w:ascii="Times New Roman" w:hAnsi="Times New Roman" w:cs="Times New Roman"/>
+          <w:sz w:val="19"/>
+          <w:szCs w:val="19"/>
+        </w:rPr>
+        <w:fldChar w:fldCharType="separate"/>
+      </w:r>
+      <w:r>
+        <w:rPr>
+          <w:rFonts w:ascii="Times New Roman" w:hAnsi="Times New Roman" w:cs="Times New Roman"/>
+          <w:sz w:val="19"/>
+        </w:rPr>
+        <w:t>Joyce, “The Supply-Side Economics of Abortion.”</w:t>
+      </w:r>
+      <w:r>
+        <w:rPr>
+          <w:rFonts w:ascii="Times New Roman" w:hAnsi="Times New Roman" w:cs="Times New Roman"/>
+          <w:sz w:val="19"/>
+          <w:szCs w:val="19"/>
+        </w:rPr>
+        <w:fldChar w:fldCharType="end"/>
+      </w:r>
+    </w:p>
+  </w:footnote>
+  <w:footnote w:id="38">
+    <w:p>
+      <w:pPr>
+        <w:pStyle w:val="FootnoteText"/>
+        <w:rPr>
+          <w:rFonts w:ascii="Times New Roman" w:hAnsi="Times New Roman" w:cs="Times New Roman"/>
+          <w:sz w:val="19"/>
+          <w:szCs w:val="19"/>
+        </w:rPr>
+      </w:pPr>
+      <w:r>
+        <w:rPr>
+          <w:rStyle w:val="FootnoteReference"/>
+          <w:rFonts w:ascii="Times New Roman" w:hAnsi="Times New Roman" w:cs="Times New Roman"/>
+          <w:sz w:val="19"/>
+          <w:szCs w:val="19"/>
+        </w:rPr>
+        <w:footnoteRef/>
+      </w:r>
+      <w:r>
+        <w:rPr>
+          <w:rFonts w:ascii="Times New Roman" w:hAnsi="Times New Roman" w:cs="Times New Roman"/>
+          <w:sz w:val="19"/>
+          <w:szCs w:val="19"/>
+        </w:rPr>
+        <w:t xml:space="preserve"> </w:t>
+      </w:r>
+      <w:r>
+        <w:rPr>
+          <w:rFonts w:ascii="Times New Roman" w:hAnsi="Times New Roman" w:cs="Times New Roman"/>
+          <w:sz w:val="19"/>
+          <w:szCs w:val="19"/>
+        </w:rPr>
+        <w:fldChar w:fldCharType="begin"/>
+      </w:r>
+      <w:r>
+        <w:rPr>
+          <w:rFonts w:ascii="Times New Roman" w:hAnsi="Times New Roman" w:cs="Times New Roman"/>
+          <w:sz w:val="19"/>
+          <w:szCs w:val="19"/>
+        </w:rPr>
+        <w:instrText xml:space="preserve"> ADDIN ZOTERO_ITEM CSL_CITATION {"citationID":"Qi6qGiS9","properties":{"formattedCitation":"Reproaction Education Fund, \\uc0\\u8220{}The Fake Clinic Database\\uc0\\u8221{}; NARAL Pro-Choice America, \\uc0\\u8220{}The Truth about Crisis Pregnancy Centers.\\uc0\\u8221{}","plainCitation":"Reproaction Education Fund, “The Fake Clinic Database”; NARAL Pro-Choice America, “The Truth about Crisis Pregnancy Centers.”","noteIndex":38},"citationItems":[{"id":537,"uris":["http://zotero.org/users/5215675/items/CLFZ42HP"],"uri":["http://zotero.org/users/5215675/items/CLFZ42HP"],"itemData":{"id":537,"type":"webpage","title":"The Fake Clinic Database","container-title":"Reproaction","abstract":"The Fake Clinic Database is a collection of all discoverable crisis pregnancy center locations nationwide, independently verified and regularly updated by Reproaction.","URL":"https://reproaction.org/fakeclinicdatabase/","language":"en-US","author":[{"family":"Reproaction Education Fund","given":""}],"issued":{"date-parts":[["2018",8,17]]},"accessed":{"date-parts":[["2019",4,18]]}}},{"id":296,"uris":["http://zotero.org/users/5215675/items/9WFIW3CJ"],"uri":["http://zotero.org/users/5215675/items/9WFIW3CJ"],"itemData":{"id":296,"type":"report","title":"The Truth about Crisis Pregnancy Centers","URL":"https://www.prochoiceamerica.org/wp-content/uploads/2016/12/6.-The-Truth-About-Crisis-Pregnancy-Centers.pdf","author":[{"family":"NARAL Pro-Choice America","given":""}],"issued":{"date-parts":[["2017",1,1]]},"accessed":{"date-parts":[["2019",2,20]]}}}],"schema":"https://github.com/citation-style-language/schema/raw/master/csl-citation.json"} </w:instrText>
       </w:r>
       <w:r>
         <w:rPr>
@@ -8645,6 +8705,18 @@
       <w:szCs w:val="26"/>
     </w:rPr>
   </w:style>
+  <w:style w:type="character" w:styleId="Hyperlink">
+    <w:name w:val="Hyperlink"/>
+    <w:basedOn w:val="DefaultParagraphFont"/>
+    <w:uiPriority w:val="99"/>
+    <w:semiHidden/>
+    <w:unhideWhenUsed/>
+    <w:rsid w:val="00404AD1"/>
+    <w:rPr>
+      <w:color w:val="0000FF"/>
+      <w:u w:val="single"/>
+    </w:rPr>
+  </w:style>
 </w:styles>
 </file>
 

</xml_diff>